<commit_message>
small edit to resumes
</commit_message>
<xml_diff>
--- a/docs/Resume.docx
+++ b/docs/Resume.docx
@@ -1,6 +1,6 @@
 
 <file path=word/document.xml><?xml version="1.0" encoding="utf-8"?>
-<w:document xmlns:wpc="http://schemas.microsoft.com/office/word/2010/wordprocessingCanvas" xmlns:cx="http://schemas.microsoft.com/office/drawing/2014/chartex" xmlns:cx1="http://schemas.microsoft.com/office/drawing/2015/9/8/chartex" xmlns:cx2="http://schemas.microsoft.com/office/drawing/2015/10/21/chartex" xmlns:cx3="http://schemas.microsoft.com/office/drawing/2016/5/9/chartex" xmlns:cx4="http://schemas.microsoft.com/office/drawing/2016/5/10/chartex" xmlns:cx5="http://schemas.microsoft.com/office/drawing/2016/5/11/chartex" xmlns:cx6="http://schemas.microsoft.com/office/drawing/2016/5/12/chartex" xmlns:cx7="http://schemas.microsoft.com/office/drawing/2016/5/13/chartex" xmlns:cx8="http://schemas.microsoft.com/office/drawing/2016/5/14/chartex" xmlns:mc="http://schemas.openxmlformats.org/markup-compatibility/2006" xmlns:aink="http://schemas.microsoft.com/office/drawing/2016/ink" xmlns:am3d="http://schemas.microsoft.com/office/drawing/2017/model3d" xmlns:o="urn:schemas-microsoft-com:office:office" xmlns:oel="http://schemas.microsoft.com/office/2019/extlst" xmlns:r="http://schemas.openxmlformats.org/officeDocument/2006/relationships" xmlns:m="http://schemas.openxmlformats.org/officeDocument/2006/math" xmlns:v="urn:schemas-microsoft-com:vml" xmlns:wp14="http://schemas.microsoft.com/office/word/2010/wordprocessingDrawing" xmlns:wp="http://schemas.openxmlformats.org/drawingml/2006/wordprocessingDrawing" xmlns:w10="urn:schemas-microsoft-com:office:word" xmlns:w="http://schemas.openxmlformats.org/wordprocessingml/2006/main" xmlns:w14="http://schemas.microsoft.com/office/word/2010/wordml" xmlns:w15="http://schemas.microsoft.com/office/word/2012/wordml" xmlns:w16cex="http://schemas.microsoft.com/office/word/2018/wordml/cex" xmlns:w16cid="http://schemas.microsoft.com/office/word/2016/wordml/cid" xmlns:w16="http://schemas.microsoft.com/office/word/2018/wordml" xmlns:w16du="http://schemas.microsoft.com/office/word/2023/wordml/word16du" xmlns:w16sdtdh="http://schemas.microsoft.com/office/word/2020/wordml/sdtdatahash" xmlns:w16se="http://schemas.microsoft.com/office/word/2015/wordml/symex" xmlns:wpg="http://schemas.microsoft.com/office/word/2010/wordprocessingGroup" xmlns:wpi="http://schemas.microsoft.com/office/word/2010/wordprocessingInk" xmlns:wne="http://schemas.microsoft.com/office/word/2006/wordml" xmlns:wps="http://schemas.microsoft.com/office/word/2010/wordprocessingShape" mc:Ignorable="w14 w15 w16se w16cid w16 w16cex w16sdtdh w16du wp14">
+<w:document xmlns:wpc="http://schemas.microsoft.com/office/word/2010/wordprocessingCanvas" xmlns:cx="http://schemas.microsoft.com/office/drawing/2014/chartex" xmlns:cx1="http://schemas.microsoft.com/office/drawing/2015/9/8/chartex" xmlns:cx2="http://schemas.microsoft.com/office/drawing/2015/10/21/chartex" xmlns:cx3="http://schemas.microsoft.com/office/drawing/2016/5/9/chartex" xmlns:cx4="http://schemas.microsoft.com/office/drawing/2016/5/10/chartex" xmlns:cx5="http://schemas.microsoft.com/office/drawing/2016/5/11/chartex" xmlns:cx6="http://schemas.microsoft.com/office/drawing/2016/5/12/chartex" xmlns:cx7="http://schemas.microsoft.com/office/drawing/2016/5/13/chartex" xmlns:cx8="http://schemas.microsoft.com/office/drawing/2016/5/14/chartex" xmlns:mc="http://schemas.openxmlformats.org/markup-compatibility/2006" xmlns:aink="http://schemas.microsoft.com/office/drawing/2016/ink" xmlns:am3d="http://schemas.microsoft.com/office/drawing/2017/model3d" xmlns:o="urn:schemas-microsoft-com:office:office" xmlns:oel="http://schemas.microsoft.com/office/2019/extlst" xmlns:r="http://schemas.openxmlformats.org/officeDocument/2006/relationships" xmlns:m="http://schemas.openxmlformats.org/officeDocument/2006/math" xmlns:v="urn:schemas-microsoft-com:vml" xmlns:wp14="http://schemas.microsoft.com/office/word/2010/wordprocessingDrawing" xmlns:wp="http://schemas.openxmlformats.org/drawingml/2006/wordprocessingDrawing" xmlns:w10="urn:schemas-microsoft-com:office:word" xmlns:w="http://schemas.openxmlformats.org/wordprocessingml/2006/main" xmlns:w14="http://schemas.microsoft.com/office/word/2010/wordml" xmlns:w15="http://schemas.microsoft.com/office/word/2012/wordml" xmlns:w16cex="http://schemas.microsoft.com/office/word/2018/wordml/cex" xmlns:w16cid="http://schemas.microsoft.com/office/word/2016/wordml/cid" xmlns:w16="http://schemas.microsoft.com/office/word/2018/wordml" xmlns:w16sdtdh="http://schemas.microsoft.com/office/word/2020/wordml/sdtdatahash" xmlns:w16se="http://schemas.microsoft.com/office/word/2015/wordml/symex" xmlns:wpg="http://schemas.microsoft.com/office/word/2010/wordprocessingGroup" xmlns:wpi="http://schemas.microsoft.com/office/word/2010/wordprocessingInk" xmlns:wne="http://schemas.microsoft.com/office/word/2006/wordml" xmlns:wps="http://schemas.microsoft.com/office/word/2010/wordprocessingShape" mc:Ignorable="w14 w15 w16se w16cid w16 w16cex w16sdtdh wp14">
   <w:background w:color="FFFFFF" w:themeColor="background1"/>
   <w:body>
     <w:tbl>
@@ -159,6 +159,17 @@
                 <w:szCs w:val="21"/>
               </w:rPr>
               <w:t xml:space="preserve"> architect</w:t>
+            </w:r>
+            <w:r>
+              <w:rPr>
+                <w:rStyle w:val="SubtleReference"/>
+                <w:rFonts w:ascii="EMprint" w:eastAsia="Franklin Gothic Medium" w:hAnsi="EMprint" w:cs="Times New Roman"/>
+                <w:caps w:val="0"/>
+                <w:color w:val="auto"/>
+                <w:sz w:val="21"/>
+                <w:szCs w:val="21"/>
+              </w:rPr>
+              <w:t xml:space="preserve"> (software architect)</w:t>
             </w:r>
           </w:p>
         </w:tc>
@@ -2382,8 +2393,8 @@
         <w:rPr>
           <w:rFonts w:ascii="EMprint" w:hAnsi="EMprint" w:cs="Times New Roman"/>
           <w:color w:val="auto"/>
-          <w:sz w:val="12"/>
-          <w:szCs w:val="12"/>
+          <w:sz w:val="8"/>
+          <w:szCs w:val="2"/>
         </w:rPr>
         <w:sectPr>
           <w:headerReference w:type="even" r:id="rId8"/>
@@ -2436,7 +2447,7 @@
 </file>
 
 <file path=word/endnotes.xml><?xml version="1.0" encoding="utf-8"?>
-<w:endnotes xmlns:wpc="http://schemas.microsoft.com/office/word/2010/wordprocessingCanvas" xmlns:cx="http://schemas.microsoft.com/office/drawing/2014/chartex" xmlns:cx1="http://schemas.microsoft.com/office/drawing/2015/9/8/chartex" xmlns:cx2="http://schemas.microsoft.com/office/drawing/2015/10/21/chartex" xmlns:cx3="http://schemas.microsoft.com/office/drawing/2016/5/9/chartex" xmlns:cx4="http://schemas.microsoft.com/office/drawing/2016/5/10/chartex" xmlns:cx5="http://schemas.microsoft.com/office/drawing/2016/5/11/chartex" xmlns:cx6="http://schemas.microsoft.com/office/drawing/2016/5/12/chartex" xmlns:cx7="http://schemas.microsoft.com/office/drawing/2016/5/13/chartex" xmlns:cx8="http://schemas.microsoft.com/office/drawing/2016/5/14/chartex" xmlns:mc="http://schemas.openxmlformats.org/markup-compatibility/2006" xmlns:aink="http://schemas.microsoft.com/office/drawing/2016/ink" xmlns:am3d="http://schemas.microsoft.com/office/drawing/2017/model3d" xmlns:o="urn:schemas-microsoft-com:office:office" xmlns:oel="http://schemas.microsoft.com/office/2019/extlst" xmlns:r="http://schemas.openxmlformats.org/officeDocument/2006/relationships" xmlns:m="http://schemas.openxmlformats.org/officeDocument/2006/math" xmlns:v="urn:schemas-microsoft-com:vml" xmlns:wp14="http://schemas.microsoft.com/office/word/2010/wordprocessingDrawing" xmlns:wp="http://schemas.openxmlformats.org/drawingml/2006/wordprocessingDrawing" xmlns:w10="urn:schemas-microsoft-com:office:word" xmlns:w="http://schemas.openxmlformats.org/wordprocessingml/2006/main" xmlns:w14="http://schemas.microsoft.com/office/word/2010/wordml" xmlns:w15="http://schemas.microsoft.com/office/word/2012/wordml" xmlns:w16cex="http://schemas.microsoft.com/office/word/2018/wordml/cex" xmlns:w16cid="http://schemas.microsoft.com/office/word/2016/wordml/cid" xmlns:w16="http://schemas.microsoft.com/office/word/2018/wordml" xmlns:w16du="http://schemas.microsoft.com/office/word/2023/wordml/word16du" xmlns:w16sdtdh="http://schemas.microsoft.com/office/word/2020/wordml/sdtdatahash" xmlns:w16se="http://schemas.microsoft.com/office/word/2015/wordml/symex" xmlns:wpg="http://schemas.microsoft.com/office/word/2010/wordprocessingGroup" xmlns:wpi="http://schemas.microsoft.com/office/word/2010/wordprocessingInk" xmlns:wne="http://schemas.microsoft.com/office/word/2006/wordml" xmlns:wps="http://schemas.microsoft.com/office/word/2010/wordprocessingShape" mc:Ignorable="w14 w15 w16se w16cid w16 w16cex w16sdtdh w16du wp14">
+<w:endnotes xmlns:wpc="http://schemas.microsoft.com/office/word/2010/wordprocessingCanvas" xmlns:cx="http://schemas.microsoft.com/office/drawing/2014/chartex" xmlns:cx1="http://schemas.microsoft.com/office/drawing/2015/9/8/chartex" xmlns:cx2="http://schemas.microsoft.com/office/drawing/2015/10/21/chartex" xmlns:cx3="http://schemas.microsoft.com/office/drawing/2016/5/9/chartex" xmlns:cx4="http://schemas.microsoft.com/office/drawing/2016/5/10/chartex" xmlns:cx5="http://schemas.microsoft.com/office/drawing/2016/5/11/chartex" xmlns:cx6="http://schemas.microsoft.com/office/drawing/2016/5/12/chartex" xmlns:cx7="http://schemas.microsoft.com/office/drawing/2016/5/13/chartex" xmlns:cx8="http://schemas.microsoft.com/office/drawing/2016/5/14/chartex" xmlns:mc="http://schemas.openxmlformats.org/markup-compatibility/2006" xmlns:aink="http://schemas.microsoft.com/office/drawing/2016/ink" xmlns:am3d="http://schemas.microsoft.com/office/drawing/2017/model3d" xmlns:o="urn:schemas-microsoft-com:office:office" xmlns:oel="http://schemas.microsoft.com/office/2019/extlst" xmlns:r="http://schemas.openxmlformats.org/officeDocument/2006/relationships" xmlns:m="http://schemas.openxmlformats.org/officeDocument/2006/math" xmlns:v="urn:schemas-microsoft-com:vml" xmlns:wp14="http://schemas.microsoft.com/office/word/2010/wordprocessingDrawing" xmlns:wp="http://schemas.openxmlformats.org/drawingml/2006/wordprocessingDrawing" xmlns:w10="urn:schemas-microsoft-com:office:word" xmlns:w="http://schemas.openxmlformats.org/wordprocessingml/2006/main" xmlns:w14="http://schemas.microsoft.com/office/word/2010/wordml" xmlns:w15="http://schemas.microsoft.com/office/word/2012/wordml" xmlns:w16cex="http://schemas.microsoft.com/office/word/2018/wordml/cex" xmlns:w16cid="http://schemas.microsoft.com/office/word/2016/wordml/cid" xmlns:w16="http://schemas.microsoft.com/office/word/2018/wordml" xmlns:w16sdtdh="http://schemas.microsoft.com/office/word/2020/wordml/sdtdatahash" xmlns:w16se="http://schemas.microsoft.com/office/word/2015/wordml/symex" xmlns:wpg="http://schemas.microsoft.com/office/word/2010/wordprocessingGroup" xmlns:wpi="http://schemas.microsoft.com/office/word/2010/wordprocessingInk" xmlns:wne="http://schemas.microsoft.com/office/word/2006/wordml" xmlns:wps="http://schemas.microsoft.com/office/word/2010/wordprocessingShape" mc:Ignorable="w14 w15 w16se w16cid w16 w16cex w16sdtdh wp14">
   <w:endnote w:type="separator" w:id="-1">
     <w:p>
       <w:r>
@@ -2466,7 +2477,7 @@
 </file>
 
 <file path=word/footer1.xml><?xml version="1.0" encoding="utf-8"?>
-<w:ftr xmlns:wpc="http://schemas.microsoft.com/office/word/2010/wordprocessingCanvas" xmlns:cx="http://schemas.microsoft.com/office/drawing/2014/chartex" xmlns:cx1="http://schemas.microsoft.com/office/drawing/2015/9/8/chartex" xmlns:cx2="http://schemas.microsoft.com/office/drawing/2015/10/21/chartex" xmlns:cx3="http://schemas.microsoft.com/office/drawing/2016/5/9/chartex" xmlns:cx4="http://schemas.microsoft.com/office/drawing/2016/5/10/chartex" xmlns:cx5="http://schemas.microsoft.com/office/drawing/2016/5/11/chartex" xmlns:cx6="http://schemas.microsoft.com/office/drawing/2016/5/12/chartex" xmlns:cx7="http://schemas.microsoft.com/office/drawing/2016/5/13/chartex" xmlns:cx8="http://schemas.microsoft.com/office/drawing/2016/5/14/chartex" xmlns:mc="http://schemas.openxmlformats.org/markup-compatibility/2006" xmlns:aink="http://schemas.microsoft.com/office/drawing/2016/ink" xmlns:am3d="http://schemas.microsoft.com/office/drawing/2017/model3d" xmlns:o="urn:schemas-microsoft-com:office:office" xmlns:oel="http://schemas.microsoft.com/office/2019/extlst" xmlns:r="http://schemas.openxmlformats.org/officeDocument/2006/relationships" xmlns:m="http://schemas.openxmlformats.org/officeDocument/2006/math" xmlns:v="urn:schemas-microsoft-com:vml" xmlns:wp14="http://schemas.microsoft.com/office/word/2010/wordprocessingDrawing" xmlns:wp="http://schemas.openxmlformats.org/drawingml/2006/wordprocessingDrawing" xmlns:w10="urn:schemas-microsoft-com:office:word" xmlns:w="http://schemas.openxmlformats.org/wordprocessingml/2006/main" xmlns:w14="http://schemas.microsoft.com/office/word/2010/wordml" xmlns:w15="http://schemas.microsoft.com/office/word/2012/wordml" xmlns:w16cex="http://schemas.microsoft.com/office/word/2018/wordml/cex" xmlns:w16cid="http://schemas.microsoft.com/office/word/2016/wordml/cid" xmlns:w16="http://schemas.microsoft.com/office/word/2018/wordml" xmlns:w16du="http://schemas.microsoft.com/office/word/2023/wordml/word16du" xmlns:w16sdtdh="http://schemas.microsoft.com/office/word/2020/wordml/sdtdatahash" xmlns:w16se="http://schemas.microsoft.com/office/word/2015/wordml/symex" xmlns:wpg="http://schemas.microsoft.com/office/word/2010/wordprocessingGroup" xmlns:wpi="http://schemas.microsoft.com/office/word/2010/wordprocessingInk" xmlns:wne="http://schemas.microsoft.com/office/word/2006/wordml" xmlns:wps="http://schemas.microsoft.com/office/word/2010/wordprocessingShape" mc:Ignorable="w14 w15 w16se w16cid w16 w16cex w16sdtdh w16du wp14">
+<w:ftr xmlns:wpc="http://schemas.microsoft.com/office/word/2010/wordprocessingCanvas" xmlns:cx="http://schemas.microsoft.com/office/drawing/2014/chartex" xmlns:cx1="http://schemas.microsoft.com/office/drawing/2015/9/8/chartex" xmlns:cx2="http://schemas.microsoft.com/office/drawing/2015/10/21/chartex" xmlns:cx3="http://schemas.microsoft.com/office/drawing/2016/5/9/chartex" xmlns:cx4="http://schemas.microsoft.com/office/drawing/2016/5/10/chartex" xmlns:cx5="http://schemas.microsoft.com/office/drawing/2016/5/11/chartex" xmlns:cx6="http://schemas.microsoft.com/office/drawing/2016/5/12/chartex" xmlns:cx7="http://schemas.microsoft.com/office/drawing/2016/5/13/chartex" xmlns:cx8="http://schemas.microsoft.com/office/drawing/2016/5/14/chartex" xmlns:mc="http://schemas.openxmlformats.org/markup-compatibility/2006" xmlns:aink="http://schemas.microsoft.com/office/drawing/2016/ink" xmlns:am3d="http://schemas.microsoft.com/office/drawing/2017/model3d" xmlns:o="urn:schemas-microsoft-com:office:office" xmlns:oel="http://schemas.microsoft.com/office/2019/extlst" xmlns:r="http://schemas.openxmlformats.org/officeDocument/2006/relationships" xmlns:m="http://schemas.openxmlformats.org/officeDocument/2006/math" xmlns:v="urn:schemas-microsoft-com:vml" xmlns:wp14="http://schemas.microsoft.com/office/word/2010/wordprocessingDrawing" xmlns:wp="http://schemas.openxmlformats.org/drawingml/2006/wordprocessingDrawing" xmlns:w10="urn:schemas-microsoft-com:office:word" xmlns:w="http://schemas.openxmlformats.org/wordprocessingml/2006/main" xmlns:w14="http://schemas.microsoft.com/office/word/2010/wordml" xmlns:w15="http://schemas.microsoft.com/office/word/2012/wordml" xmlns:w16cex="http://schemas.microsoft.com/office/word/2018/wordml/cex" xmlns:w16cid="http://schemas.microsoft.com/office/word/2016/wordml/cid" xmlns:w16="http://schemas.microsoft.com/office/word/2018/wordml" xmlns:w16sdtdh="http://schemas.microsoft.com/office/word/2020/wordml/sdtdatahash" xmlns:w16se="http://schemas.microsoft.com/office/word/2015/wordml/symex" xmlns:wpg="http://schemas.microsoft.com/office/word/2010/wordprocessingGroup" xmlns:wpi="http://schemas.microsoft.com/office/word/2010/wordprocessingInk" xmlns:wne="http://schemas.microsoft.com/office/word/2006/wordml" xmlns:wps="http://schemas.microsoft.com/office/word/2010/wordprocessingShape" mc:Ignorable="w14 w15 w16se w16cid w16 w16cex w16sdtdh wp14">
   <w:sdt>
     <w:sdtPr>
       <w:id w:val="-1481769117"/>
@@ -2513,7 +2524,7 @@
 </file>
 
 <file path=word/footer2.xml><?xml version="1.0" encoding="utf-8"?>
-<w:ftr xmlns:wpc="http://schemas.microsoft.com/office/word/2010/wordprocessingCanvas" xmlns:cx="http://schemas.microsoft.com/office/drawing/2014/chartex" xmlns:cx1="http://schemas.microsoft.com/office/drawing/2015/9/8/chartex" xmlns:cx2="http://schemas.microsoft.com/office/drawing/2015/10/21/chartex" xmlns:cx3="http://schemas.microsoft.com/office/drawing/2016/5/9/chartex" xmlns:cx4="http://schemas.microsoft.com/office/drawing/2016/5/10/chartex" xmlns:cx5="http://schemas.microsoft.com/office/drawing/2016/5/11/chartex" xmlns:cx6="http://schemas.microsoft.com/office/drawing/2016/5/12/chartex" xmlns:cx7="http://schemas.microsoft.com/office/drawing/2016/5/13/chartex" xmlns:cx8="http://schemas.microsoft.com/office/drawing/2016/5/14/chartex" xmlns:mc="http://schemas.openxmlformats.org/markup-compatibility/2006" xmlns:aink="http://schemas.microsoft.com/office/drawing/2016/ink" xmlns:am3d="http://schemas.microsoft.com/office/drawing/2017/model3d" xmlns:o="urn:schemas-microsoft-com:office:office" xmlns:oel="http://schemas.microsoft.com/office/2019/extlst" xmlns:r="http://schemas.openxmlformats.org/officeDocument/2006/relationships" xmlns:m="http://schemas.openxmlformats.org/officeDocument/2006/math" xmlns:v="urn:schemas-microsoft-com:vml" xmlns:wp14="http://schemas.microsoft.com/office/word/2010/wordprocessingDrawing" xmlns:wp="http://schemas.openxmlformats.org/drawingml/2006/wordprocessingDrawing" xmlns:w10="urn:schemas-microsoft-com:office:word" xmlns:w="http://schemas.openxmlformats.org/wordprocessingml/2006/main" xmlns:w14="http://schemas.microsoft.com/office/word/2010/wordml" xmlns:w15="http://schemas.microsoft.com/office/word/2012/wordml" xmlns:w16cex="http://schemas.microsoft.com/office/word/2018/wordml/cex" xmlns:w16cid="http://schemas.microsoft.com/office/word/2016/wordml/cid" xmlns:w16="http://schemas.microsoft.com/office/word/2018/wordml" xmlns:w16du="http://schemas.microsoft.com/office/word/2023/wordml/word16du" xmlns:w16sdtdh="http://schemas.microsoft.com/office/word/2020/wordml/sdtdatahash" xmlns:w16se="http://schemas.microsoft.com/office/word/2015/wordml/symex" xmlns:wpg="http://schemas.microsoft.com/office/word/2010/wordprocessingGroup" xmlns:wpi="http://schemas.microsoft.com/office/word/2010/wordprocessingInk" xmlns:wne="http://schemas.microsoft.com/office/word/2006/wordml" xmlns:wps="http://schemas.microsoft.com/office/word/2010/wordprocessingShape" mc:Ignorable="w14 w15 w16se w16cid w16 w16cex w16sdtdh w16du wp14">
+<w:ftr xmlns:wpc="http://schemas.microsoft.com/office/word/2010/wordprocessingCanvas" xmlns:cx="http://schemas.microsoft.com/office/drawing/2014/chartex" xmlns:cx1="http://schemas.microsoft.com/office/drawing/2015/9/8/chartex" xmlns:cx2="http://schemas.microsoft.com/office/drawing/2015/10/21/chartex" xmlns:cx3="http://schemas.microsoft.com/office/drawing/2016/5/9/chartex" xmlns:cx4="http://schemas.microsoft.com/office/drawing/2016/5/10/chartex" xmlns:cx5="http://schemas.microsoft.com/office/drawing/2016/5/11/chartex" xmlns:cx6="http://schemas.microsoft.com/office/drawing/2016/5/12/chartex" xmlns:cx7="http://schemas.microsoft.com/office/drawing/2016/5/13/chartex" xmlns:cx8="http://schemas.microsoft.com/office/drawing/2016/5/14/chartex" xmlns:mc="http://schemas.openxmlformats.org/markup-compatibility/2006" xmlns:aink="http://schemas.microsoft.com/office/drawing/2016/ink" xmlns:am3d="http://schemas.microsoft.com/office/drawing/2017/model3d" xmlns:o="urn:schemas-microsoft-com:office:office" xmlns:oel="http://schemas.microsoft.com/office/2019/extlst" xmlns:r="http://schemas.openxmlformats.org/officeDocument/2006/relationships" xmlns:m="http://schemas.openxmlformats.org/officeDocument/2006/math" xmlns:v="urn:schemas-microsoft-com:vml" xmlns:wp14="http://schemas.microsoft.com/office/word/2010/wordprocessingDrawing" xmlns:wp="http://schemas.openxmlformats.org/drawingml/2006/wordprocessingDrawing" xmlns:w10="urn:schemas-microsoft-com:office:word" xmlns:w="http://schemas.openxmlformats.org/wordprocessingml/2006/main" xmlns:w14="http://schemas.microsoft.com/office/word/2010/wordml" xmlns:w15="http://schemas.microsoft.com/office/word/2012/wordml" xmlns:w16cex="http://schemas.microsoft.com/office/word/2018/wordml/cex" xmlns:w16cid="http://schemas.microsoft.com/office/word/2016/wordml/cid" xmlns:w16="http://schemas.microsoft.com/office/word/2018/wordml" xmlns:w16sdtdh="http://schemas.microsoft.com/office/word/2020/wordml/sdtdatahash" xmlns:w16se="http://schemas.microsoft.com/office/word/2015/wordml/symex" xmlns:wpg="http://schemas.microsoft.com/office/word/2010/wordprocessingGroup" xmlns:wpi="http://schemas.microsoft.com/office/word/2010/wordprocessingInk" xmlns:wne="http://schemas.microsoft.com/office/word/2006/wordml" xmlns:wps="http://schemas.microsoft.com/office/word/2010/wordprocessingShape" mc:Ignorable="w14 w15 w16se w16cid w16 w16cex w16sdtdh wp14">
   <w:p>
     <w:pPr>
       <w:pStyle w:val="Footer"/>
@@ -2555,7 +2566,7 @@
 </file>
 
 <file path=word/footer3.xml><?xml version="1.0" encoding="utf-8"?>
-<w:ftr xmlns:wpc="http://schemas.microsoft.com/office/word/2010/wordprocessingCanvas" xmlns:cx="http://schemas.microsoft.com/office/drawing/2014/chartex" xmlns:cx1="http://schemas.microsoft.com/office/drawing/2015/9/8/chartex" xmlns:cx2="http://schemas.microsoft.com/office/drawing/2015/10/21/chartex" xmlns:cx3="http://schemas.microsoft.com/office/drawing/2016/5/9/chartex" xmlns:cx4="http://schemas.microsoft.com/office/drawing/2016/5/10/chartex" xmlns:cx5="http://schemas.microsoft.com/office/drawing/2016/5/11/chartex" xmlns:cx6="http://schemas.microsoft.com/office/drawing/2016/5/12/chartex" xmlns:cx7="http://schemas.microsoft.com/office/drawing/2016/5/13/chartex" xmlns:cx8="http://schemas.microsoft.com/office/drawing/2016/5/14/chartex" xmlns:mc="http://schemas.openxmlformats.org/markup-compatibility/2006" xmlns:aink="http://schemas.microsoft.com/office/drawing/2016/ink" xmlns:am3d="http://schemas.microsoft.com/office/drawing/2017/model3d" xmlns:o="urn:schemas-microsoft-com:office:office" xmlns:oel="http://schemas.microsoft.com/office/2019/extlst" xmlns:r="http://schemas.openxmlformats.org/officeDocument/2006/relationships" xmlns:m="http://schemas.openxmlformats.org/officeDocument/2006/math" xmlns:v="urn:schemas-microsoft-com:vml" xmlns:wp14="http://schemas.microsoft.com/office/word/2010/wordprocessingDrawing" xmlns:wp="http://schemas.openxmlformats.org/drawingml/2006/wordprocessingDrawing" xmlns:w10="urn:schemas-microsoft-com:office:word" xmlns:w="http://schemas.openxmlformats.org/wordprocessingml/2006/main" xmlns:w14="http://schemas.microsoft.com/office/word/2010/wordml" xmlns:w15="http://schemas.microsoft.com/office/word/2012/wordml" xmlns:w16cex="http://schemas.microsoft.com/office/word/2018/wordml/cex" xmlns:w16cid="http://schemas.microsoft.com/office/word/2016/wordml/cid" xmlns:w16="http://schemas.microsoft.com/office/word/2018/wordml" xmlns:w16du="http://schemas.microsoft.com/office/word/2023/wordml/word16du" xmlns:w16sdtdh="http://schemas.microsoft.com/office/word/2020/wordml/sdtdatahash" xmlns:w16se="http://schemas.microsoft.com/office/word/2015/wordml/symex" xmlns:wpg="http://schemas.microsoft.com/office/word/2010/wordprocessingGroup" xmlns:wpi="http://schemas.microsoft.com/office/word/2010/wordprocessingInk" xmlns:wne="http://schemas.microsoft.com/office/word/2006/wordml" xmlns:wps="http://schemas.microsoft.com/office/word/2010/wordprocessingShape" mc:Ignorable="w14 w15 w16se w16cid w16 w16cex w16sdtdh w16du wp14">
+<w:ftr xmlns:wpc="http://schemas.microsoft.com/office/word/2010/wordprocessingCanvas" xmlns:cx="http://schemas.microsoft.com/office/drawing/2014/chartex" xmlns:cx1="http://schemas.microsoft.com/office/drawing/2015/9/8/chartex" xmlns:cx2="http://schemas.microsoft.com/office/drawing/2015/10/21/chartex" xmlns:cx3="http://schemas.microsoft.com/office/drawing/2016/5/9/chartex" xmlns:cx4="http://schemas.microsoft.com/office/drawing/2016/5/10/chartex" xmlns:cx5="http://schemas.microsoft.com/office/drawing/2016/5/11/chartex" xmlns:cx6="http://schemas.microsoft.com/office/drawing/2016/5/12/chartex" xmlns:cx7="http://schemas.microsoft.com/office/drawing/2016/5/13/chartex" xmlns:cx8="http://schemas.microsoft.com/office/drawing/2016/5/14/chartex" xmlns:mc="http://schemas.openxmlformats.org/markup-compatibility/2006" xmlns:aink="http://schemas.microsoft.com/office/drawing/2016/ink" xmlns:am3d="http://schemas.microsoft.com/office/drawing/2017/model3d" xmlns:o="urn:schemas-microsoft-com:office:office" xmlns:oel="http://schemas.microsoft.com/office/2019/extlst" xmlns:r="http://schemas.openxmlformats.org/officeDocument/2006/relationships" xmlns:m="http://schemas.openxmlformats.org/officeDocument/2006/math" xmlns:v="urn:schemas-microsoft-com:vml" xmlns:wp14="http://schemas.microsoft.com/office/word/2010/wordprocessingDrawing" xmlns:wp="http://schemas.openxmlformats.org/drawingml/2006/wordprocessingDrawing" xmlns:w10="urn:schemas-microsoft-com:office:word" xmlns:w="http://schemas.openxmlformats.org/wordprocessingml/2006/main" xmlns:w14="http://schemas.microsoft.com/office/word/2010/wordml" xmlns:w15="http://schemas.microsoft.com/office/word/2012/wordml" xmlns:w16cex="http://schemas.microsoft.com/office/word/2018/wordml/cex" xmlns:w16cid="http://schemas.microsoft.com/office/word/2016/wordml/cid" xmlns:w16="http://schemas.microsoft.com/office/word/2018/wordml" xmlns:w16sdtdh="http://schemas.microsoft.com/office/word/2020/wordml/sdtdatahash" xmlns:w16se="http://schemas.microsoft.com/office/word/2015/wordml/symex" xmlns:wpg="http://schemas.microsoft.com/office/word/2010/wordprocessingGroup" xmlns:wpi="http://schemas.microsoft.com/office/word/2010/wordprocessingInk" xmlns:wne="http://schemas.microsoft.com/office/word/2006/wordml" xmlns:wps="http://schemas.microsoft.com/office/word/2010/wordprocessingShape" mc:Ignorable="w14 w15 w16se w16cid w16 w16cex w16sdtdh wp14">
   <w:p>
     <w:pPr>
       <w:pStyle w:val="Footer"/>
@@ -2568,13 +2579,13 @@
 </file>
 
 <file path=word/footer4.xml><?xml version="1.0" encoding="utf-8"?>
-<w:ftr xmlns:wpc="http://schemas.microsoft.com/office/word/2010/wordprocessingCanvas" xmlns:cx="http://schemas.microsoft.com/office/drawing/2014/chartex" xmlns:cx1="http://schemas.microsoft.com/office/drawing/2015/9/8/chartex" xmlns:cx2="http://schemas.microsoft.com/office/drawing/2015/10/21/chartex" xmlns:cx3="http://schemas.microsoft.com/office/drawing/2016/5/9/chartex" xmlns:cx4="http://schemas.microsoft.com/office/drawing/2016/5/10/chartex" xmlns:cx5="http://schemas.microsoft.com/office/drawing/2016/5/11/chartex" xmlns:cx6="http://schemas.microsoft.com/office/drawing/2016/5/12/chartex" xmlns:cx7="http://schemas.microsoft.com/office/drawing/2016/5/13/chartex" xmlns:cx8="http://schemas.microsoft.com/office/drawing/2016/5/14/chartex" xmlns:mc="http://schemas.openxmlformats.org/markup-compatibility/2006" xmlns:aink="http://schemas.microsoft.com/office/drawing/2016/ink" xmlns:am3d="http://schemas.microsoft.com/office/drawing/2017/model3d" xmlns:o="urn:schemas-microsoft-com:office:office" xmlns:oel="http://schemas.microsoft.com/office/2019/extlst" xmlns:r="http://schemas.openxmlformats.org/officeDocument/2006/relationships" xmlns:m="http://schemas.openxmlformats.org/officeDocument/2006/math" xmlns:v="urn:schemas-microsoft-com:vml" xmlns:wp14="http://schemas.microsoft.com/office/word/2010/wordprocessingDrawing" xmlns:wp="http://schemas.openxmlformats.org/drawingml/2006/wordprocessingDrawing" xmlns:w10="urn:schemas-microsoft-com:office:word" xmlns:w="http://schemas.openxmlformats.org/wordprocessingml/2006/main" xmlns:w14="http://schemas.microsoft.com/office/word/2010/wordml" xmlns:w15="http://schemas.microsoft.com/office/word/2012/wordml" xmlns:w16cex="http://schemas.microsoft.com/office/word/2018/wordml/cex" xmlns:w16cid="http://schemas.microsoft.com/office/word/2016/wordml/cid" xmlns:w16="http://schemas.microsoft.com/office/word/2018/wordml" xmlns:w16du="http://schemas.microsoft.com/office/word/2023/wordml/word16du" xmlns:w16sdtdh="http://schemas.microsoft.com/office/word/2020/wordml/sdtdatahash" xmlns:w16se="http://schemas.microsoft.com/office/word/2015/wordml/symex" xmlns:wpg="http://schemas.microsoft.com/office/word/2010/wordprocessingGroup" xmlns:wpi="http://schemas.microsoft.com/office/word/2010/wordprocessingInk" xmlns:wne="http://schemas.microsoft.com/office/word/2006/wordml" xmlns:wps="http://schemas.microsoft.com/office/word/2010/wordprocessingShape" mc:Ignorable="w14 w15 w16se w16cid w16 w16cex w16sdtdh w16du wp14">
+<w:ftr xmlns:wpc="http://schemas.microsoft.com/office/word/2010/wordprocessingCanvas" xmlns:cx="http://schemas.microsoft.com/office/drawing/2014/chartex" xmlns:cx1="http://schemas.microsoft.com/office/drawing/2015/9/8/chartex" xmlns:cx2="http://schemas.microsoft.com/office/drawing/2015/10/21/chartex" xmlns:cx3="http://schemas.microsoft.com/office/drawing/2016/5/9/chartex" xmlns:cx4="http://schemas.microsoft.com/office/drawing/2016/5/10/chartex" xmlns:cx5="http://schemas.microsoft.com/office/drawing/2016/5/11/chartex" xmlns:cx6="http://schemas.microsoft.com/office/drawing/2016/5/12/chartex" xmlns:cx7="http://schemas.microsoft.com/office/drawing/2016/5/13/chartex" xmlns:cx8="http://schemas.microsoft.com/office/drawing/2016/5/14/chartex" xmlns:mc="http://schemas.openxmlformats.org/markup-compatibility/2006" xmlns:aink="http://schemas.microsoft.com/office/drawing/2016/ink" xmlns:am3d="http://schemas.microsoft.com/office/drawing/2017/model3d" xmlns:o="urn:schemas-microsoft-com:office:office" xmlns:oel="http://schemas.microsoft.com/office/2019/extlst" xmlns:r="http://schemas.openxmlformats.org/officeDocument/2006/relationships" xmlns:m="http://schemas.openxmlformats.org/officeDocument/2006/math" xmlns:v="urn:schemas-microsoft-com:vml" xmlns:wp14="http://schemas.microsoft.com/office/word/2010/wordprocessingDrawing" xmlns:wp="http://schemas.openxmlformats.org/drawingml/2006/wordprocessingDrawing" xmlns:w10="urn:schemas-microsoft-com:office:word" xmlns:w="http://schemas.openxmlformats.org/wordprocessingml/2006/main" xmlns:w14="http://schemas.microsoft.com/office/word/2010/wordml" xmlns:w15="http://schemas.microsoft.com/office/word/2012/wordml" xmlns:w16cex="http://schemas.microsoft.com/office/word/2018/wordml/cex" xmlns:w16cid="http://schemas.microsoft.com/office/word/2016/wordml/cid" xmlns:w16="http://schemas.microsoft.com/office/word/2018/wordml" xmlns:w16sdtdh="http://schemas.microsoft.com/office/word/2020/wordml/sdtdatahash" xmlns:w16se="http://schemas.microsoft.com/office/word/2015/wordml/symex" xmlns:wpg="http://schemas.microsoft.com/office/word/2010/wordprocessingGroup" xmlns:wpi="http://schemas.microsoft.com/office/word/2010/wordprocessingInk" xmlns:wne="http://schemas.microsoft.com/office/word/2006/wordml" xmlns:wps="http://schemas.microsoft.com/office/word/2010/wordprocessingShape" mc:Ignorable="w14 w15 w16se w16cid w16 w16cex w16sdtdh wp14">
   <w:p/>
 </w:ftr>
 </file>
 
 <file path=word/footer5.xml><?xml version="1.0" encoding="utf-8"?>
-<w:ftr xmlns:wpc="http://schemas.microsoft.com/office/word/2010/wordprocessingCanvas" xmlns:cx="http://schemas.microsoft.com/office/drawing/2014/chartex" xmlns:cx1="http://schemas.microsoft.com/office/drawing/2015/9/8/chartex" xmlns:cx2="http://schemas.microsoft.com/office/drawing/2015/10/21/chartex" xmlns:cx3="http://schemas.microsoft.com/office/drawing/2016/5/9/chartex" xmlns:cx4="http://schemas.microsoft.com/office/drawing/2016/5/10/chartex" xmlns:cx5="http://schemas.microsoft.com/office/drawing/2016/5/11/chartex" xmlns:cx6="http://schemas.microsoft.com/office/drawing/2016/5/12/chartex" xmlns:cx7="http://schemas.microsoft.com/office/drawing/2016/5/13/chartex" xmlns:cx8="http://schemas.microsoft.com/office/drawing/2016/5/14/chartex" xmlns:mc="http://schemas.openxmlformats.org/markup-compatibility/2006" xmlns:aink="http://schemas.microsoft.com/office/drawing/2016/ink" xmlns:am3d="http://schemas.microsoft.com/office/drawing/2017/model3d" xmlns:o="urn:schemas-microsoft-com:office:office" xmlns:oel="http://schemas.microsoft.com/office/2019/extlst" xmlns:r="http://schemas.openxmlformats.org/officeDocument/2006/relationships" xmlns:m="http://schemas.openxmlformats.org/officeDocument/2006/math" xmlns:v="urn:schemas-microsoft-com:vml" xmlns:wp14="http://schemas.microsoft.com/office/word/2010/wordprocessingDrawing" xmlns:wp="http://schemas.openxmlformats.org/drawingml/2006/wordprocessingDrawing" xmlns:w10="urn:schemas-microsoft-com:office:word" xmlns:w="http://schemas.openxmlformats.org/wordprocessingml/2006/main" xmlns:w14="http://schemas.microsoft.com/office/word/2010/wordml" xmlns:w15="http://schemas.microsoft.com/office/word/2012/wordml" xmlns:w16cex="http://schemas.microsoft.com/office/word/2018/wordml/cex" xmlns:w16cid="http://schemas.microsoft.com/office/word/2016/wordml/cid" xmlns:w16="http://schemas.microsoft.com/office/word/2018/wordml" xmlns:w16du="http://schemas.microsoft.com/office/word/2023/wordml/word16du" xmlns:w16sdtdh="http://schemas.microsoft.com/office/word/2020/wordml/sdtdatahash" xmlns:w16se="http://schemas.microsoft.com/office/word/2015/wordml/symex" xmlns:wpg="http://schemas.microsoft.com/office/word/2010/wordprocessingGroup" xmlns:wpi="http://schemas.microsoft.com/office/word/2010/wordprocessingInk" xmlns:wne="http://schemas.microsoft.com/office/word/2006/wordml" xmlns:wps="http://schemas.microsoft.com/office/word/2010/wordprocessingShape" mc:Ignorable="w14 w15 w16se w16cid w16 w16cex w16sdtdh w16du wp14">
+<w:ftr xmlns:wpc="http://schemas.microsoft.com/office/word/2010/wordprocessingCanvas" xmlns:cx="http://schemas.microsoft.com/office/drawing/2014/chartex" xmlns:cx1="http://schemas.microsoft.com/office/drawing/2015/9/8/chartex" xmlns:cx2="http://schemas.microsoft.com/office/drawing/2015/10/21/chartex" xmlns:cx3="http://schemas.microsoft.com/office/drawing/2016/5/9/chartex" xmlns:cx4="http://schemas.microsoft.com/office/drawing/2016/5/10/chartex" xmlns:cx5="http://schemas.microsoft.com/office/drawing/2016/5/11/chartex" xmlns:cx6="http://schemas.microsoft.com/office/drawing/2016/5/12/chartex" xmlns:cx7="http://schemas.microsoft.com/office/drawing/2016/5/13/chartex" xmlns:cx8="http://schemas.microsoft.com/office/drawing/2016/5/14/chartex" xmlns:mc="http://schemas.openxmlformats.org/markup-compatibility/2006" xmlns:aink="http://schemas.microsoft.com/office/drawing/2016/ink" xmlns:am3d="http://schemas.microsoft.com/office/drawing/2017/model3d" xmlns:o="urn:schemas-microsoft-com:office:office" xmlns:oel="http://schemas.microsoft.com/office/2019/extlst" xmlns:r="http://schemas.openxmlformats.org/officeDocument/2006/relationships" xmlns:m="http://schemas.openxmlformats.org/officeDocument/2006/math" xmlns:v="urn:schemas-microsoft-com:vml" xmlns:wp14="http://schemas.microsoft.com/office/word/2010/wordprocessingDrawing" xmlns:wp="http://schemas.openxmlformats.org/drawingml/2006/wordprocessingDrawing" xmlns:w10="urn:schemas-microsoft-com:office:word" xmlns:w="http://schemas.openxmlformats.org/wordprocessingml/2006/main" xmlns:w14="http://schemas.microsoft.com/office/word/2010/wordml" xmlns:w15="http://schemas.microsoft.com/office/word/2012/wordml" xmlns:w16cex="http://schemas.microsoft.com/office/word/2018/wordml/cex" xmlns:w16cid="http://schemas.microsoft.com/office/word/2016/wordml/cid" xmlns:w16="http://schemas.microsoft.com/office/word/2018/wordml" xmlns:w16sdtdh="http://schemas.microsoft.com/office/word/2020/wordml/sdtdatahash" xmlns:w16se="http://schemas.microsoft.com/office/word/2015/wordml/symex" xmlns:wpg="http://schemas.microsoft.com/office/word/2010/wordprocessingGroup" xmlns:wpi="http://schemas.microsoft.com/office/word/2010/wordprocessingInk" xmlns:wne="http://schemas.microsoft.com/office/word/2006/wordml" xmlns:wps="http://schemas.microsoft.com/office/word/2010/wordprocessingShape" mc:Ignorable="w14 w15 w16se w16cid w16 w16cex w16sdtdh wp14">
   <w:p>
     <w:pPr>
       <w:pStyle w:val="Footer"/>
@@ -2587,7 +2598,7 @@
 </file>
 
 <file path=word/footnotes.xml><?xml version="1.0" encoding="utf-8"?>
-<w:footnotes xmlns:wpc="http://schemas.microsoft.com/office/word/2010/wordprocessingCanvas" xmlns:cx="http://schemas.microsoft.com/office/drawing/2014/chartex" xmlns:cx1="http://schemas.microsoft.com/office/drawing/2015/9/8/chartex" xmlns:cx2="http://schemas.microsoft.com/office/drawing/2015/10/21/chartex" xmlns:cx3="http://schemas.microsoft.com/office/drawing/2016/5/9/chartex" xmlns:cx4="http://schemas.microsoft.com/office/drawing/2016/5/10/chartex" xmlns:cx5="http://schemas.microsoft.com/office/drawing/2016/5/11/chartex" xmlns:cx6="http://schemas.microsoft.com/office/drawing/2016/5/12/chartex" xmlns:cx7="http://schemas.microsoft.com/office/drawing/2016/5/13/chartex" xmlns:cx8="http://schemas.microsoft.com/office/drawing/2016/5/14/chartex" xmlns:mc="http://schemas.openxmlformats.org/markup-compatibility/2006" xmlns:aink="http://schemas.microsoft.com/office/drawing/2016/ink" xmlns:am3d="http://schemas.microsoft.com/office/drawing/2017/model3d" xmlns:o="urn:schemas-microsoft-com:office:office" xmlns:oel="http://schemas.microsoft.com/office/2019/extlst" xmlns:r="http://schemas.openxmlformats.org/officeDocument/2006/relationships" xmlns:m="http://schemas.openxmlformats.org/officeDocument/2006/math" xmlns:v="urn:schemas-microsoft-com:vml" xmlns:wp14="http://schemas.microsoft.com/office/word/2010/wordprocessingDrawing" xmlns:wp="http://schemas.openxmlformats.org/drawingml/2006/wordprocessingDrawing" xmlns:w10="urn:schemas-microsoft-com:office:word" xmlns:w="http://schemas.openxmlformats.org/wordprocessingml/2006/main" xmlns:w14="http://schemas.microsoft.com/office/word/2010/wordml" xmlns:w15="http://schemas.microsoft.com/office/word/2012/wordml" xmlns:w16cex="http://schemas.microsoft.com/office/word/2018/wordml/cex" xmlns:w16cid="http://schemas.microsoft.com/office/word/2016/wordml/cid" xmlns:w16="http://schemas.microsoft.com/office/word/2018/wordml" xmlns:w16du="http://schemas.microsoft.com/office/word/2023/wordml/word16du" xmlns:w16sdtdh="http://schemas.microsoft.com/office/word/2020/wordml/sdtdatahash" xmlns:w16se="http://schemas.microsoft.com/office/word/2015/wordml/symex" xmlns:wpg="http://schemas.microsoft.com/office/word/2010/wordprocessingGroup" xmlns:wpi="http://schemas.microsoft.com/office/word/2010/wordprocessingInk" xmlns:wne="http://schemas.microsoft.com/office/word/2006/wordml" xmlns:wps="http://schemas.microsoft.com/office/word/2010/wordprocessingShape" mc:Ignorable="w14 w15 w16se w16cid w16 w16cex w16sdtdh w16du wp14">
+<w:footnotes xmlns:wpc="http://schemas.microsoft.com/office/word/2010/wordprocessingCanvas" xmlns:cx="http://schemas.microsoft.com/office/drawing/2014/chartex" xmlns:cx1="http://schemas.microsoft.com/office/drawing/2015/9/8/chartex" xmlns:cx2="http://schemas.microsoft.com/office/drawing/2015/10/21/chartex" xmlns:cx3="http://schemas.microsoft.com/office/drawing/2016/5/9/chartex" xmlns:cx4="http://schemas.microsoft.com/office/drawing/2016/5/10/chartex" xmlns:cx5="http://schemas.microsoft.com/office/drawing/2016/5/11/chartex" xmlns:cx6="http://schemas.microsoft.com/office/drawing/2016/5/12/chartex" xmlns:cx7="http://schemas.microsoft.com/office/drawing/2016/5/13/chartex" xmlns:cx8="http://schemas.microsoft.com/office/drawing/2016/5/14/chartex" xmlns:mc="http://schemas.openxmlformats.org/markup-compatibility/2006" xmlns:aink="http://schemas.microsoft.com/office/drawing/2016/ink" xmlns:am3d="http://schemas.microsoft.com/office/drawing/2017/model3d" xmlns:o="urn:schemas-microsoft-com:office:office" xmlns:oel="http://schemas.microsoft.com/office/2019/extlst" xmlns:r="http://schemas.openxmlformats.org/officeDocument/2006/relationships" xmlns:m="http://schemas.openxmlformats.org/officeDocument/2006/math" xmlns:v="urn:schemas-microsoft-com:vml" xmlns:wp14="http://schemas.microsoft.com/office/word/2010/wordprocessingDrawing" xmlns:wp="http://schemas.openxmlformats.org/drawingml/2006/wordprocessingDrawing" xmlns:w10="urn:schemas-microsoft-com:office:word" xmlns:w="http://schemas.openxmlformats.org/wordprocessingml/2006/main" xmlns:w14="http://schemas.microsoft.com/office/word/2010/wordml" xmlns:w15="http://schemas.microsoft.com/office/word/2012/wordml" xmlns:w16cex="http://schemas.microsoft.com/office/word/2018/wordml/cex" xmlns:w16cid="http://schemas.microsoft.com/office/word/2016/wordml/cid" xmlns:w16="http://schemas.microsoft.com/office/word/2018/wordml" xmlns:w16sdtdh="http://schemas.microsoft.com/office/word/2020/wordml/sdtdatahash" xmlns:w16se="http://schemas.microsoft.com/office/word/2015/wordml/symex" xmlns:wpg="http://schemas.microsoft.com/office/word/2010/wordprocessingGroup" xmlns:wpi="http://schemas.microsoft.com/office/word/2010/wordprocessingInk" xmlns:wne="http://schemas.microsoft.com/office/word/2006/wordml" xmlns:wps="http://schemas.microsoft.com/office/word/2010/wordprocessingShape" mc:Ignorable="w14 w15 w16se w16cid w16 w16cex w16sdtdh wp14">
   <w:footnote w:type="separator" w:id="-1">
     <w:p>
       <w:r>
@@ -2617,7 +2628,7 @@
 </file>
 
 <file path=word/header1.xml><?xml version="1.0" encoding="utf-8"?>
-<w:hdr xmlns:wpc="http://schemas.microsoft.com/office/word/2010/wordprocessingCanvas" xmlns:cx="http://schemas.microsoft.com/office/drawing/2014/chartex" xmlns:cx1="http://schemas.microsoft.com/office/drawing/2015/9/8/chartex" xmlns:cx2="http://schemas.microsoft.com/office/drawing/2015/10/21/chartex" xmlns:cx3="http://schemas.microsoft.com/office/drawing/2016/5/9/chartex" xmlns:cx4="http://schemas.microsoft.com/office/drawing/2016/5/10/chartex" xmlns:cx5="http://schemas.microsoft.com/office/drawing/2016/5/11/chartex" xmlns:cx6="http://schemas.microsoft.com/office/drawing/2016/5/12/chartex" xmlns:cx7="http://schemas.microsoft.com/office/drawing/2016/5/13/chartex" xmlns:cx8="http://schemas.microsoft.com/office/drawing/2016/5/14/chartex" xmlns:mc="http://schemas.openxmlformats.org/markup-compatibility/2006" xmlns:aink="http://schemas.microsoft.com/office/drawing/2016/ink" xmlns:am3d="http://schemas.microsoft.com/office/drawing/2017/model3d" xmlns:o="urn:schemas-microsoft-com:office:office" xmlns:oel="http://schemas.microsoft.com/office/2019/extlst" xmlns:r="http://schemas.openxmlformats.org/officeDocument/2006/relationships" xmlns:m="http://schemas.openxmlformats.org/officeDocument/2006/math" xmlns:v="urn:schemas-microsoft-com:vml" xmlns:wp14="http://schemas.microsoft.com/office/word/2010/wordprocessingDrawing" xmlns:wp="http://schemas.openxmlformats.org/drawingml/2006/wordprocessingDrawing" xmlns:w10="urn:schemas-microsoft-com:office:word" xmlns:w="http://schemas.openxmlformats.org/wordprocessingml/2006/main" xmlns:w14="http://schemas.microsoft.com/office/word/2010/wordml" xmlns:w15="http://schemas.microsoft.com/office/word/2012/wordml" xmlns:w16cex="http://schemas.microsoft.com/office/word/2018/wordml/cex" xmlns:w16cid="http://schemas.microsoft.com/office/word/2016/wordml/cid" xmlns:w16="http://schemas.microsoft.com/office/word/2018/wordml" xmlns:w16du="http://schemas.microsoft.com/office/word/2023/wordml/word16du" xmlns:w16sdtdh="http://schemas.microsoft.com/office/word/2020/wordml/sdtdatahash" xmlns:w16se="http://schemas.microsoft.com/office/word/2015/wordml/symex" xmlns:wpg="http://schemas.microsoft.com/office/word/2010/wordprocessingGroup" xmlns:wpi="http://schemas.microsoft.com/office/word/2010/wordprocessingInk" xmlns:wne="http://schemas.microsoft.com/office/word/2006/wordml" xmlns:wps="http://schemas.microsoft.com/office/word/2010/wordprocessingShape" mc:Ignorable="w14 w15 w16se w16cid w16 w16cex w16sdtdh w16du wp14">
+<w:hdr xmlns:wpc="http://schemas.microsoft.com/office/word/2010/wordprocessingCanvas" xmlns:cx="http://schemas.microsoft.com/office/drawing/2014/chartex" xmlns:cx1="http://schemas.microsoft.com/office/drawing/2015/9/8/chartex" xmlns:cx2="http://schemas.microsoft.com/office/drawing/2015/10/21/chartex" xmlns:cx3="http://schemas.microsoft.com/office/drawing/2016/5/9/chartex" xmlns:cx4="http://schemas.microsoft.com/office/drawing/2016/5/10/chartex" xmlns:cx5="http://schemas.microsoft.com/office/drawing/2016/5/11/chartex" xmlns:cx6="http://schemas.microsoft.com/office/drawing/2016/5/12/chartex" xmlns:cx7="http://schemas.microsoft.com/office/drawing/2016/5/13/chartex" xmlns:cx8="http://schemas.microsoft.com/office/drawing/2016/5/14/chartex" xmlns:mc="http://schemas.openxmlformats.org/markup-compatibility/2006" xmlns:aink="http://schemas.microsoft.com/office/drawing/2016/ink" xmlns:am3d="http://schemas.microsoft.com/office/drawing/2017/model3d" xmlns:o="urn:schemas-microsoft-com:office:office" xmlns:oel="http://schemas.microsoft.com/office/2019/extlst" xmlns:r="http://schemas.openxmlformats.org/officeDocument/2006/relationships" xmlns:m="http://schemas.openxmlformats.org/officeDocument/2006/math" xmlns:v="urn:schemas-microsoft-com:vml" xmlns:wp14="http://schemas.microsoft.com/office/word/2010/wordprocessingDrawing" xmlns:wp="http://schemas.openxmlformats.org/drawingml/2006/wordprocessingDrawing" xmlns:w10="urn:schemas-microsoft-com:office:word" xmlns:w="http://schemas.openxmlformats.org/wordprocessingml/2006/main" xmlns:w14="http://schemas.microsoft.com/office/word/2010/wordml" xmlns:w15="http://schemas.microsoft.com/office/word/2012/wordml" xmlns:w16cex="http://schemas.microsoft.com/office/word/2018/wordml/cex" xmlns:w16cid="http://schemas.microsoft.com/office/word/2016/wordml/cid" xmlns:w16="http://schemas.microsoft.com/office/word/2018/wordml" xmlns:w16sdtdh="http://schemas.microsoft.com/office/word/2020/wordml/sdtdatahash" xmlns:w16se="http://schemas.microsoft.com/office/word/2015/wordml/symex" xmlns:wpg="http://schemas.microsoft.com/office/word/2010/wordprocessingGroup" xmlns:wpi="http://schemas.microsoft.com/office/word/2010/wordprocessingInk" xmlns:wne="http://schemas.microsoft.com/office/word/2006/wordml" xmlns:wps="http://schemas.microsoft.com/office/word/2010/wordprocessingShape" mc:Ignorable="w14 w15 w16se w16cid w16 w16cex w16sdtdh wp14">
   <w:p>
     <w:pPr>
       <w:pStyle w:val="Header"/>
@@ -2658,7 +2669,7 @@
 </file>
 
 <file path=word/header2.xml><?xml version="1.0" encoding="utf-8"?>
-<w:hdr xmlns:wpc="http://schemas.microsoft.com/office/word/2010/wordprocessingCanvas" xmlns:cx="http://schemas.microsoft.com/office/drawing/2014/chartex" xmlns:cx1="http://schemas.microsoft.com/office/drawing/2015/9/8/chartex" xmlns:cx2="http://schemas.microsoft.com/office/drawing/2015/10/21/chartex" xmlns:cx3="http://schemas.microsoft.com/office/drawing/2016/5/9/chartex" xmlns:cx4="http://schemas.microsoft.com/office/drawing/2016/5/10/chartex" xmlns:cx5="http://schemas.microsoft.com/office/drawing/2016/5/11/chartex" xmlns:cx6="http://schemas.microsoft.com/office/drawing/2016/5/12/chartex" xmlns:cx7="http://schemas.microsoft.com/office/drawing/2016/5/13/chartex" xmlns:cx8="http://schemas.microsoft.com/office/drawing/2016/5/14/chartex" xmlns:mc="http://schemas.openxmlformats.org/markup-compatibility/2006" xmlns:aink="http://schemas.microsoft.com/office/drawing/2016/ink" xmlns:am3d="http://schemas.microsoft.com/office/drawing/2017/model3d" xmlns:o="urn:schemas-microsoft-com:office:office" xmlns:oel="http://schemas.microsoft.com/office/2019/extlst" xmlns:r="http://schemas.openxmlformats.org/officeDocument/2006/relationships" xmlns:m="http://schemas.openxmlformats.org/officeDocument/2006/math" xmlns:v="urn:schemas-microsoft-com:vml" xmlns:wp14="http://schemas.microsoft.com/office/word/2010/wordprocessingDrawing" xmlns:wp="http://schemas.openxmlformats.org/drawingml/2006/wordprocessingDrawing" xmlns:w10="urn:schemas-microsoft-com:office:word" xmlns:w="http://schemas.openxmlformats.org/wordprocessingml/2006/main" xmlns:w14="http://schemas.microsoft.com/office/word/2010/wordml" xmlns:w15="http://schemas.microsoft.com/office/word/2012/wordml" xmlns:w16cex="http://schemas.microsoft.com/office/word/2018/wordml/cex" xmlns:w16cid="http://schemas.microsoft.com/office/word/2016/wordml/cid" xmlns:w16="http://schemas.microsoft.com/office/word/2018/wordml" xmlns:w16du="http://schemas.microsoft.com/office/word/2023/wordml/word16du" xmlns:w16sdtdh="http://schemas.microsoft.com/office/word/2020/wordml/sdtdatahash" xmlns:w16se="http://schemas.microsoft.com/office/word/2015/wordml/symex" xmlns:wpg="http://schemas.microsoft.com/office/word/2010/wordprocessingGroup" xmlns:wpi="http://schemas.microsoft.com/office/word/2010/wordprocessingInk" xmlns:wne="http://schemas.microsoft.com/office/word/2006/wordml" xmlns:wps="http://schemas.microsoft.com/office/word/2010/wordprocessingShape" mc:Ignorable="w14 w15 w16se w16cid w16 w16cex w16sdtdh w16du wp14">
+<w:hdr xmlns:wpc="http://schemas.microsoft.com/office/word/2010/wordprocessingCanvas" xmlns:cx="http://schemas.microsoft.com/office/drawing/2014/chartex" xmlns:cx1="http://schemas.microsoft.com/office/drawing/2015/9/8/chartex" xmlns:cx2="http://schemas.microsoft.com/office/drawing/2015/10/21/chartex" xmlns:cx3="http://schemas.microsoft.com/office/drawing/2016/5/9/chartex" xmlns:cx4="http://schemas.microsoft.com/office/drawing/2016/5/10/chartex" xmlns:cx5="http://schemas.microsoft.com/office/drawing/2016/5/11/chartex" xmlns:cx6="http://schemas.microsoft.com/office/drawing/2016/5/12/chartex" xmlns:cx7="http://schemas.microsoft.com/office/drawing/2016/5/13/chartex" xmlns:cx8="http://schemas.microsoft.com/office/drawing/2016/5/14/chartex" xmlns:mc="http://schemas.openxmlformats.org/markup-compatibility/2006" xmlns:aink="http://schemas.microsoft.com/office/drawing/2016/ink" xmlns:am3d="http://schemas.microsoft.com/office/drawing/2017/model3d" xmlns:o="urn:schemas-microsoft-com:office:office" xmlns:oel="http://schemas.microsoft.com/office/2019/extlst" xmlns:r="http://schemas.openxmlformats.org/officeDocument/2006/relationships" xmlns:m="http://schemas.openxmlformats.org/officeDocument/2006/math" xmlns:v="urn:schemas-microsoft-com:vml" xmlns:wp14="http://schemas.microsoft.com/office/word/2010/wordprocessingDrawing" xmlns:wp="http://schemas.openxmlformats.org/drawingml/2006/wordprocessingDrawing" xmlns:w10="urn:schemas-microsoft-com:office:word" xmlns:w="http://schemas.openxmlformats.org/wordprocessingml/2006/main" xmlns:w14="http://schemas.microsoft.com/office/word/2010/wordml" xmlns:w15="http://schemas.microsoft.com/office/word/2012/wordml" xmlns:w16cex="http://schemas.microsoft.com/office/word/2018/wordml/cex" xmlns:w16cid="http://schemas.microsoft.com/office/word/2016/wordml/cid" xmlns:w16="http://schemas.microsoft.com/office/word/2018/wordml" xmlns:w16sdtdh="http://schemas.microsoft.com/office/word/2020/wordml/sdtdatahash" xmlns:w16se="http://schemas.microsoft.com/office/word/2015/wordml/symex" xmlns:wpg="http://schemas.microsoft.com/office/word/2010/wordprocessingGroup" xmlns:wpi="http://schemas.microsoft.com/office/word/2010/wordprocessingInk" xmlns:wne="http://schemas.microsoft.com/office/word/2006/wordml" xmlns:wps="http://schemas.microsoft.com/office/word/2010/wordprocessingShape" mc:Ignorable="w14 w15 w16se w16cid w16 w16cex w16sdtdh wp14">
   <w:p>
     <w:pPr>
       <w:pStyle w:val="Header"/>
@@ -2699,7 +2710,7 @@
 </file>
 
 <file path=word/header3.xml><?xml version="1.0" encoding="utf-8"?>
-<w:hdr xmlns:wpc="http://schemas.microsoft.com/office/word/2010/wordprocessingCanvas" xmlns:cx="http://schemas.microsoft.com/office/drawing/2014/chartex" xmlns:cx1="http://schemas.microsoft.com/office/drawing/2015/9/8/chartex" xmlns:cx2="http://schemas.microsoft.com/office/drawing/2015/10/21/chartex" xmlns:cx3="http://schemas.microsoft.com/office/drawing/2016/5/9/chartex" xmlns:cx4="http://schemas.microsoft.com/office/drawing/2016/5/10/chartex" xmlns:cx5="http://schemas.microsoft.com/office/drawing/2016/5/11/chartex" xmlns:cx6="http://schemas.microsoft.com/office/drawing/2016/5/12/chartex" xmlns:cx7="http://schemas.microsoft.com/office/drawing/2016/5/13/chartex" xmlns:cx8="http://schemas.microsoft.com/office/drawing/2016/5/14/chartex" xmlns:mc="http://schemas.openxmlformats.org/markup-compatibility/2006" xmlns:aink="http://schemas.microsoft.com/office/drawing/2016/ink" xmlns:am3d="http://schemas.microsoft.com/office/drawing/2017/model3d" xmlns:o="urn:schemas-microsoft-com:office:office" xmlns:oel="http://schemas.microsoft.com/office/2019/extlst" xmlns:r="http://schemas.openxmlformats.org/officeDocument/2006/relationships" xmlns:m="http://schemas.openxmlformats.org/officeDocument/2006/math" xmlns:v="urn:schemas-microsoft-com:vml" xmlns:wp14="http://schemas.microsoft.com/office/word/2010/wordprocessingDrawing" xmlns:wp="http://schemas.openxmlformats.org/drawingml/2006/wordprocessingDrawing" xmlns:w10="urn:schemas-microsoft-com:office:word" xmlns:w="http://schemas.openxmlformats.org/wordprocessingml/2006/main" xmlns:w14="http://schemas.microsoft.com/office/word/2010/wordml" xmlns:w15="http://schemas.microsoft.com/office/word/2012/wordml" xmlns:w16cex="http://schemas.microsoft.com/office/word/2018/wordml/cex" xmlns:w16cid="http://schemas.microsoft.com/office/word/2016/wordml/cid" xmlns:w16="http://schemas.microsoft.com/office/word/2018/wordml" xmlns:w16du="http://schemas.microsoft.com/office/word/2023/wordml/word16du" xmlns:w16sdtdh="http://schemas.microsoft.com/office/word/2020/wordml/sdtdatahash" xmlns:w16se="http://schemas.microsoft.com/office/word/2015/wordml/symex" xmlns:wpg="http://schemas.microsoft.com/office/word/2010/wordprocessingGroup" xmlns:wpi="http://schemas.microsoft.com/office/word/2010/wordprocessingInk" xmlns:wne="http://schemas.microsoft.com/office/word/2006/wordml" xmlns:wps="http://schemas.microsoft.com/office/word/2010/wordprocessingShape" mc:Ignorable="w14 w15 w16se w16cid w16 w16cex w16sdtdh w16du wp14">
+<w:hdr xmlns:wpc="http://schemas.microsoft.com/office/word/2010/wordprocessingCanvas" xmlns:cx="http://schemas.microsoft.com/office/drawing/2014/chartex" xmlns:cx1="http://schemas.microsoft.com/office/drawing/2015/9/8/chartex" xmlns:cx2="http://schemas.microsoft.com/office/drawing/2015/10/21/chartex" xmlns:cx3="http://schemas.microsoft.com/office/drawing/2016/5/9/chartex" xmlns:cx4="http://schemas.microsoft.com/office/drawing/2016/5/10/chartex" xmlns:cx5="http://schemas.microsoft.com/office/drawing/2016/5/11/chartex" xmlns:cx6="http://schemas.microsoft.com/office/drawing/2016/5/12/chartex" xmlns:cx7="http://schemas.microsoft.com/office/drawing/2016/5/13/chartex" xmlns:cx8="http://schemas.microsoft.com/office/drawing/2016/5/14/chartex" xmlns:mc="http://schemas.openxmlformats.org/markup-compatibility/2006" xmlns:aink="http://schemas.microsoft.com/office/drawing/2016/ink" xmlns:am3d="http://schemas.microsoft.com/office/drawing/2017/model3d" xmlns:o="urn:schemas-microsoft-com:office:office" xmlns:oel="http://schemas.microsoft.com/office/2019/extlst" xmlns:r="http://schemas.openxmlformats.org/officeDocument/2006/relationships" xmlns:m="http://schemas.openxmlformats.org/officeDocument/2006/math" xmlns:v="urn:schemas-microsoft-com:vml" xmlns:wp14="http://schemas.microsoft.com/office/word/2010/wordprocessingDrawing" xmlns:wp="http://schemas.openxmlformats.org/drawingml/2006/wordprocessingDrawing" xmlns:w10="urn:schemas-microsoft-com:office:word" xmlns:w="http://schemas.openxmlformats.org/wordprocessingml/2006/main" xmlns:w14="http://schemas.microsoft.com/office/word/2010/wordml" xmlns:w15="http://schemas.microsoft.com/office/word/2012/wordml" xmlns:w16cex="http://schemas.microsoft.com/office/word/2018/wordml/cex" xmlns:w16cid="http://schemas.microsoft.com/office/word/2016/wordml/cid" xmlns:w16="http://schemas.microsoft.com/office/word/2018/wordml" xmlns:w16sdtdh="http://schemas.microsoft.com/office/word/2020/wordml/sdtdatahash" xmlns:w16se="http://schemas.microsoft.com/office/word/2015/wordml/symex" xmlns:wpg="http://schemas.microsoft.com/office/word/2010/wordprocessingGroup" xmlns:wpi="http://schemas.microsoft.com/office/word/2010/wordprocessingInk" xmlns:wne="http://schemas.microsoft.com/office/word/2006/wordml" xmlns:wps="http://schemas.microsoft.com/office/word/2010/wordprocessingShape" mc:Ignorable="w14 w15 w16se w16cid w16 w16cex w16sdtdh wp14">
   <w:p>
     <w:pPr>
       <w:pStyle w:val="Title"/>
@@ -2826,87 +2837,18 @@
         <w:rFonts w:ascii="EMprint" w:hAnsi="EMprint" w:cs="Times New Roman"/>
         <w:b w:val="0"/>
         <w:bCs/>
-        <w:caps w:val="0"/>
         <w:noProof/>
         <w:color w:val="auto"/>
         <w:sz w:val="20"/>
       </w:rPr>
       <w:drawing>
-        <wp:anchor distT="0" distB="0" distL="114300" distR="114300" simplePos="0" relativeHeight="251658240" behindDoc="0" locked="0" layoutInCell="1" allowOverlap="1" wp14:anchorId="1FECCA18" wp14:editId="273C9148">
+        <wp:anchor distT="0" distB="0" distL="114300" distR="114300" simplePos="0" relativeHeight="251660288" behindDoc="0" locked="0" layoutInCell="1" allowOverlap="1" wp14:anchorId="27558CE4" wp14:editId="0B3A6272">
           <wp:simplePos x="0" y="0"/>
           <wp:positionH relativeFrom="column">
-            <wp:posOffset>2476706</wp:posOffset>
-          </wp:positionH>
-          <wp:positionV relativeFrom="paragraph">
-            <wp:posOffset>19685</wp:posOffset>
-          </wp:positionV>
-          <wp:extent cx="137160" cy="134620"/>
-          <wp:effectExtent l="0" t="0" r="0" b="0"/>
-          <wp:wrapNone/>
-          <wp:docPr id="1095617877" name="Graphic 1095617877" descr="Envelope"/>
-          <wp:cNvGraphicFramePr>
-            <a:graphicFrameLocks xmlns:a="http://schemas.openxmlformats.org/drawingml/2006/main" noChangeAspect="1"/>
-          </wp:cNvGraphicFramePr>
-          <a:graphic xmlns:a="http://schemas.openxmlformats.org/drawingml/2006/main">
-            <a:graphicData uri="http://schemas.openxmlformats.org/drawingml/2006/picture">
-              <pic:pic xmlns:pic="http://schemas.openxmlformats.org/drawingml/2006/picture">
-                <pic:nvPicPr>
-                  <pic:cNvPr id="10" name="mediafile_MRpxoe.svg"/>
-                  <pic:cNvPicPr/>
-                </pic:nvPicPr>
-                <pic:blipFill>
-                  <a:blip r:embed="rId2">
-                    <a:extLst>
-                      <a:ext uri="{28A0092B-C50C-407E-A947-70E740481C1C}">
-                        <a14:useLocalDpi xmlns:a14="http://schemas.microsoft.com/office/drawing/2010/main" val="0"/>
-                      </a:ext>
-                      <a:ext uri="{96DAC541-7B7A-43D3-8B79-37D633B846F1}">
-                        <asvg:svgBlip xmlns:asvg="http://schemas.microsoft.com/office/drawing/2016/SVG/main" r:embed="rId3"/>
-                      </a:ext>
-                    </a:extLst>
-                  </a:blip>
-                  <a:stretch>
-                    <a:fillRect/>
-                  </a:stretch>
-                </pic:blipFill>
-                <pic:spPr>
-                  <a:xfrm>
-                    <a:off x="0" y="0"/>
-                    <a:ext cx="137160" cy="134620"/>
-                  </a:xfrm>
-                  <a:prstGeom prst="rect">
-                    <a:avLst/>
-                  </a:prstGeom>
-                </pic:spPr>
-              </pic:pic>
-            </a:graphicData>
-          </a:graphic>
-          <wp14:sizeRelH relativeFrom="page">
-            <wp14:pctWidth>0</wp14:pctWidth>
-          </wp14:sizeRelH>
-          <wp14:sizeRelV relativeFrom="page">
-            <wp14:pctHeight>0</wp14:pctHeight>
-          </wp14:sizeRelV>
-        </wp:anchor>
-      </w:drawing>
-    </w:r>
-    <w:r>
-      <w:rPr>
-        <w:rFonts w:ascii="EMprint" w:hAnsi="EMprint" w:cs="Times New Roman"/>
-        <w:b w:val="0"/>
-        <w:bCs/>
-        <w:noProof/>
-        <w:color w:val="auto"/>
-        <w:sz w:val="20"/>
-      </w:rPr>
-      <w:drawing>
-        <wp:anchor distT="0" distB="0" distL="114300" distR="114300" simplePos="0" relativeHeight="251660288" behindDoc="0" locked="0" layoutInCell="1" allowOverlap="1" wp14:anchorId="27558CE4" wp14:editId="7BD4C6D7">
-          <wp:simplePos x="0" y="0"/>
-          <wp:positionH relativeFrom="column">
-            <wp:posOffset>4515914</wp:posOffset>
+            <wp:posOffset>4406900</wp:posOffset>
           </wp:positionH>
           <wp:positionV relativeFrom="page">
-            <wp:posOffset>631825</wp:posOffset>
+            <wp:posOffset>628650</wp:posOffset>
           </wp:positionV>
           <wp:extent cx="100330" cy="100330"/>
           <wp:effectExtent l="0" t="0" r="0" b="0"/>
@@ -2923,7 +2865,7 @@
                   <pic:cNvPicPr/>
                 </pic:nvPicPr>
                 <pic:blipFill>
-                  <a:blip r:embed="rId4" cstate="print">
+                  <a:blip r:embed="rId2" cstate="print">
                     <a:extLst>
                       <a:ext uri="{28A0092B-C50C-407E-A947-70E740481C1C}">
                         <a14:useLocalDpi xmlns:a14="http://schemas.microsoft.com/office/drawing/2010/main" val="0"/>
@@ -2965,10 +2907,10 @@
         <w:sz w:val="20"/>
       </w:rPr>
       <w:drawing>
-        <wp:anchor distT="0" distB="0" distL="114300" distR="114300" simplePos="0" relativeHeight="251657216" behindDoc="0" locked="0" layoutInCell="1" allowOverlap="1" wp14:anchorId="50E1C324" wp14:editId="5A85856A">
+        <wp:anchor distT="0" distB="0" distL="114300" distR="114300" simplePos="0" relativeHeight="251657216" behindDoc="0" locked="0" layoutInCell="1" allowOverlap="1" wp14:anchorId="50E1C324" wp14:editId="5E3F348C">
           <wp:simplePos x="0" y="0"/>
           <wp:positionH relativeFrom="column">
-            <wp:posOffset>3579066</wp:posOffset>
+            <wp:posOffset>3545205</wp:posOffset>
           </wp:positionH>
           <wp:positionV relativeFrom="paragraph">
             <wp:posOffset>32385</wp:posOffset>
@@ -2988,7 +2930,7 @@
                   <pic:cNvPicPr/>
                 </pic:nvPicPr>
                 <pic:blipFill>
-                  <a:blip r:embed="rId5" cstate="print">
+                  <a:blip r:embed="rId3" cstate="print">
                     <a:extLst>
                       <a:ext uri="{28A0092B-C50C-407E-A947-70E740481C1C}">
                         <a14:useLocalDpi xmlns:a14="http://schemas.microsoft.com/office/drawing/2010/main" val="0"/>
@@ -3031,13 +2973,82 @@
         <w:sz w:val="20"/>
       </w:rPr>
       <w:drawing>
-        <wp:anchor distT="0" distB="0" distL="114300" distR="114300" simplePos="0" relativeHeight="251659264" behindDoc="0" locked="0" layoutInCell="1" allowOverlap="1" wp14:anchorId="1203DC64" wp14:editId="79513294">
+        <wp:anchor distT="0" distB="0" distL="114300" distR="114300" simplePos="0" relativeHeight="251658240" behindDoc="0" locked="0" layoutInCell="1" allowOverlap="1" wp14:anchorId="1FECCA18" wp14:editId="7D1F254C">
           <wp:simplePos x="0" y="0"/>
           <wp:positionH relativeFrom="column">
-            <wp:posOffset>1438910</wp:posOffset>
+            <wp:posOffset>2525395</wp:posOffset>
           </wp:positionH>
           <wp:positionV relativeFrom="paragraph">
-            <wp:posOffset>18209</wp:posOffset>
+            <wp:posOffset>17516</wp:posOffset>
+          </wp:positionV>
+          <wp:extent cx="137160" cy="134620"/>
+          <wp:effectExtent l="0" t="0" r="0" b="0"/>
+          <wp:wrapNone/>
+          <wp:docPr id="1095617877" name="Graphic 1095617877" descr="Envelope"/>
+          <wp:cNvGraphicFramePr>
+            <a:graphicFrameLocks xmlns:a="http://schemas.openxmlformats.org/drawingml/2006/main" noChangeAspect="1"/>
+          </wp:cNvGraphicFramePr>
+          <a:graphic xmlns:a="http://schemas.openxmlformats.org/drawingml/2006/main">
+            <a:graphicData uri="http://schemas.openxmlformats.org/drawingml/2006/picture">
+              <pic:pic xmlns:pic="http://schemas.openxmlformats.org/drawingml/2006/picture">
+                <pic:nvPicPr>
+                  <pic:cNvPr id="10" name="mediafile_MRpxoe.svg"/>
+                  <pic:cNvPicPr/>
+                </pic:nvPicPr>
+                <pic:blipFill>
+                  <a:blip r:embed="rId4">
+                    <a:extLst>
+                      <a:ext uri="{28A0092B-C50C-407E-A947-70E740481C1C}">
+                        <a14:useLocalDpi xmlns:a14="http://schemas.microsoft.com/office/drawing/2010/main" val="0"/>
+                      </a:ext>
+                      <a:ext uri="{96DAC541-7B7A-43D3-8B79-37D633B846F1}">
+                        <asvg:svgBlip xmlns:asvg="http://schemas.microsoft.com/office/drawing/2016/SVG/main" r:embed="rId5"/>
+                      </a:ext>
+                    </a:extLst>
+                  </a:blip>
+                  <a:stretch>
+                    <a:fillRect/>
+                  </a:stretch>
+                </pic:blipFill>
+                <pic:spPr>
+                  <a:xfrm>
+                    <a:off x="0" y="0"/>
+                    <a:ext cx="137160" cy="134620"/>
+                  </a:xfrm>
+                  <a:prstGeom prst="rect">
+                    <a:avLst/>
+                  </a:prstGeom>
+                </pic:spPr>
+              </pic:pic>
+            </a:graphicData>
+          </a:graphic>
+          <wp14:sizeRelH relativeFrom="page">
+            <wp14:pctWidth>0</wp14:pctWidth>
+          </wp14:sizeRelH>
+          <wp14:sizeRelV relativeFrom="page">
+            <wp14:pctHeight>0</wp14:pctHeight>
+          </wp14:sizeRelV>
+        </wp:anchor>
+      </w:drawing>
+    </w:r>
+    <w:r>
+      <w:rPr>
+        <w:rFonts w:ascii="EMprint" w:hAnsi="EMprint" w:cs="Times New Roman"/>
+        <w:b w:val="0"/>
+        <w:bCs/>
+        <w:caps w:val="0"/>
+        <w:noProof/>
+        <w:color w:val="auto"/>
+        <w:sz w:val="20"/>
+      </w:rPr>
+      <w:drawing>
+        <wp:anchor distT="0" distB="0" distL="114300" distR="114300" simplePos="0" relativeHeight="251659264" behindDoc="0" locked="0" layoutInCell="1" allowOverlap="1" wp14:anchorId="1203DC64" wp14:editId="0BF674ED">
+          <wp:simplePos x="0" y="0"/>
+          <wp:positionH relativeFrom="column">
+            <wp:posOffset>1554190</wp:posOffset>
+          </wp:positionH>
+          <wp:positionV relativeFrom="paragraph">
+            <wp:posOffset>17145</wp:posOffset>
           </wp:positionV>
           <wp:extent cx="132715" cy="132715"/>
           <wp:effectExtent l="0" t="0" r="635" b="635"/>
@@ -3099,69 +3110,21 @@
       </w:rPr>
       <w:t xml:space="preserve">  </w:t>
     </w:r>
-    <w:r>
-      <w:rPr>
-        <w:rFonts w:ascii="EMprint" w:hAnsi="EMprint" w:cs="Times New Roman"/>
-        <w:b w:val="0"/>
-        <w:bCs/>
-        <w:caps w:val="0"/>
-        <w:sz w:val="20"/>
-      </w:rPr>
-      <w:t>MarioLopez.org</w:t>
-    </w:r>
-    <w:r>
-      <w:rPr>
-        <w:rFonts w:ascii="EMprint" w:hAnsi="EMprint" w:cs="Times New Roman"/>
-        <w:b w:val="0"/>
-        <w:bCs/>
-        <w:caps w:val="0"/>
-        <w:color w:val="auto"/>
-        <w:sz w:val="20"/>
-      </w:rPr>
-      <w:t xml:space="preserve"> </w:t>
-    </w:r>
-    <w:sdt>
-      <w:sdtPr>
+    <w:hyperlink r:id="rId8" w:history="1">
+      <w:r>
         <w:rPr>
+          <w:rStyle w:val="Hyperlink"/>
           <w:rFonts w:ascii="EMprint" w:hAnsi="EMprint" w:cs="Times New Roman"/>
           <w:b w:val="0"/>
           <w:bCs/>
+          <w:caps w:val="0"/>
           <w:color w:val="auto"/>
           <w:sz w:val="20"/>
+          <w:u w:val="none"/>
         </w:rPr>
-        <w:alias w:val="Divider dot:"/>
-        <w:tag w:val="Divider dot:"/>
-        <w:id w:val="-1775163057"/>
-        <w:placeholder>
-          <w:docPart w:val="40FE29A51FE8974CB5AC7EB8FF11008C"/>
-        </w:placeholder>
-        <w:temporary/>
-        <w:showingPlcHdr/>
-        <w15:appearance w15:val="hidden"/>
-      </w:sdtPr>
-      <w:sdtContent>
-        <w:r>
-          <w:rPr>
-            <w:rFonts w:ascii="EMprint" w:hAnsi="EMprint" w:cs="Times New Roman"/>
-            <w:b w:val="0"/>
-            <w:bCs/>
-            <w:color w:val="auto"/>
-            <w:sz w:val="20"/>
-          </w:rPr>
-          <w:t>·</w:t>
-        </w:r>
-      </w:sdtContent>
-    </w:sdt>
-    <w:r>
-      <w:rPr>
-        <w:rFonts w:ascii="EMprint" w:hAnsi="EMprint" w:cs="Times New Roman"/>
-        <w:b w:val="0"/>
-        <w:bCs/>
-        <w:color w:val="auto"/>
-        <w:sz w:val="20"/>
-      </w:rPr>
-      <w:t xml:space="preserve">  </w:t>
-    </w:r>
+        <w:t>MarioLopez.org</w:t>
+      </w:r>
+    </w:hyperlink>
     <w:r>
       <w:rPr>
         <w:rFonts w:ascii="EMprint" w:hAnsi="EMprint" w:cs="Times New Roman"/>
@@ -3180,6 +3143,51 @@
         <w:color w:val="auto"/>
         <w:sz w:val="20"/>
       </w:rPr>
+      <w:t xml:space="preserve"> </w:t>
+    </w:r>
+    <w:r>
+      <w:rPr>
+        <w:rFonts w:ascii="EMprint" w:hAnsi="EMprint" w:cs="Times New Roman"/>
+        <w:b w:val="0"/>
+        <w:bCs/>
+        <w:color w:val="auto"/>
+        <w:sz w:val="20"/>
+      </w:rPr>
+      <w:t xml:space="preserve"> </w:t>
+    </w:r>
+    <w:r>
+      <w:rPr>
+        <w:rFonts w:ascii="EMprint" w:hAnsi="EMprint" w:cs="Times New Roman"/>
+        <w:b w:val="0"/>
+        <w:bCs/>
+        <w:color w:val="auto"/>
+        <w:sz w:val="20"/>
+      </w:rPr>
+      <w:t xml:space="preserve">   </w:t>
+    </w:r>
+    <w:hyperlink r:id="rId9" w:history="1">
+      <w:r>
+        <w:rPr>
+          <w:rStyle w:val="Hyperlink"/>
+          <w:rFonts w:ascii="EMprint" w:hAnsi="EMprint" w:cs="Times New Roman"/>
+          <w:b w:val="0"/>
+          <w:bCs/>
+          <w:caps w:val="0"/>
+          <w:color w:val="auto"/>
+          <w:sz w:val="20"/>
+          <w:u w:val="none"/>
+        </w:rPr>
+        <w:t>mario@lopez.fyi</w:t>
+      </w:r>
+    </w:hyperlink>
+    <w:r>
+      <w:rPr>
+        <w:rFonts w:ascii="EMprint" w:hAnsi="EMprint" w:cs="Times New Roman"/>
+        <w:b w:val="0"/>
+        <w:bCs/>
+        <w:color w:val="auto"/>
+        <w:sz w:val="20"/>
+      </w:rPr>
       <w:t xml:space="preserve">   </w:t>
     </w:r>
     <w:r>
@@ -3187,88 +3195,6 @@
         <w:rFonts w:ascii="EMprint" w:hAnsi="EMprint" w:cs="Times New Roman"/>
         <w:b w:val="0"/>
         <w:bCs/>
-        <w:caps w:val="0"/>
-        <w:sz w:val="20"/>
-      </w:rPr>
-      <w:t>M</w:t>
-    </w:r>
-    <w:r>
-      <w:rPr>
-        <w:rFonts w:ascii="EMprint" w:hAnsi="EMprint" w:cs="Times New Roman"/>
-        <w:b w:val="0"/>
-        <w:bCs/>
-        <w:caps w:val="0"/>
-        <w:sz w:val="20"/>
-      </w:rPr>
-      <w:t>ario@</w:t>
-    </w:r>
-    <w:r>
-      <w:rPr>
-        <w:rFonts w:ascii="EMprint" w:hAnsi="EMprint" w:cs="Times New Roman"/>
-        <w:b w:val="0"/>
-        <w:bCs/>
-        <w:caps w:val="0"/>
-        <w:sz w:val="20"/>
-      </w:rPr>
-      <w:t>L</w:t>
-    </w:r>
-    <w:r>
-      <w:rPr>
-        <w:rFonts w:ascii="EMprint" w:hAnsi="EMprint" w:cs="Times New Roman"/>
-        <w:b w:val="0"/>
-        <w:bCs/>
-        <w:caps w:val="0"/>
-        <w:sz w:val="20"/>
-      </w:rPr>
-      <w:t>opez.fyi</w:t>
-    </w:r>
-    <w:r>
-      <w:rPr>
-        <w:rFonts w:ascii="EMprint" w:hAnsi="EMprint" w:cs="Times New Roman"/>
-        <w:b w:val="0"/>
-        <w:bCs/>
-        <w:color w:val="auto"/>
-        <w:sz w:val="20"/>
-      </w:rPr>
-      <w:t xml:space="preserve"> </w:t>
-    </w:r>
-    <w:sdt>
-      <w:sdtPr>
-        <w:rPr>
-          <w:rFonts w:ascii="EMprint" w:hAnsi="EMprint" w:cs="Times New Roman"/>
-          <w:b w:val="0"/>
-          <w:bCs/>
-          <w:color w:val="auto"/>
-          <w:sz w:val="20"/>
-        </w:rPr>
-        <w:alias w:val="Divider dot:"/>
-        <w:tag w:val="Divider dot:"/>
-        <w:id w:val="2000459528"/>
-        <w:placeholder>
-          <w:docPart w:val="C8754035EAFE504D99C8E6B4A5F1E9CE"/>
-        </w:placeholder>
-        <w:temporary/>
-        <w:showingPlcHdr/>
-        <w15:appearance w15:val="hidden"/>
-      </w:sdtPr>
-      <w:sdtContent>
-        <w:r>
-          <w:rPr>
-            <w:rFonts w:ascii="EMprint" w:hAnsi="EMprint" w:cs="Times New Roman"/>
-            <w:b w:val="0"/>
-            <w:bCs/>
-            <w:color w:val="auto"/>
-            <w:sz w:val="20"/>
-          </w:rPr>
-          <w:t>·</w:t>
-        </w:r>
-      </w:sdtContent>
-    </w:sdt>
-    <w:r>
-      <w:rPr>
-        <w:rFonts w:ascii="EMprint" w:hAnsi="EMprint" w:cs="Times New Roman"/>
-        <w:b w:val="0"/>
-        <w:bCs/>
         <w:color w:val="auto"/>
         <w:sz w:val="20"/>
       </w:rPr>
@@ -3282,29 +3208,9 @@
         <w:color w:val="auto"/>
         <w:sz w:val="20"/>
       </w:rPr>
-      <w:t xml:space="preserve">  </w:t>
-    </w:r>
-    <w:r>
-      <w:rPr>
-        <w:rFonts w:ascii="EMprint" w:hAnsi="EMprint" w:cs="Times New Roman"/>
-        <w:b w:val="0"/>
-        <w:bCs/>
-        <w:color w:val="auto"/>
-        <w:sz w:val="20"/>
-      </w:rPr>
       <w:t xml:space="preserve"> </w:t>
     </w:r>
-    <w:r>
-      <w:rPr>
-        <w:rFonts w:ascii="EMprint" w:hAnsi="EMprint" w:cs="Times New Roman"/>
-        <w:b w:val="0"/>
-        <w:bCs/>
-        <w:color w:val="auto"/>
-        <w:sz w:val="20"/>
-      </w:rPr>
-      <w:t xml:space="preserve"> </w:t>
-    </w:r>
-    <w:hyperlink r:id="rId8" w:history="1">
+    <w:hyperlink r:id="rId10" w:history="1">
       <w:r>
         <w:rPr>
           <w:rStyle w:val="Hyperlink"/>
@@ -3329,38 +3235,6 @@
       </w:rPr>
       <w:t xml:space="preserve"> </w:t>
     </w:r>
-    <w:sdt>
-      <w:sdtPr>
-        <w:rPr>
-          <w:rFonts w:ascii="EMprint" w:hAnsi="EMprint" w:cs="Times New Roman"/>
-          <w:b w:val="0"/>
-          <w:bCs/>
-          <w:color w:val="auto"/>
-          <w:sz w:val="20"/>
-        </w:rPr>
-        <w:alias w:val="Divider dot:"/>
-        <w:tag w:val="Divider dot:"/>
-        <w:id w:val="759871761"/>
-        <w:placeholder>
-          <w:docPart w:val="37C64DD84A5EC447AF4DFE339E0F7475"/>
-        </w:placeholder>
-        <w:temporary/>
-        <w:showingPlcHdr/>
-        <w15:appearance w15:val="hidden"/>
-      </w:sdtPr>
-      <w:sdtContent>
-        <w:r>
-          <w:rPr>
-            <w:rFonts w:ascii="EMprint" w:hAnsi="EMprint" w:cs="Times New Roman"/>
-            <w:b w:val="0"/>
-            <w:bCs/>
-            <w:color w:val="auto"/>
-            <w:sz w:val="20"/>
-          </w:rPr>
-          <w:t>·</w:t>
-        </w:r>
-      </w:sdtContent>
-    </w:sdt>
     <w:r>
       <w:rPr>
         <w:rFonts w:ascii="EMprint" w:hAnsi="EMprint" w:cs="Times New Roman"/>
@@ -3376,6 +3250,7 @@
         <w:rFonts w:ascii="EMprint" w:hAnsi="EMprint" w:cs="Times New Roman"/>
         <w:b w:val="0"/>
         <w:bCs/>
+        <w:caps w:val="0"/>
         <w:color w:val="auto"/>
         <w:sz w:val="20"/>
       </w:rPr>
@@ -3403,18 +3278,7 @@
       </w:rPr>
       <w:t xml:space="preserve"> </w:t>
     </w:r>
-    <w:r>
-      <w:rPr>
-        <w:rFonts w:ascii="EMprint" w:hAnsi="EMprint" w:cs="Times New Roman"/>
-        <w:b w:val="0"/>
-        <w:bCs/>
-        <w:caps w:val="0"/>
-        <w:color w:val="auto"/>
-        <w:sz w:val="20"/>
-      </w:rPr>
-      <w:t xml:space="preserve"> </w:t>
-    </w:r>
-    <w:hyperlink r:id="rId9" w:history="1">
+    <w:hyperlink r:id="rId11" w:history="1">
       <w:r>
         <w:rPr>
           <w:rStyle w:val="Hyperlink"/>
@@ -3434,7 +3298,7 @@
 </file>
 
 <file path=word/header4.xml><?xml version="1.0" encoding="utf-8"?>
-<w:hdr xmlns:wpc="http://schemas.microsoft.com/office/word/2010/wordprocessingCanvas" xmlns:cx="http://schemas.microsoft.com/office/drawing/2014/chartex" xmlns:cx1="http://schemas.microsoft.com/office/drawing/2015/9/8/chartex" xmlns:cx2="http://schemas.microsoft.com/office/drawing/2015/10/21/chartex" xmlns:cx3="http://schemas.microsoft.com/office/drawing/2016/5/9/chartex" xmlns:cx4="http://schemas.microsoft.com/office/drawing/2016/5/10/chartex" xmlns:cx5="http://schemas.microsoft.com/office/drawing/2016/5/11/chartex" xmlns:cx6="http://schemas.microsoft.com/office/drawing/2016/5/12/chartex" xmlns:cx7="http://schemas.microsoft.com/office/drawing/2016/5/13/chartex" xmlns:cx8="http://schemas.microsoft.com/office/drawing/2016/5/14/chartex" xmlns:mc="http://schemas.openxmlformats.org/markup-compatibility/2006" xmlns:aink="http://schemas.microsoft.com/office/drawing/2016/ink" xmlns:am3d="http://schemas.microsoft.com/office/drawing/2017/model3d" xmlns:o="urn:schemas-microsoft-com:office:office" xmlns:oel="http://schemas.microsoft.com/office/2019/extlst" xmlns:r="http://schemas.openxmlformats.org/officeDocument/2006/relationships" xmlns:m="http://schemas.openxmlformats.org/officeDocument/2006/math" xmlns:v="urn:schemas-microsoft-com:vml" xmlns:wp14="http://schemas.microsoft.com/office/word/2010/wordprocessingDrawing" xmlns:wp="http://schemas.openxmlformats.org/drawingml/2006/wordprocessingDrawing" xmlns:w10="urn:schemas-microsoft-com:office:word" xmlns:w="http://schemas.openxmlformats.org/wordprocessingml/2006/main" xmlns:w14="http://schemas.microsoft.com/office/word/2010/wordml" xmlns:w15="http://schemas.microsoft.com/office/word/2012/wordml" xmlns:w16cex="http://schemas.microsoft.com/office/word/2018/wordml/cex" xmlns:w16cid="http://schemas.microsoft.com/office/word/2016/wordml/cid" xmlns:w16="http://schemas.microsoft.com/office/word/2018/wordml" xmlns:w16du="http://schemas.microsoft.com/office/word/2023/wordml/word16du" xmlns:w16sdtdh="http://schemas.microsoft.com/office/word/2020/wordml/sdtdatahash" xmlns:w16se="http://schemas.microsoft.com/office/word/2015/wordml/symex" xmlns:wpg="http://schemas.microsoft.com/office/word/2010/wordprocessingGroup" xmlns:wpi="http://schemas.microsoft.com/office/word/2010/wordprocessingInk" xmlns:wne="http://schemas.microsoft.com/office/word/2006/wordml" xmlns:wps="http://schemas.microsoft.com/office/word/2010/wordprocessingShape" mc:Ignorable="w14 w15 w16se w16cid w16 w16cex w16sdtdh w16du wp14">
+<w:hdr xmlns:wpc="http://schemas.microsoft.com/office/word/2010/wordprocessingCanvas" xmlns:cx="http://schemas.microsoft.com/office/drawing/2014/chartex" xmlns:cx1="http://schemas.microsoft.com/office/drawing/2015/9/8/chartex" xmlns:cx2="http://schemas.microsoft.com/office/drawing/2015/10/21/chartex" xmlns:cx3="http://schemas.microsoft.com/office/drawing/2016/5/9/chartex" xmlns:cx4="http://schemas.microsoft.com/office/drawing/2016/5/10/chartex" xmlns:cx5="http://schemas.microsoft.com/office/drawing/2016/5/11/chartex" xmlns:cx6="http://schemas.microsoft.com/office/drawing/2016/5/12/chartex" xmlns:cx7="http://schemas.microsoft.com/office/drawing/2016/5/13/chartex" xmlns:cx8="http://schemas.microsoft.com/office/drawing/2016/5/14/chartex" xmlns:mc="http://schemas.openxmlformats.org/markup-compatibility/2006" xmlns:aink="http://schemas.microsoft.com/office/drawing/2016/ink" xmlns:am3d="http://schemas.microsoft.com/office/drawing/2017/model3d" xmlns:o="urn:schemas-microsoft-com:office:office" xmlns:oel="http://schemas.microsoft.com/office/2019/extlst" xmlns:r="http://schemas.openxmlformats.org/officeDocument/2006/relationships" xmlns:m="http://schemas.openxmlformats.org/officeDocument/2006/math" xmlns:v="urn:schemas-microsoft-com:vml" xmlns:wp14="http://schemas.microsoft.com/office/word/2010/wordprocessingDrawing" xmlns:wp="http://schemas.openxmlformats.org/drawingml/2006/wordprocessingDrawing" xmlns:w10="urn:schemas-microsoft-com:office:word" xmlns:w="http://schemas.openxmlformats.org/wordprocessingml/2006/main" xmlns:w14="http://schemas.microsoft.com/office/word/2010/wordml" xmlns:w15="http://schemas.microsoft.com/office/word/2012/wordml" xmlns:w16cex="http://schemas.microsoft.com/office/word/2018/wordml/cex" xmlns:w16cid="http://schemas.microsoft.com/office/word/2016/wordml/cid" xmlns:w16="http://schemas.microsoft.com/office/word/2018/wordml" xmlns:w16sdtdh="http://schemas.microsoft.com/office/word/2020/wordml/sdtdatahash" xmlns:w16se="http://schemas.microsoft.com/office/word/2015/wordml/symex" xmlns:wpg="http://schemas.microsoft.com/office/word/2010/wordprocessingGroup" xmlns:wpi="http://schemas.microsoft.com/office/word/2010/wordprocessingInk" xmlns:wne="http://schemas.microsoft.com/office/word/2006/wordml" xmlns:wps="http://schemas.microsoft.com/office/word/2010/wordprocessingShape" mc:Ignorable="w14 w15 w16se w16cid w16 w16cex w16sdtdh wp14">
   <w:p>
     <w:pPr>
       <w:pStyle w:val="Header"/>
@@ -3511,13 +3375,13 @@
 </file>
 
 <file path=word/header5.xml><?xml version="1.0" encoding="utf-8"?>
-<w:hdr xmlns:wpc="http://schemas.microsoft.com/office/word/2010/wordprocessingCanvas" xmlns:cx="http://schemas.microsoft.com/office/drawing/2014/chartex" xmlns:cx1="http://schemas.microsoft.com/office/drawing/2015/9/8/chartex" xmlns:cx2="http://schemas.microsoft.com/office/drawing/2015/10/21/chartex" xmlns:cx3="http://schemas.microsoft.com/office/drawing/2016/5/9/chartex" xmlns:cx4="http://schemas.microsoft.com/office/drawing/2016/5/10/chartex" xmlns:cx5="http://schemas.microsoft.com/office/drawing/2016/5/11/chartex" xmlns:cx6="http://schemas.microsoft.com/office/drawing/2016/5/12/chartex" xmlns:cx7="http://schemas.microsoft.com/office/drawing/2016/5/13/chartex" xmlns:cx8="http://schemas.microsoft.com/office/drawing/2016/5/14/chartex" xmlns:mc="http://schemas.openxmlformats.org/markup-compatibility/2006" xmlns:aink="http://schemas.microsoft.com/office/drawing/2016/ink" xmlns:am3d="http://schemas.microsoft.com/office/drawing/2017/model3d" xmlns:o="urn:schemas-microsoft-com:office:office" xmlns:oel="http://schemas.microsoft.com/office/2019/extlst" xmlns:r="http://schemas.openxmlformats.org/officeDocument/2006/relationships" xmlns:m="http://schemas.openxmlformats.org/officeDocument/2006/math" xmlns:v="urn:schemas-microsoft-com:vml" xmlns:wp14="http://schemas.microsoft.com/office/word/2010/wordprocessingDrawing" xmlns:wp="http://schemas.openxmlformats.org/drawingml/2006/wordprocessingDrawing" xmlns:w10="urn:schemas-microsoft-com:office:word" xmlns:w="http://schemas.openxmlformats.org/wordprocessingml/2006/main" xmlns:w14="http://schemas.microsoft.com/office/word/2010/wordml" xmlns:w15="http://schemas.microsoft.com/office/word/2012/wordml" xmlns:w16cex="http://schemas.microsoft.com/office/word/2018/wordml/cex" xmlns:w16cid="http://schemas.microsoft.com/office/word/2016/wordml/cid" xmlns:w16="http://schemas.microsoft.com/office/word/2018/wordml" xmlns:w16du="http://schemas.microsoft.com/office/word/2023/wordml/word16du" xmlns:w16sdtdh="http://schemas.microsoft.com/office/word/2020/wordml/sdtdatahash" xmlns:w16se="http://schemas.microsoft.com/office/word/2015/wordml/symex" xmlns:wpg="http://schemas.microsoft.com/office/word/2010/wordprocessingGroup" xmlns:wpi="http://schemas.microsoft.com/office/word/2010/wordprocessingInk" xmlns:wne="http://schemas.microsoft.com/office/word/2006/wordml" xmlns:wps="http://schemas.microsoft.com/office/word/2010/wordprocessingShape" mc:Ignorable="w14 w15 w16se w16cid w16 w16cex w16sdtdh w16du wp14">
+<w:hdr xmlns:wpc="http://schemas.microsoft.com/office/word/2010/wordprocessingCanvas" xmlns:cx="http://schemas.microsoft.com/office/drawing/2014/chartex" xmlns:cx1="http://schemas.microsoft.com/office/drawing/2015/9/8/chartex" xmlns:cx2="http://schemas.microsoft.com/office/drawing/2015/10/21/chartex" xmlns:cx3="http://schemas.microsoft.com/office/drawing/2016/5/9/chartex" xmlns:cx4="http://schemas.microsoft.com/office/drawing/2016/5/10/chartex" xmlns:cx5="http://schemas.microsoft.com/office/drawing/2016/5/11/chartex" xmlns:cx6="http://schemas.microsoft.com/office/drawing/2016/5/12/chartex" xmlns:cx7="http://schemas.microsoft.com/office/drawing/2016/5/13/chartex" xmlns:cx8="http://schemas.microsoft.com/office/drawing/2016/5/14/chartex" xmlns:mc="http://schemas.openxmlformats.org/markup-compatibility/2006" xmlns:aink="http://schemas.microsoft.com/office/drawing/2016/ink" xmlns:am3d="http://schemas.microsoft.com/office/drawing/2017/model3d" xmlns:o="urn:schemas-microsoft-com:office:office" xmlns:oel="http://schemas.microsoft.com/office/2019/extlst" xmlns:r="http://schemas.openxmlformats.org/officeDocument/2006/relationships" xmlns:m="http://schemas.openxmlformats.org/officeDocument/2006/math" xmlns:v="urn:schemas-microsoft-com:vml" xmlns:wp14="http://schemas.microsoft.com/office/word/2010/wordprocessingDrawing" xmlns:wp="http://schemas.openxmlformats.org/drawingml/2006/wordprocessingDrawing" xmlns:w10="urn:schemas-microsoft-com:office:word" xmlns:w="http://schemas.openxmlformats.org/wordprocessingml/2006/main" xmlns:w14="http://schemas.microsoft.com/office/word/2010/wordml" xmlns:w15="http://schemas.microsoft.com/office/word/2012/wordml" xmlns:w16cex="http://schemas.microsoft.com/office/word/2018/wordml/cex" xmlns:w16cid="http://schemas.microsoft.com/office/word/2016/wordml/cid" xmlns:w16="http://schemas.microsoft.com/office/word/2018/wordml" xmlns:w16sdtdh="http://schemas.microsoft.com/office/word/2020/wordml/sdtdatahash" xmlns:w16se="http://schemas.microsoft.com/office/word/2015/wordml/symex" xmlns:wpg="http://schemas.microsoft.com/office/word/2010/wordprocessingGroup" xmlns:wpi="http://schemas.microsoft.com/office/word/2010/wordprocessingInk" xmlns:wne="http://schemas.microsoft.com/office/word/2006/wordml" xmlns:wps="http://schemas.microsoft.com/office/word/2010/wordprocessingShape" mc:Ignorable="w14 w15 w16se w16cid w16 w16cex w16sdtdh wp14">
   <w:p/>
 </w:hdr>
 </file>
 
 <file path=word/header6.xml><?xml version="1.0" encoding="utf-8"?>
-<w:hdr xmlns:wpc="http://schemas.microsoft.com/office/word/2010/wordprocessingCanvas" xmlns:cx="http://schemas.microsoft.com/office/drawing/2014/chartex" xmlns:cx1="http://schemas.microsoft.com/office/drawing/2015/9/8/chartex" xmlns:cx2="http://schemas.microsoft.com/office/drawing/2015/10/21/chartex" xmlns:cx3="http://schemas.microsoft.com/office/drawing/2016/5/9/chartex" xmlns:cx4="http://schemas.microsoft.com/office/drawing/2016/5/10/chartex" xmlns:cx5="http://schemas.microsoft.com/office/drawing/2016/5/11/chartex" xmlns:cx6="http://schemas.microsoft.com/office/drawing/2016/5/12/chartex" xmlns:cx7="http://schemas.microsoft.com/office/drawing/2016/5/13/chartex" xmlns:cx8="http://schemas.microsoft.com/office/drawing/2016/5/14/chartex" xmlns:mc="http://schemas.openxmlformats.org/markup-compatibility/2006" xmlns:aink="http://schemas.microsoft.com/office/drawing/2016/ink" xmlns:am3d="http://schemas.microsoft.com/office/drawing/2017/model3d" xmlns:o="urn:schemas-microsoft-com:office:office" xmlns:oel="http://schemas.microsoft.com/office/2019/extlst" xmlns:r="http://schemas.openxmlformats.org/officeDocument/2006/relationships" xmlns:m="http://schemas.openxmlformats.org/officeDocument/2006/math" xmlns:v="urn:schemas-microsoft-com:vml" xmlns:wp14="http://schemas.microsoft.com/office/word/2010/wordprocessingDrawing" xmlns:wp="http://schemas.openxmlformats.org/drawingml/2006/wordprocessingDrawing" xmlns:w10="urn:schemas-microsoft-com:office:word" xmlns:w="http://schemas.openxmlformats.org/wordprocessingml/2006/main" xmlns:w14="http://schemas.microsoft.com/office/word/2010/wordml" xmlns:w15="http://schemas.microsoft.com/office/word/2012/wordml" xmlns:w16cex="http://schemas.microsoft.com/office/word/2018/wordml/cex" xmlns:w16cid="http://schemas.microsoft.com/office/word/2016/wordml/cid" xmlns:w16="http://schemas.microsoft.com/office/word/2018/wordml" xmlns:w16du="http://schemas.microsoft.com/office/word/2023/wordml/word16du" xmlns:w16sdtdh="http://schemas.microsoft.com/office/word/2020/wordml/sdtdatahash" xmlns:w16se="http://schemas.microsoft.com/office/word/2015/wordml/symex" xmlns:wpg="http://schemas.microsoft.com/office/word/2010/wordprocessingGroup" xmlns:wpi="http://schemas.microsoft.com/office/word/2010/wordprocessingInk" xmlns:wne="http://schemas.microsoft.com/office/word/2006/wordml" xmlns:wps="http://schemas.microsoft.com/office/word/2010/wordprocessingShape" mc:Ignorable="w14 w15 w16se w16cid w16 w16cex w16sdtdh w16du wp14">
+<w:hdr xmlns:wpc="http://schemas.microsoft.com/office/word/2010/wordprocessingCanvas" xmlns:cx="http://schemas.microsoft.com/office/drawing/2014/chartex" xmlns:cx1="http://schemas.microsoft.com/office/drawing/2015/9/8/chartex" xmlns:cx2="http://schemas.microsoft.com/office/drawing/2015/10/21/chartex" xmlns:cx3="http://schemas.microsoft.com/office/drawing/2016/5/9/chartex" xmlns:cx4="http://schemas.microsoft.com/office/drawing/2016/5/10/chartex" xmlns:cx5="http://schemas.microsoft.com/office/drawing/2016/5/11/chartex" xmlns:cx6="http://schemas.microsoft.com/office/drawing/2016/5/12/chartex" xmlns:cx7="http://schemas.microsoft.com/office/drawing/2016/5/13/chartex" xmlns:cx8="http://schemas.microsoft.com/office/drawing/2016/5/14/chartex" xmlns:mc="http://schemas.openxmlformats.org/markup-compatibility/2006" xmlns:aink="http://schemas.microsoft.com/office/drawing/2016/ink" xmlns:am3d="http://schemas.microsoft.com/office/drawing/2017/model3d" xmlns:o="urn:schemas-microsoft-com:office:office" xmlns:oel="http://schemas.microsoft.com/office/2019/extlst" xmlns:r="http://schemas.openxmlformats.org/officeDocument/2006/relationships" xmlns:m="http://schemas.openxmlformats.org/officeDocument/2006/math" xmlns:v="urn:schemas-microsoft-com:vml" xmlns:wp14="http://schemas.microsoft.com/office/word/2010/wordprocessingDrawing" xmlns:wp="http://schemas.openxmlformats.org/drawingml/2006/wordprocessingDrawing" xmlns:w10="urn:schemas-microsoft-com:office:word" xmlns:w="http://schemas.openxmlformats.org/wordprocessingml/2006/main" xmlns:w14="http://schemas.microsoft.com/office/word/2010/wordml" xmlns:w15="http://schemas.microsoft.com/office/word/2012/wordml" xmlns:w16cex="http://schemas.microsoft.com/office/word/2018/wordml/cex" xmlns:w16cid="http://schemas.microsoft.com/office/word/2016/wordml/cid" xmlns:w16="http://schemas.microsoft.com/office/word/2018/wordml" xmlns:w16sdtdh="http://schemas.microsoft.com/office/word/2020/wordml/sdtdatahash" xmlns:w16se="http://schemas.microsoft.com/office/word/2015/wordml/symex" xmlns:wpg="http://schemas.microsoft.com/office/word/2010/wordprocessingGroup" xmlns:wpi="http://schemas.microsoft.com/office/word/2010/wordprocessingInk" xmlns:wne="http://schemas.microsoft.com/office/word/2006/wordml" xmlns:wps="http://schemas.microsoft.com/office/word/2010/wordprocessingShape" mc:Ignorable="w14 w15 w16se w16cid w16 w16cex w16sdtdh wp14">
   <w:p>
     <w:pPr>
       <w:pStyle w:val="Header"/>
@@ -3660,7 +3524,7 @@
             </wp:anchor>
           </w:drawing>
         </mc:Choice>
-        <mc:Fallback>
+        <mc:Fallback xmlns:w16du="http://schemas.microsoft.com/office/word/2023/wordml/word16du">
           <w:pict>
             <v:line w14:anchorId="1B7110C8" id="Straight Connector 19" o:spid="_x0000_s1026" alt="Header dividing line" style="position:absolute;z-index:-251663360;visibility:visible;mso-wrap-style:square;mso-width-percent:1000;mso-top-percent:173;mso-wrap-distance-left:9pt;mso-wrap-distance-top:0;mso-wrap-distance-right:9pt;mso-wrap-distance-bottom:0;mso-position-horizontal:center;mso-position-horizontal-relative:page;mso-position-vertical-relative:page;mso-width-percent:1000;mso-top-percent:173;mso-width-relative:page" from="0,0" to="612pt,0" o:gfxdata="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" strokecolor="#5a5a5a [2109]" strokeweight=".5pt">
               <v:stroke joinstyle="miter"/>
@@ -3675,7 +3539,7 @@
 </file>
 
 <file path=word/numbering.xml><?xml version="1.0" encoding="utf-8"?>
-<w:numbering xmlns:wpc="http://schemas.microsoft.com/office/word/2010/wordprocessingCanvas" xmlns:cx="http://schemas.microsoft.com/office/drawing/2014/chartex" xmlns:cx1="http://schemas.microsoft.com/office/drawing/2015/9/8/chartex" xmlns:cx2="http://schemas.microsoft.com/office/drawing/2015/10/21/chartex" xmlns:cx3="http://schemas.microsoft.com/office/drawing/2016/5/9/chartex" xmlns:cx4="http://schemas.microsoft.com/office/drawing/2016/5/10/chartex" xmlns:cx5="http://schemas.microsoft.com/office/drawing/2016/5/11/chartex" xmlns:cx6="http://schemas.microsoft.com/office/drawing/2016/5/12/chartex" xmlns:cx7="http://schemas.microsoft.com/office/drawing/2016/5/13/chartex" xmlns:cx8="http://schemas.microsoft.com/office/drawing/2016/5/14/chartex" xmlns:mc="http://schemas.openxmlformats.org/markup-compatibility/2006" xmlns:aink="http://schemas.microsoft.com/office/drawing/2016/ink" xmlns:am3d="http://schemas.microsoft.com/office/drawing/2017/model3d" xmlns:o="urn:schemas-microsoft-com:office:office" xmlns:oel="http://schemas.microsoft.com/office/2019/extlst" xmlns:r="http://schemas.openxmlformats.org/officeDocument/2006/relationships" xmlns:m="http://schemas.openxmlformats.org/officeDocument/2006/math" xmlns:v="urn:schemas-microsoft-com:vml" xmlns:wp14="http://schemas.microsoft.com/office/word/2010/wordprocessingDrawing" xmlns:wp="http://schemas.openxmlformats.org/drawingml/2006/wordprocessingDrawing" xmlns:w10="urn:schemas-microsoft-com:office:word" xmlns:w="http://schemas.openxmlformats.org/wordprocessingml/2006/main" xmlns:w14="http://schemas.microsoft.com/office/word/2010/wordml" xmlns:w15="http://schemas.microsoft.com/office/word/2012/wordml" xmlns:w16cex="http://schemas.microsoft.com/office/word/2018/wordml/cex" xmlns:w16cid="http://schemas.microsoft.com/office/word/2016/wordml/cid" xmlns:w16="http://schemas.microsoft.com/office/word/2018/wordml" xmlns:w16du="http://schemas.microsoft.com/office/word/2023/wordml/word16du" xmlns:w16sdtdh="http://schemas.microsoft.com/office/word/2020/wordml/sdtdatahash" xmlns:w16se="http://schemas.microsoft.com/office/word/2015/wordml/symex" xmlns:wpg="http://schemas.microsoft.com/office/word/2010/wordprocessingGroup" xmlns:wpi="http://schemas.microsoft.com/office/word/2010/wordprocessingInk" xmlns:wne="http://schemas.microsoft.com/office/word/2006/wordml" xmlns:wps="http://schemas.microsoft.com/office/word/2010/wordprocessingShape" mc:Ignorable="w14 w15 w16se w16cid w16 w16cex w16sdtdh w16du wp14">
+<w:numbering xmlns:wpc="http://schemas.microsoft.com/office/word/2010/wordprocessingCanvas" xmlns:cx="http://schemas.microsoft.com/office/drawing/2014/chartex" xmlns:cx1="http://schemas.microsoft.com/office/drawing/2015/9/8/chartex" xmlns:cx2="http://schemas.microsoft.com/office/drawing/2015/10/21/chartex" xmlns:cx3="http://schemas.microsoft.com/office/drawing/2016/5/9/chartex" xmlns:cx4="http://schemas.microsoft.com/office/drawing/2016/5/10/chartex" xmlns:cx5="http://schemas.microsoft.com/office/drawing/2016/5/11/chartex" xmlns:cx6="http://schemas.microsoft.com/office/drawing/2016/5/12/chartex" xmlns:cx7="http://schemas.microsoft.com/office/drawing/2016/5/13/chartex" xmlns:cx8="http://schemas.microsoft.com/office/drawing/2016/5/14/chartex" xmlns:mc="http://schemas.openxmlformats.org/markup-compatibility/2006" xmlns:aink="http://schemas.microsoft.com/office/drawing/2016/ink" xmlns:am3d="http://schemas.microsoft.com/office/drawing/2017/model3d" xmlns:o="urn:schemas-microsoft-com:office:office" xmlns:oel="http://schemas.microsoft.com/office/2019/extlst" xmlns:r="http://schemas.openxmlformats.org/officeDocument/2006/relationships" xmlns:m="http://schemas.openxmlformats.org/officeDocument/2006/math" xmlns:v="urn:schemas-microsoft-com:vml" xmlns:wp14="http://schemas.microsoft.com/office/word/2010/wordprocessingDrawing" xmlns:wp="http://schemas.openxmlformats.org/drawingml/2006/wordprocessingDrawing" xmlns:w10="urn:schemas-microsoft-com:office:word" xmlns:w="http://schemas.openxmlformats.org/wordprocessingml/2006/main" xmlns:w14="http://schemas.microsoft.com/office/word/2010/wordml" xmlns:w15="http://schemas.microsoft.com/office/word/2012/wordml" xmlns:w16cex="http://schemas.microsoft.com/office/word/2018/wordml/cex" xmlns:w16cid="http://schemas.microsoft.com/office/word/2016/wordml/cid" xmlns:w16="http://schemas.microsoft.com/office/word/2018/wordml" xmlns:w16sdtdh="http://schemas.microsoft.com/office/word/2020/wordml/sdtdatahash" xmlns:w16se="http://schemas.microsoft.com/office/word/2015/wordml/symex" xmlns:wpg="http://schemas.microsoft.com/office/word/2010/wordprocessingGroup" xmlns:wpi="http://schemas.microsoft.com/office/word/2010/wordprocessingInk" xmlns:wne="http://schemas.microsoft.com/office/word/2006/wordml" xmlns:wps="http://schemas.microsoft.com/office/word/2010/wordprocessingShape" mc:Ignorable="w14 w15 w16se w16cid w16 w16cex w16sdtdh wp14">
   <w:numPicBullet w:numPicBulletId="0">
     <w:pict>
       <v:shapetype id="_x0000_t75" coordsize="21600,21600" o:spt="75" o:preferrelative="t" path="m@4@5l@4@11@9@11@9@5xe" filled="f" stroked="f">
@@ -3697,7 +3561,7 @@
         <v:path o:extrusionok="f" gradientshapeok="t" o:connecttype="rect"/>
         <o:lock v:ext="edit" aspectratio="t"/>
       </v:shapetype>
-      <v:shape id="_x0000_i1033" type="#_x0000_t75" alt="Envelope" style="width:6.55pt;height:6.55pt;visibility:visible" o:gfxdata="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" o:bullet="t">
+      <v:shape id="_x0000_i1030" type="#_x0000_t75" alt="Envelope" style="width:6.8pt;height:6.8pt;visibility:visible" o:gfxdata="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" o:bullet="t">
         <v:imagedata r:id="rId1" o:title="" cropbottom="-1872f" cropright="-1872f"/>
       </v:shape>
     </w:pict>
@@ -6782,7 +6646,7 @@
 </file>
 
 <file path=word/styles.xml><?xml version="1.0" encoding="utf-8"?>
-<w:styles xmlns:mc="http://schemas.openxmlformats.org/markup-compatibility/2006" xmlns:r="http://schemas.openxmlformats.org/officeDocument/2006/relationships" xmlns:w="http://schemas.openxmlformats.org/wordprocessingml/2006/main" xmlns:w14="http://schemas.microsoft.com/office/word/2010/wordml" xmlns:w15="http://schemas.microsoft.com/office/word/2012/wordml" xmlns:w16cex="http://schemas.microsoft.com/office/word/2018/wordml/cex" xmlns:w16cid="http://schemas.microsoft.com/office/word/2016/wordml/cid" xmlns:w16="http://schemas.microsoft.com/office/word/2018/wordml" xmlns:w16du="http://schemas.microsoft.com/office/word/2023/wordml/word16du" xmlns:w16sdtdh="http://schemas.microsoft.com/office/word/2020/wordml/sdtdatahash" xmlns:w16se="http://schemas.microsoft.com/office/word/2015/wordml/symex" mc:Ignorable="w14 w15 w16se w16cid w16 w16cex w16sdtdh w16du">
+<w:styles xmlns:mc="http://schemas.openxmlformats.org/markup-compatibility/2006" xmlns:r="http://schemas.openxmlformats.org/officeDocument/2006/relationships" xmlns:w="http://schemas.openxmlformats.org/wordprocessingml/2006/main" xmlns:w14="http://schemas.microsoft.com/office/word/2010/wordml" xmlns:w15="http://schemas.microsoft.com/office/word/2012/wordml" xmlns:w16cex="http://schemas.microsoft.com/office/word/2018/wordml/cex" xmlns:w16cid="http://schemas.microsoft.com/office/word/2016/wordml/cid" xmlns:w16="http://schemas.microsoft.com/office/word/2018/wordml" xmlns:w16sdtdh="http://schemas.microsoft.com/office/word/2020/wordml/sdtdatahash" xmlns:w16se="http://schemas.microsoft.com/office/word/2015/wordml/symex" mc:Ignorable="w14 w15 w16se w16cid w16 w16cex w16sdtdh">
   <w:docDefaults>
     <w:rPrDefault>
       <w:rPr>
@@ -31455,746 +31319,6 @@
 </w:styles>
 </file>
 
-<file path=word/glossary/document.xml><?xml version="1.0" encoding="utf-8"?>
-<w:glossaryDocument xmlns:wpc="http://schemas.microsoft.com/office/word/2010/wordprocessingCanvas" xmlns:cx="http://schemas.microsoft.com/office/drawing/2014/chartex" xmlns:cx1="http://schemas.microsoft.com/office/drawing/2015/9/8/chartex" xmlns:cx2="http://schemas.microsoft.com/office/drawing/2015/10/21/chartex" xmlns:cx3="http://schemas.microsoft.com/office/drawing/2016/5/9/chartex" xmlns:cx4="http://schemas.microsoft.com/office/drawing/2016/5/10/chartex" xmlns:cx5="http://schemas.microsoft.com/office/drawing/2016/5/11/chartex" xmlns:cx6="http://schemas.microsoft.com/office/drawing/2016/5/12/chartex" xmlns:cx7="http://schemas.microsoft.com/office/drawing/2016/5/13/chartex" xmlns:cx8="http://schemas.microsoft.com/office/drawing/2016/5/14/chartex" xmlns:mc="http://schemas.openxmlformats.org/markup-compatibility/2006" xmlns:aink="http://schemas.microsoft.com/office/drawing/2016/ink" xmlns:am3d="http://schemas.microsoft.com/office/drawing/2017/model3d" xmlns:o="urn:schemas-microsoft-com:office:office" xmlns:oel="http://schemas.microsoft.com/office/2019/extlst" xmlns:r="http://schemas.openxmlformats.org/officeDocument/2006/relationships" xmlns:m="http://schemas.openxmlformats.org/officeDocument/2006/math" xmlns:v="urn:schemas-microsoft-com:vml" xmlns:wp14="http://schemas.microsoft.com/office/word/2010/wordprocessingDrawing" xmlns:wp="http://schemas.openxmlformats.org/drawingml/2006/wordprocessingDrawing" xmlns:w10="urn:schemas-microsoft-com:office:word" xmlns:w="http://schemas.openxmlformats.org/wordprocessingml/2006/main" xmlns:w14="http://schemas.microsoft.com/office/word/2010/wordml" xmlns:w15="http://schemas.microsoft.com/office/word/2012/wordml" xmlns:w16cex="http://schemas.microsoft.com/office/word/2018/wordml/cex" xmlns:w16cid="http://schemas.microsoft.com/office/word/2016/wordml/cid" xmlns:w16="http://schemas.microsoft.com/office/word/2018/wordml" xmlns:w16du="http://schemas.microsoft.com/office/word/2023/wordml/word16du" xmlns:w16sdtdh="http://schemas.microsoft.com/office/word/2020/wordml/sdtdatahash" xmlns:w16se="http://schemas.microsoft.com/office/word/2015/wordml/symex" xmlns:wpg="http://schemas.microsoft.com/office/word/2010/wordprocessingGroup" xmlns:wpi="http://schemas.microsoft.com/office/word/2010/wordprocessingInk" xmlns:wne="http://schemas.microsoft.com/office/word/2006/wordml" xmlns:wps="http://schemas.microsoft.com/office/word/2010/wordprocessingShape" mc:Ignorable="w14 w15 w16se w16cid w16 w16cex w16sdtdh w16du wp14">
-  <w:docParts>
-    <w:docPart>
-      <w:docPartPr>
-        <w:name w:val="C8754035EAFE504D99C8E6B4A5F1E9CE"/>
-        <w:category>
-          <w:name w:val="General"/>
-          <w:gallery w:val="placeholder"/>
-        </w:category>
-        <w:types>
-          <w:type w:val="bbPlcHdr"/>
-        </w:types>
-        <w:behaviors>
-          <w:behavior w:val="content"/>
-        </w:behaviors>
-        <w:guid w:val="{AAD30D02-C5D4-6C4C-836F-5F73FACECF82}"/>
-      </w:docPartPr>
-      <w:docPartBody>
-        <w:p>
-          <w:pPr>
-            <w:pStyle w:val="C8754035EAFE504D99C8E6B4A5F1E9CE"/>
-          </w:pPr>
-          <w:r>
-            <w:t>·</w:t>
-          </w:r>
-        </w:p>
-      </w:docPartBody>
-    </w:docPart>
-    <w:docPart>
-      <w:docPartPr>
-        <w:name w:val="37C64DD84A5EC447AF4DFE339E0F7475"/>
-        <w:category>
-          <w:name w:val="General"/>
-          <w:gallery w:val="placeholder"/>
-        </w:category>
-        <w:types>
-          <w:type w:val="bbPlcHdr"/>
-        </w:types>
-        <w:behaviors>
-          <w:behavior w:val="content"/>
-        </w:behaviors>
-        <w:guid w:val="{C5CDFD1B-83B3-2F42-88EF-2C66C034A823}"/>
-      </w:docPartPr>
-      <w:docPartBody>
-        <w:p>
-          <w:pPr>
-            <w:pStyle w:val="37C64DD84A5EC447AF4DFE339E0F7475"/>
-          </w:pPr>
-          <w:r>
-            <w:t>·</w:t>
-          </w:r>
-        </w:p>
-      </w:docPartBody>
-    </w:docPart>
-    <w:docPart>
-      <w:docPartPr>
-        <w:name w:val="40FE29A51FE8974CB5AC7EB8FF11008C"/>
-        <w:category>
-          <w:name w:val="General"/>
-          <w:gallery w:val="placeholder"/>
-        </w:category>
-        <w:types>
-          <w:type w:val="bbPlcHdr"/>
-        </w:types>
-        <w:behaviors>
-          <w:behavior w:val="content"/>
-        </w:behaviors>
-        <w:guid w:val="{05807E48-33AF-2749-A172-93D0A3BDDD5D}"/>
-      </w:docPartPr>
-      <w:docPartBody>
-        <w:p>
-          <w:pPr>
-            <w:pStyle w:val="40FE29A51FE8974CB5AC7EB8FF11008C"/>
-          </w:pPr>
-          <w:r>
-            <w:t>·</w:t>
-          </w:r>
-        </w:p>
-      </w:docPartBody>
-    </w:docPart>
-  </w:docParts>
-</w:glossaryDocument>
-</file>
-
-<file path=word/glossary/fontTable.xml><?xml version="1.0" encoding="utf-8"?>
-<w:fonts xmlns:mc="http://schemas.openxmlformats.org/markup-compatibility/2006" xmlns:r="http://schemas.openxmlformats.org/officeDocument/2006/relationships" xmlns:w="http://schemas.openxmlformats.org/wordprocessingml/2006/main" xmlns:w14="http://schemas.microsoft.com/office/word/2010/wordml" xmlns:w15="http://schemas.microsoft.com/office/word/2012/wordml" xmlns:w16cex="http://schemas.microsoft.com/office/word/2018/wordml/cex" xmlns:w16cid="http://schemas.microsoft.com/office/word/2016/wordml/cid" xmlns:w16="http://schemas.microsoft.com/office/word/2018/wordml" xmlns:w16du="http://schemas.microsoft.com/office/word/2023/wordml/word16du" xmlns:w16sdtdh="http://schemas.microsoft.com/office/word/2020/wordml/sdtdatahash" xmlns:w16se="http://schemas.microsoft.com/office/word/2015/wordml/symex" mc:Ignorable="w14 w15 w16se w16cid w16 w16cex w16sdtdh w16du">
-  <w:font w:name="Symbol">
-    <w:panose1 w:val="05050102010706020507"/>
-    <w:charset w:val="02"/>
-    <w:family w:val="roman"/>
-    <w:pitch w:val="variable"/>
-    <w:sig w:usb0="00000000" w:usb1="10000000" w:usb2="00000000" w:usb3="00000000" w:csb0="80000000" w:csb1="00000000"/>
-  </w:font>
-  <w:font w:name="Times New Roman">
-    <w:panose1 w:val="02020603050405020304"/>
-    <w:charset w:val="00"/>
-    <w:family w:val="roman"/>
-    <w:pitch w:val="variable"/>
-    <w:sig w:usb0="E0002EFF" w:usb1="C000785B" w:usb2="00000009" w:usb3="00000000" w:csb0="000001FF" w:csb1="00000000"/>
-  </w:font>
-  <w:font w:name="Courier New">
-    <w:panose1 w:val="02070309020205020404"/>
-    <w:charset w:val="00"/>
-    <w:family w:val="modern"/>
-    <w:pitch w:val="fixed"/>
-    <w:sig w:usb0="E0002EFF" w:usb1="C0007843" w:usb2="00000009" w:usb3="00000000" w:csb0="000001FF" w:csb1="00000000"/>
-  </w:font>
-  <w:font w:name="Wingdings">
-    <w:panose1 w:val="05000000000000000000"/>
-    <w:charset w:val="02"/>
-    <w:family w:val="auto"/>
-    <w:pitch w:val="variable"/>
-    <w:sig w:usb0="00000000" w:usb1="10000000" w:usb2="00000000" w:usb3="00000000" w:csb0="80000000" w:csb1="00000000"/>
-  </w:font>
-  <w:font w:name="Franklin Gothic Book">
-    <w:panose1 w:val="020B0503020102020204"/>
-    <w:charset w:val="00"/>
-    <w:family w:val="swiss"/>
-    <w:pitch w:val="variable"/>
-    <w:sig w:usb0="00000287" w:usb1="00000000" w:usb2="00000000" w:usb3="00000000" w:csb0="0000009F" w:csb1="00000000"/>
-  </w:font>
-  <w:font w:name="Constantia">
-    <w:panose1 w:val="02030602050306030303"/>
-    <w:charset w:val="00"/>
-    <w:family w:val="roman"/>
-    <w:pitch w:val="variable"/>
-    <w:sig w:usb0="A00002EF" w:usb1="4000204B" w:usb2="00000000" w:usb3="00000000" w:csb0="0000019F" w:csb1="00000000"/>
-  </w:font>
-  <w:font w:name="Consolas">
-    <w:panose1 w:val="020B0609020204030204"/>
-    <w:charset w:val="00"/>
-    <w:family w:val="modern"/>
-    <w:pitch w:val="fixed"/>
-    <w:sig w:usb0="E00006FF" w:usb1="0000FCFF" w:usb2="00000001" w:usb3="00000000" w:csb0="0000019F" w:csb1="00000000"/>
-  </w:font>
-  <w:font w:name="Segoe UI">
-    <w:altName w:val="Arial"/>
-    <w:panose1 w:val="020B0502040204020203"/>
-    <w:charset w:val="00"/>
-    <w:family w:val="swiss"/>
-    <w:pitch w:val="variable"/>
-    <w:sig w:usb0="E4002EFF" w:usb1="C000E47F" w:usb2="00000009" w:usb3="00000000" w:csb0="000001FF" w:csb1="00000000"/>
-  </w:font>
-  <w:font w:name="EMprint">
-    <w:altName w:val="Calibri"/>
-    <w:charset w:val="00"/>
-    <w:family w:val="swiss"/>
-    <w:pitch w:val="variable"/>
-    <w:sig w:usb0="A00002EF" w:usb1="1200204B" w:usb2="00000000" w:usb3="00000000" w:csb0="00000197" w:csb1="00000000"/>
-  </w:font>
-  <w:font w:name="Dubai">
-    <w:panose1 w:val="020B0503030403030204"/>
-    <w:charset w:val="00"/>
-    <w:family w:val="swiss"/>
-    <w:pitch w:val="variable"/>
-    <w:sig w:usb0="80002067" w:usb1="80000000" w:usb2="00000008" w:usb3="00000000" w:csb0="00000041" w:csb1="00000000"/>
-  </w:font>
-  <w:font w:name="Book Antiqua">
-    <w:panose1 w:val="02040602050305030304"/>
-    <w:charset w:val="00"/>
-    <w:family w:val="roman"/>
-    <w:pitch w:val="variable"/>
-    <w:sig w:usb0="00000287" w:usb1="00000000" w:usb2="00000000" w:usb3="00000000" w:csb0="0000009F" w:csb1="00000000"/>
-  </w:font>
-  <w:font w:name="Franklin Gothic Medium">
-    <w:panose1 w:val="020B0603020102020204"/>
-    <w:charset w:val="00"/>
-    <w:family w:val="swiss"/>
-    <w:pitch w:val="variable"/>
-    <w:sig w:usb0="00000287" w:usb1="00000000" w:usb2="00000000" w:usb3="00000000" w:csb0="0000009F" w:csb1="00000000"/>
-  </w:font>
-  <w:font w:name="Aptos">
-    <w:charset w:val="00"/>
-    <w:family w:val="swiss"/>
-    <w:pitch w:val="variable"/>
-    <w:sig w:usb0="20000287" w:usb1="00000003" w:usb2="00000000" w:usb3="00000000" w:csb0="0000019F" w:csb1="00000000"/>
-  </w:font>
-  <w:font w:name="Aptos Display">
-    <w:charset w:val="00"/>
-    <w:family w:val="swiss"/>
-    <w:pitch w:val="variable"/>
-    <w:sig w:usb0="20000287" w:usb1="00000003" w:usb2="00000000" w:usb3="00000000" w:csb0="0000019F" w:csb1="00000000"/>
-  </w:font>
-</w:fonts>
-</file>
-
-<file path=word/glossary/settings.xml><?xml version="1.0" encoding="utf-8"?>
-<w:settings xmlns:mc="http://schemas.openxmlformats.org/markup-compatibility/2006" xmlns:o="urn:schemas-microsoft-com:office:office" xmlns:r="http://schemas.openxmlformats.org/officeDocument/2006/relationships" xmlns:m="http://schemas.openxmlformats.org/officeDocument/2006/math" xmlns:v="urn:schemas-microsoft-com:vml" xmlns:w10="urn:schemas-microsoft-com:office:word" xmlns:w="http://schemas.openxmlformats.org/wordprocessingml/2006/main" xmlns:w14="http://schemas.microsoft.com/office/word/2010/wordml" xmlns:w15="http://schemas.microsoft.com/office/word/2012/wordml" xmlns:w16cex="http://schemas.microsoft.com/office/word/2018/wordml/cex" xmlns:w16cid="http://schemas.microsoft.com/office/word/2016/wordml/cid" xmlns:w16="http://schemas.microsoft.com/office/word/2018/wordml" xmlns:w16du="http://schemas.microsoft.com/office/word/2023/wordml/word16du" xmlns:w16sdtdh="http://schemas.microsoft.com/office/word/2020/wordml/sdtdatahash" xmlns:w16se="http://schemas.microsoft.com/office/word/2015/wordml/symex" xmlns:sl="http://schemas.openxmlformats.org/schemaLibrary/2006/main" mc:Ignorable="w14 w15 w16se w16cid w16 w16cex w16sdtdh w16du">
-  <w:view w:val="normal"/>
-  <w:defaultTabStop w:val="720"/>
-  <w:characterSpacingControl w:val="doNotCompress"/>
-  <w:compat>
-    <w:useFELayout/>
-    <w:compatSetting w:name="compatibilityMode" w:uri="http://schemas.microsoft.com/office/word" w:val="15"/>
-    <w:compatSetting w:name="overrideTableStyleFontSizeAndJustification" w:uri="http://schemas.microsoft.com/office/word" w:val="1"/>
-    <w:compatSetting w:name="enableOpenTypeFeatures" w:uri="http://schemas.microsoft.com/office/word" w:val="1"/>
-    <w:compatSetting w:name="doNotFlipMirrorIndents" w:uri="http://schemas.microsoft.com/office/word" w:val="1"/>
-    <w:compatSetting w:name="differentiateMultirowTableHeaders" w:uri="http://schemas.microsoft.com/office/word" w:val="1"/>
-    <w:compatSetting w:name="useWord2013TrackBottomHyphenation" w:uri="http://schemas.microsoft.com/office/word" w:val="0"/>
-  </w:compat>
-  <w:rsids>
-    <w:rsidRoot w:val="004477A1"/>
-    <w:rsid w:val="00011E90"/>
-    <w:rsid w:val="00057B24"/>
-    <w:rsid w:val="00065DA2"/>
-    <w:rsid w:val="0019390A"/>
-    <w:rsid w:val="002546E1"/>
-    <w:rsid w:val="002722C1"/>
-    <w:rsid w:val="00323555"/>
-    <w:rsid w:val="004026E1"/>
-    <w:rsid w:val="00422D01"/>
-    <w:rsid w:val="004477A1"/>
-    <w:rsid w:val="0046122F"/>
-    <w:rsid w:val="00530D25"/>
-    <w:rsid w:val="00582592"/>
-    <w:rsid w:val="006557A8"/>
-    <w:rsid w:val="006716FB"/>
-    <w:rsid w:val="00782639"/>
-    <w:rsid w:val="00871E28"/>
-    <w:rsid w:val="00872C47"/>
-    <w:rsid w:val="008E49A8"/>
-    <w:rsid w:val="009761CB"/>
-    <w:rsid w:val="009C5803"/>
-    <w:rsid w:val="009E726F"/>
-    <w:rsid w:val="00AB464F"/>
-    <w:rsid w:val="00AF0B6C"/>
-    <w:rsid w:val="00B00EFE"/>
-    <w:rsid w:val="00B26420"/>
-    <w:rsid w:val="00B3616C"/>
-    <w:rsid w:val="00B4571C"/>
-    <w:rsid w:val="00BB0761"/>
-    <w:rsid w:val="00C27086"/>
-    <w:rsid w:val="00CA6078"/>
-    <w:rsid w:val="00D12799"/>
-    <w:rsid w:val="00D20FB4"/>
-    <w:rsid w:val="00D32247"/>
-    <w:rsid w:val="00DB122E"/>
-    <w:rsid w:val="00E57A93"/>
-    <w:rsid w:val="00E96DA1"/>
-    <w:rsid w:val="00EB1E60"/>
-    <w:rsid w:val="00FF007F"/>
-  </w:rsids>
-  <m:mathPr>
-    <m:mathFont m:val="Cambria Math"/>
-    <m:brkBin m:val="before"/>
-    <m:brkBinSub m:val="--"/>
-    <m:smallFrac m:val="0"/>
-    <m:dispDef/>
-    <m:lMargin m:val="0"/>
-    <m:rMargin m:val="0"/>
-    <m:defJc m:val="centerGroup"/>
-    <m:wrapIndent m:val="1440"/>
-    <m:intLim m:val="subSup"/>
-    <m:naryLim m:val="undOvr"/>
-  </m:mathPr>
-  <w:themeFontLang w:val="en-US"/>
-  <w:clrSchemeMapping w:bg1="light1" w:t1="dark1" w:bg2="light2" w:t2="dark2" w:accent1="accent1" w:accent2="accent2" w:accent3="accent3" w:accent4="accent4" w:accent5="accent5" w:accent6="accent6" w:hyperlink="hyperlink" w:followedHyperlink="followedHyperlink"/>
-  <w:decimalSymbol w:val="."/>
-  <w:listSeparator w:val=","/>
-  <w15:chartTrackingRefBased/>
-</w:settings>
-</file>
-
-<file path=word/glossary/styles.xml><?xml version="1.0" encoding="utf-8"?>
-<w:styles xmlns:mc="http://schemas.openxmlformats.org/markup-compatibility/2006" xmlns:r="http://schemas.openxmlformats.org/officeDocument/2006/relationships" xmlns:w="http://schemas.openxmlformats.org/wordprocessingml/2006/main" xmlns:w14="http://schemas.microsoft.com/office/word/2010/wordml" xmlns:w15="http://schemas.microsoft.com/office/word/2012/wordml" xmlns:w16cex="http://schemas.microsoft.com/office/word/2018/wordml/cex" xmlns:w16cid="http://schemas.microsoft.com/office/word/2016/wordml/cid" xmlns:w16="http://schemas.microsoft.com/office/word/2018/wordml" xmlns:w16du="http://schemas.microsoft.com/office/word/2023/wordml/word16du" xmlns:w16sdtdh="http://schemas.microsoft.com/office/word/2020/wordml/sdtdatahash" xmlns:w16se="http://schemas.microsoft.com/office/word/2015/wordml/symex" mc:Ignorable="w14 w15 w16se w16cid w16 w16cex w16sdtdh w16du">
-  <w:docDefaults>
-    <w:rPrDefault>
-      <w:rPr>
-        <w:rFonts w:asciiTheme="minorHAnsi" w:eastAsiaTheme="minorEastAsia" w:hAnsiTheme="minorHAnsi" w:cstheme="minorBidi"/>
-        <w:sz w:val="24"/>
-        <w:szCs w:val="24"/>
-        <w:lang w:val="en-US" w:eastAsia="en-US" w:bidi="ar-SA"/>
-      </w:rPr>
-    </w:rPrDefault>
-    <w:pPrDefault/>
-  </w:docDefaults>
-  <w:latentStyles w:defLockedState="0" w:defUIPriority="99" w:defSemiHidden="0" w:defUnhideWhenUsed="0" w:defQFormat="0" w:count="376">
-    <w:lsdException w:name="Normal" w:uiPriority="0" w:qFormat="1"/>
-    <w:lsdException w:name="heading 1" w:uiPriority="9" w:qFormat="1"/>
-    <w:lsdException w:name="heading 2" w:semiHidden="1" w:uiPriority="9" w:unhideWhenUsed="1" w:qFormat="1"/>
-    <w:lsdException w:name="heading 3" w:semiHidden="1" w:uiPriority="9" w:unhideWhenUsed="1" w:qFormat="1"/>
-    <w:lsdException w:name="heading 4" w:semiHidden="1" w:uiPriority="9" w:unhideWhenUsed="1" w:qFormat="1"/>
-    <w:lsdException w:name="heading 5" w:semiHidden="1" w:uiPriority="9" w:unhideWhenUsed="1" w:qFormat="1"/>
-    <w:lsdException w:name="heading 6" w:semiHidden="1" w:uiPriority="9" w:unhideWhenUsed="1" w:qFormat="1"/>
-    <w:lsdException w:name="heading 7" w:semiHidden="1" w:uiPriority="9" w:unhideWhenUsed="1" w:qFormat="1"/>
-    <w:lsdException w:name="heading 8" w:semiHidden="1" w:uiPriority="9" w:unhideWhenUsed="1" w:qFormat="1"/>
-    <w:lsdException w:name="heading 9" w:semiHidden="1" w:uiPriority="9" w:unhideWhenUsed="1" w:qFormat="1"/>
-    <w:lsdException w:name="index 1" w:semiHidden="1" w:unhideWhenUsed="1"/>
-    <w:lsdException w:name="index 2" w:semiHidden="1" w:unhideWhenUsed="1"/>
-    <w:lsdException w:name="index 3" w:semiHidden="1" w:unhideWhenUsed="1"/>
-    <w:lsdException w:name="index 4" w:semiHidden="1" w:unhideWhenUsed="1"/>
-    <w:lsdException w:name="index 5" w:semiHidden="1" w:unhideWhenUsed="1"/>
-    <w:lsdException w:name="index 6" w:semiHidden="1" w:unhideWhenUsed="1"/>
-    <w:lsdException w:name="index 7" w:semiHidden="1" w:unhideWhenUsed="1"/>
-    <w:lsdException w:name="index 8" w:semiHidden="1" w:unhideWhenUsed="1"/>
-    <w:lsdException w:name="index 9" w:semiHidden="1" w:unhideWhenUsed="1"/>
-    <w:lsdException w:name="toc 1" w:semiHidden="1" w:uiPriority="39" w:unhideWhenUsed="1"/>
-    <w:lsdException w:name="toc 2" w:semiHidden="1" w:uiPriority="39" w:unhideWhenUsed="1"/>
-    <w:lsdException w:name="toc 3" w:semiHidden="1" w:uiPriority="39" w:unhideWhenUsed="1"/>
-    <w:lsdException w:name="toc 4" w:semiHidden="1" w:uiPriority="39" w:unhideWhenUsed="1"/>
-    <w:lsdException w:name="toc 5" w:semiHidden="1" w:uiPriority="39" w:unhideWhenUsed="1"/>
-    <w:lsdException w:name="toc 6" w:semiHidden="1" w:uiPriority="39" w:unhideWhenUsed="1"/>
-    <w:lsdException w:name="toc 7" w:semiHidden="1" w:uiPriority="39" w:unhideWhenUsed="1"/>
-    <w:lsdException w:name="toc 8" w:semiHidden="1" w:uiPriority="39" w:unhideWhenUsed="1"/>
-    <w:lsdException w:name="toc 9" w:semiHidden="1" w:uiPriority="39" w:unhideWhenUsed="1"/>
-    <w:lsdException w:name="Normal Indent" w:semiHidden="1" w:unhideWhenUsed="1"/>
-    <w:lsdException w:name="footnote text" w:semiHidden="1" w:unhideWhenUsed="1"/>
-    <w:lsdException w:name="annotation text" w:semiHidden="1" w:unhideWhenUsed="1"/>
-    <w:lsdException w:name="header" w:semiHidden="1" w:unhideWhenUsed="1"/>
-    <w:lsdException w:name="footer" w:semiHidden="1" w:unhideWhenUsed="1"/>
-    <w:lsdException w:name="index heading" w:semiHidden="1" w:unhideWhenUsed="1"/>
-    <w:lsdException w:name="caption" w:semiHidden="1" w:uiPriority="35" w:unhideWhenUsed="1" w:qFormat="1"/>
-    <w:lsdException w:name="table of figures" w:semiHidden="1" w:unhideWhenUsed="1"/>
-    <w:lsdException w:name="envelope address" w:semiHidden="1" w:unhideWhenUsed="1"/>
-    <w:lsdException w:name="envelope return" w:semiHidden="1" w:unhideWhenUsed="1"/>
-    <w:lsdException w:name="footnote reference" w:semiHidden="1" w:unhideWhenUsed="1"/>
-    <w:lsdException w:name="annotation reference" w:semiHidden="1" w:unhideWhenUsed="1"/>
-    <w:lsdException w:name="line number" w:semiHidden="1" w:unhideWhenUsed="1"/>
-    <w:lsdException w:name="page number" w:semiHidden="1" w:unhideWhenUsed="1"/>
-    <w:lsdException w:name="endnote reference" w:semiHidden="1" w:unhideWhenUsed="1"/>
-    <w:lsdException w:name="endnote text" w:semiHidden="1" w:unhideWhenUsed="1"/>
-    <w:lsdException w:name="table of authorities" w:semiHidden="1" w:unhideWhenUsed="1"/>
-    <w:lsdException w:name="macro" w:semiHidden="1" w:unhideWhenUsed="1"/>
-    <w:lsdException w:name="toa heading" w:semiHidden="1" w:unhideWhenUsed="1"/>
-    <w:lsdException w:name="List" w:semiHidden="1" w:unhideWhenUsed="1"/>
-    <w:lsdException w:name="List Bullet" w:semiHidden="1" w:unhideWhenUsed="1"/>
-    <w:lsdException w:name="List Number" w:semiHidden="1" w:unhideWhenUsed="1"/>
-    <w:lsdException w:name="List 2" w:semiHidden="1" w:unhideWhenUsed="1"/>
-    <w:lsdException w:name="List 3" w:semiHidden="1" w:unhideWhenUsed="1"/>
-    <w:lsdException w:name="List 4" w:semiHidden="1" w:unhideWhenUsed="1"/>
-    <w:lsdException w:name="List 5" w:semiHidden="1" w:unhideWhenUsed="1"/>
-    <w:lsdException w:name="List Bullet 2" w:semiHidden="1" w:unhideWhenUsed="1"/>
-    <w:lsdException w:name="List Bullet 3" w:semiHidden="1" w:unhideWhenUsed="1"/>
-    <w:lsdException w:name="List Bullet 4" w:semiHidden="1" w:unhideWhenUsed="1"/>
-    <w:lsdException w:name="List Bullet 5" w:semiHidden="1" w:unhideWhenUsed="1"/>
-    <w:lsdException w:name="List Number 2" w:semiHidden="1" w:unhideWhenUsed="1"/>
-    <w:lsdException w:name="List Number 3" w:semiHidden="1" w:unhideWhenUsed="1"/>
-    <w:lsdException w:name="List Number 4" w:semiHidden="1" w:unhideWhenUsed="1"/>
-    <w:lsdException w:name="List Number 5" w:semiHidden="1" w:unhideWhenUsed="1"/>
-    <w:lsdException w:name="Title" w:uiPriority="10" w:qFormat="1"/>
-    <w:lsdException w:name="Closing" w:semiHidden="1" w:unhideWhenUsed="1"/>
-    <w:lsdException w:name="Signature" w:semiHidden="1" w:unhideWhenUsed="1"/>
-    <w:lsdException w:name="Default Paragraph Font" w:semiHidden="1" w:uiPriority="1" w:unhideWhenUsed="1"/>
-    <w:lsdException w:name="Body Text" w:semiHidden="1" w:unhideWhenUsed="1"/>
-    <w:lsdException w:name="Body Text Indent" w:semiHidden="1" w:unhideWhenUsed="1"/>
-    <w:lsdException w:name="List Continue" w:semiHidden="1" w:unhideWhenUsed="1"/>
-    <w:lsdException w:name="List Continue 2" w:semiHidden="1" w:unhideWhenUsed="1"/>
-    <w:lsdException w:name="List Continue 3" w:semiHidden="1" w:unhideWhenUsed="1"/>
-    <w:lsdException w:name="List Continue 4" w:semiHidden="1" w:unhideWhenUsed="1"/>
-    <w:lsdException w:name="List Continue 5" w:semiHidden="1" w:unhideWhenUsed="1"/>
-    <w:lsdException w:name="Message Header" w:semiHidden="1" w:unhideWhenUsed="1"/>
-    <w:lsdException w:name="Subtitle" w:uiPriority="11" w:qFormat="1"/>
-    <w:lsdException w:name="Salutation" w:semiHidden="1" w:unhideWhenUsed="1"/>
-    <w:lsdException w:name="Date" w:semiHidden="1" w:unhideWhenUsed="1"/>
-    <w:lsdException w:name="Body Text First Indent" w:semiHidden="1" w:unhideWhenUsed="1"/>
-    <w:lsdException w:name="Body Text First Indent 2" w:semiHidden="1" w:unhideWhenUsed="1"/>
-    <w:lsdException w:name="Note Heading" w:semiHidden="1" w:unhideWhenUsed="1"/>
-    <w:lsdException w:name="Body Text 2" w:semiHidden="1" w:unhideWhenUsed="1"/>
-    <w:lsdException w:name="Body Text 3" w:semiHidden="1" w:unhideWhenUsed="1"/>
-    <w:lsdException w:name="Body Text Indent 2" w:semiHidden="1" w:unhideWhenUsed="1"/>
-    <w:lsdException w:name="Body Text Indent 3" w:semiHidden="1" w:unhideWhenUsed="1"/>
-    <w:lsdException w:name="Block Text" w:semiHidden="1" w:unhideWhenUsed="1"/>
-    <w:lsdException w:name="Hyperlink" w:semiHidden="1" w:unhideWhenUsed="1"/>
-    <w:lsdException w:name="FollowedHyperlink" w:semiHidden="1" w:unhideWhenUsed="1"/>
-    <w:lsdException w:name="Strong" w:uiPriority="22" w:qFormat="1"/>
-    <w:lsdException w:name="Emphasis" w:uiPriority="20" w:qFormat="1"/>
-    <w:lsdException w:name="Document Map" w:semiHidden="1" w:unhideWhenUsed="1"/>
-    <w:lsdException w:name="Plain Text" w:semiHidden="1" w:unhideWhenUsed="1"/>
-    <w:lsdException w:name="E-mail Signature" w:semiHidden="1" w:unhideWhenUsed="1"/>
-    <w:lsdException w:name="HTML Top of Form" w:semiHidden="1" w:unhideWhenUsed="1"/>
-    <w:lsdException w:name="HTML Bottom of Form" w:semiHidden="1" w:unhideWhenUsed="1"/>
-    <w:lsdException w:name="Normal (Web)" w:semiHidden="1" w:unhideWhenUsed="1"/>
-    <w:lsdException w:name="HTML Acronym" w:semiHidden="1" w:unhideWhenUsed="1"/>
-    <w:lsdException w:name="HTML Address" w:semiHidden="1" w:unhideWhenUsed="1"/>
-    <w:lsdException w:name="HTML Cite" w:semiHidden="1" w:unhideWhenUsed="1"/>
-    <w:lsdException w:name="HTML Code" w:semiHidden="1" w:unhideWhenUsed="1"/>
-    <w:lsdException w:name="HTML Definition" w:semiHidden="1" w:unhideWhenUsed="1"/>
-    <w:lsdException w:name="HTML Keyboard" w:semiHidden="1" w:unhideWhenUsed="1"/>
-    <w:lsdException w:name="HTML Preformatted" w:semiHidden="1" w:unhideWhenUsed="1"/>
-    <w:lsdException w:name="HTML Sample" w:semiHidden="1" w:unhideWhenUsed="1"/>
-    <w:lsdException w:name="HTML Typewriter" w:semiHidden="1" w:unhideWhenUsed="1"/>
-    <w:lsdException w:name="HTML Variable" w:semiHidden="1" w:unhideWhenUsed="1"/>
-    <w:lsdException w:name="Normal Table" w:semiHidden="1" w:unhideWhenUsed="1"/>
-    <w:lsdException w:name="annotation subject" w:semiHidden="1" w:unhideWhenUsed="1"/>
-    <w:lsdException w:name="No List" w:semiHidden="1" w:unhideWhenUsed="1"/>
-    <w:lsdException w:name="Outline List 1" w:semiHidden="1" w:unhideWhenUsed="1"/>
-    <w:lsdException w:name="Outline List 2" w:semiHidden="1" w:unhideWhenUsed="1"/>
-    <w:lsdException w:name="Outline List 3" w:semiHidden="1" w:unhideWhenUsed="1"/>
-    <w:lsdException w:name="Table Simple 1" w:semiHidden="1" w:unhideWhenUsed="1"/>
-    <w:lsdException w:name="Table Simple 2" w:semiHidden="1" w:unhideWhenUsed="1"/>
-    <w:lsdException w:name="Table Simple 3" w:semiHidden="1" w:unhideWhenUsed="1"/>
-    <w:lsdException w:name="Table Classic 1" w:semiHidden="1" w:unhideWhenUsed="1"/>
-    <w:lsdException w:name="Table Classic 2" w:semiHidden="1" w:unhideWhenUsed="1"/>
-    <w:lsdException w:name="Table Classic 3" w:semiHidden="1" w:unhideWhenUsed="1"/>
-    <w:lsdException w:name="Table Classic 4" w:semiHidden="1" w:unhideWhenUsed="1"/>
-    <w:lsdException w:name="Table Colorful 1" w:semiHidden="1" w:unhideWhenUsed="1"/>
-    <w:lsdException w:name="Table Colorful 2" w:semiHidden="1" w:unhideWhenUsed="1"/>
-    <w:lsdException w:name="Table Colorful 3" w:semiHidden="1" w:unhideWhenUsed="1"/>
-    <w:lsdException w:name="Table Columns 1" w:semiHidden="1" w:unhideWhenUsed="1"/>
-    <w:lsdException w:name="Table Columns 2" w:semiHidden="1" w:unhideWhenUsed="1"/>
-    <w:lsdException w:name="Table Columns 3" w:semiHidden="1" w:unhideWhenUsed="1"/>
-    <w:lsdException w:name="Table Columns 4" w:semiHidden="1" w:unhideWhenUsed="1"/>
-    <w:lsdException w:name="Table Columns 5" w:semiHidden="1" w:unhideWhenUsed="1"/>
-    <w:lsdException w:name="Table Grid 1" w:semiHidden="1" w:unhideWhenUsed="1"/>
-    <w:lsdException w:name="Table Grid 2" w:semiHidden="1" w:unhideWhenUsed="1"/>
-    <w:lsdException w:name="Table Grid 3" w:semiHidden="1" w:unhideWhenUsed="1"/>
-    <w:lsdException w:name="Table Grid 4" w:semiHidden="1" w:unhideWhenUsed="1"/>
-    <w:lsdException w:name="Table Grid 5" w:semiHidden="1" w:unhideWhenUsed="1"/>
-    <w:lsdException w:name="Table Grid 6" w:semiHidden="1" w:unhideWhenUsed="1"/>
-    <w:lsdException w:name="Table Grid 7" w:semiHidden="1" w:unhideWhenUsed="1"/>
-    <w:lsdException w:name="Table Grid 8" w:semiHidden="1" w:unhideWhenUsed="1"/>
-    <w:lsdException w:name="Table List 1" w:semiHidden="1" w:unhideWhenUsed="1"/>
-    <w:lsdException w:name="Table List 2" w:semiHidden="1" w:unhideWhenUsed="1"/>
-    <w:lsdException w:name="Table List 3" w:semiHidden="1" w:unhideWhenUsed="1"/>
-    <w:lsdException w:name="Table List 4" w:semiHidden="1" w:unhideWhenUsed="1"/>
-    <w:lsdException w:name="Table List 5" w:semiHidden="1" w:unhideWhenUsed="1"/>
-    <w:lsdException w:name="Table List 6" w:semiHidden="1" w:unhideWhenUsed="1"/>
-    <w:lsdException w:name="Table List 7" w:semiHidden="1" w:unhideWhenUsed="1"/>
-    <w:lsdException w:name="Table List 8" w:semiHidden="1" w:unhideWhenUsed="1"/>
-    <w:lsdException w:name="Table 3D effects 1" w:semiHidden="1" w:unhideWhenUsed="1"/>
-    <w:lsdException w:name="Table 3D effects 2" w:semiHidden="1" w:unhideWhenUsed="1"/>
-    <w:lsdException w:name="Table 3D effects 3" w:semiHidden="1" w:unhideWhenUsed="1"/>
-    <w:lsdException w:name="Table Contemporary" w:semiHidden="1" w:unhideWhenUsed="1"/>
-    <w:lsdException w:name="Table Elegant" w:semiHidden="1" w:unhideWhenUsed="1"/>
-    <w:lsdException w:name="Table Professional" w:semiHidden="1" w:unhideWhenUsed="1"/>
-    <w:lsdException w:name="Table Subtle 1" w:semiHidden="1" w:unhideWhenUsed="1"/>
-    <w:lsdException w:name="Table Subtle 2" w:semiHidden="1" w:unhideWhenUsed="1"/>
-    <w:lsdException w:name="Table Web 1" w:semiHidden="1" w:unhideWhenUsed="1"/>
-    <w:lsdException w:name="Table Web 2" w:semiHidden="1" w:unhideWhenUsed="1"/>
-    <w:lsdException w:name="Table Web 3" w:semiHidden="1" w:unhideWhenUsed="1"/>
-    <w:lsdException w:name="Balloon Text" w:semiHidden="1" w:unhideWhenUsed="1"/>
-    <w:lsdException w:name="Table Grid" w:uiPriority="39"/>
-    <w:lsdException w:name="Table Theme" w:semiHidden="1" w:unhideWhenUsed="1"/>
-    <w:lsdException w:name="Placeholder Text" w:semiHidden="1"/>
-    <w:lsdException w:name="No Spacing" w:uiPriority="1" w:qFormat="1"/>
-    <w:lsdException w:name="Light Shading" w:uiPriority="60"/>
-    <w:lsdException w:name="Light List" w:uiPriority="61"/>
-    <w:lsdException w:name="Light Grid" w:uiPriority="62"/>
-    <w:lsdException w:name="Medium Shading 1" w:uiPriority="63"/>
-    <w:lsdException w:name="Medium Shading 2" w:uiPriority="64"/>
-    <w:lsdException w:name="Medium List 1" w:uiPriority="65"/>
-    <w:lsdException w:name="Medium List 2" w:uiPriority="66"/>
-    <w:lsdException w:name="Medium Grid 1" w:uiPriority="67"/>
-    <w:lsdException w:name="Medium Grid 2" w:uiPriority="68"/>
-    <w:lsdException w:name="Medium Grid 3" w:uiPriority="69"/>
-    <w:lsdException w:name="Dark List" w:uiPriority="70"/>
-    <w:lsdException w:name="Colorful Shading" w:uiPriority="71"/>
-    <w:lsdException w:name="Colorful List" w:uiPriority="72"/>
-    <w:lsdException w:name="Colorful Grid" w:uiPriority="73"/>
-    <w:lsdException w:name="Light Shading Accent 1" w:uiPriority="60"/>
-    <w:lsdException w:name="Light List Accent 1" w:uiPriority="61"/>
-    <w:lsdException w:name="Light Grid Accent 1" w:uiPriority="62"/>
-    <w:lsdException w:name="Medium Shading 1 Accent 1" w:uiPriority="63"/>
-    <w:lsdException w:name="Medium Shading 2 Accent 1" w:uiPriority="64"/>
-    <w:lsdException w:name="Medium List 1 Accent 1" w:uiPriority="65"/>
-    <w:lsdException w:name="Revision" w:semiHidden="1"/>
-    <w:lsdException w:name="List Paragraph" w:uiPriority="34" w:qFormat="1"/>
-    <w:lsdException w:name="Quote" w:uiPriority="29" w:qFormat="1"/>
-    <w:lsdException w:name="Intense Quote" w:uiPriority="30" w:qFormat="1"/>
-    <w:lsdException w:name="Medium List 2 Accent 1" w:uiPriority="66"/>
-    <w:lsdException w:name="Medium Grid 1 Accent 1" w:uiPriority="67"/>
-    <w:lsdException w:name="Medium Grid 2 Accent 1" w:uiPriority="68"/>
-    <w:lsdException w:name="Medium Grid 3 Accent 1" w:uiPriority="69"/>
-    <w:lsdException w:name="Dark List Accent 1" w:uiPriority="70"/>
-    <w:lsdException w:name="Colorful Shading Accent 1" w:uiPriority="71"/>
-    <w:lsdException w:name="Colorful List Accent 1" w:uiPriority="72"/>
-    <w:lsdException w:name="Colorful Grid Accent 1" w:uiPriority="73"/>
-    <w:lsdException w:name="Light Shading Accent 2" w:uiPriority="60"/>
-    <w:lsdException w:name="Light List Accent 2" w:uiPriority="61"/>
-    <w:lsdException w:name="Light Grid Accent 2" w:uiPriority="62"/>
-    <w:lsdException w:name="Medium Shading 1 Accent 2" w:uiPriority="63"/>
-    <w:lsdException w:name="Medium Shading 2 Accent 2" w:uiPriority="64"/>
-    <w:lsdException w:name="Medium List 1 Accent 2" w:uiPriority="65"/>
-    <w:lsdException w:name="Medium List 2 Accent 2" w:uiPriority="66"/>
-    <w:lsdException w:name="Medium Grid 1 Accent 2" w:uiPriority="67"/>
-    <w:lsdException w:name="Medium Grid 2 Accent 2" w:uiPriority="68"/>
-    <w:lsdException w:name="Medium Grid 3 Accent 2" w:uiPriority="69"/>
-    <w:lsdException w:name="Dark List Accent 2" w:uiPriority="70"/>
-    <w:lsdException w:name="Colorful Shading Accent 2" w:uiPriority="71"/>
-    <w:lsdException w:name="Colorful List Accent 2" w:uiPriority="72"/>
-    <w:lsdException w:name="Colorful Grid Accent 2" w:uiPriority="73"/>
-    <w:lsdException w:name="Light Shading Accent 3" w:uiPriority="60"/>
-    <w:lsdException w:name="Light List Accent 3" w:uiPriority="61"/>
-    <w:lsdException w:name="Light Grid Accent 3" w:uiPriority="62"/>
-    <w:lsdException w:name="Medium Shading 1 Accent 3" w:uiPriority="63"/>
-    <w:lsdException w:name="Medium Shading 2 Accent 3" w:uiPriority="64"/>
-    <w:lsdException w:name="Medium List 1 Accent 3" w:uiPriority="65"/>
-    <w:lsdException w:name="Medium List 2 Accent 3" w:uiPriority="66"/>
-    <w:lsdException w:name="Medium Grid 1 Accent 3" w:uiPriority="67"/>
-    <w:lsdException w:name="Medium Grid 2 Accent 3" w:uiPriority="68"/>
-    <w:lsdException w:name="Medium Grid 3 Accent 3" w:uiPriority="69"/>
-    <w:lsdException w:name="Dark List Accent 3" w:uiPriority="70"/>
-    <w:lsdException w:name="Colorful Shading Accent 3" w:uiPriority="71"/>
-    <w:lsdException w:name="Colorful List Accent 3" w:uiPriority="72"/>
-    <w:lsdException w:name="Colorful Grid Accent 3" w:uiPriority="73"/>
-    <w:lsdException w:name="Light Shading Accent 4" w:uiPriority="60"/>
-    <w:lsdException w:name="Light List Accent 4" w:uiPriority="61"/>
-    <w:lsdException w:name="Light Grid Accent 4" w:uiPriority="62"/>
-    <w:lsdException w:name="Medium Shading 1 Accent 4" w:uiPriority="63"/>
-    <w:lsdException w:name="Medium Shading 2 Accent 4" w:uiPriority="64"/>
-    <w:lsdException w:name="Medium List 1 Accent 4" w:uiPriority="65"/>
-    <w:lsdException w:name="Medium List 2 Accent 4" w:uiPriority="66"/>
-    <w:lsdException w:name="Medium Grid 1 Accent 4" w:uiPriority="67"/>
-    <w:lsdException w:name="Medium Grid 2 Accent 4" w:uiPriority="68"/>
-    <w:lsdException w:name="Medium Grid 3 Accent 4" w:uiPriority="69"/>
-    <w:lsdException w:name="Dark List Accent 4" w:uiPriority="70"/>
-    <w:lsdException w:name="Colorful Shading Accent 4" w:uiPriority="71"/>
-    <w:lsdException w:name="Colorful List Accent 4" w:uiPriority="72"/>
-    <w:lsdException w:name="Colorful Grid Accent 4" w:uiPriority="73"/>
-    <w:lsdException w:name="Light Shading Accent 5" w:uiPriority="60"/>
-    <w:lsdException w:name="Light List Accent 5" w:uiPriority="61"/>
-    <w:lsdException w:name="Light Grid Accent 5" w:uiPriority="62"/>
-    <w:lsdException w:name="Medium Shading 1 Accent 5" w:uiPriority="63"/>
-    <w:lsdException w:name="Medium Shading 2 Accent 5" w:uiPriority="64"/>
-    <w:lsdException w:name="Medium List 1 Accent 5" w:uiPriority="65"/>
-    <w:lsdException w:name="Medium List 2 Accent 5" w:uiPriority="66"/>
-    <w:lsdException w:name="Medium Grid 1 Accent 5" w:uiPriority="67"/>
-    <w:lsdException w:name="Medium Grid 2 Accent 5" w:uiPriority="68"/>
-    <w:lsdException w:name="Medium Grid 3 Accent 5" w:uiPriority="69"/>
-    <w:lsdException w:name="Dark List Accent 5" w:uiPriority="70"/>
-    <w:lsdException w:name="Colorful Shading Accent 5" w:uiPriority="71"/>
-    <w:lsdException w:name="Colorful List Accent 5" w:uiPriority="72"/>
-    <w:lsdException w:name="Colorful Grid Accent 5" w:uiPriority="73"/>
-    <w:lsdException w:name="Light Shading Accent 6" w:uiPriority="60"/>
-    <w:lsdException w:name="Light List Accent 6" w:uiPriority="61"/>
-    <w:lsdException w:name="Light Grid Accent 6" w:uiPriority="62"/>
-    <w:lsdException w:name="Medium Shading 1 Accent 6" w:uiPriority="63"/>
-    <w:lsdException w:name="Medium Shading 2 Accent 6" w:uiPriority="64"/>
-    <w:lsdException w:name="Medium List 1 Accent 6" w:uiPriority="65"/>
-    <w:lsdException w:name="Medium List 2 Accent 6" w:uiPriority="66"/>
-    <w:lsdException w:name="Medium Grid 1 Accent 6" w:uiPriority="67"/>
-    <w:lsdException w:name="Medium Grid 2 Accent 6" w:uiPriority="68"/>
-    <w:lsdException w:name="Medium Grid 3 Accent 6" w:uiPriority="69"/>
-    <w:lsdException w:name="Dark List Accent 6" w:uiPriority="70"/>
-    <w:lsdException w:name="Colorful Shading Accent 6" w:uiPriority="71"/>
-    <w:lsdException w:name="Colorful List Accent 6" w:uiPriority="72"/>
-    <w:lsdException w:name="Colorful Grid Accent 6" w:uiPriority="73"/>
-    <w:lsdException w:name="Subtle Emphasis" w:uiPriority="19" w:qFormat="1"/>
-    <w:lsdException w:name="Intense Emphasis" w:uiPriority="2" w:qFormat="1"/>
-    <w:lsdException w:name="Subtle Reference" w:uiPriority="10" w:qFormat="1"/>
-    <w:lsdException w:name="Intense Reference" w:uiPriority="32" w:qFormat="1"/>
-    <w:lsdException w:name="Book Title" w:uiPriority="33" w:qFormat="1"/>
-    <w:lsdException w:name="Bibliography" w:semiHidden="1" w:uiPriority="37" w:unhideWhenUsed="1"/>
-    <w:lsdException w:name="TOC Heading" w:semiHidden="1" w:uiPriority="39" w:unhideWhenUsed="1" w:qFormat="1"/>
-    <w:lsdException w:name="Plain Table 1" w:uiPriority="41"/>
-    <w:lsdException w:name="Plain Table 2" w:uiPriority="42"/>
-    <w:lsdException w:name="Plain Table 3" w:uiPriority="43"/>
-    <w:lsdException w:name="Plain Table 4" w:uiPriority="44"/>
-    <w:lsdException w:name="Plain Table 5" w:uiPriority="45"/>
-    <w:lsdException w:name="Grid Table Light" w:uiPriority="40"/>
-    <w:lsdException w:name="Grid Table 1 Light" w:uiPriority="46"/>
-    <w:lsdException w:name="Grid Table 2" w:uiPriority="47"/>
-    <w:lsdException w:name="Grid Table 3" w:uiPriority="48"/>
-    <w:lsdException w:name="Grid Table 4" w:uiPriority="49"/>
-    <w:lsdException w:name="Grid Table 5 Dark" w:uiPriority="50"/>
-    <w:lsdException w:name="Grid Table 6 Colorful" w:uiPriority="51"/>
-    <w:lsdException w:name="Grid Table 7 Colorful" w:uiPriority="52"/>
-    <w:lsdException w:name="Grid Table 1 Light Accent 1" w:uiPriority="46"/>
-    <w:lsdException w:name="Grid Table 2 Accent 1" w:uiPriority="47"/>
-    <w:lsdException w:name="Grid Table 3 Accent 1" w:uiPriority="48"/>
-    <w:lsdException w:name="Grid Table 4 Accent 1" w:uiPriority="49"/>
-    <w:lsdException w:name="Grid Table 5 Dark Accent 1" w:uiPriority="50"/>
-    <w:lsdException w:name="Grid Table 6 Colorful Accent 1" w:uiPriority="51"/>
-    <w:lsdException w:name="Grid Table 7 Colorful Accent 1" w:uiPriority="52"/>
-    <w:lsdException w:name="Grid Table 1 Light Accent 2" w:uiPriority="46"/>
-    <w:lsdException w:name="Grid Table 2 Accent 2" w:uiPriority="47"/>
-    <w:lsdException w:name="Grid Table 3 Accent 2" w:uiPriority="48"/>
-    <w:lsdException w:name="Grid Table 4 Accent 2" w:uiPriority="49"/>
-    <w:lsdException w:name="Grid Table 5 Dark Accent 2" w:uiPriority="50"/>
-    <w:lsdException w:name="Grid Table 6 Colorful Accent 2" w:uiPriority="51"/>
-    <w:lsdException w:name="Grid Table 7 Colorful Accent 2" w:uiPriority="52"/>
-    <w:lsdException w:name="Grid Table 1 Light Accent 3" w:uiPriority="46"/>
-    <w:lsdException w:name="Grid Table 2 Accent 3" w:uiPriority="47"/>
-    <w:lsdException w:name="Grid Table 3 Accent 3" w:uiPriority="48"/>
-    <w:lsdException w:name="Grid Table 4 Accent 3" w:uiPriority="49"/>
-    <w:lsdException w:name="Grid Table 5 Dark Accent 3" w:uiPriority="50"/>
-    <w:lsdException w:name="Grid Table 6 Colorful Accent 3" w:uiPriority="51"/>
-    <w:lsdException w:name="Grid Table 7 Colorful Accent 3" w:uiPriority="52"/>
-    <w:lsdException w:name="Grid Table 1 Light Accent 4" w:uiPriority="46"/>
-    <w:lsdException w:name="Grid Table 2 Accent 4" w:uiPriority="47"/>
-    <w:lsdException w:name="Grid Table 3 Accent 4" w:uiPriority="48"/>
-    <w:lsdException w:name="Grid Table 4 Accent 4" w:uiPriority="49"/>
-    <w:lsdException w:name="Grid Table 5 Dark Accent 4" w:uiPriority="50"/>
-    <w:lsdException w:name="Grid Table 6 Colorful Accent 4" w:uiPriority="51"/>
-    <w:lsdException w:name="Grid Table 7 Colorful Accent 4" w:uiPriority="52"/>
-    <w:lsdException w:name="Grid Table 1 Light Accent 5" w:uiPriority="46"/>
-    <w:lsdException w:name="Grid Table 2 Accent 5" w:uiPriority="47"/>
-    <w:lsdException w:name="Grid Table 3 Accent 5" w:uiPriority="48"/>
-    <w:lsdException w:name="Grid Table 4 Accent 5" w:uiPriority="49"/>
-    <w:lsdException w:name="Grid Table 5 Dark Accent 5" w:uiPriority="50"/>
-    <w:lsdException w:name="Grid Table 6 Colorful Accent 5" w:uiPriority="51"/>
-    <w:lsdException w:name="Grid Table 7 Colorful Accent 5" w:uiPriority="52"/>
-    <w:lsdException w:name="Grid Table 1 Light Accent 6" w:uiPriority="46"/>
-    <w:lsdException w:name="Grid Table 2 Accent 6" w:uiPriority="47"/>
-    <w:lsdException w:name="Grid Table 3 Accent 6" w:uiPriority="48"/>
-    <w:lsdException w:name="Grid Table 4 Accent 6" w:uiPriority="49"/>
-    <w:lsdException w:name="Grid Table 5 Dark Accent 6" w:uiPriority="50"/>
-    <w:lsdException w:name="Grid Table 6 Colorful Accent 6" w:uiPriority="51"/>
-    <w:lsdException w:name="Grid Table 7 Colorful Accent 6" w:uiPriority="52"/>
-    <w:lsdException w:name="List Table 1 Light" w:uiPriority="46"/>
-    <w:lsdException w:name="List Table 2" w:uiPriority="47"/>
-    <w:lsdException w:name="List Table 3" w:uiPriority="48"/>
-    <w:lsdException w:name="List Table 4" w:uiPriority="49"/>
-    <w:lsdException w:name="List Table 5 Dark" w:uiPriority="50"/>
-    <w:lsdException w:name="List Table 6 Colorful" w:uiPriority="51"/>
-    <w:lsdException w:name="List Table 7 Colorful" w:uiPriority="52"/>
-    <w:lsdException w:name="List Table 1 Light Accent 1" w:uiPriority="46"/>
-    <w:lsdException w:name="List Table 2 Accent 1" w:uiPriority="47"/>
-    <w:lsdException w:name="List Table 3 Accent 1" w:uiPriority="48"/>
-    <w:lsdException w:name="List Table 4 Accent 1" w:uiPriority="49"/>
-    <w:lsdException w:name="List Table 5 Dark Accent 1" w:uiPriority="50"/>
-    <w:lsdException w:name="List Table 6 Colorful Accent 1" w:uiPriority="51"/>
-    <w:lsdException w:name="List Table 7 Colorful Accent 1" w:uiPriority="52"/>
-    <w:lsdException w:name="List Table 1 Light Accent 2" w:uiPriority="46"/>
-    <w:lsdException w:name="List Table 2 Accent 2" w:uiPriority="47"/>
-    <w:lsdException w:name="List Table 3 Accent 2" w:uiPriority="48"/>
-    <w:lsdException w:name="List Table 4 Accent 2" w:uiPriority="49"/>
-    <w:lsdException w:name="List Table 5 Dark Accent 2" w:uiPriority="50"/>
-    <w:lsdException w:name="List Table 6 Colorful Accent 2" w:uiPriority="51"/>
-    <w:lsdException w:name="List Table 7 Colorful Accent 2" w:uiPriority="52"/>
-    <w:lsdException w:name="List Table 1 Light Accent 3" w:uiPriority="46"/>
-    <w:lsdException w:name="List Table 2 Accent 3" w:uiPriority="47"/>
-    <w:lsdException w:name="List Table 3 Accent 3" w:uiPriority="48"/>
-    <w:lsdException w:name="List Table 4 Accent 3" w:uiPriority="49"/>
-    <w:lsdException w:name="List Table 5 Dark Accent 3" w:uiPriority="50"/>
-    <w:lsdException w:name="List Table 6 Colorful Accent 3" w:uiPriority="51"/>
-    <w:lsdException w:name="List Table 7 Colorful Accent 3" w:uiPriority="52"/>
-    <w:lsdException w:name="List Table 1 Light Accent 4" w:uiPriority="46"/>
-    <w:lsdException w:name="List Table 2 Accent 4" w:uiPriority="47"/>
-    <w:lsdException w:name="List Table 3 Accent 4" w:uiPriority="48"/>
-    <w:lsdException w:name="List Table 4 Accent 4" w:uiPriority="49"/>
-    <w:lsdException w:name="List Table 5 Dark Accent 4" w:uiPriority="50"/>
-    <w:lsdException w:name="List Table 6 Colorful Accent 4" w:uiPriority="51"/>
-    <w:lsdException w:name="List Table 7 Colorful Accent 4" w:uiPriority="52"/>
-    <w:lsdException w:name="List Table 1 Light Accent 5" w:uiPriority="46"/>
-    <w:lsdException w:name="List Table 2 Accent 5" w:uiPriority="47"/>
-    <w:lsdException w:name="List Table 3 Accent 5" w:uiPriority="48"/>
-    <w:lsdException w:name="List Table 4 Accent 5" w:uiPriority="49"/>
-    <w:lsdException w:name="List Table 5 Dark Accent 5" w:uiPriority="50"/>
-    <w:lsdException w:name="List Table 6 Colorful Accent 5" w:uiPriority="51"/>
-    <w:lsdException w:name="List Table 7 Colorful Accent 5" w:uiPriority="52"/>
-    <w:lsdException w:name="List Table 1 Light Accent 6" w:uiPriority="46"/>
-    <w:lsdException w:name="List Table 2 Accent 6" w:uiPriority="47"/>
-    <w:lsdException w:name="List Table 3 Accent 6" w:uiPriority="48"/>
-    <w:lsdException w:name="List Table 4 Accent 6" w:uiPriority="49"/>
-    <w:lsdException w:name="List Table 5 Dark Accent 6" w:uiPriority="50"/>
-    <w:lsdException w:name="List Table 6 Colorful Accent 6" w:uiPriority="51"/>
-    <w:lsdException w:name="List Table 7 Colorful Accent 6" w:uiPriority="52"/>
-    <w:lsdException w:name="Mention" w:semiHidden="1" w:unhideWhenUsed="1"/>
-    <w:lsdException w:name="Smart Hyperlink" w:semiHidden="1" w:unhideWhenUsed="1"/>
-    <w:lsdException w:name="Hashtag" w:semiHidden="1" w:unhideWhenUsed="1"/>
-    <w:lsdException w:name="Unresolved Mention" w:semiHidden="1" w:unhideWhenUsed="1"/>
-    <w:lsdException w:name="Smart Link" w:semiHidden="1" w:unhideWhenUsed="1"/>
-  </w:latentStyles>
-  <w:style w:type="paragraph" w:default="1" w:styleId="Normal">
-    <w:name w:val="Normal"/>
-    <w:qFormat/>
-  </w:style>
-  <w:style w:type="character" w:default="1" w:styleId="DefaultParagraphFont">
-    <w:name w:val="Default Paragraph Font"/>
-    <w:uiPriority w:val="1"/>
-    <w:semiHidden/>
-    <w:unhideWhenUsed/>
-  </w:style>
-  <w:style w:type="table" w:default="1" w:styleId="TableNormal">
-    <w:name w:val="Normal Table"/>
-    <w:uiPriority w:val="99"/>
-    <w:semiHidden/>
-    <w:unhideWhenUsed/>
-    <w:tblPr>
-      <w:tblInd w:w="0" w:type="dxa"/>
-      <w:tblCellMar>
-        <w:top w:w="0" w:type="dxa"/>
-        <w:left w:w="108" w:type="dxa"/>
-        <w:bottom w:w="0" w:type="dxa"/>
-        <w:right w:w="108" w:type="dxa"/>
-      </w:tblCellMar>
-    </w:tblPr>
-  </w:style>
-  <w:style w:type="numbering" w:default="1" w:styleId="NoList">
-    <w:name w:val="No List"/>
-    <w:uiPriority w:val="99"/>
-    <w:semiHidden/>
-    <w:unhideWhenUsed/>
-  </w:style>
-  <w:style w:type="character" w:styleId="IntenseEmphasis">
-    <w:name w:val="Intense Emphasis"/>
-    <w:basedOn w:val="DefaultParagraphFont"/>
-    <w:uiPriority w:val="2"/>
-    <w:rPr>
-      <w:b/>
-      <w:iCs/>
-      <w:color w:val="262626" w:themeColor="text1" w:themeTint="D9"/>
-    </w:rPr>
-  </w:style>
-  <w:style w:type="character" w:styleId="SubtleReference">
-    <w:name w:val="Subtle Reference"/>
-    <w:basedOn w:val="DefaultParagraphFont"/>
-    <w:uiPriority w:val="10"/>
-    <w:qFormat/>
-    <w:rPr>
-      <w:b/>
-      <w:caps w:val="0"/>
-      <w:smallCaps/>
-      <w:color w:val="595959" w:themeColor="text1" w:themeTint="A6"/>
-    </w:rPr>
-  </w:style>
-  <w:style w:type="paragraph" w:customStyle="1" w:styleId="C8754035EAFE504D99C8E6B4A5F1E9CE">
-    <w:name w:val="C8754035EAFE504D99C8E6B4A5F1E9CE"/>
-    <w:rsid w:val="008E49A8"/>
-  </w:style>
-  <w:style w:type="paragraph" w:customStyle="1" w:styleId="37C64DD84A5EC447AF4DFE339E0F7475">
-    <w:name w:val="37C64DD84A5EC447AF4DFE339E0F7475"/>
-    <w:rsid w:val="008E49A8"/>
-  </w:style>
-  <w:style w:type="paragraph" w:customStyle="1" w:styleId="40FE29A51FE8974CB5AC7EB8FF11008C">
-    <w:name w:val="40FE29A51FE8974CB5AC7EB8FF11008C"/>
-    <w:rsid w:val="00871E28"/>
-  </w:style>
-  <w:style w:type="character" w:styleId="PlaceholderText">
-    <w:name w:val="Placeholder Text"/>
-    <w:basedOn w:val="DefaultParagraphFont"/>
-    <w:uiPriority w:val="99"/>
-    <w:semiHidden/>
-    <w:rsid w:val="00BB0761"/>
-    <w:rPr>
-      <w:color w:val="595959" w:themeColor="text1" w:themeTint="A6"/>
-    </w:rPr>
-  </w:style>
-</w:styles>
-</file>
-
-<file path=word/glossary/webSettings.xml><?xml version="1.0" encoding="utf-8"?>
-<w:webSettings xmlns:mc="http://schemas.openxmlformats.org/markup-compatibility/2006" xmlns:r="http://schemas.openxmlformats.org/officeDocument/2006/relationships" xmlns:w="http://schemas.openxmlformats.org/wordprocessingml/2006/main" xmlns:w14="http://schemas.microsoft.com/office/word/2010/wordml" xmlns:w15="http://schemas.microsoft.com/office/word/2012/wordml" xmlns:w16cex="http://schemas.microsoft.com/office/word/2018/wordml/cex" xmlns:w16cid="http://schemas.microsoft.com/office/word/2016/wordml/cid" xmlns:w16="http://schemas.microsoft.com/office/word/2018/wordml" xmlns:w16du="http://schemas.microsoft.com/office/word/2023/wordml/word16du" xmlns:w16sdtdh="http://schemas.microsoft.com/office/word/2020/wordml/sdtdatahash" xmlns:w16se="http://schemas.microsoft.com/office/word/2015/wordml/symex" mc:Ignorable="w14 w15 w16se w16cid w16 w16cex w16sdtdh w16du">
-  <w:optimizeForBrowser/>
-  <w:allowPNG/>
-</w:webSettings>
-</file>
-
 <file path=word/theme/theme1.xml><?xml version="1.0" encoding="utf-8"?>
 <a:theme xmlns:a="http://schemas.openxmlformats.org/drawingml/2006/main" name="Office Theme">
   <a:themeElements>

</xml_diff>

<commit_message>
docs: updating resume for august 2024
</commit_message>
<xml_diff>
--- a/docs/Resume.docx
+++ b/docs/Resume.docx
@@ -20,7 +20,7 @@
           <w:p>
             <w:pPr>
               <w:pStyle w:val="Heading3"/>
-              <w:spacing w:after="30" w:line="276" w:lineRule="auto"/>
+              <w:spacing w:before="30" w:after="30" w:line="276" w:lineRule="auto"/>
               <w:rPr>
                 <w:rFonts w:ascii="EMprint" w:eastAsia="Dubai" w:hAnsi="EMprint" w:cs="Times New Roman"/>
                 <w:b w:val="0"/>
@@ -81,7 +81,18 @@
                 <w:sz w:val="16"/>
                 <w:szCs w:val="16"/>
               </w:rPr>
-              <w:t xml:space="preserve"> 202</w:t>
+              <w:t xml:space="preserve"> </w:t>
+            </w:r>
+            <w:r>
+              <w:rPr>
+                <w:rFonts w:ascii="EMprint" w:eastAsia="Dubai" w:hAnsi="EMprint" w:cs="Times New Roman"/>
+                <w:b w:val="0"/>
+                <w:caps w:val="0"/>
+                <w:color w:val="auto"/>
+                <w:sz w:val="16"/>
+                <w:szCs w:val="16"/>
+              </w:rPr>
+              <w:t>202</w:t>
             </w:r>
             <w:r>
               <w:rPr>
@@ -111,12 +122,12 @@
               <w:pStyle w:val="Heading3"/>
               <w:spacing w:after="60" w:line="276" w:lineRule="auto"/>
               <w:rPr>
-                <w:rFonts w:ascii="EMprint" w:eastAsia="Dubai" w:hAnsi="EMprint" w:cs="Times New Roman"/>
-                <w:b w:val="0"/>
+                <w:rStyle w:val="SubtleReference"/>
+                <w:rFonts w:ascii="EMprint" w:eastAsia="Franklin Gothic Medium" w:hAnsi="EMprint" w:cs="Times New Roman"/>
                 <w:caps w:val="0"/>
                 <w:color w:val="auto"/>
-                <w:sz w:val="16"/>
-                <w:szCs w:val="16"/>
+                <w:sz w:val="21"/>
+                <w:szCs w:val="21"/>
               </w:rPr>
             </w:pPr>
             <w:r>
@@ -159,6 +170,355 @@
                 <w:szCs w:val="21"/>
               </w:rPr>
               <w:t xml:space="preserve"> architect</w:t>
+            </w:r>
+            <w:r>
+              <w:rPr>
+                <w:rStyle w:val="SubtleReference"/>
+                <w:rFonts w:ascii="EMprint" w:eastAsia="Franklin Gothic Medium" w:hAnsi="EMprint" w:cs="Times New Roman"/>
+                <w:caps w:val="0"/>
+                <w:color w:val="auto"/>
+                <w:sz w:val="21"/>
+                <w:szCs w:val="21"/>
+              </w:rPr>
+              <w:t xml:space="preserve"> (software architect)</w:t>
+            </w:r>
+          </w:p>
+          <w:p>
+            <w:pPr>
+              <w:pStyle w:val="Heading3"/>
+              <w:numPr>
+                <w:ilvl w:val="0"/>
+                <w:numId w:val="35"/>
+              </w:numPr>
+              <w:spacing w:after="60" w:line="276" w:lineRule="auto"/>
+              <w:rPr>
+                <w:rFonts w:ascii="EMprint" w:eastAsia="Franklin Gothic Medium" w:hAnsi="EMprint" w:cs="Times New Roman"/>
+                <w:b w:val="0"/>
+                <w:caps w:val="0"/>
+                <w:smallCaps/>
+                <w:color w:val="auto"/>
+                <w:sz w:val="21"/>
+                <w:szCs w:val="21"/>
+              </w:rPr>
+            </w:pPr>
+            <w:r>
+              <w:rPr>
+                <w:rFonts w:ascii="EMprint" w:eastAsia="Dubai" w:hAnsi="EMprint" w:cs="Times New Roman"/>
+                <w:b w:val="0"/>
+                <w:caps w:val="0"/>
+                <w:color w:val="auto"/>
+                <w:sz w:val="20"/>
+                <w:szCs w:val="20"/>
+              </w:rPr>
+              <w:t xml:space="preserve">Conducted </w:t>
+            </w:r>
+            <w:r>
+              <w:rPr>
+                <w:rFonts w:ascii="EMprint" w:eastAsia="Dubai" w:hAnsi="EMprint" w:cs="Times New Roman"/>
+                <w:b w:val="0"/>
+                <w:caps w:val="0"/>
+                <w:color w:val="auto"/>
+                <w:sz w:val="20"/>
+                <w:szCs w:val="20"/>
+              </w:rPr>
+              <w:t xml:space="preserve">an </w:t>
+            </w:r>
+            <w:r>
+              <w:rPr>
+                <w:rFonts w:ascii="EMprint" w:eastAsia="Dubai" w:hAnsi="EMprint" w:cs="Times New Roman"/>
+                <w:b w:val="0"/>
+                <w:caps w:val="0"/>
+                <w:color w:val="auto"/>
+                <w:sz w:val="20"/>
+                <w:szCs w:val="20"/>
+              </w:rPr>
+              <w:t>Application Modernization Assessment</w:t>
+            </w:r>
+            <w:r>
+              <w:rPr>
+                <w:rFonts w:ascii="EMprint" w:eastAsia="Dubai" w:hAnsi="EMprint" w:cs="Times New Roman"/>
+                <w:b w:val="0"/>
+                <w:caps w:val="0"/>
+                <w:color w:val="auto"/>
+                <w:sz w:val="20"/>
+                <w:szCs w:val="20"/>
+              </w:rPr>
+              <w:t xml:space="preserve">, </w:t>
+            </w:r>
+            <w:r>
+              <w:rPr>
+                <w:rFonts w:ascii="EMprint" w:eastAsia="Dubai" w:hAnsi="EMprint" w:cs="Times New Roman"/>
+                <w:b w:val="0"/>
+                <w:caps w:val="0"/>
+                <w:color w:val="auto"/>
+                <w:sz w:val="20"/>
+                <w:szCs w:val="20"/>
+              </w:rPr>
+              <w:t>architected</w:t>
+            </w:r>
+            <w:r>
+              <w:rPr>
+                <w:rFonts w:ascii="EMprint" w:eastAsia="Dubai" w:hAnsi="EMprint" w:cs="Times New Roman"/>
+                <w:b w:val="0"/>
+                <w:caps w:val="0"/>
+                <w:color w:val="auto"/>
+                <w:sz w:val="20"/>
+                <w:szCs w:val="20"/>
+              </w:rPr>
+              <w:t>, and developed</w:t>
+            </w:r>
+            <w:r>
+              <w:rPr>
+                <w:rFonts w:ascii="EMprint" w:eastAsia="Dubai" w:hAnsi="EMprint" w:cs="Times New Roman"/>
+                <w:b w:val="0"/>
+                <w:caps w:val="0"/>
+                <w:color w:val="auto"/>
+                <w:sz w:val="20"/>
+                <w:szCs w:val="20"/>
+              </w:rPr>
+              <w:t xml:space="preserve"> highly scalable,</w:t>
+            </w:r>
+            <w:r>
+              <w:rPr>
+                <w:rFonts w:ascii="EMprint" w:eastAsia="Dubai" w:hAnsi="EMprint" w:cs="Times New Roman"/>
+                <w:b w:val="0"/>
+                <w:caps w:val="0"/>
+                <w:color w:val="auto"/>
+                <w:sz w:val="20"/>
+                <w:szCs w:val="20"/>
+              </w:rPr>
+              <w:t xml:space="preserve"> </w:t>
+            </w:r>
+            <w:r>
+              <w:rPr>
+                <w:rFonts w:ascii="EMprint" w:eastAsia="Dubai" w:hAnsi="EMprint" w:cs="Times New Roman"/>
+                <w:b w:val="0"/>
+                <w:caps w:val="0"/>
+                <w:color w:val="auto"/>
+                <w:sz w:val="20"/>
+                <w:szCs w:val="20"/>
+              </w:rPr>
+              <w:t>AWS-hosted .NET-based APIs for Navitus Health Solutions</w:t>
+            </w:r>
+            <w:r>
+              <w:rPr>
+                <w:rFonts w:ascii="EMprint" w:eastAsia="Dubai" w:hAnsi="EMprint" w:cs="Times New Roman"/>
+                <w:b w:val="0"/>
+                <w:caps w:val="0"/>
+                <w:color w:val="auto"/>
+                <w:sz w:val="20"/>
+                <w:szCs w:val="20"/>
+              </w:rPr>
+              <w:t xml:space="preserve"> via AWS CDK IaC</w:t>
+            </w:r>
+            <w:r>
+              <w:rPr>
+                <w:rFonts w:ascii="EMprint" w:eastAsia="Dubai" w:hAnsi="EMprint" w:cs="Times New Roman"/>
+                <w:b w:val="0"/>
+                <w:caps w:val="0"/>
+                <w:color w:val="auto"/>
+                <w:sz w:val="20"/>
+                <w:szCs w:val="20"/>
+              </w:rPr>
+              <w:t xml:space="preserve">, enabling the </w:t>
+            </w:r>
+            <w:r>
+              <w:rPr>
+                <w:rFonts w:ascii="EMprint" w:eastAsia="Dubai" w:hAnsi="EMprint" w:cs="Times New Roman"/>
+                <w:b w:val="0"/>
+                <w:caps w:val="0"/>
+                <w:color w:val="auto"/>
+                <w:sz w:val="20"/>
+                <w:szCs w:val="20"/>
+              </w:rPr>
+              <w:t>modernization</w:t>
+            </w:r>
+            <w:r>
+              <w:rPr>
+                <w:rFonts w:ascii="EMprint" w:eastAsia="Dubai" w:hAnsi="EMprint" w:cs="Times New Roman"/>
+                <w:b w:val="0"/>
+                <w:caps w:val="0"/>
+                <w:color w:val="auto"/>
+                <w:sz w:val="20"/>
+                <w:szCs w:val="20"/>
+              </w:rPr>
+              <w:t xml:space="preserve"> of data services</w:t>
+            </w:r>
+            <w:r>
+              <w:rPr>
+                <w:rFonts w:ascii="EMprint" w:eastAsia="Dubai" w:hAnsi="EMprint" w:cs="Times New Roman"/>
+                <w:b w:val="0"/>
+                <w:caps w:val="0"/>
+                <w:color w:val="auto"/>
+                <w:sz w:val="20"/>
+                <w:szCs w:val="20"/>
+              </w:rPr>
+              <w:t xml:space="preserve"> </w:t>
+            </w:r>
+            <w:r>
+              <w:rPr>
+                <w:rFonts w:ascii="EMprint" w:eastAsia="Dubai" w:hAnsi="EMprint" w:cs="Times New Roman"/>
+                <w:b w:val="0"/>
+                <w:caps w:val="0"/>
+                <w:color w:val="auto"/>
+                <w:sz w:val="20"/>
+                <w:szCs w:val="20"/>
+              </w:rPr>
+              <w:t>and seamless integration with</w:t>
+            </w:r>
+            <w:r>
+              <w:rPr>
+                <w:rFonts w:ascii="EMprint" w:eastAsia="Dubai" w:hAnsi="EMprint" w:cs="Times New Roman"/>
+                <w:b w:val="0"/>
+                <w:caps w:val="0"/>
+                <w:color w:val="auto"/>
+                <w:sz w:val="20"/>
+                <w:szCs w:val="20"/>
+              </w:rPr>
+              <w:t xml:space="preserve"> new</w:t>
+            </w:r>
+            <w:r>
+              <w:rPr>
+                <w:rFonts w:ascii="EMprint" w:eastAsia="Dubai" w:hAnsi="EMprint" w:cs="Times New Roman"/>
+                <w:b w:val="0"/>
+                <w:caps w:val="0"/>
+                <w:color w:val="auto"/>
+                <w:sz w:val="20"/>
+                <w:szCs w:val="20"/>
+              </w:rPr>
+              <w:t xml:space="preserve"> third-party vendors, essential for scaling to accommodate 1 million new members by 2025. </w:t>
+            </w:r>
+            <w:r>
+              <w:rPr>
+                <w:rFonts w:ascii="EMprint" w:eastAsia="Dubai" w:hAnsi="EMprint" w:cs="Times New Roman"/>
+                <w:b w:val="0"/>
+                <w:caps w:val="0"/>
+                <w:color w:val="auto"/>
+                <w:sz w:val="20"/>
+                <w:szCs w:val="20"/>
+              </w:rPr>
+              <w:t>These</w:t>
+            </w:r>
+            <w:r>
+              <w:rPr>
+                <w:rFonts w:ascii="EMprint" w:eastAsia="Dubai" w:hAnsi="EMprint" w:cs="Times New Roman"/>
+                <w:b w:val="0"/>
+                <w:caps w:val="0"/>
+                <w:color w:val="auto"/>
+                <w:sz w:val="20"/>
+                <w:szCs w:val="20"/>
+              </w:rPr>
+              <w:t xml:space="preserve"> contribution</w:t>
+            </w:r>
+            <w:r>
+              <w:rPr>
+                <w:rFonts w:ascii="EMprint" w:eastAsia="Dubai" w:hAnsi="EMprint" w:cs="Times New Roman"/>
+                <w:b w:val="0"/>
+                <w:caps w:val="0"/>
+                <w:color w:val="auto"/>
+                <w:sz w:val="20"/>
+                <w:szCs w:val="20"/>
+              </w:rPr>
+              <w:t>s, which included over 80</w:t>
+            </w:r>
+            <w:r>
+              <w:rPr>
+                <w:rFonts w:ascii="EMprint" w:eastAsia="Dubai" w:hAnsi="EMprint" w:cs="Times New Roman"/>
+                <w:b w:val="0"/>
+                <w:caps w:val="0"/>
+                <w:color w:val="auto"/>
+                <w:sz w:val="20"/>
+                <w:szCs w:val="20"/>
+              </w:rPr>
+              <w:t xml:space="preserve"> </w:t>
+            </w:r>
+            <w:r>
+              <w:rPr>
+                <w:rFonts w:ascii="EMprint" w:eastAsia="Dubai" w:hAnsi="EMprint" w:cs="Times New Roman"/>
+                <w:b w:val="0"/>
+                <w:caps w:val="0"/>
+                <w:color w:val="auto"/>
+                <w:sz w:val="20"/>
+                <w:szCs w:val="20"/>
+              </w:rPr>
+              <w:t>hours of AWS workshops and training sessions led by Mario,</w:t>
+            </w:r>
+            <w:r>
+              <w:rPr>
+                <w:rFonts w:ascii="EMprint" w:eastAsia="Dubai" w:hAnsi="EMprint" w:cs="Times New Roman"/>
+                <w:b w:val="0"/>
+                <w:caps w:val="0"/>
+                <w:color w:val="auto"/>
+                <w:sz w:val="20"/>
+                <w:szCs w:val="20"/>
+              </w:rPr>
+              <w:t xml:space="preserve"> </w:t>
+            </w:r>
+            <w:r>
+              <w:rPr>
+                <w:rFonts w:ascii="EMprint" w:eastAsia="Dubai" w:hAnsi="EMprint" w:cs="Times New Roman"/>
+                <w:b w:val="0"/>
+                <w:caps w:val="0"/>
+                <w:color w:val="auto"/>
+                <w:sz w:val="20"/>
+                <w:szCs w:val="20"/>
+              </w:rPr>
+              <w:t>were</w:t>
+            </w:r>
+            <w:r>
+              <w:rPr>
+                <w:rFonts w:ascii="EMprint" w:eastAsia="Dubai" w:hAnsi="EMprint" w:cs="Times New Roman"/>
+                <w:b w:val="0"/>
+                <w:caps w:val="0"/>
+                <w:color w:val="auto"/>
+                <w:sz w:val="20"/>
+                <w:szCs w:val="20"/>
+              </w:rPr>
+              <w:t xml:space="preserve"> instrumental in achieving a perfect 10/10 Customer Satisfaction score</w:t>
+            </w:r>
+            <w:r>
+              <w:rPr>
+                <w:rFonts w:ascii="EMprint" w:eastAsia="Dubai" w:hAnsi="EMprint" w:cs="Times New Roman"/>
+                <w:b w:val="0"/>
+                <w:caps w:val="0"/>
+                <w:color w:val="auto"/>
+                <w:sz w:val="20"/>
+                <w:szCs w:val="20"/>
+              </w:rPr>
+              <w:t xml:space="preserve"> and continued partnership through </w:t>
+            </w:r>
+            <w:r>
+              <w:rPr>
+                <w:rFonts w:ascii="EMprint" w:eastAsia="Dubai" w:hAnsi="EMprint" w:cs="Times New Roman"/>
+                <w:b w:val="0"/>
+                <w:caps w:val="0"/>
+                <w:color w:val="auto"/>
+                <w:sz w:val="20"/>
+                <w:szCs w:val="20"/>
+              </w:rPr>
+              <w:t xml:space="preserve">the </w:t>
+            </w:r>
+            <w:r>
+              <w:rPr>
+                <w:rFonts w:ascii="EMprint" w:eastAsia="Dubai" w:hAnsi="EMprint" w:cs="Times New Roman"/>
+                <w:b w:val="0"/>
+                <w:caps w:val="0"/>
+                <w:color w:val="auto"/>
+                <w:sz w:val="20"/>
+                <w:szCs w:val="20"/>
+              </w:rPr>
+              <w:t>end of 2024</w:t>
+            </w:r>
+            <w:r>
+              <w:rPr>
+                <w:rFonts w:ascii="EMprint" w:eastAsia="Dubai" w:hAnsi="EMprint" w:cs="Times New Roman"/>
+                <w:b w:val="0"/>
+                <w:caps w:val="0"/>
+                <w:color w:val="auto"/>
+                <w:sz w:val="20"/>
+                <w:szCs w:val="20"/>
+              </w:rPr>
+              <w:t>.</w:t>
             </w:r>
           </w:p>
         </w:tc>
@@ -319,7 +679,7 @@
                 <w:sz w:val="20"/>
                 <w:szCs w:val="20"/>
               </w:rPr>
-              <w:t>Created an event-driven</w:t>
+              <w:t>Created an event</w:t>
             </w:r>
             <w:r>
               <w:rPr>
@@ -330,7 +690,40 @@
                 <w:sz w:val="20"/>
                 <w:szCs w:val="20"/>
               </w:rPr>
-              <w:t>, Python-based, containerized</w:t>
+              <w:t>-driven</w:t>
+            </w:r>
+            <w:r>
+              <w:rPr>
+                <w:rFonts w:ascii="EMprint" w:eastAsia="Dubai" w:hAnsi="EMprint" w:cs="Times New Roman"/>
+                <w:b w:val="0"/>
+                <w:caps w:val="0"/>
+                <w:color w:val="auto"/>
+                <w:sz w:val="20"/>
+                <w:szCs w:val="20"/>
+              </w:rPr>
+              <w:t>, Python</w:t>
+            </w:r>
+            <w:r>
+              <w:rPr>
+                <w:rFonts w:ascii="EMprint" w:eastAsia="Dubai" w:hAnsi="EMprint" w:cs="Times New Roman"/>
+                <w:b w:val="0"/>
+                <w:caps w:val="0"/>
+                <w:color w:val="auto"/>
+                <w:sz w:val="20"/>
+                <w:szCs w:val="20"/>
+              </w:rPr>
+              <w:t>-based</w:t>
+            </w:r>
+            <w:r>
+              <w:rPr>
+                <w:rFonts w:ascii="EMprint" w:eastAsia="Dubai" w:hAnsi="EMprint" w:cs="Times New Roman"/>
+                <w:b w:val="0"/>
+                <w:caps w:val="0"/>
+                <w:color w:val="auto"/>
+                <w:sz w:val="20"/>
+                <w:szCs w:val="20"/>
+              </w:rPr>
+              <w:t>, containerized</w:t>
             </w:r>
             <w:r>
               <w:rPr>
@@ -352,7 +745,29 @@
                 <w:sz w:val="20"/>
                 <w:szCs w:val="20"/>
               </w:rPr>
-              <w:t xml:space="preserve"> solution that significantly improved efficiency for Johnson &amp; Johnson’s cross-account data transfer challenges, achieving over a 97.5% process efficiency gain</w:t>
+              <w:t xml:space="preserve"> solution</w:t>
+            </w:r>
+            <w:r>
+              <w:rPr>
+                <w:rFonts w:ascii="EMprint" w:eastAsia="Dubai" w:hAnsi="EMprint" w:cs="Times New Roman"/>
+                <w:b w:val="0"/>
+                <w:caps w:val="0"/>
+                <w:color w:val="auto"/>
+                <w:sz w:val="20"/>
+                <w:szCs w:val="20"/>
+              </w:rPr>
+              <w:t xml:space="preserve"> via Terraform IaC</w:t>
+            </w:r>
+            <w:r>
+              <w:rPr>
+                <w:rFonts w:ascii="EMprint" w:eastAsia="Dubai" w:hAnsi="EMprint" w:cs="Times New Roman"/>
+                <w:b w:val="0"/>
+                <w:caps w:val="0"/>
+                <w:color w:val="auto"/>
+                <w:sz w:val="20"/>
+                <w:szCs w:val="20"/>
+              </w:rPr>
+              <w:t xml:space="preserve"> that significantly improved efficiency for Johnson &amp; Johnson’s cross-account data transfer challenges, achieving over a 97.5% process efficiency gain</w:t>
             </w:r>
             <w:r>
               <w:rPr>
@@ -380,8 +795,8 @@
                 <w:b w:val="0"/>
                 <w:caps w:val="0"/>
                 <w:color w:val="auto"/>
-                <w:sz w:val="20"/>
-                <w:szCs w:val="20"/>
+                <w:sz w:val="16"/>
+                <w:szCs w:val="16"/>
               </w:rPr>
             </w:pPr>
             <w:r>
@@ -393,7 +808,40 @@
                 <w:sz w:val="20"/>
                 <w:szCs w:val="20"/>
               </w:rPr>
-              <w:t>In a collaborative effort on a 7-member team for Telecom Argentina, a significant portion of the development tasks, representing 43% of the workload, was managed to enhance the</w:t>
+              <w:t>In a collaborative effort on a 7-member team for Telecom Argentina, a significant portion of the development tasks, representing 43% of the workload, was managed</w:t>
+            </w:r>
+            <w:r>
+              <w:rPr>
+                <w:rFonts w:ascii="EMprint" w:eastAsia="Dubai" w:hAnsi="EMprint" w:cs="Times New Roman"/>
+                <w:b w:val="0"/>
+                <w:caps w:val="0"/>
+                <w:color w:val="auto"/>
+                <w:sz w:val="20"/>
+                <w:szCs w:val="20"/>
+              </w:rPr>
+              <w:t xml:space="preserve"> solely</w:t>
+            </w:r>
+            <w:r>
+              <w:rPr>
+                <w:rFonts w:ascii="EMprint" w:eastAsia="Dubai" w:hAnsi="EMprint" w:cs="Times New Roman"/>
+                <w:b w:val="0"/>
+                <w:caps w:val="0"/>
+                <w:color w:val="auto"/>
+                <w:sz w:val="20"/>
+                <w:szCs w:val="20"/>
+              </w:rPr>
+              <w:t xml:space="preserve"> by Mario</w:t>
+            </w:r>
+            <w:r>
+              <w:rPr>
+                <w:rFonts w:ascii="EMprint" w:eastAsia="Dubai" w:hAnsi="EMprint" w:cs="Times New Roman"/>
+                <w:b w:val="0"/>
+                <w:caps w:val="0"/>
+                <w:color w:val="auto"/>
+                <w:sz w:val="20"/>
+                <w:szCs w:val="20"/>
+              </w:rPr>
+              <w:t xml:space="preserve"> to enhance the</w:t>
             </w:r>
             <w:r>
               <w:rPr>
@@ -426,7 +874,7 @@
                 <w:sz w:val="20"/>
                 <w:szCs w:val="20"/>
               </w:rPr>
-              <w:t xml:space="preserve"> </w:t>
+              <w:t>-</w:t>
             </w:r>
             <w:r>
               <w:rPr>
@@ -448,7 +896,29 @@
                 <w:sz w:val="20"/>
                 <w:szCs w:val="20"/>
               </w:rPr>
-              <w:t xml:space="preserve"> Operations Dashboard critical for over 5,000 field technicians</w:t>
+              <w:t xml:space="preserve"> Operations Dashboard</w:t>
+            </w:r>
+            <w:r>
+              <w:rPr>
+                <w:rFonts w:ascii="EMprint" w:eastAsia="Dubai" w:hAnsi="EMprint" w:cs="Times New Roman"/>
+                <w:b w:val="0"/>
+                <w:caps w:val="0"/>
+                <w:color w:val="auto"/>
+                <w:sz w:val="20"/>
+                <w:szCs w:val="20"/>
+              </w:rPr>
+              <w:t xml:space="preserve"> via AWS CDK and CloudFormation</w:t>
+            </w:r>
+            <w:r>
+              <w:rPr>
+                <w:rFonts w:ascii="EMprint" w:eastAsia="Dubai" w:hAnsi="EMprint" w:cs="Times New Roman"/>
+                <w:b w:val="0"/>
+                <w:caps w:val="0"/>
+                <w:color w:val="auto"/>
+                <w:sz w:val="20"/>
+                <w:szCs w:val="20"/>
+              </w:rPr>
+              <w:t xml:space="preserve"> critical for over 5,000 field technicians</w:t>
             </w:r>
             <w:r>
               <w:rPr>
@@ -570,47 +1040,6 @@
                 <w:szCs w:val="20"/>
               </w:rPr>
               <w:t>These collective contributions not only secured a 10/10 Customer Satisfaction score but also played a pivotal role in Telecom Argentina extending their partnership by another year.</w:t>
-            </w:r>
-          </w:p>
-          <w:p>
-            <w:pPr>
-              <w:pStyle w:val="Heading3"/>
-              <w:numPr>
-                <w:ilvl w:val="0"/>
-                <w:numId w:val="24"/>
-              </w:numPr>
-              <w:spacing w:after="60" w:line="276" w:lineRule="auto"/>
-              <w:ind w:left="360"/>
-              <w:rPr>
-                <w:rFonts w:ascii="EMprint" w:eastAsia="Dubai" w:hAnsi="EMprint" w:cs="Times New Roman"/>
-                <w:b w:val="0"/>
-                <w:caps w:val="0"/>
-                <w:color w:val="auto"/>
-                <w:sz w:val="16"/>
-                <w:szCs w:val="16"/>
-              </w:rPr>
-            </w:pPr>
-            <w:r>
-              <w:rPr>
-                <w:rFonts w:ascii="EMprint" w:eastAsia="Dubai" w:hAnsi="EMprint" w:cs="Times New Roman"/>
-                <w:b w:val="0"/>
-                <w:caps w:val="0"/>
-                <w:color w:val="auto"/>
-                <w:sz w:val="20"/>
-                <w:szCs w:val="20"/>
-              </w:rPr>
-              <w:t>Conducted Application Modernization Assessment and architected AWS-hosted .NET-based APIs for Navitus Health Solutions, enabling the cloud migration of data services and seamless integration with third-party vendors, essential for scaling to accommodate 1 million new members by 2025. This strategic contribution significantly impacted the company's growth trajectory and was instrumental in achieving a perfect 10/10 Customer Satisfaction score</w:t>
-            </w:r>
-            <w:r>
-              <w:rPr>
-                <w:rFonts w:ascii="EMprint" w:eastAsia="Dubai" w:hAnsi="EMprint" w:cs="Times New Roman"/>
-                <w:b w:val="0"/>
-                <w:caps w:val="0"/>
-                <w:color w:val="auto"/>
-                <w:sz w:val="20"/>
-                <w:szCs w:val="20"/>
-              </w:rPr>
-              <w:t>.</w:t>
             </w:r>
           </w:p>
         </w:tc>
@@ -773,7 +1202,51 @@
                 <w:sz w:val="20"/>
                 <w:szCs w:val="20"/>
               </w:rPr>
-              <w:t>, from scratch, an unannounced flagship product using the Next.js front-end (React based) framework after independently building 2 large-scale PoCs and hosting 3 technical workshops; my team is the first in our company to adopt this technology, allowing us to pioneer the future of front-end engineering at Gartner</w:t>
+              <w:t>, from scratch, an unannounced flagship product using the Next.js front-end (React based) framework after independently building 2 large-scale P</w:t>
+            </w:r>
+            <w:r>
+              <w:rPr>
+                <w:rFonts w:ascii="EMprint" w:eastAsiaTheme="minorHAnsi" w:hAnsi="EMprint" w:cstheme="minorBidi"/>
+                <w:b w:val="0"/>
+                <w:caps w:val="0"/>
+                <w:color w:val="auto"/>
+                <w:sz w:val="20"/>
+                <w:szCs w:val="20"/>
+              </w:rPr>
+              <w:t xml:space="preserve">roof of </w:t>
+            </w:r>
+            <w:r>
+              <w:rPr>
+                <w:rFonts w:ascii="EMprint" w:eastAsiaTheme="minorHAnsi" w:hAnsi="EMprint" w:cstheme="minorBidi"/>
+                <w:b w:val="0"/>
+                <w:caps w:val="0"/>
+                <w:color w:val="auto"/>
+                <w:sz w:val="20"/>
+                <w:szCs w:val="20"/>
+              </w:rPr>
+              <w:t>C</w:t>
+            </w:r>
+            <w:r>
+              <w:rPr>
+                <w:rFonts w:ascii="EMprint" w:eastAsiaTheme="minorHAnsi" w:hAnsi="EMprint" w:cstheme="minorBidi"/>
+                <w:b w:val="0"/>
+                <w:caps w:val="0"/>
+                <w:color w:val="auto"/>
+                <w:sz w:val="20"/>
+                <w:szCs w:val="20"/>
+              </w:rPr>
+              <w:t>oncept</w:t>
+            </w:r>
+            <w:r>
+              <w:rPr>
+                <w:rFonts w:ascii="EMprint" w:eastAsiaTheme="minorHAnsi" w:hAnsi="EMprint" w:cstheme="minorBidi"/>
+                <w:b w:val="0"/>
+                <w:caps w:val="0"/>
+                <w:color w:val="auto"/>
+                <w:sz w:val="20"/>
+                <w:szCs w:val="20"/>
+              </w:rPr>
+              <w:t>s and hosting 3 technical workshops; my team is the first in our company to adopt this technology, allowing us to pioneer the future of front-end engineering at Gartner</w:t>
             </w:r>
             <w:r>
               <w:rPr>
@@ -1646,7 +2119,29 @@
                 <w:sz w:val="20"/>
                 <w:szCs w:val="20"/>
               </w:rPr>
-              <w:t xml:space="preserve">Lead a </w:t>
+              <w:t>Lead</w:t>
+            </w:r>
+            <w:r>
+              <w:rPr>
+                <w:rFonts w:ascii="EMprint" w:eastAsiaTheme="minorHAnsi" w:hAnsi="EMprint" w:cstheme="minorBidi"/>
+                <w:b w:val="0"/>
+                <w:caps w:val="0"/>
+                <w:color w:val="auto"/>
+                <w:sz w:val="20"/>
+                <w:szCs w:val="20"/>
+              </w:rPr>
+              <w:t>ing</w:t>
+            </w:r>
+            <w:r>
+              <w:rPr>
+                <w:rFonts w:ascii="EMprint" w:eastAsiaTheme="minorHAnsi" w:hAnsi="EMprint" w:cstheme="minorBidi"/>
+                <w:b w:val="0"/>
+                <w:caps w:val="0"/>
+                <w:color w:val="auto"/>
+                <w:sz w:val="20"/>
+                <w:szCs w:val="20"/>
+              </w:rPr>
+              <w:t xml:space="preserve"> a </w:t>
             </w:r>
             <w:r>
               <w:rPr>
@@ -1712,6 +2207,17 @@
                 <w:sz w:val="20"/>
                 <w:szCs w:val="20"/>
               </w:rPr>
+              <w:t xml:space="preserve"> developers</w:t>
+            </w:r>
+            <w:r>
+              <w:rPr>
+                <w:rFonts w:ascii="EMprint" w:eastAsiaTheme="minorHAnsi" w:hAnsi="EMprint" w:cstheme="minorBidi"/>
+                <w:b w:val="0"/>
+                <w:caps w:val="0"/>
+                <w:color w:val="auto"/>
+                <w:sz w:val="20"/>
+                <w:szCs w:val="20"/>
+              </w:rPr>
               <w:t xml:space="preserve"> </w:t>
             </w:r>
             <w:r>
@@ -1723,29 +2229,7 @@
                 <w:sz w:val="20"/>
                 <w:szCs w:val="20"/>
               </w:rPr>
-              <w:t>open-source</w:t>
-            </w:r>
-            <w:r>
-              <w:rPr>
-                <w:rFonts w:ascii="EMprint" w:eastAsiaTheme="minorHAnsi" w:hAnsi="EMprint" w:cstheme="minorBidi"/>
-                <w:b w:val="0"/>
-                <w:caps w:val="0"/>
-                <w:color w:val="auto"/>
-                <w:sz w:val="20"/>
-                <w:szCs w:val="20"/>
-              </w:rPr>
-              <w:t xml:space="preserve"> contributors</w:t>
-            </w:r>
-            <w:r>
-              <w:rPr>
-                <w:rFonts w:ascii="EMprint" w:eastAsiaTheme="minorHAnsi" w:hAnsi="EMprint" w:cstheme="minorBidi"/>
-                <w:b w:val="0"/>
-                <w:caps w:val="0"/>
-                <w:color w:val="auto"/>
-                <w:sz w:val="20"/>
-                <w:szCs w:val="20"/>
-              </w:rPr>
-              <w:t xml:space="preserve"> to </w:t>
+              <w:t xml:space="preserve">to </w:t>
             </w:r>
             <w:r>
               <w:rPr>
@@ -1812,6 +2296,17 @@
                 <w:szCs w:val="20"/>
               </w:rPr>
               <w:t>.NET</w:t>
+            </w:r>
+            <w:r>
+              <w:rPr>
+                <w:rFonts w:ascii="EMprint" w:eastAsiaTheme="minorHAnsi" w:hAnsi="EMprint" w:cstheme="minorBidi"/>
+                <w:b w:val="0"/>
+                <w:caps w:val="0"/>
+                <w:color w:val="auto"/>
+                <w:sz w:val="20"/>
+                <w:szCs w:val="20"/>
+              </w:rPr>
+              <w:t xml:space="preserve"> WPF</w:t>
             </w:r>
             <w:r>
               <w:rPr>
@@ -1910,7 +2405,29 @@
                 <w:sz w:val="20"/>
                 <w:szCs w:val="20"/>
               </w:rPr>
-              <w:t xml:space="preserve">over 270,000 </w:t>
+              <w:t>over 2</w:t>
+            </w:r>
+            <w:r>
+              <w:rPr>
+                <w:rFonts w:ascii="EMprint" w:eastAsiaTheme="minorHAnsi" w:hAnsi="EMprint" w:cstheme="minorBidi"/>
+                <w:b w:val="0"/>
+                <w:caps w:val="0"/>
+                <w:color w:val="auto"/>
+                <w:sz w:val="20"/>
+                <w:szCs w:val="20"/>
+              </w:rPr>
+              <w:t>94</w:t>
+            </w:r>
+            <w:r>
+              <w:rPr>
+                <w:rFonts w:ascii="EMprint" w:eastAsiaTheme="minorHAnsi" w:hAnsi="EMprint" w:cstheme="minorBidi"/>
+                <w:b w:val="0"/>
+                <w:caps w:val="0"/>
+                <w:color w:val="auto"/>
+                <w:sz w:val="20"/>
+                <w:szCs w:val="20"/>
+              </w:rPr>
+              <w:t xml:space="preserve">,000 </w:t>
             </w:r>
             <w:r>
               <w:rPr>
@@ -2134,7 +2651,7 @@
                 <w:sz w:val="20"/>
                 <w:szCs w:val="20"/>
               </w:rPr>
-              <w:t>7</w:t>
+              <w:t>9</w:t>
             </w:r>
             <w:r>
               <w:rPr>
@@ -2382,8 +2899,8 @@
         <w:rPr>
           <w:rFonts w:ascii="EMprint" w:hAnsi="EMprint" w:cs="Times New Roman"/>
           <w:color w:val="auto"/>
-          <w:sz w:val="12"/>
-          <w:szCs w:val="12"/>
+          <w:sz w:val="8"/>
+          <w:szCs w:val="2"/>
         </w:rPr>
         <w:sectPr>
           <w:headerReference w:type="even" r:id="rId8"/>
@@ -2393,7 +2910,7 @@
           <w:footerReference w:type="first" r:id="rId12"/>
           <w:type w:val="continuous"/>
           <w:pgSz w:w="12240" w:h="15840" w:code="1"/>
-          <w:pgMar w:top="432" w:right="720" w:bottom="432" w:left="720" w:header="288" w:footer="288" w:gutter="0"/>
+          <w:pgMar w:top="432" w:right="720" w:bottom="432" w:left="720" w:header="0" w:footer="144" w:gutter="0"/>
           <w:cols w:space="720"/>
           <w:titlePg/>
           <w:docGrid w:linePitch="360"/>
@@ -2826,87 +3343,18 @@
         <w:rFonts w:ascii="EMprint" w:hAnsi="EMprint" w:cs="Times New Roman"/>
         <w:b w:val="0"/>
         <w:bCs/>
-        <w:caps w:val="0"/>
         <w:noProof/>
         <w:color w:val="auto"/>
         <w:sz w:val="20"/>
       </w:rPr>
       <w:drawing>
-        <wp:anchor distT="0" distB="0" distL="114300" distR="114300" simplePos="0" relativeHeight="251658240" behindDoc="0" locked="0" layoutInCell="1" allowOverlap="1" wp14:anchorId="1FECCA18" wp14:editId="273C9148">
+        <wp:anchor distT="0" distB="0" distL="114300" distR="114300" simplePos="0" relativeHeight="251660288" behindDoc="0" locked="0" layoutInCell="1" allowOverlap="1" wp14:anchorId="27558CE4" wp14:editId="45E8643A">
           <wp:simplePos x="0" y="0"/>
           <wp:positionH relativeFrom="column">
-            <wp:posOffset>2476706</wp:posOffset>
-          </wp:positionH>
-          <wp:positionV relativeFrom="paragraph">
-            <wp:posOffset>19685</wp:posOffset>
-          </wp:positionV>
-          <wp:extent cx="137160" cy="134620"/>
-          <wp:effectExtent l="0" t="0" r="0" b="0"/>
-          <wp:wrapNone/>
-          <wp:docPr id="1095617877" name="Graphic 1095617877" descr="Envelope"/>
-          <wp:cNvGraphicFramePr>
-            <a:graphicFrameLocks xmlns:a="http://schemas.openxmlformats.org/drawingml/2006/main" noChangeAspect="1"/>
-          </wp:cNvGraphicFramePr>
-          <a:graphic xmlns:a="http://schemas.openxmlformats.org/drawingml/2006/main">
-            <a:graphicData uri="http://schemas.openxmlformats.org/drawingml/2006/picture">
-              <pic:pic xmlns:pic="http://schemas.openxmlformats.org/drawingml/2006/picture">
-                <pic:nvPicPr>
-                  <pic:cNvPr id="10" name="mediafile_MRpxoe.svg"/>
-                  <pic:cNvPicPr/>
-                </pic:nvPicPr>
-                <pic:blipFill>
-                  <a:blip r:embed="rId2">
-                    <a:extLst>
-                      <a:ext uri="{28A0092B-C50C-407E-A947-70E740481C1C}">
-                        <a14:useLocalDpi xmlns:a14="http://schemas.microsoft.com/office/drawing/2010/main" val="0"/>
-                      </a:ext>
-                      <a:ext uri="{96DAC541-7B7A-43D3-8B79-37D633B846F1}">
-                        <asvg:svgBlip xmlns:asvg="http://schemas.microsoft.com/office/drawing/2016/SVG/main" r:embed="rId3"/>
-                      </a:ext>
-                    </a:extLst>
-                  </a:blip>
-                  <a:stretch>
-                    <a:fillRect/>
-                  </a:stretch>
-                </pic:blipFill>
-                <pic:spPr>
-                  <a:xfrm>
-                    <a:off x="0" y="0"/>
-                    <a:ext cx="137160" cy="134620"/>
-                  </a:xfrm>
-                  <a:prstGeom prst="rect">
-                    <a:avLst/>
-                  </a:prstGeom>
-                </pic:spPr>
-              </pic:pic>
-            </a:graphicData>
-          </a:graphic>
-          <wp14:sizeRelH relativeFrom="page">
-            <wp14:pctWidth>0</wp14:pctWidth>
-          </wp14:sizeRelH>
-          <wp14:sizeRelV relativeFrom="page">
-            <wp14:pctHeight>0</wp14:pctHeight>
-          </wp14:sizeRelV>
-        </wp:anchor>
-      </w:drawing>
-    </w:r>
-    <w:r>
-      <w:rPr>
-        <w:rFonts w:ascii="EMprint" w:hAnsi="EMprint" w:cs="Times New Roman"/>
-        <w:b w:val="0"/>
-        <w:bCs/>
-        <w:noProof/>
-        <w:color w:val="auto"/>
-        <w:sz w:val="20"/>
-      </w:rPr>
-      <w:drawing>
-        <wp:anchor distT="0" distB="0" distL="114300" distR="114300" simplePos="0" relativeHeight="251660288" behindDoc="0" locked="0" layoutInCell="1" allowOverlap="1" wp14:anchorId="27558CE4" wp14:editId="7BD4C6D7">
-          <wp:simplePos x="0" y="0"/>
-          <wp:positionH relativeFrom="column">
-            <wp:posOffset>4515914</wp:posOffset>
+            <wp:posOffset>4406900</wp:posOffset>
           </wp:positionH>
           <wp:positionV relativeFrom="page">
-            <wp:posOffset>631825</wp:posOffset>
+            <wp:posOffset>441590</wp:posOffset>
           </wp:positionV>
           <wp:extent cx="100330" cy="100330"/>
           <wp:effectExtent l="0" t="0" r="0" b="0"/>
@@ -2923,7 +3371,7 @@
                   <pic:cNvPicPr/>
                 </pic:nvPicPr>
                 <pic:blipFill>
-                  <a:blip r:embed="rId4" cstate="print">
+                  <a:blip r:embed="rId2" cstate="print">
                     <a:extLst>
                       <a:ext uri="{28A0092B-C50C-407E-A947-70E740481C1C}">
                         <a14:useLocalDpi xmlns:a14="http://schemas.microsoft.com/office/drawing/2010/main" val="0"/>
@@ -2965,10 +3413,10 @@
         <w:sz w:val="20"/>
       </w:rPr>
       <w:drawing>
-        <wp:anchor distT="0" distB="0" distL="114300" distR="114300" simplePos="0" relativeHeight="251657216" behindDoc="0" locked="0" layoutInCell="1" allowOverlap="1" wp14:anchorId="50E1C324" wp14:editId="5A85856A">
+        <wp:anchor distT="0" distB="0" distL="114300" distR="114300" simplePos="0" relativeHeight="251657216" behindDoc="0" locked="0" layoutInCell="1" allowOverlap="1" wp14:anchorId="50E1C324" wp14:editId="5E3F348C">
           <wp:simplePos x="0" y="0"/>
           <wp:positionH relativeFrom="column">
-            <wp:posOffset>3579066</wp:posOffset>
+            <wp:posOffset>3545205</wp:posOffset>
           </wp:positionH>
           <wp:positionV relativeFrom="paragraph">
             <wp:posOffset>32385</wp:posOffset>
@@ -2988,7 +3436,7 @@
                   <pic:cNvPicPr/>
                 </pic:nvPicPr>
                 <pic:blipFill>
-                  <a:blip r:embed="rId5" cstate="print">
+                  <a:blip r:embed="rId3" cstate="print">
                     <a:extLst>
                       <a:ext uri="{28A0092B-C50C-407E-A947-70E740481C1C}">
                         <a14:useLocalDpi xmlns:a14="http://schemas.microsoft.com/office/drawing/2010/main" val="0"/>
@@ -3031,13 +3479,82 @@
         <w:sz w:val="20"/>
       </w:rPr>
       <w:drawing>
-        <wp:anchor distT="0" distB="0" distL="114300" distR="114300" simplePos="0" relativeHeight="251659264" behindDoc="0" locked="0" layoutInCell="1" allowOverlap="1" wp14:anchorId="1203DC64" wp14:editId="79513294">
+        <wp:anchor distT="0" distB="0" distL="114300" distR="114300" simplePos="0" relativeHeight="251658240" behindDoc="0" locked="0" layoutInCell="1" allowOverlap="1" wp14:anchorId="1FECCA18" wp14:editId="7D1F254C">
           <wp:simplePos x="0" y="0"/>
           <wp:positionH relativeFrom="column">
-            <wp:posOffset>1438910</wp:posOffset>
+            <wp:posOffset>2525395</wp:posOffset>
           </wp:positionH>
           <wp:positionV relativeFrom="paragraph">
-            <wp:posOffset>18209</wp:posOffset>
+            <wp:posOffset>17516</wp:posOffset>
+          </wp:positionV>
+          <wp:extent cx="137160" cy="134620"/>
+          <wp:effectExtent l="0" t="0" r="0" b="0"/>
+          <wp:wrapNone/>
+          <wp:docPr id="1095617877" name="Graphic 1095617877" descr="Envelope"/>
+          <wp:cNvGraphicFramePr>
+            <a:graphicFrameLocks xmlns:a="http://schemas.openxmlformats.org/drawingml/2006/main" noChangeAspect="1"/>
+          </wp:cNvGraphicFramePr>
+          <a:graphic xmlns:a="http://schemas.openxmlformats.org/drawingml/2006/main">
+            <a:graphicData uri="http://schemas.openxmlformats.org/drawingml/2006/picture">
+              <pic:pic xmlns:pic="http://schemas.openxmlformats.org/drawingml/2006/picture">
+                <pic:nvPicPr>
+                  <pic:cNvPr id="10" name="mediafile_MRpxoe.svg"/>
+                  <pic:cNvPicPr/>
+                </pic:nvPicPr>
+                <pic:blipFill>
+                  <a:blip r:embed="rId4">
+                    <a:extLst>
+                      <a:ext uri="{28A0092B-C50C-407E-A947-70E740481C1C}">
+                        <a14:useLocalDpi xmlns:a14="http://schemas.microsoft.com/office/drawing/2010/main" val="0"/>
+                      </a:ext>
+                      <a:ext uri="{96DAC541-7B7A-43D3-8B79-37D633B846F1}">
+                        <asvg:svgBlip xmlns:asvg="http://schemas.microsoft.com/office/drawing/2016/SVG/main" r:embed="rId5"/>
+                      </a:ext>
+                    </a:extLst>
+                  </a:blip>
+                  <a:stretch>
+                    <a:fillRect/>
+                  </a:stretch>
+                </pic:blipFill>
+                <pic:spPr>
+                  <a:xfrm>
+                    <a:off x="0" y="0"/>
+                    <a:ext cx="137160" cy="134620"/>
+                  </a:xfrm>
+                  <a:prstGeom prst="rect">
+                    <a:avLst/>
+                  </a:prstGeom>
+                </pic:spPr>
+              </pic:pic>
+            </a:graphicData>
+          </a:graphic>
+          <wp14:sizeRelH relativeFrom="page">
+            <wp14:pctWidth>0</wp14:pctWidth>
+          </wp14:sizeRelH>
+          <wp14:sizeRelV relativeFrom="page">
+            <wp14:pctHeight>0</wp14:pctHeight>
+          </wp14:sizeRelV>
+        </wp:anchor>
+      </w:drawing>
+    </w:r>
+    <w:r>
+      <w:rPr>
+        <w:rFonts w:ascii="EMprint" w:hAnsi="EMprint" w:cs="Times New Roman"/>
+        <w:b w:val="0"/>
+        <w:bCs/>
+        <w:caps w:val="0"/>
+        <w:noProof/>
+        <w:color w:val="auto"/>
+        <w:sz w:val="20"/>
+      </w:rPr>
+      <w:drawing>
+        <wp:anchor distT="0" distB="0" distL="114300" distR="114300" simplePos="0" relativeHeight="251659264" behindDoc="0" locked="0" layoutInCell="1" allowOverlap="1" wp14:anchorId="1203DC64" wp14:editId="0BF674ED">
+          <wp:simplePos x="0" y="0"/>
+          <wp:positionH relativeFrom="column">
+            <wp:posOffset>1554190</wp:posOffset>
+          </wp:positionH>
+          <wp:positionV relativeFrom="paragraph">
+            <wp:posOffset>17145</wp:posOffset>
           </wp:positionV>
           <wp:extent cx="132715" cy="132715"/>
           <wp:effectExtent l="0" t="0" r="635" b="635"/>
@@ -3099,69 +3616,21 @@
       </w:rPr>
       <w:t xml:space="preserve">  </w:t>
     </w:r>
-    <w:r>
-      <w:rPr>
-        <w:rFonts w:ascii="EMprint" w:hAnsi="EMprint" w:cs="Times New Roman"/>
-        <w:b w:val="0"/>
-        <w:bCs/>
-        <w:caps w:val="0"/>
-        <w:sz w:val="20"/>
-      </w:rPr>
-      <w:t>MarioLopez.org</w:t>
-    </w:r>
-    <w:r>
-      <w:rPr>
-        <w:rFonts w:ascii="EMprint" w:hAnsi="EMprint" w:cs="Times New Roman"/>
-        <w:b w:val="0"/>
-        <w:bCs/>
-        <w:caps w:val="0"/>
-        <w:color w:val="auto"/>
-        <w:sz w:val="20"/>
-      </w:rPr>
-      <w:t xml:space="preserve"> </w:t>
-    </w:r>
-    <w:sdt>
-      <w:sdtPr>
+    <w:hyperlink r:id="rId8" w:history="1">
+      <w:r>
         <w:rPr>
+          <w:rStyle w:val="Hyperlink"/>
           <w:rFonts w:ascii="EMprint" w:hAnsi="EMprint" w:cs="Times New Roman"/>
           <w:b w:val="0"/>
           <w:bCs/>
+          <w:caps w:val="0"/>
           <w:color w:val="auto"/>
           <w:sz w:val="20"/>
+          <w:u w:val="none"/>
         </w:rPr>
-        <w:alias w:val="Divider dot:"/>
-        <w:tag w:val="Divider dot:"/>
-        <w:id w:val="-1775163057"/>
-        <w:placeholder>
-          <w:docPart w:val="40FE29A51FE8974CB5AC7EB8FF11008C"/>
-        </w:placeholder>
-        <w:temporary/>
-        <w:showingPlcHdr/>
-        <w15:appearance w15:val="hidden"/>
-      </w:sdtPr>
-      <w:sdtContent>
-        <w:r>
-          <w:rPr>
-            <w:rFonts w:ascii="EMprint" w:hAnsi="EMprint" w:cs="Times New Roman"/>
-            <w:b w:val="0"/>
-            <w:bCs/>
-            <w:color w:val="auto"/>
-            <w:sz w:val="20"/>
-          </w:rPr>
-          <w:t>·</w:t>
-        </w:r>
-      </w:sdtContent>
-    </w:sdt>
-    <w:r>
-      <w:rPr>
-        <w:rFonts w:ascii="EMprint" w:hAnsi="EMprint" w:cs="Times New Roman"/>
-        <w:b w:val="0"/>
-        <w:bCs/>
-        <w:color w:val="auto"/>
-        <w:sz w:val="20"/>
-      </w:rPr>
-      <w:t xml:space="preserve">  </w:t>
-    </w:r>
+        <w:t>MarioLopez.org</w:t>
+      </w:r>
+    </w:hyperlink>
     <w:r>
       <w:rPr>
         <w:rFonts w:ascii="EMprint" w:hAnsi="EMprint" w:cs="Times New Roman"/>
@@ -3180,6 +3649,51 @@
         <w:color w:val="auto"/>
         <w:sz w:val="20"/>
       </w:rPr>
+      <w:t xml:space="preserve"> </w:t>
+    </w:r>
+    <w:r>
+      <w:rPr>
+        <w:rFonts w:ascii="EMprint" w:hAnsi="EMprint" w:cs="Times New Roman"/>
+        <w:b w:val="0"/>
+        <w:bCs/>
+        <w:color w:val="auto"/>
+        <w:sz w:val="20"/>
+      </w:rPr>
+      <w:t xml:space="preserve"> </w:t>
+    </w:r>
+    <w:r>
+      <w:rPr>
+        <w:rFonts w:ascii="EMprint" w:hAnsi="EMprint" w:cs="Times New Roman"/>
+        <w:b w:val="0"/>
+        <w:bCs/>
+        <w:color w:val="auto"/>
+        <w:sz w:val="20"/>
+      </w:rPr>
+      <w:t xml:space="preserve">   </w:t>
+    </w:r>
+    <w:hyperlink r:id="rId9" w:history="1">
+      <w:r>
+        <w:rPr>
+          <w:rStyle w:val="Hyperlink"/>
+          <w:rFonts w:ascii="EMprint" w:hAnsi="EMprint" w:cs="Times New Roman"/>
+          <w:b w:val="0"/>
+          <w:bCs/>
+          <w:caps w:val="0"/>
+          <w:color w:val="auto"/>
+          <w:sz w:val="20"/>
+          <w:u w:val="none"/>
+        </w:rPr>
+        <w:t>mario@lopez.fyi</w:t>
+      </w:r>
+    </w:hyperlink>
+    <w:r>
+      <w:rPr>
+        <w:rFonts w:ascii="EMprint" w:hAnsi="EMprint" w:cs="Times New Roman"/>
+        <w:b w:val="0"/>
+        <w:bCs/>
+        <w:color w:val="auto"/>
+        <w:sz w:val="20"/>
+      </w:rPr>
       <w:t xml:space="preserve">   </w:t>
     </w:r>
     <w:r>
@@ -3187,88 +3701,6 @@
         <w:rFonts w:ascii="EMprint" w:hAnsi="EMprint" w:cs="Times New Roman"/>
         <w:b w:val="0"/>
         <w:bCs/>
-        <w:caps w:val="0"/>
-        <w:sz w:val="20"/>
-      </w:rPr>
-      <w:t>M</w:t>
-    </w:r>
-    <w:r>
-      <w:rPr>
-        <w:rFonts w:ascii="EMprint" w:hAnsi="EMprint" w:cs="Times New Roman"/>
-        <w:b w:val="0"/>
-        <w:bCs/>
-        <w:caps w:val="0"/>
-        <w:sz w:val="20"/>
-      </w:rPr>
-      <w:t>ario@</w:t>
-    </w:r>
-    <w:r>
-      <w:rPr>
-        <w:rFonts w:ascii="EMprint" w:hAnsi="EMprint" w:cs="Times New Roman"/>
-        <w:b w:val="0"/>
-        <w:bCs/>
-        <w:caps w:val="0"/>
-        <w:sz w:val="20"/>
-      </w:rPr>
-      <w:t>L</w:t>
-    </w:r>
-    <w:r>
-      <w:rPr>
-        <w:rFonts w:ascii="EMprint" w:hAnsi="EMprint" w:cs="Times New Roman"/>
-        <w:b w:val="0"/>
-        <w:bCs/>
-        <w:caps w:val="0"/>
-        <w:sz w:val="20"/>
-      </w:rPr>
-      <w:t>opez.fyi</w:t>
-    </w:r>
-    <w:r>
-      <w:rPr>
-        <w:rFonts w:ascii="EMprint" w:hAnsi="EMprint" w:cs="Times New Roman"/>
-        <w:b w:val="0"/>
-        <w:bCs/>
-        <w:color w:val="auto"/>
-        <w:sz w:val="20"/>
-      </w:rPr>
-      <w:t xml:space="preserve"> </w:t>
-    </w:r>
-    <w:sdt>
-      <w:sdtPr>
-        <w:rPr>
-          <w:rFonts w:ascii="EMprint" w:hAnsi="EMprint" w:cs="Times New Roman"/>
-          <w:b w:val="0"/>
-          <w:bCs/>
-          <w:color w:val="auto"/>
-          <w:sz w:val="20"/>
-        </w:rPr>
-        <w:alias w:val="Divider dot:"/>
-        <w:tag w:val="Divider dot:"/>
-        <w:id w:val="2000459528"/>
-        <w:placeholder>
-          <w:docPart w:val="C8754035EAFE504D99C8E6B4A5F1E9CE"/>
-        </w:placeholder>
-        <w:temporary/>
-        <w:showingPlcHdr/>
-        <w15:appearance w15:val="hidden"/>
-      </w:sdtPr>
-      <w:sdtContent>
-        <w:r>
-          <w:rPr>
-            <w:rFonts w:ascii="EMprint" w:hAnsi="EMprint" w:cs="Times New Roman"/>
-            <w:b w:val="0"/>
-            <w:bCs/>
-            <w:color w:val="auto"/>
-            <w:sz w:val="20"/>
-          </w:rPr>
-          <w:t>·</w:t>
-        </w:r>
-      </w:sdtContent>
-    </w:sdt>
-    <w:r>
-      <w:rPr>
-        <w:rFonts w:ascii="EMprint" w:hAnsi="EMprint" w:cs="Times New Roman"/>
-        <w:b w:val="0"/>
-        <w:bCs/>
         <w:color w:val="auto"/>
         <w:sz w:val="20"/>
       </w:rPr>
@@ -3282,29 +3714,9 @@
         <w:color w:val="auto"/>
         <w:sz w:val="20"/>
       </w:rPr>
-      <w:t xml:space="preserve">  </w:t>
-    </w:r>
-    <w:r>
-      <w:rPr>
-        <w:rFonts w:ascii="EMprint" w:hAnsi="EMprint" w:cs="Times New Roman"/>
-        <w:b w:val="0"/>
-        <w:bCs/>
-        <w:color w:val="auto"/>
-        <w:sz w:val="20"/>
-      </w:rPr>
       <w:t xml:space="preserve"> </w:t>
     </w:r>
-    <w:r>
-      <w:rPr>
-        <w:rFonts w:ascii="EMprint" w:hAnsi="EMprint" w:cs="Times New Roman"/>
-        <w:b w:val="0"/>
-        <w:bCs/>
-        <w:color w:val="auto"/>
-        <w:sz w:val="20"/>
-      </w:rPr>
-      <w:t xml:space="preserve"> </w:t>
-    </w:r>
-    <w:hyperlink r:id="rId8" w:history="1">
+    <w:hyperlink r:id="rId10" w:history="1">
       <w:r>
         <w:rPr>
           <w:rStyle w:val="Hyperlink"/>
@@ -3329,38 +3741,6 @@
       </w:rPr>
       <w:t xml:space="preserve"> </w:t>
     </w:r>
-    <w:sdt>
-      <w:sdtPr>
-        <w:rPr>
-          <w:rFonts w:ascii="EMprint" w:hAnsi="EMprint" w:cs="Times New Roman"/>
-          <w:b w:val="0"/>
-          <w:bCs/>
-          <w:color w:val="auto"/>
-          <w:sz w:val="20"/>
-        </w:rPr>
-        <w:alias w:val="Divider dot:"/>
-        <w:tag w:val="Divider dot:"/>
-        <w:id w:val="759871761"/>
-        <w:placeholder>
-          <w:docPart w:val="37C64DD84A5EC447AF4DFE339E0F7475"/>
-        </w:placeholder>
-        <w:temporary/>
-        <w:showingPlcHdr/>
-        <w15:appearance w15:val="hidden"/>
-      </w:sdtPr>
-      <w:sdtContent>
-        <w:r>
-          <w:rPr>
-            <w:rFonts w:ascii="EMprint" w:hAnsi="EMprint" w:cs="Times New Roman"/>
-            <w:b w:val="0"/>
-            <w:bCs/>
-            <w:color w:val="auto"/>
-            <w:sz w:val="20"/>
-          </w:rPr>
-          <w:t>·</w:t>
-        </w:r>
-      </w:sdtContent>
-    </w:sdt>
     <w:r>
       <w:rPr>
         <w:rFonts w:ascii="EMprint" w:hAnsi="EMprint" w:cs="Times New Roman"/>
@@ -3376,6 +3756,7 @@
         <w:rFonts w:ascii="EMprint" w:hAnsi="EMprint" w:cs="Times New Roman"/>
         <w:b w:val="0"/>
         <w:bCs/>
+        <w:caps w:val="0"/>
         <w:color w:val="auto"/>
         <w:sz w:val="20"/>
       </w:rPr>
@@ -3403,18 +3784,7 @@
       </w:rPr>
       <w:t xml:space="preserve"> </w:t>
     </w:r>
-    <w:r>
-      <w:rPr>
-        <w:rFonts w:ascii="EMprint" w:hAnsi="EMprint" w:cs="Times New Roman"/>
-        <w:b w:val="0"/>
-        <w:bCs/>
-        <w:caps w:val="0"/>
-        <w:color w:val="auto"/>
-        <w:sz w:val="20"/>
-      </w:rPr>
-      <w:t xml:space="preserve"> </w:t>
-    </w:r>
-    <w:hyperlink r:id="rId9" w:history="1">
+    <w:hyperlink r:id="rId11" w:history="1">
       <w:r>
         <w:rPr>
           <w:rStyle w:val="Hyperlink"/>
@@ -3697,7 +4067,7 @@
         <v:path o:extrusionok="f" gradientshapeok="t" o:connecttype="rect"/>
         <o:lock v:ext="edit" aspectratio="t"/>
       </v:shapetype>
-      <v:shape id="_x0000_i1033" type="#_x0000_t75" alt="Envelope" style="width:6.55pt;height:6.55pt;visibility:visible" o:gfxdata="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" o:bullet="t">
+      <v:shape id="_x0000_i1028" type="#_x0000_t75" alt="Envelope" style="width:6.4pt;height:6.4pt;visibility:visible" o:gfxdata="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" o:bullet="t">
         <v:imagedata r:id="rId1" o:title="" cropbottom="-1872f" cropright="-1872f"/>
       </v:shape>
     </w:pict>
@@ -6563,6 +6933,119 @@
     </w:lvl>
   </w:abstractNum>
   <w:abstractNum w:abstractNumId="33" w15:restartNumberingAfterBreak="0">
+    <w:nsid w:val="6AA04A54"/>
+    <w:multiLevelType w:val="hybridMultilevel"/>
+    <w:tmpl w:val="6E066764"/>
+    <w:lvl w:ilvl="0" w:tplc="04090001">
+      <w:start w:val="1"/>
+      <w:numFmt w:val="bullet"/>
+      <w:lvlText w:val=""/>
+      <w:lvlJc w:val="left"/>
+      <w:pPr>
+        <w:ind w:left="360" w:hanging="360"/>
+      </w:pPr>
+      <w:rPr>
+        <w:rFonts w:ascii="Symbol" w:hAnsi="Symbol" w:hint="default"/>
+      </w:rPr>
+    </w:lvl>
+    <w:lvl w:ilvl="1" w:tplc="04090003" w:tentative="1">
+      <w:start w:val="1"/>
+      <w:numFmt w:val="bullet"/>
+      <w:lvlText w:val="o"/>
+      <w:lvlJc w:val="left"/>
+      <w:pPr>
+        <w:ind w:left="1080" w:hanging="360"/>
+      </w:pPr>
+      <w:rPr>
+        <w:rFonts w:ascii="Courier New" w:hAnsi="Courier New" w:cs="Courier New" w:hint="default"/>
+      </w:rPr>
+    </w:lvl>
+    <w:lvl w:ilvl="2" w:tplc="04090005" w:tentative="1">
+      <w:start w:val="1"/>
+      <w:numFmt w:val="bullet"/>
+      <w:lvlText w:val=""/>
+      <w:lvlJc w:val="left"/>
+      <w:pPr>
+        <w:ind w:left="1800" w:hanging="360"/>
+      </w:pPr>
+      <w:rPr>
+        <w:rFonts w:ascii="Wingdings" w:hAnsi="Wingdings" w:hint="default"/>
+      </w:rPr>
+    </w:lvl>
+    <w:lvl w:ilvl="3" w:tplc="04090001" w:tentative="1">
+      <w:start w:val="1"/>
+      <w:numFmt w:val="bullet"/>
+      <w:lvlText w:val=""/>
+      <w:lvlJc w:val="left"/>
+      <w:pPr>
+        <w:ind w:left="2520" w:hanging="360"/>
+      </w:pPr>
+      <w:rPr>
+        <w:rFonts w:ascii="Symbol" w:hAnsi="Symbol" w:hint="default"/>
+      </w:rPr>
+    </w:lvl>
+    <w:lvl w:ilvl="4" w:tplc="04090003" w:tentative="1">
+      <w:start w:val="1"/>
+      <w:numFmt w:val="bullet"/>
+      <w:lvlText w:val="o"/>
+      <w:lvlJc w:val="left"/>
+      <w:pPr>
+        <w:ind w:left="3240" w:hanging="360"/>
+      </w:pPr>
+      <w:rPr>
+        <w:rFonts w:ascii="Courier New" w:hAnsi="Courier New" w:cs="Courier New" w:hint="default"/>
+      </w:rPr>
+    </w:lvl>
+    <w:lvl w:ilvl="5" w:tplc="04090005" w:tentative="1">
+      <w:start w:val="1"/>
+      <w:numFmt w:val="bullet"/>
+      <w:lvlText w:val=""/>
+      <w:lvlJc w:val="left"/>
+      <w:pPr>
+        <w:ind w:left="3960" w:hanging="360"/>
+      </w:pPr>
+      <w:rPr>
+        <w:rFonts w:ascii="Wingdings" w:hAnsi="Wingdings" w:hint="default"/>
+      </w:rPr>
+    </w:lvl>
+    <w:lvl w:ilvl="6" w:tplc="04090001" w:tentative="1">
+      <w:start w:val="1"/>
+      <w:numFmt w:val="bullet"/>
+      <w:lvlText w:val=""/>
+      <w:lvlJc w:val="left"/>
+      <w:pPr>
+        <w:ind w:left="4680" w:hanging="360"/>
+      </w:pPr>
+      <w:rPr>
+        <w:rFonts w:ascii="Symbol" w:hAnsi="Symbol" w:hint="default"/>
+      </w:rPr>
+    </w:lvl>
+    <w:lvl w:ilvl="7" w:tplc="04090003" w:tentative="1">
+      <w:start w:val="1"/>
+      <w:numFmt w:val="bullet"/>
+      <w:lvlText w:val="o"/>
+      <w:lvlJc w:val="left"/>
+      <w:pPr>
+        <w:ind w:left="5400" w:hanging="360"/>
+      </w:pPr>
+      <w:rPr>
+        <w:rFonts w:ascii="Courier New" w:hAnsi="Courier New" w:cs="Courier New" w:hint="default"/>
+      </w:rPr>
+    </w:lvl>
+    <w:lvl w:ilvl="8" w:tplc="04090005" w:tentative="1">
+      <w:start w:val="1"/>
+      <w:numFmt w:val="bullet"/>
+      <w:lvlText w:val=""/>
+      <w:lvlJc w:val="left"/>
+      <w:pPr>
+        <w:ind w:left="6120" w:hanging="360"/>
+      </w:pPr>
+      <w:rPr>
+        <w:rFonts w:ascii="Wingdings" w:hAnsi="Wingdings" w:hint="default"/>
+      </w:rPr>
+    </w:lvl>
+  </w:abstractNum>
+  <w:abstractNum w:abstractNumId="34" w15:restartNumberingAfterBreak="0">
     <w:nsid w:val="74E25613"/>
     <w:multiLevelType w:val="hybridMultilevel"/>
     <w:tmpl w:val="B0EE2926"/>
@@ -6767,7 +7250,7 @@
     <w:abstractNumId w:val="30"/>
   </w:num>
   <w:num w:numId="31" w16cid:durableId="1875996197">
-    <w:abstractNumId w:val="33"/>
+    <w:abstractNumId w:val="34"/>
   </w:num>
   <w:num w:numId="32" w16cid:durableId="2015110347">
     <w:abstractNumId w:val="20"/>
@@ -6777,6 +7260,9 @@
   </w:num>
   <w:num w:numId="34" w16cid:durableId="427234228">
     <w:abstractNumId w:val="17"/>
+  </w:num>
+  <w:num w:numId="35" w16cid:durableId="1070347146">
+    <w:abstractNumId w:val="33"/>
   </w:num>
 </w:numbering>
 </file>
@@ -31452,747 +31938,14 @@
       </w:numPr>
     </w:pPr>
   </w:style>
-</w:styles>
-</file>
-
-<file path=word/glossary/document.xml><?xml version="1.0" encoding="utf-8"?>
-<w:glossaryDocument xmlns:wpc="http://schemas.microsoft.com/office/word/2010/wordprocessingCanvas" xmlns:cx="http://schemas.microsoft.com/office/drawing/2014/chartex" xmlns:cx1="http://schemas.microsoft.com/office/drawing/2015/9/8/chartex" xmlns:cx2="http://schemas.microsoft.com/office/drawing/2015/10/21/chartex" xmlns:cx3="http://schemas.microsoft.com/office/drawing/2016/5/9/chartex" xmlns:cx4="http://schemas.microsoft.com/office/drawing/2016/5/10/chartex" xmlns:cx5="http://schemas.microsoft.com/office/drawing/2016/5/11/chartex" xmlns:cx6="http://schemas.microsoft.com/office/drawing/2016/5/12/chartex" xmlns:cx7="http://schemas.microsoft.com/office/drawing/2016/5/13/chartex" xmlns:cx8="http://schemas.microsoft.com/office/drawing/2016/5/14/chartex" xmlns:mc="http://schemas.openxmlformats.org/markup-compatibility/2006" xmlns:aink="http://schemas.microsoft.com/office/drawing/2016/ink" xmlns:am3d="http://schemas.microsoft.com/office/drawing/2017/model3d" xmlns:o="urn:schemas-microsoft-com:office:office" xmlns:oel="http://schemas.microsoft.com/office/2019/extlst" xmlns:r="http://schemas.openxmlformats.org/officeDocument/2006/relationships" xmlns:m="http://schemas.openxmlformats.org/officeDocument/2006/math" xmlns:v="urn:schemas-microsoft-com:vml" xmlns:wp14="http://schemas.microsoft.com/office/word/2010/wordprocessingDrawing" xmlns:wp="http://schemas.openxmlformats.org/drawingml/2006/wordprocessingDrawing" xmlns:w10="urn:schemas-microsoft-com:office:word" xmlns:w="http://schemas.openxmlformats.org/wordprocessingml/2006/main" xmlns:w14="http://schemas.microsoft.com/office/word/2010/wordml" xmlns:w15="http://schemas.microsoft.com/office/word/2012/wordml" xmlns:w16cex="http://schemas.microsoft.com/office/word/2018/wordml/cex" xmlns:w16cid="http://schemas.microsoft.com/office/word/2016/wordml/cid" xmlns:w16="http://schemas.microsoft.com/office/word/2018/wordml" xmlns:w16du="http://schemas.microsoft.com/office/word/2023/wordml/word16du" xmlns:w16sdtdh="http://schemas.microsoft.com/office/word/2020/wordml/sdtdatahash" xmlns:w16se="http://schemas.microsoft.com/office/word/2015/wordml/symex" xmlns:wpg="http://schemas.microsoft.com/office/word/2010/wordprocessingGroup" xmlns:wpi="http://schemas.microsoft.com/office/word/2010/wordprocessingInk" xmlns:wne="http://schemas.microsoft.com/office/word/2006/wordml" xmlns:wps="http://schemas.microsoft.com/office/word/2010/wordprocessingShape" mc:Ignorable="w14 w15 w16se w16cid w16 w16cex w16sdtdh w16du wp14">
-  <w:docParts>
-    <w:docPart>
-      <w:docPartPr>
-        <w:name w:val="C8754035EAFE504D99C8E6B4A5F1E9CE"/>
-        <w:category>
-          <w:name w:val="General"/>
-          <w:gallery w:val="placeholder"/>
-        </w:category>
-        <w:types>
-          <w:type w:val="bbPlcHdr"/>
-        </w:types>
-        <w:behaviors>
-          <w:behavior w:val="content"/>
-        </w:behaviors>
-        <w:guid w:val="{AAD30D02-C5D4-6C4C-836F-5F73FACECF82}"/>
-      </w:docPartPr>
-      <w:docPartBody>
-        <w:p>
-          <w:pPr>
-            <w:pStyle w:val="C8754035EAFE504D99C8E6B4A5F1E9CE"/>
-          </w:pPr>
-          <w:r>
-            <w:t>·</w:t>
-          </w:r>
-        </w:p>
-      </w:docPartBody>
-    </w:docPart>
-    <w:docPart>
-      <w:docPartPr>
-        <w:name w:val="37C64DD84A5EC447AF4DFE339E0F7475"/>
-        <w:category>
-          <w:name w:val="General"/>
-          <w:gallery w:val="placeholder"/>
-        </w:category>
-        <w:types>
-          <w:type w:val="bbPlcHdr"/>
-        </w:types>
-        <w:behaviors>
-          <w:behavior w:val="content"/>
-        </w:behaviors>
-        <w:guid w:val="{C5CDFD1B-83B3-2F42-88EF-2C66C034A823}"/>
-      </w:docPartPr>
-      <w:docPartBody>
-        <w:p>
-          <w:pPr>
-            <w:pStyle w:val="37C64DD84A5EC447AF4DFE339E0F7475"/>
-          </w:pPr>
-          <w:r>
-            <w:t>·</w:t>
-          </w:r>
-        </w:p>
-      </w:docPartBody>
-    </w:docPart>
-    <w:docPart>
-      <w:docPartPr>
-        <w:name w:val="40FE29A51FE8974CB5AC7EB8FF11008C"/>
-        <w:category>
-          <w:name w:val="General"/>
-          <w:gallery w:val="placeholder"/>
-        </w:category>
-        <w:types>
-          <w:type w:val="bbPlcHdr"/>
-        </w:types>
-        <w:behaviors>
-          <w:behavior w:val="content"/>
-        </w:behaviors>
-        <w:guid w:val="{05807E48-33AF-2749-A172-93D0A3BDDD5D}"/>
-      </w:docPartPr>
-      <w:docPartBody>
-        <w:p>
-          <w:pPr>
-            <w:pStyle w:val="40FE29A51FE8974CB5AC7EB8FF11008C"/>
-          </w:pPr>
-          <w:r>
-            <w:t>·</w:t>
-          </w:r>
-        </w:p>
-      </w:docPartBody>
-    </w:docPart>
-  </w:docParts>
-</w:glossaryDocument>
-</file>
-
-<file path=word/glossary/fontTable.xml><?xml version="1.0" encoding="utf-8"?>
-<w:fonts xmlns:mc="http://schemas.openxmlformats.org/markup-compatibility/2006" xmlns:r="http://schemas.openxmlformats.org/officeDocument/2006/relationships" xmlns:w="http://schemas.openxmlformats.org/wordprocessingml/2006/main" xmlns:w14="http://schemas.microsoft.com/office/word/2010/wordml" xmlns:w15="http://schemas.microsoft.com/office/word/2012/wordml" xmlns:w16cex="http://schemas.microsoft.com/office/word/2018/wordml/cex" xmlns:w16cid="http://schemas.microsoft.com/office/word/2016/wordml/cid" xmlns:w16="http://schemas.microsoft.com/office/word/2018/wordml" xmlns:w16du="http://schemas.microsoft.com/office/word/2023/wordml/word16du" xmlns:w16sdtdh="http://schemas.microsoft.com/office/word/2020/wordml/sdtdatahash" xmlns:w16se="http://schemas.microsoft.com/office/word/2015/wordml/symex" mc:Ignorable="w14 w15 w16se w16cid w16 w16cex w16sdtdh w16du">
-  <w:font w:name="Symbol">
-    <w:panose1 w:val="05050102010706020507"/>
-    <w:charset w:val="02"/>
-    <w:family w:val="roman"/>
-    <w:pitch w:val="variable"/>
-    <w:sig w:usb0="00000000" w:usb1="10000000" w:usb2="00000000" w:usb3="00000000" w:csb0="80000000" w:csb1="00000000"/>
-  </w:font>
-  <w:font w:name="Times New Roman">
-    <w:panose1 w:val="02020603050405020304"/>
-    <w:charset w:val="00"/>
-    <w:family w:val="roman"/>
-    <w:pitch w:val="variable"/>
-    <w:sig w:usb0="E0002EFF" w:usb1="C000785B" w:usb2="00000009" w:usb3="00000000" w:csb0="000001FF" w:csb1="00000000"/>
-  </w:font>
-  <w:font w:name="Courier New">
-    <w:panose1 w:val="02070309020205020404"/>
-    <w:charset w:val="00"/>
-    <w:family w:val="modern"/>
-    <w:pitch w:val="fixed"/>
-    <w:sig w:usb0="E0002EFF" w:usb1="C0007843" w:usb2="00000009" w:usb3="00000000" w:csb0="000001FF" w:csb1="00000000"/>
-  </w:font>
-  <w:font w:name="Wingdings">
-    <w:panose1 w:val="05000000000000000000"/>
-    <w:charset w:val="02"/>
-    <w:family w:val="auto"/>
-    <w:pitch w:val="variable"/>
-    <w:sig w:usb0="00000000" w:usb1="10000000" w:usb2="00000000" w:usb3="00000000" w:csb0="80000000" w:csb1="00000000"/>
-  </w:font>
-  <w:font w:name="Franklin Gothic Book">
-    <w:panose1 w:val="020B0503020102020204"/>
-    <w:charset w:val="00"/>
-    <w:family w:val="swiss"/>
-    <w:pitch w:val="variable"/>
-    <w:sig w:usb0="00000287" w:usb1="00000000" w:usb2="00000000" w:usb3="00000000" w:csb0="0000009F" w:csb1="00000000"/>
-  </w:font>
-  <w:font w:name="Constantia">
-    <w:panose1 w:val="02030602050306030303"/>
-    <w:charset w:val="00"/>
-    <w:family w:val="roman"/>
-    <w:pitch w:val="variable"/>
-    <w:sig w:usb0="A00002EF" w:usb1="4000204B" w:usb2="00000000" w:usb3="00000000" w:csb0="0000019F" w:csb1="00000000"/>
-  </w:font>
-  <w:font w:name="Consolas">
-    <w:panose1 w:val="020B0609020204030204"/>
-    <w:charset w:val="00"/>
-    <w:family w:val="modern"/>
-    <w:pitch w:val="fixed"/>
-    <w:sig w:usb0="E00006FF" w:usb1="0000FCFF" w:usb2="00000001" w:usb3="00000000" w:csb0="0000019F" w:csb1="00000000"/>
-  </w:font>
-  <w:font w:name="Segoe UI">
-    <w:altName w:val="Arial"/>
-    <w:panose1 w:val="020B0502040204020203"/>
-    <w:charset w:val="00"/>
-    <w:family w:val="swiss"/>
-    <w:pitch w:val="variable"/>
-    <w:sig w:usb0="E4002EFF" w:usb1="C000E47F" w:usb2="00000009" w:usb3="00000000" w:csb0="000001FF" w:csb1="00000000"/>
-  </w:font>
-  <w:font w:name="EMprint">
-    <w:altName w:val="Calibri"/>
-    <w:charset w:val="00"/>
-    <w:family w:val="swiss"/>
-    <w:pitch w:val="variable"/>
-    <w:sig w:usb0="A00002EF" w:usb1="1200204B" w:usb2="00000000" w:usb3="00000000" w:csb0="00000197" w:csb1="00000000"/>
-  </w:font>
-  <w:font w:name="Dubai">
-    <w:panose1 w:val="020B0503030403030204"/>
-    <w:charset w:val="00"/>
-    <w:family w:val="swiss"/>
-    <w:pitch w:val="variable"/>
-    <w:sig w:usb0="80002067" w:usb1="80000000" w:usb2="00000008" w:usb3="00000000" w:csb0="00000041" w:csb1="00000000"/>
-  </w:font>
-  <w:font w:name="Book Antiqua">
-    <w:panose1 w:val="02040602050305030304"/>
-    <w:charset w:val="00"/>
-    <w:family w:val="roman"/>
-    <w:pitch w:val="variable"/>
-    <w:sig w:usb0="00000287" w:usb1="00000000" w:usb2="00000000" w:usb3="00000000" w:csb0="0000009F" w:csb1="00000000"/>
-  </w:font>
-  <w:font w:name="Franklin Gothic Medium">
-    <w:panose1 w:val="020B0603020102020204"/>
-    <w:charset w:val="00"/>
-    <w:family w:val="swiss"/>
-    <w:pitch w:val="variable"/>
-    <w:sig w:usb0="00000287" w:usb1="00000000" w:usb2="00000000" w:usb3="00000000" w:csb0="0000009F" w:csb1="00000000"/>
-  </w:font>
-  <w:font w:name="Aptos">
-    <w:charset w:val="00"/>
-    <w:family w:val="swiss"/>
-    <w:pitch w:val="variable"/>
-    <w:sig w:usb0="20000287" w:usb1="00000003" w:usb2="00000000" w:usb3="00000000" w:csb0="0000019F" w:csb1="00000000"/>
-  </w:font>
-  <w:font w:name="Aptos Display">
-    <w:charset w:val="00"/>
-    <w:family w:val="swiss"/>
-    <w:pitch w:val="variable"/>
-    <w:sig w:usb0="20000287" w:usb1="00000003" w:usb2="00000000" w:usb3="00000000" w:csb0="0000019F" w:csb1="00000000"/>
-  </w:font>
-</w:fonts>
-</file>
-
-<file path=word/glossary/settings.xml><?xml version="1.0" encoding="utf-8"?>
-<w:settings xmlns:mc="http://schemas.openxmlformats.org/markup-compatibility/2006" xmlns:o="urn:schemas-microsoft-com:office:office" xmlns:r="http://schemas.openxmlformats.org/officeDocument/2006/relationships" xmlns:m="http://schemas.openxmlformats.org/officeDocument/2006/math" xmlns:v="urn:schemas-microsoft-com:vml" xmlns:w10="urn:schemas-microsoft-com:office:word" xmlns:w="http://schemas.openxmlformats.org/wordprocessingml/2006/main" xmlns:w14="http://schemas.microsoft.com/office/word/2010/wordml" xmlns:w15="http://schemas.microsoft.com/office/word/2012/wordml" xmlns:w16cex="http://schemas.microsoft.com/office/word/2018/wordml/cex" xmlns:w16cid="http://schemas.microsoft.com/office/word/2016/wordml/cid" xmlns:w16="http://schemas.microsoft.com/office/word/2018/wordml" xmlns:w16du="http://schemas.microsoft.com/office/word/2023/wordml/word16du" xmlns:w16sdtdh="http://schemas.microsoft.com/office/word/2020/wordml/sdtdatahash" xmlns:w16se="http://schemas.microsoft.com/office/word/2015/wordml/symex" xmlns:sl="http://schemas.openxmlformats.org/schemaLibrary/2006/main" mc:Ignorable="w14 w15 w16se w16cid w16 w16cex w16sdtdh w16du">
-  <w:view w:val="normal"/>
-  <w:defaultTabStop w:val="720"/>
-  <w:characterSpacingControl w:val="doNotCompress"/>
-  <w:compat>
-    <w:useFELayout/>
-    <w:compatSetting w:name="compatibilityMode" w:uri="http://schemas.microsoft.com/office/word" w:val="15"/>
-    <w:compatSetting w:name="overrideTableStyleFontSizeAndJustification" w:uri="http://schemas.microsoft.com/office/word" w:val="1"/>
-    <w:compatSetting w:name="enableOpenTypeFeatures" w:uri="http://schemas.microsoft.com/office/word" w:val="1"/>
-    <w:compatSetting w:name="doNotFlipMirrorIndents" w:uri="http://schemas.microsoft.com/office/word" w:val="1"/>
-    <w:compatSetting w:name="differentiateMultirowTableHeaders" w:uri="http://schemas.microsoft.com/office/word" w:val="1"/>
-    <w:compatSetting w:name="useWord2013TrackBottomHyphenation" w:uri="http://schemas.microsoft.com/office/word" w:val="0"/>
-  </w:compat>
-  <w:rsids>
-    <w:rsidRoot w:val="004477A1"/>
-    <w:rsid w:val="00011E90"/>
-    <w:rsid w:val="00057B24"/>
-    <w:rsid w:val="00065DA2"/>
-    <w:rsid w:val="0019390A"/>
-    <w:rsid w:val="002546E1"/>
-    <w:rsid w:val="002722C1"/>
-    <w:rsid w:val="00323555"/>
-    <w:rsid w:val="004026E1"/>
-    <w:rsid w:val="00422D01"/>
-    <w:rsid w:val="004477A1"/>
-    <w:rsid w:val="0046122F"/>
-    <w:rsid w:val="00530D25"/>
-    <w:rsid w:val="00582592"/>
-    <w:rsid w:val="006557A8"/>
-    <w:rsid w:val="006716FB"/>
-    <w:rsid w:val="00782639"/>
-    <w:rsid w:val="00871E28"/>
-    <w:rsid w:val="00872C47"/>
-    <w:rsid w:val="008E49A8"/>
-    <w:rsid w:val="009761CB"/>
-    <w:rsid w:val="009C5803"/>
-    <w:rsid w:val="009E726F"/>
-    <w:rsid w:val="00AB464F"/>
-    <w:rsid w:val="00AF0B6C"/>
-    <w:rsid w:val="00B00EFE"/>
-    <w:rsid w:val="00B26420"/>
-    <w:rsid w:val="00B3616C"/>
-    <w:rsid w:val="00B4571C"/>
-    <w:rsid w:val="00BB0761"/>
-    <w:rsid w:val="00C27086"/>
-    <w:rsid w:val="00CA6078"/>
-    <w:rsid w:val="00D12799"/>
-    <w:rsid w:val="00D20FB4"/>
-    <w:rsid w:val="00D32247"/>
-    <w:rsid w:val="00DB122E"/>
-    <w:rsid w:val="00E57A93"/>
-    <w:rsid w:val="00E96DA1"/>
-    <w:rsid w:val="00EB1E60"/>
-    <w:rsid w:val="00FF007F"/>
-  </w:rsids>
-  <m:mathPr>
-    <m:mathFont m:val="Cambria Math"/>
-    <m:brkBin m:val="before"/>
-    <m:brkBinSub m:val="--"/>
-    <m:smallFrac m:val="0"/>
-    <m:dispDef/>
-    <m:lMargin m:val="0"/>
-    <m:rMargin m:val="0"/>
-    <m:defJc m:val="centerGroup"/>
-    <m:wrapIndent m:val="1440"/>
-    <m:intLim m:val="subSup"/>
-    <m:naryLim m:val="undOvr"/>
-  </m:mathPr>
-  <w:themeFontLang w:val="en-US"/>
-  <w:clrSchemeMapping w:bg1="light1" w:t1="dark1" w:bg2="light2" w:t2="dark2" w:accent1="accent1" w:accent2="accent2" w:accent3="accent3" w:accent4="accent4" w:accent5="accent5" w:accent6="accent6" w:hyperlink="hyperlink" w:followedHyperlink="followedHyperlink"/>
-  <w:decimalSymbol w:val="."/>
-  <w:listSeparator w:val=","/>
-  <w15:chartTrackingRefBased/>
-</w:settings>
-</file>
-
-<file path=word/glossary/styles.xml><?xml version="1.0" encoding="utf-8"?>
-<w:styles xmlns:mc="http://schemas.openxmlformats.org/markup-compatibility/2006" xmlns:r="http://schemas.openxmlformats.org/officeDocument/2006/relationships" xmlns:w="http://schemas.openxmlformats.org/wordprocessingml/2006/main" xmlns:w14="http://schemas.microsoft.com/office/word/2010/wordml" xmlns:w15="http://schemas.microsoft.com/office/word/2012/wordml" xmlns:w16cex="http://schemas.microsoft.com/office/word/2018/wordml/cex" xmlns:w16cid="http://schemas.microsoft.com/office/word/2016/wordml/cid" xmlns:w16="http://schemas.microsoft.com/office/word/2018/wordml" xmlns:w16du="http://schemas.microsoft.com/office/word/2023/wordml/word16du" xmlns:w16sdtdh="http://schemas.microsoft.com/office/word/2020/wordml/sdtdatahash" xmlns:w16se="http://schemas.microsoft.com/office/word/2015/wordml/symex" mc:Ignorable="w14 w15 w16se w16cid w16 w16cex w16sdtdh w16du">
-  <w:docDefaults>
-    <w:rPrDefault>
-      <w:rPr>
-        <w:rFonts w:asciiTheme="minorHAnsi" w:eastAsiaTheme="minorEastAsia" w:hAnsiTheme="minorHAnsi" w:cstheme="minorBidi"/>
-        <w:sz w:val="24"/>
-        <w:szCs w:val="24"/>
-        <w:lang w:val="en-US" w:eastAsia="en-US" w:bidi="ar-SA"/>
-      </w:rPr>
-    </w:rPrDefault>
-    <w:pPrDefault/>
-  </w:docDefaults>
-  <w:latentStyles w:defLockedState="0" w:defUIPriority="99" w:defSemiHidden="0" w:defUnhideWhenUsed="0" w:defQFormat="0" w:count="376">
-    <w:lsdException w:name="Normal" w:uiPriority="0" w:qFormat="1"/>
-    <w:lsdException w:name="heading 1" w:uiPriority="9" w:qFormat="1"/>
-    <w:lsdException w:name="heading 2" w:semiHidden="1" w:uiPriority="9" w:unhideWhenUsed="1" w:qFormat="1"/>
-    <w:lsdException w:name="heading 3" w:semiHidden="1" w:uiPriority="9" w:unhideWhenUsed="1" w:qFormat="1"/>
-    <w:lsdException w:name="heading 4" w:semiHidden="1" w:uiPriority="9" w:unhideWhenUsed="1" w:qFormat="1"/>
-    <w:lsdException w:name="heading 5" w:semiHidden="1" w:uiPriority="9" w:unhideWhenUsed="1" w:qFormat="1"/>
-    <w:lsdException w:name="heading 6" w:semiHidden="1" w:uiPriority="9" w:unhideWhenUsed="1" w:qFormat="1"/>
-    <w:lsdException w:name="heading 7" w:semiHidden="1" w:uiPriority="9" w:unhideWhenUsed="1" w:qFormat="1"/>
-    <w:lsdException w:name="heading 8" w:semiHidden="1" w:uiPriority="9" w:unhideWhenUsed="1" w:qFormat="1"/>
-    <w:lsdException w:name="heading 9" w:semiHidden="1" w:uiPriority="9" w:unhideWhenUsed="1" w:qFormat="1"/>
-    <w:lsdException w:name="index 1" w:semiHidden="1" w:unhideWhenUsed="1"/>
-    <w:lsdException w:name="index 2" w:semiHidden="1" w:unhideWhenUsed="1"/>
-    <w:lsdException w:name="index 3" w:semiHidden="1" w:unhideWhenUsed="1"/>
-    <w:lsdException w:name="index 4" w:semiHidden="1" w:unhideWhenUsed="1"/>
-    <w:lsdException w:name="index 5" w:semiHidden="1" w:unhideWhenUsed="1"/>
-    <w:lsdException w:name="index 6" w:semiHidden="1" w:unhideWhenUsed="1"/>
-    <w:lsdException w:name="index 7" w:semiHidden="1" w:unhideWhenUsed="1"/>
-    <w:lsdException w:name="index 8" w:semiHidden="1" w:unhideWhenUsed="1"/>
-    <w:lsdException w:name="index 9" w:semiHidden="1" w:unhideWhenUsed="1"/>
-    <w:lsdException w:name="toc 1" w:semiHidden="1" w:uiPriority="39" w:unhideWhenUsed="1"/>
-    <w:lsdException w:name="toc 2" w:semiHidden="1" w:uiPriority="39" w:unhideWhenUsed="1"/>
-    <w:lsdException w:name="toc 3" w:semiHidden="1" w:uiPriority="39" w:unhideWhenUsed="1"/>
-    <w:lsdException w:name="toc 4" w:semiHidden="1" w:uiPriority="39" w:unhideWhenUsed="1"/>
-    <w:lsdException w:name="toc 5" w:semiHidden="1" w:uiPriority="39" w:unhideWhenUsed="1"/>
-    <w:lsdException w:name="toc 6" w:semiHidden="1" w:uiPriority="39" w:unhideWhenUsed="1"/>
-    <w:lsdException w:name="toc 7" w:semiHidden="1" w:uiPriority="39" w:unhideWhenUsed="1"/>
-    <w:lsdException w:name="toc 8" w:semiHidden="1" w:uiPriority="39" w:unhideWhenUsed="1"/>
-    <w:lsdException w:name="toc 9" w:semiHidden="1" w:uiPriority="39" w:unhideWhenUsed="1"/>
-    <w:lsdException w:name="Normal Indent" w:semiHidden="1" w:unhideWhenUsed="1"/>
-    <w:lsdException w:name="footnote text" w:semiHidden="1" w:unhideWhenUsed="1"/>
-    <w:lsdException w:name="annotation text" w:semiHidden="1" w:unhideWhenUsed="1"/>
-    <w:lsdException w:name="header" w:semiHidden="1" w:unhideWhenUsed="1"/>
-    <w:lsdException w:name="footer" w:semiHidden="1" w:unhideWhenUsed="1"/>
-    <w:lsdException w:name="index heading" w:semiHidden="1" w:unhideWhenUsed="1"/>
-    <w:lsdException w:name="caption" w:semiHidden="1" w:uiPriority="35" w:unhideWhenUsed="1" w:qFormat="1"/>
-    <w:lsdException w:name="table of figures" w:semiHidden="1" w:unhideWhenUsed="1"/>
-    <w:lsdException w:name="envelope address" w:semiHidden="1" w:unhideWhenUsed="1"/>
-    <w:lsdException w:name="envelope return" w:semiHidden="1" w:unhideWhenUsed="1"/>
-    <w:lsdException w:name="footnote reference" w:semiHidden="1" w:unhideWhenUsed="1"/>
-    <w:lsdException w:name="annotation reference" w:semiHidden="1" w:unhideWhenUsed="1"/>
-    <w:lsdException w:name="line number" w:semiHidden="1" w:unhideWhenUsed="1"/>
-    <w:lsdException w:name="page number" w:semiHidden="1" w:unhideWhenUsed="1"/>
-    <w:lsdException w:name="endnote reference" w:semiHidden="1" w:unhideWhenUsed="1"/>
-    <w:lsdException w:name="endnote text" w:semiHidden="1" w:unhideWhenUsed="1"/>
-    <w:lsdException w:name="table of authorities" w:semiHidden="1" w:unhideWhenUsed="1"/>
-    <w:lsdException w:name="macro" w:semiHidden="1" w:unhideWhenUsed="1"/>
-    <w:lsdException w:name="toa heading" w:semiHidden="1" w:unhideWhenUsed="1"/>
-    <w:lsdException w:name="List" w:semiHidden="1" w:unhideWhenUsed="1"/>
-    <w:lsdException w:name="List Bullet" w:semiHidden="1" w:unhideWhenUsed="1"/>
-    <w:lsdException w:name="List Number" w:semiHidden="1" w:unhideWhenUsed="1"/>
-    <w:lsdException w:name="List 2" w:semiHidden="1" w:unhideWhenUsed="1"/>
-    <w:lsdException w:name="List 3" w:semiHidden="1" w:unhideWhenUsed="1"/>
-    <w:lsdException w:name="List 4" w:semiHidden="1" w:unhideWhenUsed="1"/>
-    <w:lsdException w:name="List 5" w:semiHidden="1" w:unhideWhenUsed="1"/>
-    <w:lsdException w:name="List Bullet 2" w:semiHidden="1" w:unhideWhenUsed="1"/>
-    <w:lsdException w:name="List Bullet 3" w:semiHidden="1" w:unhideWhenUsed="1"/>
-    <w:lsdException w:name="List Bullet 4" w:semiHidden="1" w:unhideWhenUsed="1"/>
-    <w:lsdException w:name="List Bullet 5" w:semiHidden="1" w:unhideWhenUsed="1"/>
-    <w:lsdException w:name="List Number 2" w:semiHidden="1" w:unhideWhenUsed="1"/>
-    <w:lsdException w:name="List Number 3" w:semiHidden="1" w:unhideWhenUsed="1"/>
-    <w:lsdException w:name="List Number 4" w:semiHidden="1" w:unhideWhenUsed="1"/>
-    <w:lsdException w:name="List Number 5" w:semiHidden="1" w:unhideWhenUsed="1"/>
-    <w:lsdException w:name="Title" w:uiPriority="10" w:qFormat="1"/>
-    <w:lsdException w:name="Closing" w:semiHidden="1" w:unhideWhenUsed="1"/>
-    <w:lsdException w:name="Signature" w:semiHidden="1" w:unhideWhenUsed="1"/>
-    <w:lsdException w:name="Default Paragraph Font" w:semiHidden="1" w:uiPriority="1" w:unhideWhenUsed="1"/>
-    <w:lsdException w:name="Body Text" w:semiHidden="1" w:unhideWhenUsed="1"/>
-    <w:lsdException w:name="Body Text Indent" w:semiHidden="1" w:unhideWhenUsed="1"/>
-    <w:lsdException w:name="List Continue" w:semiHidden="1" w:unhideWhenUsed="1"/>
-    <w:lsdException w:name="List Continue 2" w:semiHidden="1" w:unhideWhenUsed="1"/>
-    <w:lsdException w:name="List Continue 3" w:semiHidden="1" w:unhideWhenUsed="1"/>
-    <w:lsdException w:name="List Continue 4" w:semiHidden="1" w:unhideWhenUsed="1"/>
-    <w:lsdException w:name="List Continue 5" w:semiHidden="1" w:unhideWhenUsed="1"/>
-    <w:lsdException w:name="Message Header" w:semiHidden="1" w:unhideWhenUsed="1"/>
-    <w:lsdException w:name="Subtitle" w:uiPriority="11" w:qFormat="1"/>
-    <w:lsdException w:name="Salutation" w:semiHidden="1" w:unhideWhenUsed="1"/>
-    <w:lsdException w:name="Date" w:semiHidden="1" w:unhideWhenUsed="1"/>
-    <w:lsdException w:name="Body Text First Indent" w:semiHidden="1" w:unhideWhenUsed="1"/>
-    <w:lsdException w:name="Body Text First Indent 2" w:semiHidden="1" w:unhideWhenUsed="1"/>
-    <w:lsdException w:name="Note Heading" w:semiHidden="1" w:unhideWhenUsed="1"/>
-    <w:lsdException w:name="Body Text 2" w:semiHidden="1" w:unhideWhenUsed="1"/>
-    <w:lsdException w:name="Body Text 3" w:semiHidden="1" w:unhideWhenUsed="1"/>
-    <w:lsdException w:name="Body Text Indent 2" w:semiHidden="1" w:unhideWhenUsed="1"/>
-    <w:lsdException w:name="Body Text Indent 3" w:semiHidden="1" w:unhideWhenUsed="1"/>
-    <w:lsdException w:name="Block Text" w:semiHidden="1" w:unhideWhenUsed="1"/>
-    <w:lsdException w:name="Hyperlink" w:semiHidden="1" w:unhideWhenUsed="1"/>
-    <w:lsdException w:name="FollowedHyperlink" w:semiHidden="1" w:unhideWhenUsed="1"/>
-    <w:lsdException w:name="Strong" w:uiPriority="22" w:qFormat="1"/>
-    <w:lsdException w:name="Emphasis" w:uiPriority="20" w:qFormat="1"/>
-    <w:lsdException w:name="Document Map" w:semiHidden="1" w:unhideWhenUsed="1"/>
-    <w:lsdException w:name="Plain Text" w:semiHidden="1" w:unhideWhenUsed="1"/>
-    <w:lsdException w:name="E-mail Signature" w:semiHidden="1" w:unhideWhenUsed="1"/>
-    <w:lsdException w:name="HTML Top of Form" w:semiHidden="1" w:unhideWhenUsed="1"/>
-    <w:lsdException w:name="HTML Bottom of Form" w:semiHidden="1" w:unhideWhenUsed="1"/>
-    <w:lsdException w:name="Normal (Web)" w:semiHidden="1" w:unhideWhenUsed="1"/>
-    <w:lsdException w:name="HTML Acronym" w:semiHidden="1" w:unhideWhenUsed="1"/>
-    <w:lsdException w:name="HTML Address" w:semiHidden="1" w:unhideWhenUsed="1"/>
-    <w:lsdException w:name="HTML Cite" w:semiHidden="1" w:unhideWhenUsed="1"/>
-    <w:lsdException w:name="HTML Code" w:semiHidden="1" w:unhideWhenUsed="1"/>
-    <w:lsdException w:name="HTML Definition" w:semiHidden="1" w:unhideWhenUsed="1"/>
-    <w:lsdException w:name="HTML Keyboard" w:semiHidden="1" w:unhideWhenUsed="1"/>
-    <w:lsdException w:name="HTML Preformatted" w:semiHidden="1" w:unhideWhenUsed="1"/>
-    <w:lsdException w:name="HTML Sample" w:semiHidden="1" w:unhideWhenUsed="1"/>
-    <w:lsdException w:name="HTML Typewriter" w:semiHidden="1" w:unhideWhenUsed="1"/>
-    <w:lsdException w:name="HTML Variable" w:semiHidden="1" w:unhideWhenUsed="1"/>
-    <w:lsdException w:name="Normal Table" w:semiHidden="1" w:unhideWhenUsed="1"/>
-    <w:lsdException w:name="annotation subject" w:semiHidden="1" w:unhideWhenUsed="1"/>
-    <w:lsdException w:name="No List" w:semiHidden="1" w:unhideWhenUsed="1"/>
-    <w:lsdException w:name="Outline List 1" w:semiHidden="1" w:unhideWhenUsed="1"/>
-    <w:lsdException w:name="Outline List 2" w:semiHidden="1" w:unhideWhenUsed="1"/>
-    <w:lsdException w:name="Outline List 3" w:semiHidden="1" w:unhideWhenUsed="1"/>
-    <w:lsdException w:name="Table Simple 1" w:semiHidden="1" w:unhideWhenUsed="1"/>
-    <w:lsdException w:name="Table Simple 2" w:semiHidden="1" w:unhideWhenUsed="1"/>
-    <w:lsdException w:name="Table Simple 3" w:semiHidden="1" w:unhideWhenUsed="1"/>
-    <w:lsdException w:name="Table Classic 1" w:semiHidden="1" w:unhideWhenUsed="1"/>
-    <w:lsdException w:name="Table Classic 2" w:semiHidden="1" w:unhideWhenUsed="1"/>
-    <w:lsdException w:name="Table Classic 3" w:semiHidden="1" w:unhideWhenUsed="1"/>
-    <w:lsdException w:name="Table Classic 4" w:semiHidden="1" w:unhideWhenUsed="1"/>
-    <w:lsdException w:name="Table Colorful 1" w:semiHidden="1" w:unhideWhenUsed="1"/>
-    <w:lsdException w:name="Table Colorful 2" w:semiHidden="1" w:unhideWhenUsed="1"/>
-    <w:lsdException w:name="Table Colorful 3" w:semiHidden="1" w:unhideWhenUsed="1"/>
-    <w:lsdException w:name="Table Columns 1" w:semiHidden="1" w:unhideWhenUsed="1"/>
-    <w:lsdException w:name="Table Columns 2" w:semiHidden="1" w:unhideWhenUsed="1"/>
-    <w:lsdException w:name="Table Columns 3" w:semiHidden="1" w:unhideWhenUsed="1"/>
-    <w:lsdException w:name="Table Columns 4" w:semiHidden="1" w:unhideWhenUsed="1"/>
-    <w:lsdException w:name="Table Columns 5" w:semiHidden="1" w:unhideWhenUsed="1"/>
-    <w:lsdException w:name="Table Grid 1" w:semiHidden="1" w:unhideWhenUsed="1"/>
-    <w:lsdException w:name="Table Grid 2" w:semiHidden="1" w:unhideWhenUsed="1"/>
-    <w:lsdException w:name="Table Grid 3" w:semiHidden="1" w:unhideWhenUsed="1"/>
-    <w:lsdException w:name="Table Grid 4" w:semiHidden="1" w:unhideWhenUsed="1"/>
-    <w:lsdException w:name="Table Grid 5" w:semiHidden="1" w:unhideWhenUsed="1"/>
-    <w:lsdException w:name="Table Grid 6" w:semiHidden="1" w:unhideWhenUsed="1"/>
-    <w:lsdException w:name="Table Grid 7" w:semiHidden="1" w:unhideWhenUsed="1"/>
-    <w:lsdException w:name="Table Grid 8" w:semiHidden="1" w:unhideWhenUsed="1"/>
-    <w:lsdException w:name="Table List 1" w:semiHidden="1" w:unhideWhenUsed="1"/>
-    <w:lsdException w:name="Table List 2" w:semiHidden="1" w:unhideWhenUsed="1"/>
-    <w:lsdException w:name="Table List 3" w:semiHidden="1" w:unhideWhenUsed="1"/>
-    <w:lsdException w:name="Table List 4" w:semiHidden="1" w:unhideWhenUsed="1"/>
-    <w:lsdException w:name="Table List 5" w:semiHidden="1" w:unhideWhenUsed="1"/>
-    <w:lsdException w:name="Table List 6" w:semiHidden="1" w:unhideWhenUsed="1"/>
-    <w:lsdException w:name="Table List 7" w:semiHidden="1" w:unhideWhenUsed="1"/>
-    <w:lsdException w:name="Table List 8" w:semiHidden="1" w:unhideWhenUsed="1"/>
-    <w:lsdException w:name="Table 3D effects 1" w:semiHidden="1" w:unhideWhenUsed="1"/>
-    <w:lsdException w:name="Table 3D effects 2" w:semiHidden="1" w:unhideWhenUsed="1"/>
-    <w:lsdException w:name="Table 3D effects 3" w:semiHidden="1" w:unhideWhenUsed="1"/>
-    <w:lsdException w:name="Table Contemporary" w:semiHidden="1" w:unhideWhenUsed="1"/>
-    <w:lsdException w:name="Table Elegant" w:semiHidden="1" w:unhideWhenUsed="1"/>
-    <w:lsdException w:name="Table Professional" w:semiHidden="1" w:unhideWhenUsed="1"/>
-    <w:lsdException w:name="Table Subtle 1" w:semiHidden="1" w:unhideWhenUsed="1"/>
-    <w:lsdException w:name="Table Subtle 2" w:semiHidden="1" w:unhideWhenUsed="1"/>
-    <w:lsdException w:name="Table Web 1" w:semiHidden="1" w:unhideWhenUsed="1"/>
-    <w:lsdException w:name="Table Web 2" w:semiHidden="1" w:unhideWhenUsed="1"/>
-    <w:lsdException w:name="Table Web 3" w:semiHidden="1" w:unhideWhenUsed="1"/>
-    <w:lsdException w:name="Balloon Text" w:semiHidden="1" w:unhideWhenUsed="1"/>
-    <w:lsdException w:name="Table Grid" w:uiPriority="39"/>
-    <w:lsdException w:name="Table Theme" w:semiHidden="1" w:unhideWhenUsed="1"/>
-    <w:lsdException w:name="Placeholder Text" w:semiHidden="1"/>
-    <w:lsdException w:name="No Spacing" w:uiPriority="1" w:qFormat="1"/>
-    <w:lsdException w:name="Light Shading" w:uiPriority="60"/>
-    <w:lsdException w:name="Light List" w:uiPriority="61"/>
-    <w:lsdException w:name="Light Grid" w:uiPriority="62"/>
-    <w:lsdException w:name="Medium Shading 1" w:uiPriority="63"/>
-    <w:lsdException w:name="Medium Shading 2" w:uiPriority="64"/>
-    <w:lsdException w:name="Medium List 1" w:uiPriority="65"/>
-    <w:lsdException w:name="Medium List 2" w:uiPriority="66"/>
-    <w:lsdException w:name="Medium Grid 1" w:uiPriority="67"/>
-    <w:lsdException w:name="Medium Grid 2" w:uiPriority="68"/>
-    <w:lsdException w:name="Medium Grid 3" w:uiPriority="69"/>
-    <w:lsdException w:name="Dark List" w:uiPriority="70"/>
-    <w:lsdException w:name="Colorful Shading" w:uiPriority="71"/>
-    <w:lsdException w:name="Colorful List" w:uiPriority="72"/>
-    <w:lsdException w:name="Colorful Grid" w:uiPriority="73"/>
-    <w:lsdException w:name="Light Shading Accent 1" w:uiPriority="60"/>
-    <w:lsdException w:name="Light List Accent 1" w:uiPriority="61"/>
-    <w:lsdException w:name="Light Grid Accent 1" w:uiPriority="62"/>
-    <w:lsdException w:name="Medium Shading 1 Accent 1" w:uiPriority="63"/>
-    <w:lsdException w:name="Medium Shading 2 Accent 1" w:uiPriority="64"/>
-    <w:lsdException w:name="Medium List 1 Accent 1" w:uiPriority="65"/>
-    <w:lsdException w:name="Revision" w:semiHidden="1"/>
-    <w:lsdException w:name="List Paragraph" w:uiPriority="34" w:qFormat="1"/>
-    <w:lsdException w:name="Quote" w:uiPriority="29" w:qFormat="1"/>
-    <w:lsdException w:name="Intense Quote" w:uiPriority="30" w:qFormat="1"/>
-    <w:lsdException w:name="Medium List 2 Accent 1" w:uiPriority="66"/>
-    <w:lsdException w:name="Medium Grid 1 Accent 1" w:uiPriority="67"/>
-    <w:lsdException w:name="Medium Grid 2 Accent 1" w:uiPriority="68"/>
-    <w:lsdException w:name="Medium Grid 3 Accent 1" w:uiPriority="69"/>
-    <w:lsdException w:name="Dark List Accent 1" w:uiPriority="70"/>
-    <w:lsdException w:name="Colorful Shading Accent 1" w:uiPriority="71"/>
-    <w:lsdException w:name="Colorful List Accent 1" w:uiPriority="72"/>
-    <w:lsdException w:name="Colorful Grid Accent 1" w:uiPriority="73"/>
-    <w:lsdException w:name="Light Shading Accent 2" w:uiPriority="60"/>
-    <w:lsdException w:name="Light List Accent 2" w:uiPriority="61"/>
-    <w:lsdException w:name="Light Grid Accent 2" w:uiPriority="62"/>
-    <w:lsdException w:name="Medium Shading 1 Accent 2" w:uiPriority="63"/>
-    <w:lsdException w:name="Medium Shading 2 Accent 2" w:uiPriority="64"/>
-    <w:lsdException w:name="Medium List 1 Accent 2" w:uiPriority="65"/>
-    <w:lsdException w:name="Medium List 2 Accent 2" w:uiPriority="66"/>
-    <w:lsdException w:name="Medium Grid 1 Accent 2" w:uiPriority="67"/>
-    <w:lsdException w:name="Medium Grid 2 Accent 2" w:uiPriority="68"/>
-    <w:lsdException w:name="Medium Grid 3 Accent 2" w:uiPriority="69"/>
-    <w:lsdException w:name="Dark List Accent 2" w:uiPriority="70"/>
-    <w:lsdException w:name="Colorful Shading Accent 2" w:uiPriority="71"/>
-    <w:lsdException w:name="Colorful List Accent 2" w:uiPriority="72"/>
-    <w:lsdException w:name="Colorful Grid Accent 2" w:uiPriority="73"/>
-    <w:lsdException w:name="Light Shading Accent 3" w:uiPriority="60"/>
-    <w:lsdException w:name="Light List Accent 3" w:uiPriority="61"/>
-    <w:lsdException w:name="Light Grid Accent 3" w:uiPriority="62"/>
-    <w:lsdException w:name="Medium Shading 1 Accent 3" w:uiPriority="63"/>
-    <w:lsdException w:name="Medium Shading 2 Accent 3" w:uiPriority="64"/>
-    <w:lsdException w:name="Medium List 1 Accent 3" w:uiPriority="65"/>
-    <w:lsdException w:name="Medium List 2 Accent 3" w:uiPriority="66"/>
-    <w:lsdException w:name="Medium Grid 1 Accent 3" w:uiPriority="67"/>
-    <w:lsdException w:name="Medium Grid 2 Accent 3" w:uiPriority="68"/>
-    <w:lsdException w:name="Medium Grid 3 Accent 3" w:uiPriority="69"/>
-    <w:lsdException w:name="Dark List Accent 3" w:uiPriority="70"/>
-    <w:lsdException w:name="Colorful Shading Accent 3" w:uiPriority="71"/>
-    <w:lsdException w:name="Colorful List Accent 3" w:uiPriority="72"/>
-    <w:lsdException w:name="Colorful Grid Accent 3" w:uiPriority="73"/>
-    <w:lsdException w:name="Light Shading Accent 4" w:uiPriority="60"/>
-    <w:lsdException w:name="Light List Accent 4" w:uiPriority="61"/>
-    <w:lsdException w:name="Light Grid Accent 4" w:uiPriority="62"/>
-    <w:lsdException w:name="Medium Shading 1 Accent 4" w:uiPriority="63"/>
-    <w:lsdException w:name="Medium Shading 2 Accent 4" w:uiPriority="64"/>
-    <w:lsdException w:name="Medium List 1 Accent 4" w:uiPriority="65"/>
-    <w:lsdException w:name="Medium List 2 Accent 4" w:uiPriority="66"/>
-    <w:lsdException w:name="Medium Grid 1 Accent 4" w:uiPriority="67"/>
-    <w:lsdException w:name="Medium Grid 2 Accent 4" w:uiPriority="68"/>
-    <w:lsdException w:name="Medium Grid 3 Accent 4" w:uiPriority="69"/>
-    <w:lsdException w:name="Dark List Accent 4" w:uiPriority="70"/>
-    <w:lsdException w:name="Colorful Shading Accent 4" w:uiPriority="71"/>
-    <w:lsdException w:name="Colorful List Accent 4" w:uiPriority="72"/>
-    <w:lsdException w:name="Colorful Grid Accent 4" w:uiPriority="73"/>
-    <w:lsdException w:name="Light Shading Accent 5" w:uiPriority="60"/>
-    <w:lsdException w:name="Light List Accent 5" w:uiPriority="61"/>
-    <w:lsdException w:name="Light Grid Accent 5" w:uiPriority="62"/>
-    <w:lsdException w:name="Medium Shading 1 Accent 5" w:uiPriority="63"/>
-    <w:lsdException w:name="Medium Shading 2 Accent 5" w:uiPriority="64"/>
-    <w:lsdException w:name="Medium List 1 Accent 5" w:uiPriority="65"/>
-    <w:lsdException w:name="Medium List 2 Accent 5" w:uiPriority="66"/>
-    <w:lsdException w:name="Medium Grid 1 Accent 5" w:uiPriority="67"/>
-    <w:lsdException w:name="Medium Grid 2 Accent 5" w:uiPriority="68"/>
-    <w:lsdException w:name="Medium Grid 3 Accent 5" w:uiPriority="69"/>
-    <w:lsdException w:name="Dark List Accent 5" w:uiPriority="70"/>
-    <w:lsdException w:name="Colorful Shading Accent 5" w:uiPriority="71"/>
-    <w:lsdException w:name="Colorful List Accent 5" w:uiPriority="72"/>
-    <w:lsdException w:name="Colorful Grid Accent 5" w:uiPriority="73"/>
-    <w:lsdException w:name="Light Shading Accent 6" w:uiPriority="60"/>
-    <w:lsdException w:name="Light List Accent 6" w:uiPriority="61"/>
-    <w:lsdException w:name="Light Grid Accent 6" w:uiPriority="62"/>
-    <w:lsdException w:name="Medium Shading 1 Accent 6" w:uiPriority="63"/>
-    <w:lsdException w:name="Medium Shading 2 Accent 6" w:uiPriority="64"/>
-    <w:lsdException w:name="Medium List 1 Accent 6" w:uiPriority="65"/>
-    <w:lsdException w:name="Medium List 2 Accent 6" w:uiPriority="66"/>
-    <w:lsdException w:name="Medium Grid 1 Accent 6" w:uiPriority="67"/>
-    <w:lsdException w:name="Medium Grid 2 Accent 6" w:uiPriority="68"/>
-    <w:lsdException w:name="Medium Grid 3 Accent 6" w:uiPriority="69"/>
-    <w:lsdException w:name="Dark List Accent 6" w:uiPriority="70"/>
-    <w:lsdException w:name="Colorful Shading Accent 6" w:uiPriority="71"/>
-    <w:lsdException w:name="Colorful List Accent 6" w:uiPriority="72"/>
-    <w:lsdException w:name="Colorful Grid Accent 6" w:uiPriority="73"/>
-    <w:lsdException w:name="Subtle Emphasis" w:uiPriority="19" w:qFormat="1"/>
-    <w:lsdException w:name="Intense Emphasis" w:uiPriority="2" w:qFormat="1"/>
-    <w:lsdException w:name="Subtle Reference" w:uiPriority="10" w:qFormat="1"/>
-    <w:lsdException w:name="Intense Reference" w:uiPriority="32" w:qFormat="1"/>
-    <w:lsdException w:name="Book Title" w:uiPriority="33" w:qFormat="1"/>
-    <w:lsdException w:name="Bibliography" w:semiHidden="1" w:uiPriority="37" w:unhideWhenUsed="1"/>
-    <w:lsdException w:name="TOC Heading" w:semiHidden="1" w:uiPriority="39" w:unhideWhenUsed="1" w:qFormat="1"/>
-    <w:lsdException w:name="Plain Table 1" w:uiPriority="41"/>
-    <w:lsdException w:name="Plain Table 2" w:uiPriority="42"/>
-    <w:lsdException w:name="Plain Table 3" w:uiPriority="43"/>
-    <w:lsdException w:name="Plain Table 4" w:uiPriority="44"/>
-    <w:lsdException w:name="Plain Table 5" w:uiPriority="45"/>
-    <w:lsdException w:name="Grid Table Light" w:uiPriority="40"/>
-    <w:lsdException w:name="Grid Table 1 Light" w:uiPriority="46"/>
-    <w:lsdException w:name="Grid Table 2" w:uiPriority="47"/>
-    <w:lsdException w:name="Grid Table 3" w:uiPriority="48"/>
-    <w:lsdException w:name="Grid Table 4" w:uiPriority="49"/>
-    <w:lsdException w:name="Grid Table 5 Dark" w:uiPriority="50"/>
-    <w:lsdException w:name="Grid Table 6 Colorful" w:uiPriority="51"/>
-    <w:lsdException w:name="Grid Table 7 Colorful" w:uiPriority="52"/>
-    <w:lsdException w:name="Grid Table 1 Light Accent 1" w:uiPriority="46"/>
-    <w:lsdException w:name="Grid Table 2 Accent 1" w:uiPriority="47"/>
-    <w:lsdException w:name="Grid Table 3 Accent 1" w:uiPriority="48"/>
-    <w:lsdException w:name="Grid Table 4 Accent 1" w:uiPriority="49"/>
-    <w:lsdException w:name="Grid Table 5 Dark Accent 1" w:uiPriority="50"/>
-    <w:lsdException w:name="Grid Table 6 Colorful Accent 1" w:uiPriority="51"/>
-    <w:lsdException w:name="Grid Table 7 Colorful Accent 1" w:uiPriority="52"/>
-    <w:lsdException w:name="Grid Table 1 Light Accent 2" w:uiPriority="46"/>
-    <w:lsdException w:name="Grid Table 2 Accent 2" w:uiPriority="47"/>
-    <w:lsdException w:name="Grid Table 3 Accent 2" w:uiPriority="48"/>
-    <w:lsdException w:name="Grid Table 4 Accent 2" w:uiPriority="49"/>
-    <w:lsdException w:name="Grid Table 5 Dark Accent 2" w:uiPriority="50"/>
-    <w:lsdException w:name="Grid Table 6 Colorful Accent 2" w:uiPriority="51"/>
-    <w:lsdException w:name="Grid Table 7 Colorful Accent 2" w:uiPriority="52"/>
-    <w:lsdException w:name="Grid Table 1 Light Accent 3" w:uiPriority="46"/>
-    <w:lsdException w:name="Grid Table 2 Accent 3" w:uiPriority="47"/>
-    <w:lsdException w:name="Grid Table 3 Accent 3" w:uiPriority="48"/>
-    <w:lsdException w:name="Grid Table 4 Accent 3" w:uiPriority="49"/>
-    <w:lsdException w:name="Grid Table 5 Dark Accent 3" w:uiPriority="50"/>
-    <w:lsdException w:name="Grid Table 6 Colorful Accent 3" w:uiPriority="51"/>
-    <w:lsdException w:name="Grid Table 7 Colorful Accent 3" w:uiPriority="52"/>
-    <w:lsdException w:name="Grid Table 1 Light Accent 4" w:uiPriority="46"/>
-    <w:lsdException w:name="Grid Table 2 Accent 4" w:uiPriority="47"/>
-    <w:lsdException w:name="Grid Table 3 Accent 4" w:uiPriority="48"/>
-    <w:lsdException w:name="Grid Table 4 Accent 4" w:uiPriority="49"/>
-    <w:lsdException w:name="Grid Table 5 Dark Accent 4" w:uiPriority="50"/>
-    <w:lsdException w:name="Grid Table 6 Colorful Accent 4" w:uiPriority="51"/>
-    <w:lsdException w:name="Grid Table 7 Colorful Accent 4" w:uiPriority="52"/>
-    <w:lsdException w:name="Grid Table 1 Light Accent 5" w:uiPriority="46"/>
-    <w:lsdException w:name="Grid Table 2 Accent 5" w:uiPriority="47"/>
-    <w:lsdException w:name="Grid Table 3 Accent 5" w:uiPriority="48"/>
-    <w:lsdException w:name="Grid Table 4 Accent 5" w:uiPriority="49"/>
-    <w:lsdException w:name="Grid Table 5 Dark Accent 5" w:uiPriority="50"/>
-    <w:lsdException w:name="Grid Table 6 Colorful Accent 5" w:uiPriority="51"/>
-    <w:lsdException w:name="Grid Table 7 Colorful Accent 5" w:uiPriority="52"/>
-    <w:lsdException w:name="Grid Table 1 Light Accent 6" w:uiPriority="46"/>
-    <w:lsdException w:name="Grid Table 2 Accent 6" w:uiPriority="47"/>
-    <w:lsdException w:name="Grid Table 3 Accent 6" w:uiPriority="48"/>
-    <w:lsdException w:name="Grid Table 4 Accent 6" w:uiPriority="49"/>
-    <w:lsdException w:name="Grid Table 5 Dark Accent 6" w:uiPriority="50"/>
-    <w:lsdException w:name="Grid Table 6 Colorful Accent 6" w:uiPriority="51"/>
-    <w:lsdException w:name="Grid Table 7 Colorful Accent 6" w:uiPriority="52"/>
-    <w:lsdException w:name="List Table 1 Light" w:uiPriority="46"/>
-    <w:lsdException w:name="List Table 2" w:uiPriority="47"/>
-    <w:lsdException w:name="List Table 3" w:uiPriority="48"/>
-    <w:lsdException w:name="List Table 4" w:uiPriority="49"/>
-    <w:lsdException w:name="List Table 5 Dark" w:uiPriority="50"/>
-    <w:lsdException w:name="List Table 6 Colorful" w:uiPriority="51"/>
-    <w:lsdException w:name="List Table 7 Colorful" w:uiPriority="52"/>
-    <w:lsdException w:name="List Table 1 Light Accent 1" w:uiPriority="46"/>
-    <w:lsdException w:name="List Table 2 Accent 1" w:uiPriority="47"/>
-    <w:lsdException w:name="List Table 3 Accent 1" w:uiPriority="48"/>
-    <w:lsdException w:name="List Table 4 Accent 1" w:uiPriority="49"/>
-    <w:lsdException w:name="List Table 5 Dark Accent 1" w:uiPriority="50"/>
-    <w:lsdException w:name="List Table 6 Colorful Accent 1" w:uiPriority="51"/>
-    <w:lsdException w:name="List Table 7 Colorful Accent 1" w:uiPriority="52"/>
-    <w:lsdException w:name="List Table 1 Light Accent 2" w:uiPriority="46"/>
-    <w:lsdException w:name="List Table 2 Accent 2" w:uiPriority="47"/>
-    <w:lsdException w:name="List Table 3 Accent 2" w:uiPriority="48"/>
-    <w:lsdException w:name="List Table 4 Accent 2" w:uiPriority="49"/>
-    <w:lsdException w:name="List Table 5 Dark Accent 2" w:uiPriority="50"/>
-    <w:lsdException w:name="List Table 6 Colorful Accent 2" w:uiPriority="51"/>
-    <w:lsdException w:name="List Table 7 Colorful Accent 2" w:uiPriority="52"/>
-    <w:lsdException w:name="List Table 1 Light Accent 3" w:uiPriority="46"/>
-    <w:lsdException w:name="List Table 2 Accent 3" w:uiPriority="47"/>
-    <w:lsdException w:name="List Table 3 Accent 3" w:uiPriority="48"/>
-    <w:lsdException w:name="List Table 4 Accent 3" w:uiPriority="49"/>
-    <w:lsdException w:name="List Table 5 Dark Accent 3" w:uiPriority="50"/>
-    <w:lsdException w:name="List Table 6 Colorful Accent 3" w:uiPriority="51"/>
-    <w:lsdException w:name="List Table 7 Colorful Accent 3" w:uiPriority="52"/>
-    <w:lsdException w:name="List Table 1 Light Accent 4" w:uiPriority="46"/>
-    <w:lsdException w:name="List Table 2 Accent 4" w:uiPriority="47"/>
-    <w:lsdException w:name="List Table 3 Accent 4" w:uiPriority="48"/>
-    <w:lsdException w:name="List Table 4 Accent 4" w:uiPriority="49"/>
-    <w:lsdException w:name="List Table 5 Dark Accent 4" w:uiPriority="50"/>
-    <w:lsdException w:name="List Table 6 Colorful Accent 4" w:uiPriority="51"/>
-    <w:lsdException w:name="List Table 7 Colorful Accent 4" w:uiPriority="52"/>
-    <w:lsdException w:name="List Table 1 Light Accent 5" w:uiPriority="46"/>
-    <w:lsdException w:name="List Table 2 Accent 5" w:uiPriority="47"/>
-    <w:lsdException w:name="List Table 3 Accent 5" w:uiPriority="48"/>
-    <w:lsdException w:name="List Table 4 Accent 5" w:uiPriority="49"/>
-    <w:lsdException w:name="List Table 5 Dark Accent 5" w:uiPriority="50"/>
-    <w:lsdException w:name="List Table 6 Colorful Accent 5" w:uiPriority="51"/>
-    <w:lsdException w:name="List Table 7 Colorful Accent 5" w:uiPriority="52"/>
-    <w:lsdException w:name="List Table 1 Light Accent 6" w:uiPriority="46"/>
-    <w:lsdException w:name="List Table 2 Accent 6" w:uiPriority="47"/>
-    <w:lsdException w:name="List Table 3 Accent 6" w:uiPriority="48"/>
-    <w:lsdException w:name="List Table 4 Accent 6" w:uiPriority="49"/>
-    <w:lsdException w:name="List Table 5 Dark Accent 6" w:uiPriority="50"/>
-    <w:lsdException w:name="List Table 6 Colorful Accent 6" w:uiPriority="51"/>
-    <w:lsdException w:name="List Table 7 Colorful Accent 6" w:uiPriority="52"/>
-    <w:lsdException w:name="Mention" w:semiHidden="1" w:unhideWhenUsed="1"/>
-    <w:lsdException w:name="Smart Hyperlink" w:semiHidden="1" w:unhideWhenUsed="1"/>
-    <w:lsdException w:name="Hashtag" w:semiHidden="1" w:unhideWhenUsed="1"/>
-    <w:lsdException w:name="Unresolved Mention" w:semiHidden="1" w:unhideWhenUsed="1"/>
-    <w:lsdException w:name="Smart Link" w:semiHidden="1" w:unhideWhenUsed="1"/>
-  </w:latentStyles>
-  <w:style w:type="paragraph" w:default="1" w:styleId="Normal">
-    <w:name w:val="Normal"/>
-    <w:qFormat/>
-  </w:style>
-  <w:style w:type="character" w:default="1" w:styleId="DefaultParagraphFont">
-    <w:name w:val="Default Paragraph Font"/>
-    <w:uiPriority w:val="1"/>
-    <w:semiHidden/>
-    <w:unhideWhenUsed/>
-  </w:style>
-  <w:style w:type="table" w:default="1" w:styleId="TableNormal">
-    <w:name w:val="Normal Table"/>
+  <w:style w:type="paragraph" w:styleId="Revision">
+    <w:name w:val="Revision"/>
+    <w:hidden/>
     <w:uiPriority w:val="99"/>
     <w:semiHidden/>
-    <w:unhideWhenUsed/>
-    <w:tblPr>
-      <w:tblInd w:w="0" w:type="dxa"/>
-      <w:tblCellMar>
-        <w:top w:w="0" w:type="dxa"/>
-        <w:left w:w="108" w:type="dxa"/>
-        <w:bottom w:w="0" w:type="dxa"/>
-        <w:right w:w="108" w:type="dxa"/>
-      </w:tblCellMar>
-    </w:tblPr>
-  </w:style>
-  <w:style w:type="numbering" w:default="1" w:styleId="NoList">
-    <w:name w:val="No List"/>
-    <w:uiPriority w:val="99"/>
-    <w:semiHidden/>
-    <w:unhideWhenUsed/>
-  </w:style>
-  <w:style w:type="character" w:styleId="IntenseEmphasis">
-    <w:name w:val="Intense Emphasis"/>
-    <w:basedOn w:val="DefaultParagraphFont"/>
-    <w:uiPriority w:val="2"/>
-    <w:rPr>
-      <w:b/>
-      <w:iCs/>
-      <w:color w:val="262626" w:themeColor="text1" w:themeTint="D9"/>
-    </w:rPr>
-  </w:style>
-  <w:style w:type="character" w:styleId="SubtleReference">
-    <w:name w:val="Subtle Reference"/>
-    <w:basedOn w:val="DefaultParagraphFont"/>
-    <w:uiPriority w:val="10"/>
-    <w:qFormat/>
-    <w:rPr>
-      <w:b/>
-      <w:caps w:val="0"/>
-      <w:smallCaps/>
-      <w:color w:val="595959" w:themeColor="text1" w:themeTint="A6"/>
-    </w:rPr>
-  </w:style>
-  <w:style w:type="paragraph" w:customStyle="1" w:styleId="C8754035EAFE504D99C8E6B4A5F1E9CE">
-    <w:name w:val="C8754035EAFE504D99C8E6B4A5F1E9CE"/>
-    <w:rsid w:val="008E49A8"/>
-  </w:style>
-  <w:style w:type="paragraph" w:customStyle="1" w:styleId="37C64DD84A5EC447AF4DFE339E0F7475">
-    <w:name w:val="37C64DD84A5EC447AF4DFE339E0F7475"/>
-    <w:rsid w:val="008E49A8"/>
-  </w:style>
-  <w:style w:type="paragraph" w:customStyle="1" w:styleId="40FE29A51FE8974CB5AC7EB8FF11008C">
-    <w:name w:val="40FE29A51FE8974CB5AC7EB8FF11008C"/>
-    <w:rsid w:val="00871E28"/>
-  </w:style>
-  <w:style w:type="character" w:styleId="PlaceholderText">
-    <w:name w:val="Placeholder Text"/>
-    <w:basedOn w:val="DefaultParagraphFont"/>
-    <w:uiPriority w:val="99"/>
-    <w:semiHidden/>
-    <w:rsid w:val="00BB0761"/>
-    <w:rPr>
-      <w:color w:val="595959" w:themeColor="text1" w:themeTint="A6"/>
-    </w:rPr>
+    <w:rsid w:val="004F459A"/>
   </w:style>
 </w:styles>
-</file>
-
-<file path=word/glossary/webSettings.xml><?xml version="1.0" encoding="utf-8"?>
-<w:webSettings xmlns:mc="http://schemas.openxmlformats.org/markup-compatibility/2006" xmlns:r="http://schemas.openxmlformats.org/officeDocument/2006/relationships" xmlns:w="http://schemas.openxmlformats.org/wordprocessingml/2006/main" xmlns:w14="http://schemas.microsoft.com/office/word/2010/wordml" xmlns:w15="http://schemas.microsoft.com/office/word/2012/wordml" xmlns:w16cex="http://schemas.microsoft.com/office/word/2018/wordml/cex" xmlns:w16cid="http://schemas.microsoft.com/office/word/2016/wordml/cid" xmlns:w16="http://schemas.microsoft.com/office/word/2018/wordml" xmlns:w16du="http://schemas.microsoft.com/office/word/2023/wordml/word16du" xmlns:w16sdtdh="http://schemas.microsoft.com/office/word/2020/wordml/sdtdatahash" xmlns:w16se="http://schemas.microsoft.com/office/word/2015/wordml/symex" mc:Ignorable="w14 w15 w16se w16cid w16 w16cex w16sdtdh w16du">
-  <w:optimizeForBrowser/>
-  <w:allowPNG/>
-</w:webSettings>
 </file>
 
 <file path=word/theme/theme1.xml><?xml version="1.0" encoding="utf-8"?>

</xml_diff>

<commit_message>
feat: updating resumes and site footer to reflect current year
</commit_message>
<xml_diff>
--- a/docs/Resume.docx
+++ b/docs/Resume.docx
@@ -1,6 +1,6 @@
 
 <file path=word/document.xml><?xml version="1.0" encoding="utf-8"?>
-<w:document xmlns:wpc="http://schemas.microsoft.com/office/word/2010/wordprocessingCanvas" xmlns:cx="http://schemas.microsoft.com/office/drawing/2014/chartex" xmlns:cx1="http://schemas.microsoft.com/office/drawing/2015/9/8/chartex" xmlns:cx2="http://schemas.microsoft.com/office/drawing/2015/10/21/chartex" xmlns:cx3="http://schemas.microsoft.com/office/drawing/2016/5/9/chartex" xmlns:cx4="http://schemas.microsoft.com/office/drawing/2016/5/10/chartex" xmlns:cx5="http://schemas.microsoft.com/office/drawing/2016/5/11/chartex" xmlns:cx6="http://schemas.microsoft.com/office/drawing/2016/5/12/chartex" xmlns:cx7="http://schemas.microsoft.com/office/drawing/2016/5/13/chartex" xmlns:cx8="http://schemas.microsoft.com/office/drawing/2016/5/14/chartex" xmlns:mc="http://schemas.openxmlformats.org/markup-compatibility/2006" xmlns:aink="http://schemas.microsoft.com/office/drawing/2016/ink" xmlns:am3d="http://schemas.microsoft.com/office/drawing/2017/model3d" xmlns:o="urn:schemas-microsoft-com:office:office" xmlns:oel="http://schemas.microsoft.com/office/2019/extlst" xmlns:r="http://schemas.openxmlformats.org/officeDocument/2006/relationships" xmlns:m="http://schemas.openxmlformats.org/officeDocument/2006/math" xmlns:v="urn:schemas-microsoft-com:vml" xmlns:wp14="http://schemas.microsoft.com/office/word/2010/wordprocessingDrawing" xmlns:wp="http://schemas.openxmlformats.org/drawingml/2006/wordprocessingDrawing" xmlns:w10="urn:schemas-microsoft-com:office:word" xmlns:w="http://schemas.openxmlformats.org/wordprocessingml/2006/main" xmlns:w14="http://schemas.microsoft.com/office/word/2010/wordml" xmlns:w15="http://schemas.microsoft.com/office/word/2012/wordml" xmlns:w16cex="http://schemas.microsoft.com/office/word/2018/wordml/cex" xmlns:w16cid="http://schemas.microsoft.com/office/word/2016/wordml/cid" xmlns:w16="http://schemas.microsoft.com/office/word/2018/wordml" xmlns:w16du="http://schemas.microsoft.com/office/word/2023/wordml/word16du" xmlns:w16sdtdh="http://schemas.microsoft.com/office/word/2020/wordml/sdtdatahash" xmlns:w16se="http://schemas.microsoft.com/office/word/2015/wordml/symex" xmlns:wpg="http://schemas.microsoft.com/office/word/2010/wordprocessingGroup" xmlns:wpi="http://schemas.microsoft.com/office/word/2010/wordprocessingInk" xmlns:wne="http://schemas.microsoft.com/office/word/2006/wordml" xmlns:wps="http://schemas.microsoft.com/office/word/2010/wordprocessingShape" mc:Ignorable="w14 w15 w16se w16cid w16 w16cex w16sdtdh w16du wp14">
+<w:document xmlns:wpc="http://schemas.microsoft.com/office/word/2010/wordprocessingCanvas" xmlns:cx="http://schemas.microsoft.com/office/drawing/2014/chartex" xmlns:cx1="http://schemas.microsoft.com/office/drawing/2015/9/8/chartex" xmlns:cx2="http://schemas.microsoft.com/office/drawing/2015/10/21/chartex" xmlns:cx3="http://schemas.microsoft.com/office/drawing/2016/5/9/chartex" xmlns:cx4="http://schemas.microsoft.com/office/drawing/2016/5/10/chartex" xmlns:cx5="http://schemas.microsoft.com/office/drawing/2016/5/11/chartex" xmlns:cx6="http://schemas.microsoft.com/office/drawing/2016/5/12/chartex" xmlns:cx7="http://schemas.microsoft.com/office/drawing/2016/5/13/chartex" xmlns:cx8="http://schemas.microsoft.com/office/drawing/2016/5/14/chartex" xmlns:mc="http://schemas.openxmlformats.org/markup-compatibility/2006" xmlns:aink="http://schemas.microsoft.com/office/drawing/2016/ink" xmlns:am3d="http://schemas.microsoft.com/office/drawing/2017/model3d" xmlns:o="urn:schemas-microsoft-com:office:office" xmlns:oel="http://schemas.microsoft.com/office/2019/extlst" xmlns:r="http://schemas.openxmlformats.org/officeDocument/2006/relationships" xmlns:m="http://schemas.openxmlformats.org/officeDocument/2006/math" xmlns:v="urn:schemas-microsoft-com:vml" xmlns:wp14="http://schemas.microsoft.com/office/word/2010/wordprocessingDrawing" xmlns:wp="http://schemas.openxmlformats.org/drawingml/2006/wordprocessingDrawing" xmlns:w10="urn:schemas-microsoft-com:office:word" xmlns:w="http://schemas.openxmlformats.org/wordprocessingml/2006/main" xmlns:w14="http://schemas.microsoft.com/office/word/2010/wordml" xmlns:w15="http://schemas.microsoft.com/office/word/2012/wordml" xmlns:w16cex="http://schemas.microsoft.com/office/word/2018/wordml/cex" xmlns:w16cid="http://schemas.microsoft.com/office/word/2016/wordml/cid" xmlns:w16="http://schemas.microsoft.com/office/word/2018/wordml" xmlns:w16du="http://schemas.microsoft.com/office/word/2023/wordml/word16du" xmlns:w16sdtdh="http://schemas.microsoft.com/office/word/2020/wordml/sdtdatahash" xmlns:w16sdtfl="http://schemas.microsoft.com/office/word/2024/wordml/sdtformatlock" xmlns:w16se="http://schemas.microsoft.com/office/word/2015/wordml/symex" xmlns:wpg="http://schemas.microsoft.com/office/word/2010/wordprocessingGroup" xmlns:wpi="http://schemas.microsoft.com/office/word/2010/wordprocessingInk" xmlns:wne="http://schemas.microsoft.com/office/word/2006/wordml" xmlns:wps="http://schemas.microsoft.com/office/word/2010/wordprocessingShape" mc:Ignorable="w14 w15 w16se w16cid w16 w16cex w16sdtdh w16sdtfl w16du wp14">
   <w:background w:color="FFFFFF" w:themeColor="background1"/>
   <w:body>
     <w:tbl>
@@ -20,7 +20,7 @@
           <w:p>
             <w:pPr>
               <w:pStyle w:val="Heading3"/>
-              <w:spacing w:before="30" w:after="30" w:line="276" w:lineRule="auto"/>
+              <w:spacing w:after="30" w:line="276" w:lineRule="auto"/>
               <w:rPr>
                 <w:rFonts w:ascii="EMprint" w:eastAsia="Dubai" w:hAnsi="EMprint" w:cs="Times New Roman"/>
                 <w:b w:val="0"/>
@@ -188,6 +188,36 @@
               <w:pStyle w:val="Heading3"/>
               <w:numPr>
                 <w:ilvl w:val="0"/>
+                <w:numId w:val="24"/>
+              </w:numPr>
+              <w:spacing w:line="276" w:lineRule="auto"/>
+              <w:ind w:left="360"/>
+              <w:rPr>
+                <w:rFonts w:ascii="EMprint" w:eastAsia="Dubai" w:hAnsi="EMprint" w:cs="Times New Roman"/>
+                <w:b w:val="0"/>
+                <w:caps w:val="0"/>
+                <w:color w:val="auto"/>
+                <w:sz w:val="20"/>
+                <w:szCs w:val="20"/>
+              </w:rPr>
+            </w:pPr>
+            <w:r>
+              <w:rPr>
+                <w:rFonts w:ascii="EMprint" w:eastAsia="Dubai" w:hAnsi="EMprint" w:cs="Times New Roman"/>
+                <w:b w:val="0"/>
+                <w:caps w:val="0"/>
+                <w:color w:val="auto"/>
+                <w:sz w:val="20"/>
+                <w:szCs w:val="20"/>
+              </w:rPr>
+              <w:t>Led the technical delivery of Allstate Insurance's contact center modernization, deploying a custom Amazon Connect solution with a React frontend and Node.js serverless microservices to migrate 500+ agents to production, resulting in $62,000 in immediate licensing cost reductions (projected $1.3M+ over 5 years).</w:t>
+            </w:r>
+          </w:p>
+          <w:p>
+            <w:pPr>
+              <w:pStyle w:val="Heading3"/>
+              <w:numPr>
+                <w:ilvl w:val="0"/>
                 <w:numId w:val="35"/>
               </w:numPr>
               <w:spacing w:after="60" w:line="276" w:lineRule="auto"/>
@@ -210,7 +240,37 @@
                 <w:sz w:val="20"/>
                 <w:szCs w:val="20"/>
               </w:rPr>
-              <w:t xml:space="preserve">Conducted </w:t>
+              <w:t>Spearhead the architecture and development of a new Auction Notification infrastructure for Amazon Logistics, directing the technical implementation for a team of 7 SDEs using Java and internal build systems (Brazil, Pipelines) to enhance a critical component of Amazon's global logistics network.</w:t>
+            </w:r>
+          </w:p>
+          <w:p>
+            <w:pPr>
+              <w:pStyle w:val="Heading3"/>
+              <w:numPr>
+                <w:ilvl w:val="0"/>
+                <w:numId w:val="35"/>
+              </w:numPr>
+              <w:spacing w:after="60" w:line="276" w:lineRule="auto"/>
+              <w:rPr>
+                <w:rFonts w:ascii="EMprint" w:eastAsia="Franklin Gothic Medium" w:hAnsi="EMprint" w:cs="Times New Roman"/>
+                <w:b w:val="0"/>
+                <w:caps w:val="0"/>
+                <w:smallCaps/>
+                <w:color w:val="auto"/>
+                <w:sz w:val="21"/>
+                <w:szCs w:val="21"/>
+              </w:rPr>
+            </w:pPr>
+            <w:r>
+              <w:rPr>
+                <w:rFonts w:ascii="EMprint" w:eastAsia="Dubai" w:hAnsi="EMprint" w:cs="Times New Roman"/>
+                <w:b w:val="0"/>
+                <w:caps w:val="0"/>
+                <w:color w:val="auto"/>
+                <w:sz w:val="20"/>
+                <w:szCs w:val="20"/>
+              </w:rPr>
+              <w:t xml:space="preserve">Architected and developed highly scalable, .NET-based APIs using AWS CDK for Navitus Health Solutions, enabling data service modernization to support goal of onboarding 1 million new </w:t>
             </w:r>
             <w:r>
               <w:rPr>
@@ -221,7 +281,7 @@
                 <w:sz w:val="20"/>
                 <w:szCs w:val="20"/>
               </w:rPr>
-              <w:t xml:space="preserve">an </w:t>
+              <w:t>users</w:t>
             </w:r>
             <w:r>
               <w:rPr>
@@ -232,7 +292,7 @@
                 <w:sz w:val="20"/>
                 <w:szCs w:val="20"/>
               </w:rPr>
-              <w:t>Application Modernization Assessment</w:t>
+              <w:t xml:space="preserve"> and achieving a 10/10 </w:t>
             </w:r>
             <w:r>
               <w:rPr>
@@ -243,7 +303,7 @@
                 <w:sz w:val="20"/>
                 <w:szCs w:val="20"/>
               </w:rPr>
-              <w:t xml:space="preserve">, </w:t>
+              <w:t>customer s</w:t>
             </w:r>
             <w:r>
               <w:rPr>
@@ -254,271 +314,7 @@
                 <w:sz w:val="20"/>
                 <w:szCs w:val="20"/>
               </w:rPr>
-              <w:t>architected</w:t>
-            </w:r>
-            <w:r>
-              <w:rPr>
-                <w:rFonts w:ascii="EMprint" w:eastAsia="Dubai" w:hAnsi="EMprint" w:cs="Times New Roman"/>
-                <w:b w:val="0"/>
-                <w:caps w:val="0"/>
-                <w:color w:val="auto"/>
-                <w:sz w:val="20"/>
-                <w:szCs w:val="20"/>
-              </w:rPr>
-              <w:t>, and developed</w:t>
-            </w:r>
-            <w:r>
-              <w:rPr>
-                <w:rFonts w:ascii="EMprint" w:eastAsia="Dubai" w:hAnsi="EMprint" w:cs="Times New Roman"/>
-                <w:b w:val="0"/>
-                <w:caps w:val="0"/>
-                <w:color w:val="auto"/>
-                <w:sz w:val="20"/>
-                <w:szCs w:val="20"/>
-              </w:rPr>
-              <w:t xml:space="preserve"> highly scalable,</w:t>
-            </w:r>
-            <w:r>
-              <w:rPr>
-                <w:rFonts w:ascii="EMprint" w:eastAsia="Dubai" w:hAnsi="EMprint" w:cs="Times New Roman"/>
-                <w:b w:val="0"/>
-                <w:caps w:val="0"/>
-                <w:color w:val="auto"/>
-                <w:sz w:val="20"/>
-                <w:szCs w:val="20"/>
-              </w:rPr>
-              <w:t xml:space="preserve"> </w:t>
-            </w:r>
-            <w:r>
-              <w:rPr>
-                <w:rFonts w:ascii="EMprint" w:eastAsia="Dubai" w:hAnsi="EMprint" w:cs="Times New Roman"/>
-                <w:b w:val="0"/>
-                <w:caps w:val="0"/>
-                <w:color w:val="auto"/>
-                <w:sz w:val="20"/>
-                <w:szCs w:val="20"/>
-              </w:rPr>
-              <w:t>AWS-hosted .NET-based APIs for Navitus Health Solutions</w:t>
-            </w:r>
-            <w:r>
-              <w:rPr>
-                <w:rFonts w:ascii="EMprint" w:eastAsia="Dubai" w:hAnsi="EMprint" w:cs="Times New Roman"/>
-                <w:b w:val="0"/>
-                <w:caps w:val="0"/>
-                <w:color w:val="auto"/>
-                <w:sz w:val="20"/>
-                <w:szCs w:val="20"/>
-              </w:rPr>
-              <w:t xml:space="preserve"> via AWS CDK IaC</w:t>
-            </w:r>
-            <w:r>
-              <w:rPr>
-                <w:rFonts w:ascii="EMprint" w:eastAsia="Dubai" w:hAnsi="EMprint" w:cs="Times New Roman"/>
-                <w:b w:val="0"/>
-                <w:caps w:val="0"/>
-                <w:color w:val="auto"/>
-                <w:sz w:val="20"/>
-                <w:szCs w:val="20"/>
-              </w:rPr>
-              <w:t xml:space="preserve">, enabling the </w:t>
-            </w:r>
-            <w:r>
-              <w:rPr>
-                <w:rFonts w:ascii="EMprint" w:eastAsia="Dubai" w:hAnsi="EMprint" w:cs="Times New Roman"/>
-                <w:b w:val="0"/>
-                <w:caps w:val="0"/>
-                <w:color w:val="auto"/>
-                <w:sz w:val="20"/>
-                <w:szCs w:val="20"/>
-              </w:rPr>
-              <w:t>modernization</w:t>
-            </w:r>
-            <w:r>
-              <w:rPr>
-                <w:rFonts w:ascii="EMprint" w:eastAsia="Dubai" w:hAnsi="EMprint" w:cs="Times New Roman"/>
-                <w:b w:val="0"/>
-                <w:caps w:val="0"/>
-                <w:color w:val="auto"/>
-                <w:sz w:val="20"/>
-                <w:szCs w:val="20"/>
-              </w:rPr>
-              <w:t xml:space="preserve"> of data services</w:t>
-            </w:r>
-            <w:r>
-              <w:rPr>
-                <w:rFonts w:ascii="EMprint" w:eastAsia="Dubai" w:hAnsi="EMprint" w:cs="Times New Roman"/>
-                <w:b w:val="0"/>
-                <w:caps w:val="0"/>
-                <w:color w:val="auto"/>
-                <w:sz w:val="20"/>
-                <w:szCs w:val="20"/>
-              </w:rPr>
-              <w:t xml:space="preserve"> </w:t>
-            </w:r>
-            <w:r>
-              <w:rPr>
-                <w:rFonts w:ascii="EMprint" w:eastAsia="Dubai" w:hAnsi="EMprint" w:cs="Times New Roman"/>
-                <w:b w:val="0"/>
-                <w:caps w:val="0"/>
-                <w:color w:val="auto"/>
-                <w:sz w:val="20"/>
-                <w:szCs w:val="20"/>
-              </w:rPr>
-              <w:t>and seamless integration with</w:t>
-            </w:r>
-            <w:r>
-              <w:rPr>
-                <w:rFonts w:ascii="EMprint" w:eastAsia="Dubai" w:hAnsi="EMprint" w:cs="Times New Roman"/>
-                <w:b w:val="0"/>
-                <w:caps w:val="0"/>
-                <w:color w:val="auto"/>
-                <w:sz w:val="20"/>
-                <w:szCs w:val="20"/>
-              </w:rPr>
-              <w:t xml:space="preserve"> new</w:t>
-            </w:r>
-            <w:r>
-              <w:rPr>
-                <w:rFonts w:ascii="EMprint" w:eastAsia="Dubai" w:hAnsi="EMprint" w:cs="Times New Roman"/>
-                <w:b w:val="0"/>
-                <w:caps w:val="0"/>
-                <w:color w:val="auto"/>
-                <w:sz w:val="20"/>
-                <w:szCs w:val="20"/>
-              </w:rPr>
-              <w:t xml:space="preserve"> third-party vendors, essential for scaling to accommodate 1 million new members by 2025. </w:t>
-            </w:r>
-            <w:r>
-              <w:rPr>
-                <w:rFonts w:ascii="EMprint" w:eastAsia="Dubai" w:hAnsi="EMprint" w:cs="Times New Roman"/>
-                <w:b w:val="0"/>
-                <w:caps w:val="0"/>
-                <w:color w:val="auto"/>
-                <w:sz w:val="20"/>
-                <w:szCs w:val="20"/>
-              </w:rPr>
-              <w:t>These</w:t>
-            </w:r>
-            <w:r>
-              <w:rPr>
-                <w:rFonts w:ascii="EMprint" w:eastAsia="Dubai" w:hAnsi="EMprint" w:cs="Times New Roman"/>
-                <w:b w:val="0"/>
-                <w:caps w:val="0"/>
-                <w:color w:val="auto"/>
-                <w:sz w:val="20"/>
-                <w:szCs w:val="20"/>
-              </w:rPr>
-              <w:t xml:space="preserve"> contribution</w:t>
-            </w:r>
-            <w:r>
-              <w:rPr>
-                <w:rFonts w:ascii="EMprint" w:eastAsia="Dubai" w:hAnsi="EMprint" w:cs="Times New Roman"/>
-                <w:b w:val="0"/>
-                <w:caps w:val="0"/>
-                <w:color w:val="auto"/>
-                <w:sz w:val="20"/>
-                <w:szCs w:val="20"/>
-              </w:rPr>
-              <w:t>s, which included over 80</w:t>
-            </w:r>
-            <w:r>
-              <w:rPr>
-                <w:rFonts w:ascii="EMprint" w:eastAsia="Dubai" w:hAnsi="EMprint" w:cs="Times New Roman"/>
-                <w:b w:val="0"/>
-                <w:caps w:val="0"/>
-                <w:color w:val="auto"/>
-                <w:sz w:val="20"/>
-                <w:szCs w:val="20"/>
-              </w:rPr>
-              <w:t xml:space="preserve"> </w:t>
-            </w:r>
-            <w:r>
-              <w:rPr>
-                <w:rFonts w:ascii="EMprint" w:eastAsia="Dubai" w:hAnsi="EMprint" w:cs="Times New Roman"/>
-                <w:b w:val="0"/>
-                <w:caps w:val="0"/>
-                <w:color w:val="auto"/>
-                <w:sz w:val="20"/>
-                <w:szCs w:val="20"/>
-              </w:rPr>
-              <w:t>hours of AWS workshops and training sessions led by Mario,</w:t>
-            </w:r>
-            <w:r>
-              <w:rPr>
-                <w:rFonts w:ascii="EMprint" w:eastAsia="Dubai" w:hAnsi="EMprint" w:cs="Times New Roman"/>
-                <w:b w:val="0"/>
-                <w:caps w:val="0"/>
-                <w:color w:val="auto"/>
-                <w:sz w:val="20"/>
-                <w:szCs w:val="20"/>
-              </w:rPr>
-              <w:t xml:space="preserve"> </w:t>
-            </w:r>
-            <w:r>
-              <w:rPr>
-                <w:rFonts w:ascii="EMprint" w:eastAsia="Dubai" w:hAnsi="EMprint" w:cs="Times New Roman"/>
-                <w:b w:val="0"/>
-                <w:caps w:val="0"/>
-                <w:color w:val="auto"/>
-                <w:sz w:val="20"/>
-                <w:szCs w:val="20"/>
-              </w:rPr>
-              <w:t>were</w:t>
-            </w:r>
-            <w:r>
-              <w:rPr>
-                <w:rFonts w:ascii="EMprint" w:eastAsia="Dubai" w:hAnsi="EMprint" w:cs="Times New Roman"/>
-                <w:b w:val="0"/>
-                <w:caps w:val="0"/>
-                <w:color w:val="auto"/>
-                <w:sz w:val="20"/>
-                <w:szCs w:val="20"/>
-              </w:rPr>
-              <w:t xml:space="preserve"> instrumental in achieving a perfect 10/10 Customer Satisfaction score</w:t>
-            </w:r>
-            <w:r>
-              <w:rPr>
-                <w:rFonts w:ascii="EMprint" w:eastAsia="Dubai" w:hAnsi="EMprint" w:cs="Times New Roman"/>
-                <w:b w:val="0"/>
-                <w:caps w:val="0"/>
-                <w:color w:val="auto"/>
-                <w:sz w:val="20"/>
-                <w:szCs w:val="20"/>
-              </w:rPr>
-              <w:t xml:space="preserve"> and continued partnership through </w:t>
-            </w:r>
-            <w:r>
-              <w:rPr>
-                <w:rFonts w:ascii="EMprint" w:eastAsia="Dubai" w:hAnsi="EMprint" w:cs="Times New Roman"/>
-                <w:b w:val="0"/>
-                <w:caps w:val="0"/>
-                <w:color w:val="auto"/>
-                <w:sz w:val="20"/>
-                <w:szCs w:val="20"/>
-              </w:rPr>
-              <w:t xml:space="preserve">the </w:t>
-            </w:r>
-            <w:r>
-              <w:rPr>
-                <w:rFonts w:ascii="EMprint" w:eastAsia="Dubai" w:hAnsi="EMprint" w:cs="Times New Roman"/>
-                <w:b w:val="0"/>
-                <w:caps w:val="0"/>
-                <w:color w:val="auto"/>
-                <w:sz w:val="20"/>
-                <w:szCs w:val="20"/>
-              </w:rPr>
-              <w:t>end of 2024</w:t>
-            </w:r>
-            <w:r>
-              <w:rPr>
-                <w:rFonts w:ascii="EMprint" w:eastAsia="Dubai" w:hAnsi="EMprint" w:cs="Times New Roman"/>
-                <w:b w:val="0"/>
-                <w:caps w:val="0"/>
-                <w:color w:val="auto"/>
-                <w:sz w:val="20"/>
-                <w:szCs w:val="20"/>
-              </w:rPr>
-              <w:t>.</w:t>
+              <w:t>atisfaction score.</w:t>
             </w:r>
           </w:p>
         </w:tc>
@@ -788,7 +584,7 @@
                 <w:ilvl w:val="0"/>
                 <w:numId w:val="24"/>
               </w:numPr>
-              <w:spacing w:after="120" w:line="276" w:lineRule="auto"/>
+              <w:spacing w:after="60" w:line="276" w:lineRule="auto"/>
               <w:ind w:left="360"/>
               <w:rPr>
                 <w:rFonts w:ascii="EMprint" w:eastAsia="Dubai" w:hAnsi="EMprint" w:cs="Times New Roman"/>
@@ -808,7 +604,7 @@
                 <w:sz w:val="20"/>
                 <w:szCs w:val="20"/>
               </w:rPr>
-              <w:t>In a collaborative effort on a 7-member team for Telecom Argentina, a significant portion of the development tasks, representing 43% of the workload, was managed</w:t>
+              <w:t>Delivered 37 new features and 353 security fortifications for Telecom Argentina's mission-critical Operations Dashboard (React, Node.js), used daily by 5,000+ field technicians. Contributions were pivotal in securing a 10/10</w:t>
             </w:r>
             <w:r>
               <w:rPr>
@@ -819,7 +615,7 @@
                 <w:sz w:val="20"/>
                 <w:szCs w:val="20"/>
               </w:rPr>
-              <w:t xml:space="preserve"> solely</w:t>
+              <w:t xml:space="preserve"> Satisfaction</w:t>
             </w:r>
             <w:r>
               <w:rPr>
@@ -830,216 +626,7 @@
                 <w:sz w:val="20"/>
                 <w:szCs w:val="20"/>
               </w:rPr>
-              <w:t xml:space="preserve"> by Mario</w:t>
-            </w:r>
-            <w:r>
-              <w:rPr>
-                <w:rFonts w:ascii="EMprint" w:eastAsia="Dubai" w:hAnsi="EMprint" w:cs="Times New Roman"/>
-                <w:b w:val="0"/>
-                <w:caps w:val="0"/>
-                <w:color w:val="auto"/>
-                <w:sz w:val="20"/>
-                <w:szCs w:val="20"/>
-              </w:rPr>
-              <w:t xml:space="preserve"> to enhance the</w:t>
-            </w:r>
-            <w:r>
-              <w:rPr>
-                <w:rFonts w:ascii="EMprint" w:eastAsia="Dubai" w:hAnsi="EMprint" w:cs="Times New Roman"/>
-                <w:b w:val="0"/>
-                <w:caps w:val="0"/>
-                <w:color w:val="auto"/>
-                <w:sz w:val="20"/>
-                <w:szCs w:val="20"/>
-              </w:rPr>
-              <w:t>ir React</w:t>
-            </w:r>
-            <w:r>
-              <w:rPr>
-                <w:rFonts w:ascii="EMprint" w:eastAsia="Dubai" w:hAnsi="EMprint" w:cs="Times New Roman"/>
-                <w:b w:val="0"/>
-                <w:caps w:val="0"/>
-                <w:color w:val="auto"/>
-                <w:sz w:val="20"/>
-                <w:szCs w:val="20"/>
-              </w:rPr>
-              <w:t>-based and Node.js GraphQL</w:t>
-            </w:r>
-            <w:r>
-              <w:rPr>
-                <w:rFonts w:ascii="EMprint" w:eastAsia="Dubai" w:hAnsi="EMprint" w:cs="Times New Roman"/>
-                <w:b w:val="0"/>
-                <w:caps w:val="0"/>
-                <w:color w:val="auto"/>
-                <w:sz w:val="20"/>
-                <w:szCs w:val="20"/>
-              </w:rPr>
-              <w:t>-</w:t>
-            </w:r>
-            <w:r>
-              <w:rPr>
-                <w:rFonts w:ascii="EMprint" w:eastAsia="Dubai" w:hAnsi="EMprint" w:cs="Times New Roman"/>
-                <w:b w:val="0"/>
-                <w:caps w:val="0"/>
-                <w:color w:val="auto"/>
-                <w:sz w:val="20"/>
-                <w:szCs w:val="20"/>
-              </w:rPr>
-              <w:t>enabled</w:t>
-            </w:r>
-            <w:r>
-              <w:rPr>
-                <w:rFonts w:ascii="EMprint" w:eastAsia="Dubai" w:hAnsi="EMprint" w:cs="Times New Roman"/>
-                <w:b w:val="0"/>
-                <w:caps w:val="0"/>
-                <w:color w:val="auto"/>
-                <w:sz w:val="20"/>
-                <w:szCs w:val="20"/>
-              </w:rPr>
-              <w:t xml:space="preserve"> Operations Dashboard</w:t>
-            </w:r>
-            <w:r>
-              <w:rPr>
-                <w:rFonts w:ascii="EMprint" w:eastAsia="Dubai" w:hAnsi="EMprint" w:cs="Times New Roman"/>
-                <w:b w:val="0"/>
-                <w:caps w:val="0"/>
-                <w:color w:val="auto"/>
-                <w:sz w:val="20"/>
-                <w:szCs w:val="20"/>
-              </w:rPr>
-              <w:t xml:space="preserve"> via AWS CDK and CloudFormation</w:t>
-            </w:r>
-            <w:r>
-              <w:rPr>
-                <w:rFonts w:ascii="EMprint" w:eastAsia="Dubai" w:hAnsi="EMprint" w:cs="Times New Roman"/>
-                <w:b w:val="0"/>
-                <w:caps w:val="0"/>
-                <w:color w:val="auto"/>
-                <w:sz w:val="20"/>
-                <w:szCs w:val="20"/>
-              </w:rPr>
-              <w:t xml:space="preserve"> critical for over 5,000 field technicians</w:t>
-            </w:r>
-            <w:r>
-              <w:rPr>
-                <w:rFonts w:ascii="EMprint" w:eastAsia="Dubai" w:hAnsi="EMprint" w:cs="Times New Roman"/>
-                <w:b w:val="0"/>
-                <w:caps w:val="0"/>
-                <w:color w:val="auto"/>
-                <w:sz w:val="20"/>
-                <w:szCs w:val="20"/>
-              </w:rPr>
-              <w:t>,</w:t>
-            </w:r>
-            <w:r>
-              <w:rPr>
-                <w:rFonts w:ascii="EMprint" w:eastAsia="Dubai" w:hAnsi="EMprint" w:cs="Times New Roman"/>
-                <w:b w:val="0"/>
-                <w:caps w:val="0"/>
-                <w:color w:val="auto"/>
-                <w:sz w:val="20"/>
-                <w:szCs w:val="20"/>
-              </w:rPr>
-              <w:t xml:space="preserve"> daily. </w:t>
-            </w:r>
-            <w:r>
-              <w:rPr>
-                <w:rFonts w:ascii="EMprint" w:eastAsia="Dubai" w:hAnsi="EMprint" w:cs="Times New Roman"/>
-                <w:b w:val="0"/>
-                <w:caps w:val="0"/>
-                <w:color w:val="auto"/>
-                <w:sz w:val="20"/>
-                <w:szCs w:val="20"/>
-              </w:rPr>
-              <w:t>This direct contribution accounted for the introduction of 37 new feature</w:t>
-            </w:r>
-            <w:r>
-              <w:rPr>
-                <w:rFonts w:ascii="EMprint" w:eastAsia="Dubai" w:hAnsi="EMprint" w:cs="Times New Roman"/>
-                <w:b w:val="0"/>
-                <w:caps w:val="0"/>
-                <w:color w:val="auto"/>
-                <w:sz w:val="20"/>
-                <w:szCs w:val="20"/>
-              </w:rPr>
-              <w:t>s, a total of</w:t>
-            </w:r>
-            <w:r>
-              <w:rPr>
-                <w:rFonts w:ascii="EMprint" w:eastAsia="Dubai" w:hAnsi="EMprint" w:cs="Times New Roman"/>
-                <w:b w:val="0"/>
-                <w:caps w:val="0"/>
-                <w:color w:val="auto"/>
-                <w:sz w:val="20"/>
-                <w:szCs w:val="20"/>
-              </w:rPr>
-              <w:t xml:space="preserve"> 353 security </w:t>
-            </w:r>
-            <w:r>
-              <w:rPr>
-                <w:rFonts w:ascii="EMprint" w:eastAsia="Dubai" w:hAnsi="EMprint" w:cs="Times New Roman"/>
-                <w:b w:val="0"/>
-                <w:caps w:val="0"/>
-                <w:color w:val="auto"/>
-                <w:sz w:val="20"/>
-                <w:szCs w:val="20"/>
-              </w:rPr>
-              <w:t>fortifications</w:t>
-            </w:r>
-            <w:r>
-              <w:rPr>
-                <w:rFonts w:ascii="EMprint" w:eastAsia="Dubai" w:hAnsi="EMprint" w:cs="Times New Roman"/>
-                <w:b w:val="0"/>
-                <w:caps w:val="0"/>
-                <w:color w:val="auto"/>
-                <w:sz w:val="20"/>
-                <w:szCs w:val="20"/>
-              </w:rPr>
-              <w:t xml:space="preserve"> to their cloud implementation</w:t>
-            </w:r>
-            <w:r>
-              <w:rPr>
-                <w:rFonts w:ascii="EMprint" w:eastAsia="Dubai" w:hAnsi="EMprint" w:cs="Times New Roman"/>
-                <w:b w:val="0"/>
-                <w:caps w:val="0"/>
-                <w:color w:val="auto"/>
-                <w:sz w:val="20"/>
-                <w:szCs w:val="20"/>
-              </w:rPr>
-              <w:t>s</w:t>
-            </w:r>
-            <w:r>
-              <w:rPr>
-                <w:rFonts w:ascii="EMprint" w:eastAsia="Dubai" w:hAnsi="EMprint" w:cs="Times New Roman"/>
-                <w:b w:val="0"/>
-                <w:caps w:val="0"/>
-                <w:color w:val="auto"/>
-                <w:sz w:val="20"/>
-                <w:szCs w:val="20"/>
-              </w:rPr>
-              <w:t>, alongside personally leading 7 AWS workshops.</w:t>
-            </w:r>
-            <w:r>
-              <w:rPr>
-                <w:rFonts w:ascii="EMprint" w:eastAsia="Dubai" w:hAnsi="EMprint" w:cs="Times New Roman"/>
-                <w:b w:val="0"/>
-                <w:caps w:val="0"/>
-                <w:color w:val="auto"/>
-                <w:sz w:val="20"/>
-                <w:szCs w:val="20"/>
-              </w:rPr>
-              <w:t xml:space="preserve"> </w:t>
-            </w:r>
-            <w:r>
-              <w:rPr>
-                <w:rFonts w:ascii="EMprint" w:eastAsia="Dubai" w:hAnsi="EMprint" w:cs="Times New Roman"/>
-                <w:b w:val="0"/>
-                <w:caps w:val="0"/>
-                <w:color w:val="auto"/>
-                <w:sz w:val="20"/>
-                <w:szCs w:val="20"/>
-              </w:rPr>
-              <w:t>These collective contributions not only secured a 10/10 Customer Satisfaction score but also played a pivotal role in Telecom Argentina extending their partnership by another year.</w:t>
+              <w:t xml:space="preserve"> score and a multi-year contract extension.</w:t>
             </w:r>
           </w:p>
         </w:tc>
@@ -1180,7 +767,7 @@
                 <w:sz w:val="20"/>
                 <w:szCs w:val="20"/>
               </w:rPr>
-              <w:t>Develop</w:t>
+              <w:t>Pioneered the company’s adoption of the</w:t>
             </w:r>
             <w:r>
               <w:rPr>
@@ -1191,18 +778,7 @@
                 <w:sz w:val="20"/>
                 <w:szCs w:val="20"/>
               </w:rPr>
-              <w:t>ed</w:t>
-            </w:r>
-            <w:r>
-              <w:rPr>
-                <w:rFonts w:ascii="EMprint" w:eastAsiaTheme="minorHAnsi" w:hAnsi="EMprint" w:cstheme="minorBidi"/>
-                <w:b w:val="0"/>
-                <w:caps w:val="0"/>
-                <w:color w:val="auto"/>
-                <w:sz w:val="20"/>
-                <w:szCs w:val="20"/>
-              </w:rPr>
-              <w:t>, from scratch, an unannounced flagship product using the Next.js front-end (React based) framework after independently building 2 large-scale P</w:t>
+              <w:t xml:space="preserve"> Next.js front-end (React based) framework after independently building 2 large-scale P</w:t>
             </w:r>
             <w:r>
               <w:rPr>
@@ -1246,7 +822,7 @@
                 <w:sz w:val="20"/>
                 <w:szCs w:val="20"/>
               </w:rPr>
-              <w:t>s and hosting 3 technical workshops; my team is the first in our company to adopt this technology, allowing us to pioneer the future of front-end engineering at Gartner</w:t>
+              <w:t>s and hosting 3 technical workshops; my team is the first in our company to adopt this technology, allowing us t</w:t>
             </w:r>
             <w:r>
               <w:rPr>
@@ -1257,38 +833,7 @@
                 <w:sz w:val="20"/>
                 <w:szCs w:val="20"/>
               </w:rPr>
-              <w:t>.</w:t>
-            </w:r>
-          </w:p>
-          <w:p>
-            <w:pPr>
-              <w:pStyle w:val="Heading3"/>
-              <w:numPr>
-                <w:ilvl w:val="0"/>
-                <w:numId w:val="24"/>
-              </w:numPr>
-              <w:spacing w:line="276" w:lineRule="auto"/>
-              <w:ind w:left="360"/>
-              <w:contextualSpacing w:val="0"/>
-              <w:rPr>
-                <w:rFonts w:ascii="EMprint" w:eastAsiaTheme="minorHAnsi" w:hAnsi="EMprint" w:cstheme="minorBidi"/>
-                <w:b w:val="0"/>
-                <w:caps w:val="0"/>
-                <w:color w:val="auto"/>
-                <w:sz w:val="20"/>
-                <w:szCs w:val="20"/>
-              </w:rPr>
-            </w:pPr>
-            <w:r>
-              <w:rPr>
-                <w:rFonts w:ascii="EMprint" w:eastAsiaTheme="minorHAnsi" w:hAnsi="EMprint" w:cstheme="minorBidi"/>
-                <w:b w:val="0"/>
-                <w:caps w:val="0"/>
-                <w:color w:val="auto"/>
-                <w:sz w:val="20"/>
-                <w:szCs w:val="20"/>
-              </w:rPr>
-              <w:t xml:space="preserve">Support flagship products such as the Gartner Hype Cycle™ and Gartner Magic Quadrant™, delivering new features and performance enhancements to tools used by </w:t>
+              <w:t>o define</w:t>
             </w:r>
             <w:r>
               <w:rPr>
@@ -1299,18 +844,7 @@
                 <w:sz w:val="20"/>
                 <w:szCs w:val="20"/>
               </w:rPr>
-              <w:t>over 2,200</w:t>
-            </w:r>
-            <w:r>
-              <w:rPr>
-                <w:rFonts w:ascii="EMprint" w:eastAsiaTheme="minorHAnsi" w:hAnsi="EMprint" w:cstheme="minorBidi"/>
-                <w:b w:val="0"/>
-                <w:caps w:val="0"/>
-                <w:color w:val="auto"/>
-                <w:sz w:val="20"/>
-                <w:szCs w:val="20"/>
-              </w:rPr>
-              <w:t xml:space="preserve"> analysts and researchers to deliver insights to our thousands of executive clients around the globe</w:t>
+              <w:t xml:space="preserve"> the future of front-end engineering at Gartner</w:t>
             </w:r>
             <w:r>
               <w:rPr>
@@ -1349,7 +883,29 @@
                 <w:sz w:val="20"/>
                 <w:szCs w:val="20"/>
               </w:rPr>
-              <w:t>Modernize large-scale enterprise-grade systems from .NET Core 2.X / .NET Framework 4.X to .NET 6 &amp; Angular 8.X to Angular 13.X, leading to performance improvements of up to 60% across the entirety of our systems</w:t>
+              <w:t>Modernize</w:t>
+            </w:r>
+            <w:r>
+              <w:rPr>
+                <w:rFonts w:ascii="EMprint" w:eastAsiaTheme="minorHAnsi" w:hAnsi="EMprint" w:cstheme="minorBidi"/>
+                <w:b w:val="0"/>
+                <w:caps w:val="0"/>
+                <w:color w:val="auto"/>
+                <w:sz w:val="20"/>
+                <w:szCs w:val="20"/>
+              </w:rPr>
+              <w:t>d</w:t>
+            </w:r>
+            <w:r>
+              <w:rPr>
+                <w:rFonts w:ascii="EMprint" w:eastAsiaTheme="minorHAnsi" w:hAnsi="EMprint" w:cstheme="minorBidi"/>
+                <w:b w:val="0"/>
+                <w:caps w:val="0"/>
+                <w:color w:val="auto"/>
+                <w:sz w:val="20"/>
+                <w:szCs w:val="20"/>
+              </w:rPr>
+              <w:t xml:space="preserve"> large-scale enterprise-grade systems from .NET Core 2.X / .NET Framework 4.X to .NET 6 &amp; Angular 8.X to Angular 13.X, leading to performance improvements of up to 60% across the entirety of our systems</w:t>
             </w:r>
             <w:r>
               <w:rPr>
@@ -1895,6 +1451,225 @@
                 <w:color w:val="auto"/>
                 <w:sz w:val="16"/>
               </w:rPr>
+              <w:t>A</w:t>
+            </w:r>
+            <w:r>
+              <w:rPr>
+                <w:rFonts w:ascii="EMprint" w:hAnsi="EMprint" w:cs="Times New Roman"/>
+                <w:color w:val="auto"/>
+                <w:sz w:val="16"/>
+              </w:rPr>
+              <w:t>PRIL</w:t>
+            </w:r>
+            <w:r>
+              <w:rPr>
+                <w:rFonts w:ascii="EMprint" w:hAnsi="EMprint" w:cs="Times New Roman"/>
+                <w:color w:val="auto"/>
+                <w:sz w:val="16"/>
+              </w:rPr>
+              <w:t xml:space="preserve"> </w:t>
+            </w:r>
+            <w:r>
+              <w:rPr>
+                <w:rFonts w:ascii="EMprint" w:hAnsi="EMprint" w:cs="Times New Roman"/>
+                <w:color w:val="auto"/>
+                <w:sz w:val="16"/>
+              </w:rPr>
+              <w:t>20</w:t>
+            </w:r>
+            <w:r>
+              <w:rPr>
+                <w:rFonts w:ascii="EMprint" w:hAnsi="EMprint" w:cs="Times New Roman"/>
+                <w:color w:val="auto"/>
+                <w:sz w:val="16"/>
+              </w:rPr>
+              <w:t>2</w:t>
+            </w:r>
+            <w:r>
+              <w:rPr>
+                <w:rFonts w:ascii="EMprint" w:hAnsi="EMprint" w:cs="Times New Roman"/>
+                <w:color w:val="auto"/>
+                <w:sz w:val="16"/>
+              </w:rPr>
+              <w:t>5</w:t>
+            </w:r>
+            <w:r>
+              <w:rPr>
+                <w:rFonts w:ascii="EMprint" w:hAnsi="EMprint" w:cs="Times New Roman"/>
+                <w:color w:val="auto"/>
+                <w:sz w:val="16"/>
+              </w:rPr>
+              <w:t xml:space="preserve"> – </w:t>
+            </w:r>
+            <w:r>
+              <w:rPr>
+                <w:rFonts w:ascii="EMprint" w:hAnsi="EMprint" w:cs="Times New Roman"/>
+                <w:color w:val="auto"/>
+                <w:sz w:val="16"/>
+              </w:rPr>
+              <w:t>PRESENT</w:t>
+            </w:r>
+          </w:p>
+          <w:p>
+            <w:pPr>
+              <w:pStyle w:val="Heading2"/>
+              <w:contextualSpacing w:val="0"/>
+              <w:rPr>
+                <w:rStyle w:val="SubtleReference"/>
+                <w:rFonts w:ascii="EMprint" w:hAnsi="EMprint" w:cs="Times New Roman"/>
+                <w:caps w:val="0"/>
+                <w:color w:val="auto"/>
+                <w:sz w:val="21"/>
+                <w:szCs w:val="21"/>
+              </w:rPr>
+            </w:pPr>
+            <w:r>
+              <w:rPr>
+                <w:rFonts w:ascii="EMprint" w:hAnsi="EMprint" w:cs="Times New Roman"/>
+                <w:color w:val="auto"/>
+                <w:sz w:val="21"/>
+                <w:szCs w:val="21"/>
+              </w:rPr>
+              <w:t>Latinos@Amazon – Houston Chapter</w:t>
+            </w:r>
+            <w:r>
+              <w:rPr>
+                <w:rFonts w:ascii="EMprint" w:hAnsi="EMprint" w:cs="Times New Roman"/>
+                <w:color w:val="auto"/>
+                <w:sz w:val="21"/>
+                <w:szCs w:val="21"/>
+              </w:rPr>
+              <w:t xml:space="preserve">, </w:t>
+            </w:r>
+            <w:r>
+              <w:rPr>
+                <w:rStyle w:val="SubtleReference"/>
+                <w:rFonts w:ascii="EMprint" w:hAnsi="EMprint" w:cs="Times New Roman"/>
+                <w:caps w:val="0"/>
+                <w:color w:val="auto"/>
+                <w:sz w:val="21"/>
+                <w:szCs w:val="21"/>
+              </w:rPr>
+              <w:t>Founding Vice President</w:t>
+            </w:r>
+          </w:p>
+          <w:p>
+            <w:pPr>
+              <w:pStyle w:val="Heading3"/>
+              <w:numPr>
+                <w:ilvl w:val="0"/>
+                <w:numId w:val="24"/>
+              </w:numPr>
+              <w:spacing w:line="276" w:lineRule="auto"/>
+              <w:ind w:left="360"/>
+              <w:rPr>
+                <w:rFonts w:ascii="EMprint" w:eastAsiaTheme="minorHAnsi" w:hAnsi="EMprint" w:cstheme="minorBidi"/>
+                <w:b w:val="0"/>
+                <w:caps w:val="0"/>
+                <w:color w:val="auto"/>
+                <w:sz w:val="20"/>
+                <w:szCs w:val="20"/>
+              </w:rPr>
+            </w:pPr>
+            <w:r>
+              <w:rPr>
+                <w:rFonts w:ascii="EMprint" w:eastAsiaTheme="minorHAnsi" w:hAnsi="EMprint" w:cstheme="minorBidi"/>
+                <w:b w:val="0"/>
+                <w:caps w:val="0"/>
+                <w:color w:val="auto"/>
+                <w:sz w:val="20"/>
+                <w:szCs w:val="20"/>
+              </w:rPr>
+              <w:t>Spearheaded the establishment of the Latinos@Amazon Houston chapter, securing executive sponsorship, organizational funding, and leading the official chartering process from concept to launch.</w:t>
+            </w:r>
+          </w:p>
+          <w:p>
+            <w:pPr>
+              <w:pStyle w:val="Heading3"/>
+              <w:numPr>
+                <w:ilvl w:val="0"/>
+                <w:numId w:val="24"/>
+              </w:numPr>
+              <w:spacing w:line="276" w:lineRule="auto"/>
+              <w:ind w:left="360"/>
+              <w:rPr>
+                <w:rFonts w:ascii="EMprint" w:eastAsiaTheme="minorHAnsi" w:hAnsi="EMprint" w:cstheme="minorBidi"/>
+                <w:b w:val="0"/>
+                <w:caps w:val="0"/>
+                <w:color w:val="auto"/>
+                <w:sz w:val="20"/>
+                <w:szCs w:val="20"/>
+              </w:rPr>
+            </w:pPr>
+            <w:r>
+              <w:rPr>
+                <w:rFonts w:ascii="EMprint" w:eastAsiaTheme="minorHAnsi" w:hAnsi="EMprint" w:cstheme="minorBidi"/>
+                <w:b w:val="0"/>
+                <w:caps w:val="0"/>
+                <w:color w:val="auto"/>
+                <w:sz w:val="20"/>
+                <w:szCs w:val="20"/>
+              </w:rPr>
+              <w:t>Designed and executed Amazon's first-ever Career Day partnership with the non-profit Breakthrough Houston, creating a full-day immersive experience for 30 middle school students from historically excluded communities.</w:t>
+            </w:r>
+          </w:p>
+          <w:p>
+            <w:pPr>
+              <w:pStyle w:val="Heading3"/>
+              <w:numPr>
+                <w:ilvl w:val="0"/>
+                <w:numId w:val="24"/>
+              </w:numPr>
+              <w:spacing w:after="60" w:line="276" w:lineRule="auto"/>
+              <w:ind w:left="360"/>
+              <w:rPr>
+                <w:rFonts w:ascii="EMprint" w:hAnsi="EMprint" w:cs="Times New Roman"/>
+                <w:color w:val="auto"/>
+                <w:sz w:val="16"/>
+              </w:rPr>
+            </w:pPr>
+            <w:r>
+              <w:rPr>
+                <w:rFonts w:ascii="EMprint" w:eastAsiaTheme="minorHAnsi" w:hAnsi="EMprint" w:cstheme="minorBidi"/>
+                <w:b w:val="0"/>
+                <w:caps w:val="0"/>
+                <w:color w:val="auto"/>
+                <w:sz w:val="20"/>
+                <w:szCs w:val="20"/>
+              </w:rPr>
+              <w:t>Drove community engagement by organizing key initiatives, including mobilizing a record 30 volunteers for a high school graduation event and coordinating a food drive that provided over 1,000 meals to 50+ local families.</w:t>
+            </w:r>
+          </w:p>
+        </w:tc>
+      </w:tr>
+      <w:tr>
+        <w:tc>
+          <w:tcPr>
+            <w:tcW w:w="10800" w:type="dxa"/>
+          </w:tcPr>
+          <w:p>
+            <w:pPr>
+              <w:tabs>
+                <w:tab w:val="left" w:pos="720"/>
+                <w:tab w:val="left" w:pos="1440"/>
+                <w:tab w:val="left" w:pos="2160"/>
+                <w:tab w:val="left" w:pos="2880"/>
+                <w:tab w:val="left" w:pos="3600"/>
+                <w:tab w:val="right" w:pos="10800"/>
+              </w:tabs>
+              <w:rPr>
+                <w:rFonts w:ascii="EMprint" w:hAnsi="EMprint" w:cs="Times New Roman"/>
+                <w:bCs/>
+                <w:color w:val="auto"/>
+                <w:sz w:val="16"/>
+              </w:rPr>
+            </w:pPr>
+            <w:r>
+              <w:rPr>
+                <w:rFonts w:ascii="EMprint" w:hAnsi="EMprint" w:cs="Times New Roman"/>
+                <w:color w:val="auto"/>
+                <w:sz w:val="16"/>
+              </w:rPr>
               <w:t xml:space="preserve">JANUARY </w:t>
             </w:r>
             <w:r>
@@ -2092,6 +1867,17 @@
               </w:rPr>
               <w:t>loper</w:t>
             </w:r>
+            <w:r>
+              <w:rPr>
+                <w:rStyle w:val="SubtleReference"/>
+                <w:rFonts w:ascii="EMprint" w:hAnsi="EMprint" w:cs="Times New Roman"/>
+                <w:caps w:val="0"/>
+                <w:color w:val="auto"/>
+                <w:sz w:val="21"/>
+                <w:szCs w:val="21"/>
+              </w:rPr>
+              <w:t xml:space="preserve"> and architect</w:t>
+            </w:r>
           </w:p>
           <w:p>
             <w:pPr>
@@ -2262,7 +2048,18 @@
                 <w:sz w:val="20"/>
                 <w:szCs w:val="20"/>
               </w:rPr>
-              <w:t xml:space="preserve"> our</w:t>
+              <w:t xml:space="preserve"> </w:t>
+            </w:r>
+            <w:r>
+              <w:rPr>
+                <w:rFonts w:ascii="EMprint" w:eastAsiaTheme="minorHAnsi" w:hAnsi="EMprint" w:cstheme="minorBidi"/>
+                <w:b w:val="0"/>
+                <w:caps w:val="0"/>
+                <w:color w:val="auto"/>
+                <w:sz w:val="20"/>
+                <w:szCs w:val="20"/>
+              </w:rPr>
+              <w:t>our</w:t>
             </w:r>
             <w:r>
               <w:rPr>
@@ -2405,7 +2202,7 @@
                 <w:sz w:val="20"/>
                 <w:szCs w:val="20"/>
               </w:rPr>
-              <w:t>over 2</w:t>
+              <w:t xml:space="preserve">over </w:t>
             </w:r>
             <w:r>
               <w:rPr>
@@ -2416,7 +2213,18 @@
                 <w:sz w:val="20"/>
                 <w:szCs w:val="20"/>
               </w:rPr>
-              <w:t>94</w:t>
+              <w:t>3</w:t>
+            </w:r>
+            <w:r>
+              <w:rPr>
+                <w:rFonts w:ascii="EMprint" w:hAnsi="EMprint" w:cstheme="minorBidi"/>
+                <w:b w:val="0"/>
+                <w:caps w:val="0"/>
+                <w:color w:val="auto"/>
+                <w:sz w:val="20"/>
+                <w:szCs w:val="20"/>
+              </w:rPr>
+              <w:t>14</w:t>
             </w:r>
             <w:r>
               <w:rPr>
@@ -2506,231 +2314,7 @@
           <w:p>
             <w:pPr>
               <w:pStyle w:val="Heading3"/>
-              <w:contextualSpacing w:val="0"/>
-              <w:rPr>
-                <w:rFonts w:ascii="EMprint" w:hAnsi="EMprint" w:cs="Times New Roman"/>
-                <w:b w:val="0"/>
-                <w:color w:val="auto"/>
-                <w:sz w:val="16"/>
-              </w:rPr>
-            </w:pPr>
-            <w:r>
-              <w:rPr>
-                <w:rFonts w:ascii="EMprint" w:hAnsi="EMprint" w:cs="Times New Roman"/>
-                <w:b w:val="0"/>
-                <w:color w:val="auto"/>
-                <w:sz w:val="16"/>
-              </w:rPr>
-              <w:t xml:space="preserve">JANUARY </w:t>
-            </w:r>
-            <w:r>
-              <w:rPr>
-                <w:rFonts w:ascii="EMprint" w:hAnsi="EMprint" w:cs="Times New Roman"/>
-                <w:b w:val="0"/>
-                <w:color w:val="auto"/>
-                <w:sz w:val="16"/>
-              </w:rPr>
-              <w:t>20</w:t>
-            </w:r>
-            <w:r>
-              <w:rPr>
-                <w:rFonts w:ascii="EMprint" w:hAnsi="EMprint" w:cs="Times New Roman"/>
-                <w:b w:val="0"/>
-                <w:color w:val="auto"/>
-                <w:sz w:val="16"/>
-              </w:rPr>
-              <w:t>22</w:t>
-            </w:r>
-            <w:r>
-              <w:rPr>
-                <w:rFonts w:ascii="EMprint" w:hAnsi="EMprint" w:cs="Times New Roman"/>
-                <w:b w:val="0"/>
-                <w:color w:val="auto"/>
-                <w:sz w:val="16"/>
-              </w:rPr>
-              <w:t xml:space="preserve"> – </w:t>
-            </w:r>
-            <w:r>
-              <w:rPr>
-                <w:rFonts w:ascii="EMprint" w:hAnsi="EMprint" w:cs="Times New Roman"/>
-                <w:b w:val="0"/>
-                <w:color w:val="auto"/>
-                <w:sz w:val="16"/>
-              </w:rPr>
-              <w:t>Present</w:t>
-            </w:r>
-          </w:p>
-          <w:p>
-            <w:pPr>
-              <w:pStyle w:val="Heading2"/>
-              <w:contextualSpacing w:val="0"/>
-              <w:rPr>
-                <w:rStyle w:val="SubtleReference"/>
-                <w:rFonts w:ascii="EMprint" w:hAnsi="EMprint" w:cs="Times New Roman"/>
-                <w:caps w:val="0"/>
-                <w:color w:val="auto"/>
-                <w:sz w:val="21"/>
-                <w:szCs w:val="21"/>
-              </w:rPr>
-            </w:pPr>
-            <w:r>
-              <w:rPr>
-                <w:rFonts w:ascii="EMprint" w:hAnsi="EMprint" w:cs="Times New Roman"/>
-                <w:color w:val="auto"/>
-                <w:sz w:val="21"/>
-                <w:szCs w:val="21"/>
-              </w:rPr>
-              <w:t>Baylor University School of Engineering and Computer Science</w:t>
-            </w:r>
-            <w:r>
-              <w:rPr>
-                <w:rFonts w:ascii="EMprint" w:hAnsi="EMprint" w:cs="Times New Roman"/>
-                <w:color w:val="auto"/>
-                <w:sz w:val="21"/>
-                <w:szCs w:val="21"/>
-              </w:rPr>
-              <w:t xml:space="preserve">, </w:t>
-            </w:r>
-            <w:r>
-              <w:rPr>
-                <w:rStyle w:val="SubtleReference"/>
-                <w:rFonts w:ascii="EMprint" w:hAnsi="EMprint" w:cs="Times New Roman"/>
-                <w:caps w:val="0"/>
-                <w:color w:val="auto"/>
-                <w:sz w:val="21"/>
-                <w:szCs w:val="21"/>
-              </w:rPr>
-              <w:t>Alumni Mentor</w:t>
-            </w:r>
-          </w:p>
-          <w:p>
-            <w:pPr>
-              <w:pStyle w:val="Heading3"/>
-              <w:numPr>
-                <w:ilvl w:val="0"/>
-                <w:numId w:val="24"/>
-              </w:numPr>
-              <w:spacing w:after="60" w:line="276" w:lineRule="auto"/>
-              <w:ind w:left="360"/>
-              <w:contextualSpacing w:val="0"/>
-              <w:rPr>
-                <w:rFonts w:ascii="EMprint" w:hAnsi="EMprint" w:cs="Times New Roman"/>
-                <w:color w:val="auto"/>
-                <w:sz w:val="21"/>
-                <w:szCs w:val="21"/>
-              </w:rPr>
-            </w:pPr>
-            <w:r>
-              <w:rPr>
-                <w:rFonts w:ascii="EMprint" w:eastAsiaTheme="minorHAnsi" w:hAnsi="EMprint" w:cstheme="minorBidi"/>
-                <w:b w:val="0"/>
-                <w:caps w:val="0"/>
-                <w:color w:val="auto"/>
-                <w:sz w:val="20"/>
-                <w:szCs w:val="20"/>
-              </w:rPr>
-              <w:t>Establish a pathway to success for</w:t>
-            </w:r>
-            <w:r>
-              <w:rPr>
-                <w:rFonts w:ascii="EMprint" w:eastAsiaTheme="minorHAnsi" w:hAnsi="EMprint" w:cstheme="minorBidi"/>
-                <w:b w:val="0"/>
-                <w:caps w:val="0"/>
-                <w:color w:val="auto"/>
-                <w:sz w:val="20"/>
-                <w:szCs w:val="20"/>
-              </w:rPr>
-              <w:t xml:space="preserve"> </w:t>
-            </w:r>
-            <w:r>
-              <w:rPr>
-                <w:rFonts w:ascii="EMprint" w:eastAsiaTheme="minorHAnsi" w:hAnsi="EMprint" w:cstheme="minorBidi"/>
-                <w:b w:val="0"/>
-                <w:caps w:val="0"/>
-                <w:color w:val="auto"/>
-                <w:sz w:val="20"/>
-                <w:szCs w:val="20"/>
-              </w:rPr>
-              <w:t>9</w:t>
-            </w:r>
-            <w:r>
-              <w:rPr>
-                <w:rFonts w:ascii="EMprint" w:eastAsiaTheme="minorHAnsi" w:hAnsi="EMprint" w:cstheme="minorBidi"/>
-                <w:b w:val="0"/>
-                <w:caps w:val="0"/>
-                <w:color w:val="auto"/>
-                <w:sz w:val="20"/>
-                <w:szCs w:val="20"/>
-              </w:rPr>
-              <w:t xml:space="preserve"> former and current</w:t>
-            </w:r>
-            <w:r>
-              <w:rPr>
-                <w:rFonts w:ascii="EMprint" w:eastAsiaTheme="minorHAnsi" w:hAnsi="EMprint" w:cstheme="minorBidi"/>
-                <w:b w:val="0"/>
-                <w:caps w:val="0"/>
-                <w:color w:val="auto"/>
-                <w:sz w:val="20"/>
-                <w:szCs w:val="20"/>
-              </w:rPr>
-              <w:t xml:space="preserve"> Computer Science undergraduates</w:t>
-            </w:r>
-            <w:r>
-              <w:rPr>
-                <w:rFonts w:ascii="EMprint" w:eastAsiaTheme="minorHAnsi" w:hAnsi="EMprint" w:cstheme="minorBidi"/>
-                <w:b w:val="0"/>
-                <w:caps w:val="0"/>
-                <w:color w:val="auto"/>
-                <w:sz w:val="20"/>
-                <w:szCs w:val="20"/>
-              </w:rPr>
-              <w:t xml:space="preserve"> to achieve their academic and professional goals over</w:t>
-            </w:r>
-            <w:r>
-              <w:rPr>
-                <w:rFonts w:ascii="EMprint" w:eastAsiaTheme="minorHAnsi" w:hAnsi="EMprint" w:cstheme="minorBidi"/>
-                <w:b w:val="0"/>
-                <w:caps w:val="0"/>
-                <w:color w:val="auto"/>
-                <w:sz w:val="20"/>
-                <w:szCs w:val="20"/>
-              </w:rPr>
-              <w:t xml:space="preserve"> the course of</w:t>
-            </w:r>
-            <w:r>
-              <w:rPr>
-                <w:rFonts w:ascii="EMprint" w:eastAsiaTheme="minorHAnsi" w:hAnsi="EMprint" w:cstheme="minorBidi"/>
-                <w:b w:val="0"/>
-                <w:caps w:val="0"/>
-                <w:color w:val="auto"/>
-                <w:sz w:val="20"/>
-                <w:szCs w:val="20"/>
-              </w:rPr>
-              <w:t xml:space="preserve"> an academic semester</w:t>
-            </w:r>
-            <w:r>
-              <w:rPr>
-                <w:rFonts w:ascii="EMprint" w:eastAsiaTheme="minorHAnsi" w:hAnsi="EMprint" w:cstheme="minorBidi"/>
-                <w:b w:val="0"/>
-                <w:caps w:val="0"/>
-                <w:color w:val="auto"/>
-                <w:sz w:val="20"/>
-                <w:szCs w:val="20"/>
-              </w:rPr>
-              <w:t>.</w:t>
-            </w:r>
-          </w:p>
-        </w:tc>
-      </w:tr>
-      <w:tr>
-        <w:tc>
-          <w:tcPr>
-            <w:tcW w:w="10800" w:type="dxa"/>
-          </w:tcPr>
-          <w:p>
-            <w:pPr>
-              <w:pStyle w:val="Heading3"/>
-              <w:spacing w:before="30" w:after="30" w:line="276" w:lineRule="auto"/>
+              <w:spacing w:line="276" w:lineRule="auto"/>
               <w:contextualSpacing w:val="0"/>
               <w:rPr>
                 <w:rFonts w:ascii="EMprint" w:hAnsi="EMprint" w:cs="Times New Roman"/>
@@ -2754,31 +2338,6 @@
           <w:tcPr>
             <w:tcW w:w="10800" w:type="dxa"/>
           </w:tcPr>
-          <w:p>
-            <w:pPr>
-              <w:pStyle w:val="Heading3"/>
-              <w:spacing w:line="276" w:lineRule="auto"/>
-              <w:contextualSpacing w:val="0"/>
-              <w:rPr>
-                <w:rFonts w:ascii="EMprint" w:hAnsi="EMprint"/>
-                <w:b w:val="0"/>
-                <w:bCs/>
-                <w:sz w:val="16"/>
-                <w:szCs w:val="18"/>
-              </w:rPr>
-            </w:pPr>
-            <w:r>
-              <w:rPr>
-                <w:rFonts w:ascii="EMprint" w:eastAsia="Franklin Gothic Book" w:hAnsi="EMprint" w:cs="Times New Roman"/>
-                <w:b w:val="0"/>
-                <w:caps w:val="0"/>
-                <w:color w:val="auto"/>
-                <w:sz w:val="16"/>
-                <w:szCs w:val="16"/>
-              </w:rPr>
-              <w:t>AUGUST 2016 – MAY 2020</w:t>
-            </w:r>
-          </w:p>
           <w:p>
             <w:pPr>
               <w:pStyle w:val="Heading3"/>
@@ -2888,6 +2447,48 @@
               </w:rPr>
               <w:t>cience</w:t>
             </w:r>
+            <w:r>
+              <w:rPr>
+                <w:rStyle w:val="SubtleReference"/>
+                <w:rFonts w:ascii="EMprint" w:eastAsia="Book Antiqua" w:hAnsi="EMprint" w:cs="Times New Roman"/>
+                <w:caps w:val="0"/>
+                <w:color w:val="auto"/>
+                <w:sz w:val="21"/>
+                <w:szCs w:val="21"/>
+              </w:rPr>
+              <w:t xml:space="preserve"> </w:t>
+            </w:r>
+            <w:r>
+              <w:rPr>
+                <w:rStyle w:val="SubtleReference"/>
+                <w:rFonts w:ascii="EMprint" w:eastAsia="Book Antiqua" w:hAnsi="EMprint" w:cs="Times New Roman"/>
+                <w:color w:val="auto"/>
+                <w:sz w:val="21"/>
+                <w:szCs w:val="21"/>
+              </w:rPr>
+              <w:t xml:space="preserve">– </w:t>
+            </w:r>
+            <w:r>
+              <w:rPr>
+                <w:rStyle w:val="SubtleReference"/>
+                <w:rFonts w:ascii="EMprint" w:eastAsia="Book Antiqua" w:hAnsi="EMprint" w:cs="Times New Roman"/>
+                <w:caps w:val="0"/>
+                <w:color w:val="auto"/>
+                <w:sz w:val="15"/>
+                <w:szCs w:val="16"/>
+              </w:rPr>
+              <w:t xml:space="preserve">MAY </w:t>
+            </w:r>
+            <w:r>
+              <w:rPr>
+                <w:rStyle w:val="SubtleReference"/>
+                <w:rFonts w:ascii="EMprint" w:eastAsia="Book Antiqua" w:hAnsi="EMprint" w:cs="Times New Roman"/>
+                <w:color w:val="auto"/>
+                <w:sz w:val="15"/>
+                <w:szCs w:val="16"/>
+              </w:rPr>
+              <w:t>2020</w:t>
+            </w:r>
           </w:p>
         </w:tc>
       </w:tr>
@@ -2905,9 +2506,10 @@
         <w:sectPr>
           <w:headerReference w:type="even" r:id="rId8"/>
           <w:headerReference w:type="default" r:id="rId9"/>
-          <w:footerReference w:type="default" r:id="rId10"/>
-          <w:headerReference w:type="first" r:id="rId11"/>
-          <w:footerReference w:type="first" r:id="rId12"/>
+          <w:footerReference w:type="even" r:id="rId10"/>
+          <w:footerReference w:type="default" r:id="rId11"/>
+          <w:headerReference w:type="first" r:id="rId12"/>
+          <w:footerReference w:type="first" r:id="rId13"/>
           <w:type w:val="continuous"/>
           <w:pgSz w:w="12240" w:h="15840" w:code="1"/>
           <w:pgMar w:top="432" w:right="720" w:bottom="432" w:left="720" w:header="0" w:footer="144" w:gutter="0"/>
@@ -2935,12 +2537,12 @@
       </w:pPr>
     </w:p>
     <w:sectPr>
-      <w:headerReference w:type="even" r:id="rId13"/>
-      <w:headerReference w:type="default" r:id="rId14"/>
-      <w:footerReference w:type="even" r:id="rId15"/>
-      <w:footerReference w:type="default" r:id="rId16"/>
-      <w:headerReference w:type="first" r:id="rId17"/>
-      <w:footerReference w:type="first" r:id="rId18"/>
+      <w:headerReference w:type="even" r:id="rId14"/>
+      <w:headerReference w:type="default" r:id="rId15"/>
+      <w:footerReference w:type="even" r:id="rId16"/>
+      <w:footerReference w:type="default" r:id="rId17"/>
+      <w:headerReference w:type="first" r:id="rId18"/>
+      <w:footerReference w:type="first" r:id="rId19"/>
       <w:type w:val="continuous"/>
       <w:pgSz w:w="12240" w:h="15840" w:code="1"/>
       <w:pgMar w:top="720" w:right="720" w:bottom="720" w:left="720" w:header="576" w:footer="720" w:gutter="0"/>
@@ -2953,7 +2555,7 @@
 </file>
 
 <file path=word/endnotes.xml><?xml version="1.0" encoding="utf-8"?>
-<w:endnotes xmlns:wpc="http://schemas.microsoft.com/office/word/2010/wordprocessingCanvas" xmlns:cx="http://schemas.microsoft.com/office/drawing/2014/chartex" xmlns:cx1="http://schemas.microsoft.com/office/drawing/2015/9/8/chartex" xmlns:cx2="http://schemas.microsoft.com/office/drawing/2015/10/21/chartex" xmlns:cx3="http://schemas.microsoft.com/office/drawing/2016/5/9/chartex" xmlns:cx4="http://schemas.microsoft.com/office/drawing/2016/5/10/chartex" xmlns:cx5="http://schemas.microsoft.com/office/drawing/2016/5/11/chartex" xmlns:cx6="http://schemas.microsoft.com/office/drawing/2016/5/12/chartex" xmlns:cx7="http://schemas.microsoft.com/office/drawing/2016/5/13/chartex" xmlns:cx8="http://schemas.microsoft.com/office/drawing/2016/5/14/chartex" xmlns:mc="http://schemas.openxmlformats.org/markup-compatibility/2006" xmlns:aink="http://schemas.microsoft.com/office/drawing/2016/ink" xmlns:am3d="http://schemas.microsoft.com/office/drawing/2017/model3d" xmlns:o="urn:schemas-microsoft-com:office:office" xmlns:oel="http://schemas.microsoft.com/office/2019/extlst" xmlns:r="http://schemas.openxmlformats.org/officeDocument/2006/relationships" xmlns:m="http://schemas.openxmlformats.org/officeDocument/2006/math" xmlns:v="urn:schemas-microsoft-com:vml" xmlns:wp14="http://schemas.microsoft.com/office/word/2010/wordprocessingDrawing" xmlns:wp="http://schemas.openxmlformats.org/drawingml/2006/wordprocessingDrawing" xmlns:w10="urn:schemas-microsoft-com:office:word" xmlns:w="http://schemas.openxmlformats.org/wordprocessingml/2006/main" xmlns:w14="http://schemas.microsoft.com/office/word/2010/wordml" xmlns:w15="http://schemas.microsoft.com/office/word/2012/wordml" xmlns:w16cex="http://schemas.microsoft.com/office/word/2018/wordml/cex" xmlns:w16cid="http://schemas.microsoft.com/office/word/2016/wordml/cid" xmlns:w16="http://schemas.microsoft.com/office/word/2018/wordml" xmlns:w16du="http://schemas.microsoft.com/office/word/2023/wordml/word16du" xmlns:w16sdtdh="http://schemas.microsoft.com/office/word/2020/wordml/sdtdatahash" xmlns:w16se="http://schemas.microsoft.com/office/word/2015/wordml/symex" xmlns:wpg="http://schemas.microsoft.com/office/word/2010/wordprocessingGroup" xmlns:wpi="http://schemas.microsoft.com/office/word/2010/wordprocessingInk" xmlns:wne="http://schemas.microsoft.com/office/word/2006/wordml" xmlns:wps="http://schemas.microsoft.com/office/word/2010/wordprocessingShape" mc:Ignorable="w14 w15 w16se w16cid w16 w16cex w16sdtdh w16du wp14">
+<w:endnotes xmlns:wpc="http://schemas.microsoft.com/office/word/2010/wordprocessingCanvas" xmlns:cx="http://schemas.microsoft.com/office/drawing/2014/chartex" xmlns:cx1="http://schemas.microsoft.com/office/drawing/2015/9/8/chartex" xmlns:cx2="http://schemas.microsoft.com/office/drawing/2015/10/21/chartex" xmlns:cx3="http://schemas.microsoft.com/office/drawing/2016/5/9/chartex" xmlns:cx4="http://schemas.microsoft.com/office/drawing/2016/5/10/chartex" xmlns:cx5="http://schemas.microsoft.com/office/drawing/2016/5/11/chartex" xmlns:cx6="http://schemas.microsoft.com/office/drawing/2016/5/12/chartex" xmlns:cx7="http://schemas.microsoft.com/office/drawing/2016/5/13/chartex" xmlns:cx8="http://schemas.microsoft.com/office/drawing/2016/5/14/chartex" xmlns:mc="http://schemas.openxmlformats.org/markup-compatibility/2006" xmlns:aink="http://schemas.microsoft.com/office/drawing/2016/ink" xmlns:am3d="http://schemas.microsoft.com/office/drawing/2017/model3d" xmlns:o="urn:schemas-microsoft-com:office:office" xmlns:oel="http://schemas.microsoft.com/office/2019/extlst" xmlns:r="http://schemas.openxmlformats.org/officeDocument/2006/relationships" xmlns:m="http://schemas.openxmlformats.org/officeDocument/2006/math" xmlns:v="urn:schemas-microsoft-com:vml" xmlns:wp14="http://schemas.microsoft.com/office/word/2010/wordprocessingDrawing" xmlns:wp="http://schemas.openxmlformats.org/drawingml/2006/wordprocessingDrawing" xmlns:w10="urn:schemas-microsoft-com:office:word" xmlns:w="http://schemas.openxmlformats.org/wordprocessingml/2006/main" xmlns:w14="http://schemas.microsoft.com/office/word/2010/wordml" xmlns:w15="http://schemas.microsoft.com/office/word/2012/wordml" xmlns:w16cex="http://schemas.microsoft.com/office/word/2018/wordml/cex" xmlns:w16cid="http://schemas.microsoft.com/office/word/2016/wordml/cid" xmlns:w16="http://schemas.microsoft.com/office/word/2018/wordml" xmlns:w16du="http://schemas.microsoft.com/office/word/2023/wordml/word16du" xmlns:w16sdtdh="http://schemas.microsoft.com/office/word/2020/wordml/sdtdatahash" xmlns:w16sdtfl="http://schemas.microsoft.com/office/word/2024/wordml/sdtformatlock" xmlns:w16se="http://schemas.microsoft.com/office/word/2015/wordml/symex" xmlns:wpg="http://schemas.microsoft.com/office/word/2010/wordprocessingGroup" xmlns:wpi="http://schemas.microsoft.com/office/word/2010/wordprocessingInk" xmlns:wne="http://schemas.microsoft.com/office/word/2006/wordml" xmlns:wps="http://schemas.microsoft.com/office/word/2010/wordprocessingShape" mc:Ignorable="w14 w15 w16se w16cid w16 w16cex w16sdtdh w16sdtfl w16du wp14">
   <w:endnote w:type="separator" w:id="-1">
     <w:p>
       <w:r>
@@ -2983,7 +2585,17 @@
 </file>
 
 <file path=word/footer1.xml><?xml version="1.0" encoding="utf-8"?>
-<w:ftr xmlns:wpc="http://schemas.microsoft.com/office/word/2010/wordprocessingCanvas" xmlns:cx="http://schemas.microsoft.com/office/drawing/2014/chartex" xmlns:cx1="http://schemas.microsoft.com/office/drawing/2015/9/8/chartex" xmlns:cx2="http://schemas.microsoft.com/office/drawing/2015/10/21/chartex" xmlns:cx3="http://schemas.microsoft.com/office/drawing/2016/5/9/chartex" xmlns:cx4="http://schemas.microsoft.com/office/drawing/2016/5/10/chartex" xmlns:cx5="http://schemas.microsoft.com/office/drawing/2016/5/11/chartex" xmlns:cx6="http://schemas.microsoft.com/office/drawing/2016/5/12/chartex" xmlns:cx7="http://schemas.microsoft.com/office/drawing/2016/5/13/chartex" xmlns:cx8="http://schemas.microsoft.com/office/drawing/2016/5/14/chartex" xmlns:mc="http://schemas.openxmlformats.org/markup-compatibility/2006" xmlns:aink="http://schemas.microsoft.com/office/drawing/2016/ink" xmlns:am3d="http://schemas.microsoft.com/office/drawing/2017/model3d" xmlns:o="urn:schemas-microsoft-com:office:office" xmlns:oel="http://schemas.microsoft.com/office/2019/extlst" xmlns:r="http://schemas.openxmlformats.org/officeDocument/2006/relationships" xmlns:m="http://schemas.openxmlformats.org/officeDocument/2006/math" xmlns:v="urn:schemas-microsoft-com:vml" xmlns:wp14="http://schemas.microsoft.com/office/word/2010/wordprocessingDrawing" xmlns:wp="http://schemas.openxmlformats.org/drawingml/2006/wordprocessingDrawing" xmlns:w10="urn:schemas-microsoft-com:office:word" xmlns:w="http://schemas.openxmlformats.org/wordprocessingml/2006/main" xmlns:w14="http://schemas.microsoft.com/office/word/2010/wordml" xmlns:w15="http://schemas.microsoft.com/office/word/2012/wordml" xmlns:w16cex="http://schemas.microsoft.com/office/word/2018/wordml/cex" xmlns:w16cid="http://schemas.microsoft.com/office/word/2016/wordml/cid" xmlns:w16="http://schemas.microsoft.com/office/word/2018/wordml" xmlns:w16du="http://schemas.microsoft.com/office/word/2023/wordml/word16du" xmlns:w16sdtdh="http://schemas.microsoft.com/office/word/2020/wordml/sdtdatahash" xmlns:w16se="http://schemas.microsoft.com/office/word/2015/wordml/symex" xmlns:wpg="http://schemas.microsoft.com/office/word/2010/wordprocessingGroup" xmlns:wpi="http://schemas.microsoft.com/office/word/2010/wordprocessingInk" xmlns:wne="http://schemas.microsoft.com/office/word/2006/wordml" xmlns:wps="http://schemas.microsoft.com/office/word/2010/wordprocessingShape" mc:Ignorable="w14 w15 w16se w16cid w16 w16cex w16sdtdh w16du wp14">
+<w:ftr xmlns:wpc="http://schemas.microsoft.com/office/word/2010/wordprocessingCanvas" xmlns:cx="http://schemas.microsoft.com/office/drawing/2014/chartex" xmlns:cx1="http://schemas.microsoft.com/office/drawing/2015/9/8/chartex" xmlns:cx2="http://schemas.microsoft.com/office/drawing/2015/10/21/chartex" xmlns:cx3="http://schemas.microsoft.com/office/drawing/2016/5/9/chartex" xmlns:cx4="http://schemas.microsoft.com/office/drawing/2016/5/10/chartex" xmlns:cx5="http://schemas.microsoft.com/office/drawing/2016/5/11/chartex" xmlns:cx6="http://schemas.microsoft.com/office/drawing/2016/5/12/chartex" xmlns:cx7="http://schemas.microsoft.com/office/drawing/2016/5/13/chartex" xmlns:cx8="http://schemas.microsoft.com/office/drawing/2016/5/14/chartex" xmlns:mc="http://schemas.openxmlformats.org/markup-compatibility/2006" xmlns:aink="http://schemas.microsoft.com/office/drawing/2016/ink" xmlns:am3d="http://schemas.microsoft.com/office/drawing/2017/model3d" xmlns:o="urn:schemas-microsoft-com:office:office" xmlns:oel="http://schemas.microsoft.com/office/2019/extlst" xmlns:r="http://schemas.openxmlformats.org/officeDocument/2006/relationships" xmlns:m="http://schemas.openxmlformats.org/officeDocument/2006/math" xmlns:v="urn:schemas-microsoft-com:vml" xmlns:wp14="http://schemas.microsoft.com/office/word/2010/wordprocessingDrawing" xmlns:wp="http://schemas.openxmlformats.org/drawingml/2006/wordprocessingDrawing" xmlns:w10="urn:schemas-microsoft-com:office:word" xmlns:w="http://schemas.openxmlformats.org/wordprocessingml/2006/main" xmlns:w14="http://schemas.microsoft.com/office/word/2010/wordml" xmlns:w15="http://schemas.microsoft.com/office/word/2012/wordml" xmlns:w16cex="http://schemas.microsoft.com/office/word/2018/wordml/cex" xmlns:w16cid="http://schemas.microsoft.com/office/word/2016/wordml/cid" xmlns:w16="http://schemas.microsoft.com/office/word/2018/wordml" xmlns:w16du="http://schemas.microsoft.com/office/word/2023/wordml/word16du" xmlns:w16sdtdh="http://schemas.microsoft.com/office/word/2020/wordml/sdtdatahash" xmlns:w16sdtfl="http://schemas.microsoft.com/office/word/2024/wordml/sdtformatlock" xmlns:w16se="http://schemas.microsoft.com/office/word/2015/wordml/symex" xmlns:wpg="http://schemas.microsoft.com/office/word/2010/wordprocessingGroup" xmlns:wpi="http://schemas.microsoft.com/office/word/2010/wordprocessingInk" xmlns:wne="http://schemas.microsoft.com/office/word/2006/wordml" xmlns:wps="http://schemas.microsoft.com/office/word/2010/wordprocessingShape" mc:Ignorable="w14 w15 w16se w16cid w16 w16cex w16sdtdh w16sdtfl w16du wp14">
+  <w:p>
+    <w:pPr>
+      <w:pStyle w:val="Footer"/>
+    </w:pPr>
+  </w:p>
+</w:ftr>
+</file>
+
+<file path=word/footer2.xml><?xml version="1.0" encoding="utf-8"?>
+<w:ftr xmlns:wpc="http://schemas.microsoft.com/office/word/2010/wordprocessingCanvas" xmlns:cx="http://schemas.microsoft.com/office/drawing/2014/chartex" xmlns:cx1="http://schemas.microsoft.com/office/drawing/2015/9/8/chartex" xmlns:cx2="http://schemas.microsoft.com/office/drawing/2015/10/21/chartex" xmlns:cx3="http://schemas.microsoft.com/office/drawing/2016/5/9/chartex" xmlns:cx4="http://schemas.microsoft.com/office/drawing/2016/5/10/chartex" xmlns:cx5="http://schemas.microsoft.com/office/drawing/2016/5/11/chartex" xmlns:cx6="http://schemas.microsoft.com/office/drawing/2016/5/12/chartex" xmlns:cx7="http://schemas.microsoft.com/office/drawing/2016/5/13/chartex" xmlns:cx8="http://schemas.microsoft.com/office/drawing/2016/5/14/chartex" xmlns:mc="http://schemas.openxmlformats.org/markup-compatibility/2006" xmlns:aink="http://schemas.microsoft.com/office/drawing/2016/ink" xmlns:am3d="http://schemas.microsoft.com/office/drawing/2017/model3d" xmlns:o="urn:schemas-microsoft-com:office:office" xmlns:oel="http://schemas.microsoft.com/office/2019/extlst" xmlns:r="http://schemas.openxmlformats.org/officeDocument/2006/relationships" xmlns:m="http://schemas.openxmlformats.org/officeDocument/2006/math" xmlns:v="urn:schemas-microsoft-com:vml" xmlns:wp14="http://schemas.microsoft.com/office/word/2010/wordprocessingDrawing" xmlns:wp="http://schemas.openxmlformats.org/drawingml/2006/wordprocessingDrawing" xmlns:w10="urn:schemas-microsoft-com:office:word" xmlns:w="http://schemas.openxmlformats.org/wordprocessingml/2006/main" xmlns:w14="http://schemas.microsoft.com/office/word/2010/wordml" xmlns:w15="http://schemas.microsoft.com/office/word/2012/wordml" xmlns:w16cex="http://schemas.microsoft.com/office/word/2018/wordml/cex" xmlns:w16cid="http://schemas.microsoft.com/office/word/2016/wordml/cid" xmlns:w16="http://schemas.microsoft.com/office/word/2018/wordml" xmlns:w16du="http://schemas.microsoft.com/office/word/2023/wordml/word16du" xmlns:w16sdtdh="http://schemas.microsoft.com/office/word/2020/wordml/sdtdatahash" xmlns:w16sdtfl="http://schemas.microsoft.com/office/word/2024/wordml/sdtformatlock" xmlns:w16se="http://schemas.microsoft.com/office/word/2015/wordml/symex" xmlns:wpg="http://schemas.microsoft.com/office/word/2010/wordprocessingGroup" xmlns:wpi="http://schemas.microsoft.com/office/word/2010/wordprocessingInk" xmlns:wne="http://schemas.microsoft.com/office/word/2006/wordml" xmlns:wps="http://schemas.microsoft.com/office/word/2010/wordprocessingShape" mc:Ignorable="w14 w15 w16se w16cid w16 w16cex w16sdtdh w16sdtfl w16du wp14">
   <w:sdt>
     <w:sdtPr>
       <w:id w:val="-1481769117"/>
@@ -3029,8 +2641,8 @@
 </w:ftr>
 </file>
 
-<file path=word/footer2.xml><?xml version="1.0" encoding="utf-8"?>
-<w:ftr xmlns:wpc="http://schemas.microsoft.com/office/word/2010/wordprocessingCanvas" xmlns:cx="http://schemas.microsoft.com/office/drawing/2014/chartex" xmlns:cx1="http://schemas.microsoft.com/office/drawing/2015/9/8/chartex" xmlns:cx2="http://schemas.microsoft.com/office/drawing/2015/10/21/chartex" xmlns:cx3="http://schemas.microsoft.com/office/drawing/2016/5/9/chartex" xmlns:cx4="http://schemas.microsoft.com/office/drawing/2016/5/10/chartex" xmlns:cx5="http://schemas.microsoft.com/office/drawing/2016/5/11/chartex" xmlns:cx6="http://schemas.microsoft.com/office/drawing/2016/5/12/chartex" xmlns:cx7="http://schemas.microsoft.com/office/drawing/2016/5/13/chartex" xmlns:cx8="http://schemas.microsoft.com/office/drawing/2016/5/14/chartex" xmlns:mc="http://schemas.openxmlformats.org/markup-compatibility/2006" xmlns:aink="http://schemas.microsoft.com/office/drawing/2016/ink" xmlns:am3d="http://schemas.microsoft.com/office/drawing/2017/model3d" xmlns:o="urn:schemas-microsoft-com:office:office" xmlns:oel="http://schemas.microsoft.com/office/2019/extlst" xmlns:r="http://schemas.openxmlformats.org/officeDocument/2006/relationships" xmlns:m="http://schemas.openxmlformats.org/officeDocument/2006/math" xmlns:v="urn:schemas-microsoft-com:vml" xmlns:wp14="http://schemas.microsoft.com/office/word/2010/wordprocessingDrawing" xmlns:wp="http://schemas.openxmlformats.org/drawingml/2006/wordprocessingDrawing" xmlns:w10="urn:schemas-microsoft-com:office:word" xmlns:w="http://schemas.openxmlformats.org/wordprocessingml/2006/main" xmlns:w14="http://schemas.microsoft.com/office/word/2010/wordml" xmlns:w15="http://schemas.microsoft.com/office/word/2012/wordml" xmlns:w16cex="http://schemas.microsoft.com/office/word/2018/wordml/cex" xmlns:w16cid="http://schemas.microsoft.com/office/word/2016/wordml/cid" xmlns:w16="http://schemas.microsoft.com/office/word/2018/wordml" xmlns:w16du="http://schemas.microsoft.com/office/word/2023/wordml/word16du" xmlns:w16sdtdh="http://schemas.microsoft.com/office/word/2020/wordml/sdtdatahash" xmlns:w16se="http://schemas.microsoft.com/office/word/2015/wordml/symex" xmlns:wpg="http://schemas.microsoft.com/office/word/2010/wordprocessingGroup" xmlns:wpi="http://schemas.microsoft.com/office/word/2010/wordprocessingInk" xmlns:wne="http://schemas.microsoft.com/office/word/2006/wordml" xmlns:wps="http://schemas.microsoft.com/office/word/2010/wordprocessingShape" mc:Ignorable="w14 w15 w16se w16cid w16 w16cex w16sdtdh w16du wp14">
+<file path=word/footer3.xml><?xml version="1.0" encoding="utf-8"?>
+<w:ftr xmlns:wpc="http://schemas.microsoft.com/office/word/2010/wordprocessingCanvas" xmlns:cx="http://schemas.microsoft.com/office/drawing/2014/chartex" xmlns:cx1="http://schemas.microsoft.com/office/drawing/2015/9/8/chartex" xmlns:cx2="http://schemas.microsoft.com/office/drawing/2015/10/21/chartex" xmlns:cx3="http://schemas.microsoft.com/office/drawing/2016/5/9/chartex" xmlns:cx4="http://schemas.microsoft.com/office/drawing/2016/5/10/chartex" xmlns:cx5="http://schemas.microsoft.com/office/drawing/2016/5/11/chartex" xmlns:cx6="http://schemas.microsoft.com/office/drawing/2016/5/12/chartex" xmlns:cx7="http://schemas.microsoft.com/office/drawing/2016/5/13/chartex" xmlns:cx8="http://schemas.microsoft.com/office/drawing/2016/5/14/chartex" xmlns:mc="http://schemas.openxmlformats.org/markup-compatibility/2006" xmlns:aink="http://schemas.microsoft.com/office/drawing/2016/ink" xmlns:am3d="http://schemas.microsoft.com/office/drawing/2017/model3d" xmlns:o="urn:schemas-microsoft-com:office:office" xmlns:oel="http://schemas.microsoft.com/office/2019/extlst" xmlns:r="http://schemas.openxmlformats.org/officeDocument/2006/relationships" xmlns:m="http://schemas.openxmlformats.org/officeDocument/2006/math" xmlns:v="urn:schemas-microsoft-com:vml" xmlns:wp14="http://schemas.microsoft.com/office/word/2010/wordprocessingDrawing" xmlns:wp="http://schemas.openxmlformats.org/drawingml/2006/wordprocessingDrawing" xmlns:w10="urn:schemas-microsoft-com:office:word" xmlns:w="http://schemas.openxmlformats.org/wordprocessingml/2006/main" xmlns:w14="http://schemas.microsoft.com/office/word/2010/wordml" xmlns:w15="http://schemas.microsoft.com/office/word/2012/wordml" xmlns:w16cex="http://schemas.microsoft.com/office/word/2018/wordml/cex" xmlns:w16cid="http://schemas.microsoft.com/office/word/2016/wordml/cid" xmlns:w16="http://schemas.microsoft.com/office/word/2018/wordml" xmlns:w16du="http://schemas.microsoft.com/office/word/2023/wordml/word16du" xmlns:w16sdtdh="http://schemas.microsoft.com/office/word/2020/wordml/sdtdatahash" xmlns:w16sdtfl="http://schemas.microsoft.com/office/word/2024/wordml/sdtformatlock" xmlns:w16se="http://schemas.microsoft.com/office/word/2015/wordml/symex" xmlns:wpg="http://schemas.microsoft.com/office/word/2010/wordprocessingGroup" xmlns:wpi="http://schemas.microsoft.com/office/word/2010/wordprocessingInk" xmlns:wne="http://schemas.microsoft.com/office/word/2006/wordml" xmlns:wps="http://schemas.microsoft.com/office/word/2010/wordprocessingShape" mc:Ignorable="w14 w15 w16se w16cid w16 w16cex w16sdtdh w16sdtfl w16du wp14">
   <w:p>
     <w:pPr>
       <w:pStyle w:val="Footer"/>
@@ -3071,8 +2683,8 @@
 </w:ftr>
 </file>
 
-<file path=word/footer3.xml><?xml version="1.0" encoding="utf-8"?>
-<w:ftr xmlns:wpc="http://schemas.microsoft.com/office/word/2010/wordprocessingCanvas" xmlns:cx="http://schemas.microsoft.com/office/drawing/2014/chartex" xmlns:cx1="http://schemas.microsoft.com/office/drawing/2015/9/8/chartex" xmlns:cx2="http://schemas.microsoft.com/office/drawing/2015/10/21/chartex" xmlns:cx3="http://schemas.microsoft.com/office/drawing/2016/5/9/chartex" xmlns:cx4="http://schemas.microsoft.com/office/drawing/2016/5/10/chartex" xmlns:cx5="http://schemas.microsoft.com/office/drawing/2016/5/11/chartex" xmlns:cx6="http://schemas.microsoft.com/office/drawing/2016/5/12/chartex" xmlns:cx7="http://schemas.microsoft.com/office/drawing/2016/5/13/chartex" xmlns:cx8="http://schemas.microsoft.com/office/drawing/2016/5/14/chartex" xmlns:mc="http://schemas.openxmlformats.org/markup-compatibility/2006" xmlns:aink="http://schemas.microsoft.com/office/drawing/2016/ink" xmlns:am3d="http://schemas.microsoft.com/office/drawing/2017/model3d" xmlns:o="urn:schemas-microsoft-com:office:office" xmlns:oel="http://schemas.microsoft.com/office/2019/extlst" xmlns:r="http://schemas.openxmlformats.org/officeDocument/2006/relationships" xmlns:m="http://schemas.openxmlformats.org/officeDocument/2006/math" xmlns:v="urn:schemas-microsoft-com:vml" xmlns:wp14="http://schemas.microsoft.com/office/word/2010/wordprocessingDrawing" xmlns:wp="http://schemas.openxmlformats.org/drawingml/2006/wordprocessingDrawing" xmlns:w10="urn:schemas-microsoft-com:office:word" xmlns:w="http://schemas.openxmlformats.org/wordprocessingml/2006/main" xmlns:w14="http://schemas.microsoft.com/office/word/2010/wordml" xmlns:w15="http://schemas.microsoft.com/office/word/2012/wordml" xmlns:w16cex="http://schemas.microsoft.com/office/word/2018/wordml/cex" xmlns:w16cid="http://schemas.microsoft.com/office/word/2016/wordml/cid" xmlns:w16="http://schemas.microsoft.com/office/word/2018/wordml" xmlns:w16du="http://schemas.microsoft.com/office/word/2023/wordml/word16du" xmlns:w16sdtdh="http://schemas.microsoft.com/office/word/2020/wordml/sdtdatahash" xmlns:w16se="http://schemas.microsoft.com/office/word/2015/wordml/symex" xmlns:wpg="http://schemas.microsoft.com/office/word/2010/wordprocessingGroup" xmlns:wpi="http://schemas.microsoft.com/office/word/2010/wordprocessingInk" xmlns:wne="http://schemas.microsoft.com/office/word/2006/wordml" xmlns:wps="http://schemas.microsoft.com/office/word/2010/wordprocessingShape" mc:Ignorable="w14 w15 w16se w16cid w16 w16cex w16sdtdh w16du wp14">
+<file path=word/footer4.xml><?xml version="1.0" encoding="utf-8"?>
+<w:ftr xmlns:wpc="http://schemas.microsoft.com/office/word/2010/wordprocessingCanvas" xmlns:cx="http://schemas.microsoft.com/office/drawing/2014/chartex" xmlns:cx1="http://schemas.microsoft.com/office/drawing/2015/9/8/chartex" xmlns:cx2="http://schemas.microsoft.com/office/drawing/2015/10/21/chartex" xmlns:cx3="http://schemas.microsoft.com/office/drawing/2016/5/9/chartex" xmlns:cx4="http://schemas.microsoft.com/office/drawing/2016/5/10/chartex" xmlns:cx5="http://schemas.microsoft.com/office/drawing/2016/5/11/chartex" xmlns:cx6="http://schemas.microsoft.com/office/drawing/2016/5/12/chartex" xmlns:cx7="http://schemas.microsoft.com/office/drawing/2016/5/13/chartex" xmlns:cx8="http://schemas.microsoft.com/office/drawing/2016/5/14/chartex" xmlns:mc="http://schemas.openxmlformats.org/markup-compatibility/2006" xmlns:aink="http://schemas.microsoft.com/office/drawing/2016/ink" xmlns:am3d="http://schemas.microsoft.com/office/drawing/2017/model3d" xmlns:o="urn:schemas-microsoft-com:office:office" xmlns:oel="http://schemas.microsoft.com/office/2019/extlst" xmlns:r="http://schemas.openxmlformats.org/officeDocument/2006/relationships" xmlns:m="http://schemas.openxmlformats.org/officeDocument/2006/math" xmlns:v="urn:schemas-microsoft-com:vml" xmlns:wp14="http://schemas.microsoft.com/office/word/2010/wordprocessingDrawing" xmlns:wp="http://schemas.openxmlformats.org/drawingml/2006/wordprocessingDrawing" xmlns:w10="urn:schemas-microsoft-com:office:word" xmlns:w="http://schemas.openxmlformats.org/wordprocessingml/2006/main" xmlns:w14="http://schemas.microsoft.com/office/word/2010/wordml" xmlns:w15="http://schemas.microsoft.com/office/word/2012/wordml" xmlns:w16cex="http://schemas.microsoft.com/office/word/2018/wordml/cex" xmlns:w16cid="http://schemas.microsoft.com/office/word/2016/wordml/cid" xmlns:w16="http://schemas.microsoft.com/office/word/2018/wordml" xmlns:w16du="http://schemas.microsoft.com/office/word/2023/wordml/word16du" xmlns:w16sdtdh="http://schemas.microsoft.com/office/word/2020/wordml/sdtdatahash" xmlns:w16sdtfl="http://schemas.microsoft.com/office/word/2024/wordml/sdtformatlock" xmlns:w16se="http://schemas.microsoft.com/office/word/2015/wordml/symex" xmlns:wpg="http://schemas.microsoft.com/office/word/2010/wordprocessingGroup" xmlns:wpi="http://schemas.microsoft.com/office/word/2010/wordprocessingInk" xmlns:wne="http://schemas.microsoft.com/office/word/2006/wordml" xmlns:wps="http://schemas.microsoft.com/office/word/2010/wordprocessingShape" mc:Ignorable="w14 w15 w16se w16cid w16 w16cex w16sdtdh w16sdtfl w16du wp14">
   <w:p>
     <w:pPr>
       <w:pStyle w:val="Footer"/>
@@ -3084,14 +2696,14 @@
 </w:ftr>
 </file>
 
-<file path=word/footer4.xml><?xml version="1.0" encoding="utf-8"?>
-<w:ftr xmlns:wpc="http://schemas.microsoft.com/office/word/2010/wordprocessingCanvas" xmlns:cx="http://schemas.microsoft.com/office/drawing/2014/chartex" xmlns:cx1="http://schemas.microsoft.com/office/drawing/2015/9/8/chartex" xmlns:cx2="http://schemas.microsoft.com/office/drawing/2015/10/21/chartex" xmlns:cx3="http://schemas.microsoft.com/office/drawing/2016/5/9/chartex" xmlns:cx4="http://schemas.microsoft.com/office/drawing/2016/5/10/chartex" xmlns:cx5="http://schemas.microsoft.com/office/drawing/2016/5/11/chartex" xmlns:cx6="http://schemas.microsoft.com/office/drawing/2016/5/12/chartex" xmlns:cx7="http://schemas.microsoft.com/office/drawing/2016/5/13/chartex" xmlns:cx8="http://schemas.microsoft.com/office/drawing/2016/5/14/chartex" xmlns:mc="http://schemas.openxmlformats.org/markup-compatibility/2006" xmlns:aink="http://schemas.microsoft.com/office/drawing/2016/ink" xmlns:am3d="http://schemas.microsoft.com/office/drawing/2017/model3d" xmlns:o="urn:schemas-microsoft-com:office:office" xmlns:oel="http://schemas.microsoft.com/office/2019/extlst" xmlns:r="http://schemas.openxmlformats.org/officeDocument/2006/relationships" xmlns:m="http://schemas.openxmlformats.org/officeDocument/2006/math" xmlns:v="urn:schemas-microsoft-com:vml" xmlns:wp14="http://schemas.microsoft.com/office/word/2010/wordprocessingDrawing" xmlns:wp="http://schemas.openxmlformats.org/drawingml/2006/wordprocessingDrawing" xmlns:w10="urn:schemas-microsoft-com:office:word" xmlns:w="http://schemas.openxmlformats.org/wordprocessingml/2006/main" xmlns:w14="http://schemas.microsoft.com/office/word/2010/wordml" xmlns:w15="http://schemas.microsoft.com/office/word/2012/wordml" xmlns:w16cex="http://schemas.microsoft.com/office/word/2018/wordml/cex" xmlns:w16cid="http://schemas.microsoft.com/office/word/2016/wordml/cid" xmlns:w16="http://schemas.microsoft.com/office/word/2018/wordml" xmlns:w16du="http://schemas.microsoft.com/office/word/2023/wordml/word16du" xmlns:w16sdtdh="http://schemas.microsoft.com/office/word/2020/wordml/sdtdatahash" xmlns:w16se="http://schemas.microsoft.com/office/word/2015/wordml/symex" xmlns:wpg="http://schemas.microsoft.com/office/word/2010/wordprocessingGroup" xmlns:wpi="http://schemas.microsoft.com/office/word/2010/wordprocessingInk" xmlns:wne="http://schemas.microsoft.com/office/word/2006/wordml" xmlns:wps="http://schemas.microsoft.com/office/word/2010/wordprocessingShape" mc:Ignorable="w14 w15 w16se w16cid w16 w16cex w16sdtdh w16du wp14">
+<file path=word/footer5.xml><?xml version="1.0" encoding="utf-8"?>
+<w:ftr xmlns:wpc="http://schemas.microsoft.com/office/word/2010/wordprocessingCanvas" xmlns:cx="http://schemas.microsoft.com/office/drawing/2014/chartex" xmlns:cx1="http://schemas.microsoft.com/office/drawing/2015/9/8/chartex" xmlns:cx2="http://schemas.microsoft.com/office/drawing/2015/10/21/chartex" xmlns:cx3="http://schemas.microsoft.com/office/drawing/2016/5/9/chartex" xmlns:cx4="http://schemas.microsoft.com/office/drawing/2016/5/10/chartex" xmlns:cx5="http://schemas.microsoft.com/office/drawing/2016/5/11/chartex" xmlns:cx6="http://schemas.microsoft.com/office/drawing/2016/5/12/chartex" xmlns:cx7="http://schemas.microsoft.com/office/drawing/2016/5/13/chartex" xmlns:cx8="http://schemas.microsoft.com/office/drawing/2016/5/14/chartex" xmlns:mc="http://schemas.openxmlformats.org/markup-compatibility/2006" xmlns:aink="http://schemas.microsoft.com/office/drawing/2016/ink" xmlns:am3d="http://schemas.microsoft.com/office/drawing/2017/model3d" xmlns:o="urn:schemas-microsoft-com:office:office" xmlns:oel="http://schemas.microsoft.com/office/2019/extlst" xmlns:r="http://schemas.openxmlformats.org/officeDocument/2006/relationships" xmlns:m="http://schemas.openxmlformats.org/officeDocument/2006/math" xmlns:v="urn:schemas-microsoft-com:vml" xmlns:wp14="http://schemas.microsoft.com/office/word/2010/wordprocessingDrawing" xmlns:wp="http://schemas.openxmlformats.org/drawingml/2006/wordprocessingDrawing" xmlns:w10="urn:schemas-microsoft-com:office:word" xmlns:w="http://schemas.openxmlformats.org/wordprocessingml/2006/main" xmlns:w14="http://schemas.microsoft.com/office/word/2010/wordml" xmlns:w15="http://schemas.microsoft.com/office/word/2012/wordml" xmlns:w16cex="http://schemas.microsoft.com/office/word/2018/wordml/cex" xmlns:w16cid="http://schemas.microsoft.com/office/word/2016/wordml/cid" xmlns:w16="http://schemas.microsoft.com/office/word/2018/wordml" xmlns:w16du="http://schemas.microsoft.com/office/word/2023/wordml/word16du" xmlns:w16sdtdh="http://schemas.microsoft.com/office/word/2020/wordml/sdtdatahash" xmlns:w16sdtfl="http://schemas.microsoft.com/office/word/2024/wordml/sdtformatlock" xmlns:w16se="http://schemas.microsoft.com/office/word/2015/wordml/symex" xmlns:wpg="http://schemas.microsoft.com/office/word/2010/wordprocessingGroup" xmlns:wpi="http://schemas.microsoft.com/office/word/2010/wordprocessingInk" xmlns:wne="http://schemas.microsoft.com/office/word/2006/wordml" xmlns:wps="http://schemas.microsoft.com/office/word/2010/wordprocessingShape" mc:Ignorable="w14 w15 w16se w16cid w16 w16cex w16sdtdh w16sdtfl w16du wp14">
   <w:p/>
 </w:ftr>
 </file>
 
-<file path=word/footer5.xml><?xml version="1.0" encoding="utf-8"?>
-<w:ftr xmlns:wpc="http://schemas.microsoft.com/office/word/2010/wordprocessingCanvas" xmlns:cx="http://schemas.microsoft.com/office/drawing/2014/chartex" xmlns:cx1="http://schemas.microsoft.com/office/drawing/2015/9/8/chartex" xmlns:cx2="http://schemas.microsoft.com/office/drawing/2015/10/21/chartex" xmlns:cx3="http://schemas.microsoft.com/office/drawing/2016/5/9/chartex" xmlns:cx4="http://schemas.microsoft.com/office/drawing/2016/5/10/chartex" xmlns:cx5="http://schemas.microsoft.com/office/drawing/2016/5/11/chartex" xmlns:cx6="http://schemas.microsoft.com/office/drawing/2016/5/12/chartex" xmlns:cx7="http://schemas.microsoft.com/office/drawing/2016/5/13/chartex" xmlns:cx8="http://schemas.microsoft.com/office/drawing/2016/5/14/chartex" xmlns:mc="http://schemas.openxmlformats.org/markup-compatibility/2006" xmlns:aink="http://schemas.microsoft.com/office/drawing/2016/ink" xmlns:am3d="http://schemas.microsoft.com/office/drawing/2017/model3d" xmlns:o="urn:schemas-microsoft-com:office:office" xmlns:oel="http://schemas.microsoft.com/office/2019/extlst" xmlns:r="http://schemas.openxmlformats.org/officeDocument/2006/relationships" xmlns:m="http://schemas.openxmlformats.org/officeDocument/2006/math" xmlns:v="urn:schemas-microsoft-com:vml" xmlns:wp14="http://schemas.microsoft.com/office/word/2010/wordprocessingDrawing" xmlns:wp="http://schemas.openxmlformats.org/drawingml/2006/wordprocessingDrawing" xmlns:w10="urn:schemas-microsoft-com:office:word" xmlns:w="http://schemas.openxmlformats.org/wordprocessingml/2006/main" xmlns:w14="http://schemas.microsoft.com/office/word/2010/wordml" xmlns:w15="http://schemas.microsoft.com/office/word/2012/wordml" xmlns:w16cex="http://schemas.microsoft.com/office/word/2018/wordml/cex" xmlns:w16cid="http://schemas.microsoft.com/office/word/2016/wordml/cid" xmlns:w16="http://schemas.microsoft.com/office/word/2018/wordml" xmlns:w16du="http://schemas.microsoft.com/office/word/2023/wordml/word16du" xmlns:w16sdtdh="http://schemas.microsoft.com/office/word/2020/wordml/sdtdatahash" xmlns:w16se="http://schemas.microsoft.com/office/word/2015/wordml/symex" xmlns:wpg="http://schemas.microsoft.com/office/word/2010/wordprocessingGroup" xmlns:wpi="http://schemas.microsoft.com/office/word/2010/wordprocessingInk" xmlns:wne="http://schemas.microsoft.com/office/word/2006/wordml" xmlns:wps="http://schemas.microsoft.com/office/word/2010/wordprocessingShape" mc:Ignorable="w14 w15 w16se w16cid w16 w16cex w16sdtdh w16du wp14">
+<file path=word/footer6.xml><?xml version="1.0" encoding="utf-8"?>
+<w:ftr xmlns:wpc="http://schemas.microsoft.com/office/word/2010/wordprocessingCanvas" xmlns:cx="http://schemas.microsoft.com/office/drawing/2014/chartex" xmlns:cx1="http://schemas.microsoft.com/office/drawing/2015/9/8/chartex" xmlns:cx2="http://schemas.microsoft.com/office/drawing/2015/10/21/chartex" xmlns:cx3="http://schemas.microsoft.com/office/drawing/2016/5/9/chartex" xmlns:cx4="http://schemas.microsoft.com/office/drawing/2016/5/10/chartex" xmlns:cx5="http://schemas.microsoft.com/office/drawing/2016/5/11/chartex" xmlns:cx6="http://schemas.microsoft.com/office/drawing/2016/5/12/chartex" xmlns:cx7="http://schemas.microsoft.com/office/drawing/2016/5/13/chartex" xmlns:cx8="http://schemas.microsoft.com/office/drawing/2016/5/14/chartex" xmlns:mc="http://schemas.openxmlformats.org/markup-compatibility/2006" xmlns:aink="http://schemas.microsoft.com/office/drawing/2016/ink" xmlns:am3d="http://schemas.microsoft.com/office/drawing/2017/model3d" xmlns:o="urn:schemas-microsoft-com:office:office" xmlns:oel="http://schemas.microsoft.com/office/2019/extlst" xmlns:r="http://schemas.openxmlformats.org/officeDocument/2006/relationships" xmlns:m="http://schemas.openxmlformats.org/officeDocument/2006/math" xmlns:v="urn:schemas-microsoft-com:vml" xmlns:wp14="http://schemas.microsoft.com/office/word/2010/wordprocessingDrawing" xmlns:wp="http://schemas.openxmlformats.org/drawingml/2006/wordprocessingDrawing" xmlns:w10="urn:schemas-microsoft-com:office:word" xmlns:w="http://schemas.openxmlformats.org/wordprocessingml/2006/main" xmlns:w14="http://schemas.microsoft.com/office/word/2010/wordml" xmlns:w15="http://schemas.microsoft.com/office/word/2012/wordml" xmlns:w16cex="http://schemas.microsoft.com/office/word/2018/wordml/cex" xmlns:w16cid="http://schemas.microsoft.com/office/word/2016/wordml/cid" xmlns:w16="http://schemas.microsoft.com/office/word/2018/wordml" xmlns:w16du="http://schemas.microsoft.com/office/word/2023/wordml/word16du" xmlns:w16sdtdh="http://schemas.microsoft.com/office/word/2020/wordml/sdtdatahash" xmlns:w16sdtfl="http://schemas.microsoft.com/office/word/2024/wordml/sdtformatlock" xmlns:w16se="http://schemas.microsoft.com/office/word/2015/wordml/symex" xmlns:wpg="http://schemas.microsoft.com/office/word/2010/wordprocessingGroup" xmlns:wpi="http://schemas.microsoft.com/office/word/2010/wordprocessingInk" xmlns:wne="http://schemas.microsoft.com/office/word/2006/wordml" xmlns:wps="http://schemas.microsoft.com/office/word/2010/wordprocessingShape" mc:Ignorable="w14 w15 w16se w16cid w16 w16cex w16sdtdh w16sdtfl w16du wp14">
   <w:p>
     <w:pPr>
       <w:pStyle w:val="Footer"/>
@@ -3104,7 +2716,7 @@
 </file>
 
 <file path=word/footnotes.xml><?xml version="1.0" encoding="utf-8"?>
-<w:footnotes xmlns:wpc="http://schemas.microsoft.com/office/word/2010/wordprocessingCanvas" xmlns:cx="http://schemas.microsoft.com/office/drawing/2014/chartex" xmlns:cx1="http://schemas.microsoft.com/office/drawing/2015/9/8/chartex" xmlns:cx2="http://schemas.microsoft.com/office/drawing/2015/10/21/chartex" xmlns:cx3="http://schemas.microsoft.com/office/drawing/2016/5/9/chartex" xmlns:cx4="http://schemas.microsoft.com/office/drawing/2016/5/10/chartex" xmlns:cx5="http://schemas.microsoft.com/office/drawing/2016/5/11/chartex" xmlns:cx6="http://schemas.microsoft.com/office/drawing/2016/5/12/chartex" xmlns:cx7="http://schemas.microsoft.com/office/drawing/2016/5/13/chartex" xmlns:cx8="http://schemas.microsoft.com/office/drawing/2016/5/14/chartex" xmlns:mc="http://schemas.openxmlformats.org/markup-compatibility/2006" xmlns:aink="http://schemas.microsoft.com/office/drawing/2016/ink" xmlns:am3d="http://schemas.microsoft.com/office/drawing/2017/model3d" xmlns:o="urn:schemas-microsoft-com:office:office" xmlns:oel="http://schemas.microsoft.com/office/2019/extlst" xmlns:r="http://schemas.openxmlformats.org/officeDocument/2006/relationships" xmlns:m="http://schemas.openxmlformats.org/officeDocument/2006/math" xmlns:v="urn:schemas-microsoft-com:vml" xmlns:wp14="http://schemas.microsoft.com/office/word/2010/wordprocessingDrawing" xmlns:wp="http://schemas.openxmlformats.org/drawingml/2006/wordprocessingDrawing" xmlns:w10="urn:schemas-microsoft-com:office:word" xmlns:w="http://schemas.openxmlformats.org/wordprocessingml/2006/main" xmlns:w14="http://schemas.microsoft.com/office/word/2010/wordml" xmlns:w15="http://schemas.microsoft.com/office/word/2012/wordml" xmlns:w16cex="http://schemas.microsoft.com/office/word/2018/wordml/cex" xmlns:w16cid="http://schemas.microsoft.com/office/word/2016/wordml/cid" xmlns:w16="http://schemas.microsoft.com/office/word/2018/wordml" xmlns:w16du="http://schemas.microsoft.com/office/word/2023/wordml/word16du" xmlns:w16sdtdh="http://schemas.microsoft.com/office/word/2020/wordml/sdtdatahash" xmlns:w16se="http://schemas.microsoft.com/office/word/2015/wordml/symex" xmlns:wpg="http://schemas.microsoft.com/office/word/2010/wordprocessingGroup" xmlns:wpi="http://schemas.microsoft.com/office/word/2010/wordprocessingInk" xmlns:wne="http://schemas.microsoft.com/office/word/2006/wordml" xmlns:wps="http://schemas.microsoft.com/office/word/2010/wordprocessingShape" mc:Ignorable="w14 w15 w16se w16cid w16 w16cex w16sdtdh w16du wp14">
+<w:footnotes xmlns:wpc="http://schemas.microsoft.com/office/word/2010/wordprocessingCanvas" xmlns:cx="http://schemas.microsoft.com/office/drawing/2014/chartex" xmlns:cx1="http://schemas.microsoft.com/office/drawing/2015/9/8/chartex" xmlns:cx2="http://schemas.microsoft.com/office/drawing/2015/10/21/chartex" xmlns:cx3="http://schemas.microsoft.com/office/drawing/2016/5/9/chartex" xmlns:cx4="http://schemas.microsoft.com/office/drawing/2016/5/10/chartex" xmlns:cx5="http://schemas.microsoft.com/office/drawing/2016/5/11/chartex" xmlns:cx6="http://schemas.microsoft.com/office/drawing/2016/5/12/chartex" xmlns:cx7="http://schemas.microsoft.com/office/drawing/2016/5/13/chartex" xmlns:cx8="http://schemas.microsoft.com/office/drawing/2016/5/14/chartex" xmlns:mc="http://schemas.openxmlformats.org/markup-compatibility/2006" xmlns:aink="http://schemas.microsoft.com/office/drawing/2016/ink" xmlns:am3d="http://schemas.microsoft.com/office/drawing/2017/model3d" xmlns:o="urn:schemas-microsoft-com:office:office" xmlns:oel="http://schemas.microsoft.com/office/2019/extlst" xmlns:r="http://schemas.openxmlformats.org/officeDocument/2006/relationships" xmlns:m="http://schemas.openxmlformats.org/officeDocument/2006/math" xmlns:v="urn:schemas-microsoft-com:vml" xmlns:wp14="http://schemas.microsoft.com/office/word/2010/wordprocessingDrawing" xmlns:wp="http://schemas.openxmlformats.org/drawingml/2006/wordprocessingDrawing" xmlns:w10="urn:schemas-microsoft-com:office:word" xmlns:w="http://schemas.openxmlformats.org/wordprocessingml/2006/main" xmlns:w14="http://schemas.microsoft.com/office/word/2010/wordml" xmlns:w15="http://schemas.microsoft.com/office/word/2012/wordml" xmlns:w16cex="http://schemas.microsoft.com/office/word/2018/wordml/cex" xmlns:w16cid="http://schemas.microsoft.com/office/word/2016/wordml/cid" xmlns:w16="http://schemas.microsoft.com/office/word/2018/wordml" xmlns:w16du="http://schemas.microsoft.com/office/word/2023/wordml/word16du" xmlns:w16sdtdh="http://schemas.microsoft.com/office/word/2020/wordml/sdtdatahash" xmlns:w16sdtfl="http://schemas.microsoft.com/office/word/2024/wordml/sdtformatlock" xmlns:w16se="http://schemas.microsoft.com/office/word/2015/wordml/symex" xmlns:wpg="http://schemas.microsoft.com/office/word/2010/wordprocessingGroup" xmlns:wpi="http://schemas.microsoft.com/office/word/2010/wordprocessingInk" xmlns:wne="http://schemas.microsoft.com/office/word/2006/wordml" xmlns:wps="http://schemas.microsoft.com/office/word/2010/wordprocessingShape" mc:Ignorable="w14 w15 w16se w16cid w16 w16cex w16sdtdh w16sdtfl w16du wp14">
   <w:footnote w:type="separator" w:id="-1">
     <w:p>
       <w:r>
@@ -3134,11 +2746,16 @@
 </file>
 
 <file path=word/header1.xml><?xml version="1.0" encoding="utf-8"?>
-<w:hdr xmlns:wpc="http://schemas.microsoft.com/office/word/2010/wordprocessingCanvas" xmlns:cx="http://schemas.microsoft.com/office/drawing/2014/chartex" xmlns:cx1="http://schemas.microsoft.com/office/drawing/2015/9/8/chartex" xmlns:cx2="http://schemas.microsoft.com/office/drawing/2015/10/21/chartex" xmlns:cx3="http://schemas.microsoft.com/office/drawing/2016/5/9/chartex" xmlns:cx4="http://schemas.microsoft.com/office/drawing/2016/5/10/chartex" xmlns:cx5="http://schemas.microsoft.com/office/drawing/2016/5/11/chartex" xmlns:cx6="http://schemas.microsoft.com/office/drawing/2016/5/12/chartex" xmlns:cx7="http://schemas.microsoft.com/office/drawing/2016/5/13/chartex" xmlns:cx8="http://schemas.microsoft.com/office/drawing/2016/5/14/chartex" xmlns:mc="http://schemas.openxmlformats.org/markup-compatibility/2006" xmlns:aink="http://schemas.microsoft.com/office/drawing/2016/ink" xmlns:am3d="http://schemas.microsoft.com/office/drawing/2017/model3d" xmlns:o="urn:schemas-microsoft-com:office:office" xmlns:oel="http://schemas.microsoft.com/office/2019/extlst" xmlns:r="http://schemas.openxmlformats.org/officeDocument/2006/relationships" xmlns:m="http://schemas.openxmlformats.org/officeDocument/2006/math" xmlns:v="urn:schemas-microsoft-com:vml" xmlns:wp14="http://schemas.microsoft.com/office/word/2010/wordprocessingDrawing" xmlns:wp="http://schemas.openxmlformats.org/drawingml/2006/wordprocessingDrawing" xmlns:w10="urn:schemas-microsoft-com:office:word" xmlns:w="http://schemas.openxmlformats.org/wordprocessingml/2006/main" xmlns:w14="http://schemas.microsoft.com/office/word/2010/wordml" xmlns:w15="http://schemas.microsoft.com/office/word/2012/wordml" xmlns:w16cex="http://schemas.microsoft.com/office/word/2018/wordml/cex" xmlns:w16cid="http://schemas.microsoft.com/office/word/2016/wordml/cid" xmlns:w16="http://schemas.microsoft.com/office/word/2018/wordml" xmlns:w16du="http://schemas.microsoft.com/office/word/2023/wordml/word16du" xmlns:w16sdtdh="http://schemas.microsoft.com/office/word/2020/wordml/sdtdatahash" xmlns:w16se="http://schemas.microsoft.com/office/word/2015/wordml/symex" xmlns:wpg="http://schemas.microsoft.com/office/word/2010/wordprocessingGroup" xmlns:wpi="http://schemas.microsoft.com/office/word/2010/wordprocessingInk" xmlns:wne="http://schemas.microsoft.com/office/word/2006/wordml" xmlns:wps="http://schemas.microsoft.com/office/word/2010/wordprocessingShape" mc:Ignorable="w14 w15 w16se w16cid w16 w16cex w16sdtdh w16du wp14">
+<w:hdr xmlns:wpc="http://schemas.microsoft.com/office/word/2010/wordprocessingCanvas" xmlns:cx="http://schemas.microsoft.com/office/drawing/2014/chartex" xmlns:cx1="http://schemas.microsoft.com/office/drawing/2015/9/8/chartex" xmlns:cx2="http://schemas.microsoft.com/office/drawing/2015/10/21/chartex" xmlns:cx3="http://schemas.microsoft.com/office/drawing/2016/5/9/chartex" xmlns:cx4="http://schemas.microsoft.com/office/drawing/2016/5/10/chartex" xmlns:cx5="http://schemas.microsoft.com/office/drawing/2016/5/11/chartex" xmlns:cx6="http://schemas.microsoft.com/office/drawing/2016/5/12/chartex" xmlns:cx7="http://schemas.microsoft.com/office/drawing/2016/5/13/chartex" xmlns:cx8="http://schemas.microsoft.com/office/drawing/2016/5/14/chartex" xmlns:mc="http://schemas.openxmlformats.org/markup-compatibility/2006" xmlns:aink="http://schemas.microsoft.com/office/drawing/2016/ink" xmlns:am3d="http://schemas.microsoft.com/office/drawing/2017/model3d" xmlns:o="urn:schemas-microsoft-com:office:office" xmlns:oel="http://schemas.microsoft.com/office/2019/extlst" xmlns:r="http://schemas.openxmlformats.org/officeDocument/2006/relationships" xmlns:m="http://schemas.openxmlformats.org/officeDocument/2006/math" xmlns:v="urn:schemas-microsoft-com:vml" xmlns:wp14="http://schemas.microsoft.com/office/word/2010/wordprocessingDrawing" xmlns:wp="http://schemas.openxmlformats.org/drawingml/2006/wordprocessingDrawing" xmlns:w10="urn:schemas-microsoft-com:office:word" xmlns:w="http://schemas.openxmlformats.org/wordprocessingml/2006/main" xmlns:w14="http://schemas.microsoft.com/office/word/2010/wordml" xmlns:w15="http://schemas.microsoft.com/office/word/2012/wordml" xmlns:w16cex="http://schemas.microsoft.com/office/word/2018/wordml/cex" xmlns:w16cid="http://schemas.microsoft.com/office/word/2016/wordml/cid" xmlns:w16="http://schemas.microsoft.com/office/word/2018/wordml" xmlns:w16du="http://schemas.microsoft.com/office/word/2023/wordml/word16du" xmlns:w16sdtdh="http://schemas.microsoft.com/office/word/2020/wordml/sdtdatahash" xmlns:w16sdtfl="http://schemas.microsoft.com/office/word/2024/wordml/sdtformatlock" xmlns:w16se="http://schemas.microsoft.com/office/word/2015/wordml/symex" xmlns:wpg="http://schemas.microsoft.com/office/word/2010/wordprocessingGroup" xmlns:wpi="http://schemas.microsoft.com/office/word/2010/wordprocessingInk" xmlns:wne="http://schemas.microsoft.com/office/word/2006/wordml" xmlns:wps="http://schemas.microsoft.com/office/word/2010/wordprocessingShape" mc:Ignorable="w14 w15 w16se w16cid w16 w16cex w16sdtdh w16sdtfl w16du wp14">
   <w:p>
     <w:pPr>
       <w:pStyle w:val="Header"/>
     </w:pPr>
+    <w:r>
+      <w:rPr>
+        <w:noProof/>
+      </w:rPr>
+    </w:r>
     <w:r>
       <w:rPr>
         <w:noProof/>
@@ -3175,11 +2792,16 @@
 </file>
 
 <file path=word/header2.xml><?xml version="1.0" encoding="utf-8"?>
-<w:hdr xmlns:wpc="http://schemas.microsoft.com/office/word/2010/wordprocessingCanvas" xmlns:cx="http://schemas.microsoft.com/office/drawing/2014/chartex" xmlns:cx1="http://schemas.microsoft.com/office/drawing/2015/9/8/chartex" xmlns:cx2="http://schemas.microsoft.com/office/drawing/2015/10/21/chartex" xmlns:cx3="http://schemas.microsoft.com/office/drawing/2016/5/9/chartex" xmlns:cx4="http://schemas.microsoft.com/office/drawing/2016/5/10/chartex" xmlns:cx5="http://schemas.microsoft.com/office/drawing/2016/5/11/chartex" xmlns:cx6="http://schemas.microsoft.com/office/drawing/2016/5/12/chartex" xmlns:cx7="http://schemas.microsoft.com/office/drawing/2016/5/13/chartex" xmlns:cx8="http://schemas.microsoft.com/office/drawing/2016/5/14/chartex" xmlns:mc="http://schemas.openxmlformats.org/markup-compatibility/2006" xmlns:aink="http://schemas.microsoft.com/office/drawing/2016/ink" xmlns:am3d="http://schemas.microsoft.com/office/drawing/2017/model3d" xmlns:o="urn:schemas-microsoft-com:office:office" xmlns:oel="http://schemas.microsoft.com/office/2019/extlst" xmlns:r="http://schemas.openxmlformats.org/officeDocument/2006/relationships" xmlns:m="http://schemas.openxmlformats.org/officeDocument/2006/math" xmlns:v="urn:schemas-microsoft-com:vml" xmlns:wp14="http://schemas.microsoft.com/office/word/2010/wordprocessingDrawing" xmlns:wp="http://schemas.openxmlformats.org/drawingml/2006/wordprocessingDrawing" xmlns:w10="urn:schemas-microsoft-com:office:word" xmlns:w="http://schemas.openxmlformats.org/wordprocessingml/2006/main" xmlns:w14="http://schemas.microsoft.com/office/word/2010/wordml" xmlns:w15="http://schemas.microsoft.com/office/word/2012/wordml" xmlns:w16cex="http://schemas.microsoft.com/office/word/2018/wordml/cex" xmlns:w16cid="http://schemas.microsoft.com/office/word/2016/wordml/cid" xmlns:w16="http://schemas.microsoft.com/office/word/2018/wordml" xmlns:w16du="http://schemas.microsoft.com/office/word/2023/wordml/word16du" xmlns:w16sdtdh="http://schemas.microsoft.com/office/word/2020/wordml/sdtdatahash" xmlns:w16se="http://schemas.microsoft.com/office/word/2015/wordml/symex" xmlns:wpg="http://schemas.microsoft.com/office/word/2010/wordprocessingGroup" xmlns:wpi="http://schemas.microsoft.com/office/word/2010/wordprocessingInk" xmlns:wne="http://schemas.microsoft.com/office/word/2006/wordml" xmlns:wps="http://schemas.microsoft.com/office/word/2010/wordprocessingShape" mc:Ignorable="w14 w15 w16se w16cid w16 w16cex w16sdtdh w16du wp14">
+<w:hdr xmlns:wpc="http://schemas.microsoft.com/office/word/2010/wordprocessingCanvas" xmlns:cx="http://schemas.microsoft.com/office/drawing/2014/chartex" xmlns:cx1="http://schemas.microsoft.com/office/drawing/2015/9/8/chartex" xmlns:cx2="http://schemas.microsoft.com/office/drawing/2015/10/21/chartex" xmlns:cx3="http://schemas.microsoft.com/office/drawing/2016/5/9/chartex" xmlns:cx4="http://schemas.microsoft.com/office/drawing/2016/5/10/chartex" xmlns:cx5="http://schemas.microsoft.com/office/drawing/2016/5/11/chartex" xmlns:cx6="http://schemas.microsoft.com/office/drawing/2016/5/12/chartex" xmlns:cx7="http://schemas.microsoft.com/office/drawing/2016/5/13/chartex" xmlns:cx8="http://schemas.microsoft.com/office/drawing/2016/5/14/chartex" xmlns:mc="http://schemas.openxmlformats.org/markup-compatibility/2006" xmlns:aink="http://schemas.microsoft.com/office/drawing/2016/ink" xmlns:am3d="http://schemas.microsoft.com/office/drawing/2017/model3d" xmlns:o="urn:schemas-microsoft-com:office:office" xmlns:oel="http://schemas.microsoft.com/office/2019/extlst" xmlns:r="http://schemas.openxmlformats.org/officeDocument/2006/relationships" xmlns:m="http://schemas.openxmlformats.org/officeDocument/2006/math" xmlns:v="urn:schemas-microsoft-com:vml" xmlns:wp14="http://schemas.microsoft.com/office/word/2010/wordprocessingDrawing" xmlns:wp="http://schemas.openxmlformats.org/drawingml/2006/wordprocessingDrawing" xmlns:w10="urn:schemas-microsoft-com:office:word" xmlns:w="http://schemas.openxmlformats.org/wordprocessingml/2006/main" xmlns:w14="http://schemas.microsoft.com/office/word/2010/wordml" xmlns:w15="http://schemas.microsoft.com/office/word/2012/wordml" xmlns:w16cex="http://schemas.microsoft.com/office/word/2018/wordml/cex" xmlns:w16cid="http://schemas.microsoft.com/office/word/2016/wordml/cid" xmlns:w16="http://schemas.microsoft.com/office/word/2018/wordml" xmlns:w16du="http://schemas.microsoft.com/office/word/2023/wordml/word16du" xmlns:w16sdtdh="http://schemas.microsoft.com/office/word/2020/wordml/sdtdatahash" xmlns:w16sdtfl="http://schemas.microsoft.com/office/word/2024/wordml/sdtformatlock" xmlns:w16se="http://schemas.microsoft.com/office/word/2015/wordml/symex" xmlns:wpg="http://schemas.microsoft.com/office/word/2010/wordprocessingGroup" xmlns:wpi="http://schemas.microsoft.com/office/word/2010/wordprocessingInk" xmlns:wne="http://schemas.microsoft.com/office/word/2006/wordml" xmlns:wps="http://schemas.microsoft.com/office/word/2010/wordprocessingShape" mc:Ignorable="w14 w15 w16se w16cid w16 w16cex w16sdtdh w16sdtfl w16du wp14">
   <w:p>
     <w:pPr>
       <w:pStyle w:val="Header"/>
     </w:pPr>
+    <w:r>
+      <w:rPr>
+        <w:noProof/>
+      </w:rPr>
+    </w:r>
     <w:r>
       <w:rPr>
         <w:noProof/>
@@ -3216,7 +2838,7 @@
 </file>
 
 <file path=word/header3.xml><?xml version="1.0" encoding="utf-8"?>
-<w:hdr xmlns:wpc="http://schemas.microsoft.com/office/word/2010/wordprocessingCanvas" xmlns:cx="http://schemas.microsoft.com/office/drawing/2014/chartex" xmlns:cx1="http://schemas.microsoft.com/office/drawing/2015/9/8/chartex" xmlns:cx2="http://schemas.microsoft.com/office/drawing/2015/10/21/chartex" xmlns:cx3="http://schemas.microsoft.com/office/drawing/2016/5/9/chartex" xmlns:cx4="http://schemas.microsoft.com/office/drawing/2016/5/10/chartex" xmlns:cx5="http://schemas.microsoft.com/office/drawing/2016/5/11/chartex" xmlns:cx6="http://schemas.microsoft.com/office/drawing/2016/5/12/chartex" xmlns:cx7="http://schemas.microsoft.com/office/drawing/2016/5/13/chartex" xmlns:cx8="http://schemas.microsoft.com/office/drawing/2016/5/14/chartex" xmlns:mc="http://schemas.openxmlformats.org/markup-compatibility/2006" xmlns:aink="http://schemas.microsoft.com/office/drawing/2016/ink" xmlns:am3d="http://schemas.microsoft.com/office/drawing/2017/model3d" xmlns:o="urn:schemas-microsoft-com:office:office" xmlns:oel="http://schemas.microsoft.com/office/2019/extlst" xmlns:r="http://schemas.openxmlformats.org/officeDocument/2006/relationships" xmlns:m="http://schemas.openxmlformats.org/officeDocument/2006/math" xmlns:v="urn:schemas-microsoft-com:vml" xmlns:wp14="http://schemas.microsoft.com/office/word/2010/wordprocessingDrawing" xmlns:wp="http://schemas.openxmlformats.org/drawingml/2006/wordprocessingDrawing" xmlns:w10="urn:schemas-microsoft-com:office:word" xmlns:w="http://schemas.openxmlformats.org/wordprocessingml/2006/main" xmlns:w14="http://schemas.microsoft.com/office/word/2010/wordml" xmlns:w15="http://schemas.microsoft.com/office/word/2012/wordml" xmlns:w16cex="http://schemas.microsoft.com/office/word/2018/wordml/cex" xmlns:w16cid="http://schemas.microsoft.com/office/word/2016/wordml/cid" xmlns:w16="http://schemas.microsoft.com/office/word/2018/wordml" xmlns:w16du="http://schemas.microsoft.com/office/word/2023/wordml/word16du" xmlns:w16sdtdh="http://schemas.microsoft.com/office/word/2020/wordml/sdtdatahash" xmlns:w16se="http://schemas.microsoft.com/office/word/2015/wordml/symex" xmlns:wpg="http://schemas.microsoft.com/office/word/2010/wordprocessingGroup" xmlns:wpi="http://schemas.microsoft.com/office/word/2010/wordprocessingInk" xmlns:wne="http://schemas.microsoft.com/office/word/2006/wordml" xmlns:wps="http://schemas.microsoft.com/office/word/2010/wordprocessingShape" mc:Ignorable="w14 w15 w16se w16cid w16 w16cex w16sdtdh w16du wp14">
+<w:hdr xmlns:wpc="http://schemas.microsoft.com/office/word/2010/wordprocessingCanvas" xmlns:cx="http://schemas.microsoft.com/office/drawing/2014/chartex" xmlns:cx1="http://schemas.microsoft.com/office/drawing/2015/9/8/chartex" xmlns:cx2="http://schemas.microsoft.com/office/drawing/2015/10/21/chartex" xmlns:cx3="http://schemas.microsoft.com/office/drawing/2016/5/9/chartex" xmlns:cx4="http://schemas.microsoft.com/office/drawing/2016/5/10/chartex" xmlns:cx5="http://schemas.microsoft.com/office/drawing/2016/5/11/chartex" xmlns:cx6="http://schemas.microsoft.com/office/drawing/2016/5/12/chartex" xmlns:cx7="http://schemas.microsoft.com/office/drawing/2016/5/13/chartex" xmlns:cx8="http://schemas.microsoft.com/office/drawing/2016/5/14/chartex" xmlns:mc="http://schemas.openxmlformats.org/markup-compatibility/2006" xmlns:aink="http://schemas.microsoft.com/office/drawing/2016/ink" xmlns:am3d="http://schemas.microsoft.com/office/drawing/2017/model3d" xmlns:o="urn:schemas-microsoft-com:office:office" xmlns:oel="http://schemas.microsoft.com/office/2019/extlst" xmlns:r="http://schemas.openxmlformats.org/officeDocument/2006/relationships" xmlns:m="http://schemas.openxmlformats.org/officeDocument/2006/math" xmlns:v="urn:schemas-microsoft-com:vml" xmlns:wp14="http://schemas.microsoft.com/office/word/2010/wordprocessingDrawing" xmlns:wp="http://schemas.openxmlformats.org/drawingml/2006/wordprocessingDrawing" xmlns:w10="urn:schemas-microsoft-com:office:word" xmlns:w="http://schemas.openxmlformats.org/wordprocessingml/2006/main" xmlns:w14="http://schemas.microsoft.com/office/word/2010/wordml" xmlns:w15="http://schemas.microsoft.com/office/word/2012/wordml" xmlns:w16cex="http://schemas.microsoft.com/office/word/2018/wordml/cex" xmlns:w16cid="http://schemas.microsoft.com/office/word/2016/wordml/cid" xmlns:w16="http://schemas.microsoft.com/office/word/2018/wordml" xmlns:w16du="http://schemas.microsoft.com/office/word/2023/wordml/word16du" xmlns:w16sdtdh="http://schemas.microsoft.com/office/word/2020/wordml/sdtdatahash" xmlns:w16sdtfl="http://schemas.microsoft.com/office/word/2024/wordml/sdtformatlock" xmlns:w16se="http://schemas.microsoft.com/office/word/2015/wordml/symex" xmlns:wpg="http://schemas.microsoft.com/office/word/2010/wordprocessingGroup" xmlns:wpi="http://schemas.microsoft.com/office/word/2010/wordprocessingInk" xmlns:wne="http://schemas.microsoft.com/office/word/2006/wordml" xmlns:wps="http://schemas.microsoft.com/office/word/2010/wordprocessingShape" mc:Ignorable="w14 w15 w16se w16cid w16 w16cex w16sdtdh w16sdtfl w16du wp14">
   <w:p>
     <w:pPr>
       <w:pStyle w:val="Title"/>
@@ -3246,7 +2868,7 @@
           <wp:extent cx="22498050" cy="22498050"/>
           <wp:effectExtent l="0" t="0" r="6350" b="6350"/>
           <wp:wrapNone/>
-          <wp:docPr id="2000104234" name="Picture 1"/>
+          <wp:docPr id="1019783021" name="Picture 1"/>
           <wp:cNvGraphicFramePr>
             <a:graphicFrameLocks xmlns:a="http://schemas.openxmlformats.org/drawingml/2006/main"/>
           </wp:cNvGraphicFramePr>
@@ -3327,7 +2949,7 @@
   <w:p>
     <w:pPr>
       <w:pStyle w:val="Heading1"/>
-      <w:spacing w:before="0" w:after="120"/>
+      <w:spacing w:before="0" w:after="0"/>
       <w:jc w:val="center"/>
       <w:rPr>
         <w:rFonts w:ascii="EMprint" w:hAnsi="EMprint" w:cs="Times New Roman"/>
@@ -3359,7 +2981,7 @@
           <wp:extent cx="100330" cy="100330"/>
           <wp:effectExtent l="0" t="0" r="0" b="0"/>
           <wp:wrapNone/>
-          <wp:docPr id="1698461946" name="Picture 1698461946"/>
+          <wp:docPr id="1310735473" name="Picture 1310735473"/>
           <wp:cNvGraphicFramePr>
             <a:graphicFrameLocks xmlns:a="http://schemas.openxmlformats.org/drawingml/2006/main" noChangeAspect="1"/>
           </wp:cNvGraphicFramePr>
@@ -3424,7 +3046,7 @@
           <wp:extent cx="109855" cy="100330"/>
           <wp:effectExtent l="0" t="0" r="4445" b="0"/>
           <wp:wrapNone/>
-          <wp:docPr id="1996936360" name="Picture 1996936360"/>
+          <wp:docPr id="294189468" name="Picture 294189468"/>
           <wp:cNvGraphicFramePr>
             <a:graphicFrameLocks xmlns:a="http://schemas.openxmlformats.org/drawingml/2006/main" noChangeAspect="1"/>
           </wp:cNvGraphicFramePr>
@@ -3490,7 +3112,7 @@
           <wp:extent cx="137160" cy="134620"/>
           <wp:effectExtent l="0" t="0" r="0" b="0"/>
           <wp:wrapNone/>
-          <wp:docPr id="1095617877" name="Graphic 1095617877" descr="Envelope"/>
+          <wp:docPr id="1687974816" name="Graphic 1687974816" descr="Envelope"/>
           <wp:cNvGraphicFramePr>
             <a:graphicFrameLocks xmlns:a="http://schemas.openxmlformats.org/drawingml/2006/main" noChangeAspect="1"/>
           </wp:cNvGraphicFramePr>
@@ -3559,7 +3181,7 @@
           <wp:extent cx="132715" cy="132715"/>
           <wp:effectExtent l="0" t="0" r="635" b="635"/>
           <wp:wrapNone/>
-          <wp:docPr id="1372993848" name="Graphic 1372993848" descr="World"/>
+          <wp:docPr id="331995874" name="Graphic 331995874" descr="World"/>
           <wp:cNvGraphicFramePr>
             <a:graphicFrameLocks xmlns:a="http://schemas.openxmlformats.org/drawingml/2006/main" noChangeAspect="1"/>
           </wp:cNvGraphicFramePr>
@@ -3804,7 +3426,7 @@
 </file>
 
 <file path=word/header4.xml><?xml version="1.0" encoding="utf-8"?>
-<w:hdr xmlns:wpc="http://schemas.microsoft.com/office/word/2010/wordprocessingCanvas" xmlns:cx="http://schemas.microsoft.com/office/drawing/2014/chartex" xmlns:cx1="http://schemas.microsoft.com/office/drawing/2015/9/8/chartex" xmlns:cx2="http://schemas.microsoft.com/office/drawing/2015/10/21/chartex" xmlns:cx3="http://schemas.microsoft.com/office/drawing/2016/5/9/chartex" xmlns:cx4="http://schemas.microsoft.com/office/drawing/2016/5/10/chartex" xmlns:cx5="http://schemas.microsoft.com/office/drawing/2016/5/11/chartex" xmlns:cx6="http://schemas.microsoft.com/office/drawing/2016/5/12/chartex" xmlns:cx7="http://schemas.microsoft.com/office/drawing/2016/5/13/chartex" xmlns:cx8="http://schemas.microsoft.com/office/drawing/2016/5/14/chartex" xmlns:mc="http://schemas.openxmlformats.org/markup-compatibility/2006" xmlns:aink="http://schemas.microsoft.com/office/drawing/2016/ink" xmlns:am3d="http://schemas.microsoft.com/office/drawing/2017/model3d" xmlns:o="urn:schemas-microsoft-com:office:office" xmlns:oel="http://schemas.microsoft.com/office/2019/extlst" xmlns:r="http://schemas.openxmlformats.org/officeDocument/2006/relationships" xmlns:m="http://schemas.openxmlformats.org/officeDocument/2006/math" xmlns:v="urn:schemas-microsoft-com:vml" xmlns:wp14="http://schemas.microsoft.com/office/word/2010/wordprocessingDrawing" xmlns:wp="http://schemas.openxmlformats.org/drawingml/2006/wordprocessingDrawing" xmlns:w10="urn:schemas-microsoft-com:office:word" xmlns:w="http://schemas.openxmlformats.org/wordprocessingml/2006/main" xmlns:w14="http://schemas.microsoft.com/office/word/2010/wordml" xmlns:w15="http://schemas.microsoft.com/office/word/2012/wordml" xmlns:w16cex="http://schemas.microsoft.com/office/word/2018/wordml/cex" xmlns:w16cid="http://schemas.microsoft.com/office/word/2016/wordml/cid" xmlns:w16="http://schemas.microsoft.com/office/word/2018/wordml" xmlns:w16du="http://schemas.microsoft.com/office/word/2023/wordml/word16du" xmlns:w16sdtdh="http://schemas.microsoft.com/office/word/2020/wordml/sdtdatahash" xmlns:w16se="http://schemas.microsoft.com/office/word/2015/wordml/symex" xmlns:wpg="http://schemas.microsoft.com/office/word/2010/wordprocessingGroup" xmlns:wpi="http://schemas.microsoft.com/office/word/2010/wordprocessingInk" xmlns:wne="http://schemas.microsoft.com/office/word/2006/wordml" xmlns:wps="http://schemas.microsoft.com/office/word/2010/wordprocessingShape" mc:Ignorable="w14 w15 w16se w16cid w16 w16cex w16sdtdh w16du wp14">
+<w:hdr xmlns:wpc="http://schemas.microsoft.com/office/word/2010/wordprocessingCanvas" xmlns:cx="http://schemas.microsoft.com/office/drawing/2014/chartex" xmlns:cx1="http://schemas.microsoft.com/office/drawing/2015/9/8/chartex" xmlns:cx2="http://schemas.microsoft.com/office/drawing/2015/10/21/chartex" xmlns:cx3="http://schemas.microsoft.com/office/drawing/2016/5/9/chartex" xmlns:cx4="http://schemas.microsoft.com/office/drawing/2016/5/10/chartex" xmlns:cx5="http://schemas.microsoft.com/office/drawing/2016/5/11/chartex" xmlns:cx6="http://schemas.microsoft.com/office/drawing/2016/5/12/chartex" xmlns:cx7="http://schemas.microsoft.com/office/drawing/2016/5/13/chartex" xmlns:cx8="http://schemas.microsoft.com/office/drawing/2016/5/14/chartex" xmlns:mc="http://schemas.openxmlformats.org/markup-compatibility/2006" xmlns:aink="http://schemas.microsoft.com/office/drawing/2016/ink" xmlns:am3d="http://schemas.microsoft.com/office/drawing/2017/model3d" xmlns:o="urn:schemas-microsoft-com:office:office" xmlns:oel="http://schemas.microsoft.com/office/2019/extlst" xmlns:r="http://schemas.openxmlformats.org/officeDocument/2006/relationships" xmlns:m="http://schemas.openxmlformats.org/officeDocument/2006/math" xmlns:v="urn:schemas-microsoft-com:vml" xmlns:wp14="http://schemas.microsoft.com/office/word/2010/wordprocessingDrawing" xmlns:wp="http://schemas.openxmlformats.org/drawingml/2006/wordprocessingDrawing" xmlns:w10="urn:schemas-microsoft-com:office:word" xmlns:w="http://schemas.openxmlformats.org/wordprocessingml/2006/main" xmlns:w14="http://schemas.microsoft.com/office/word/2010/wordml" xmlns:w15="http://schemas.microsoft.com/office/word/2012/wordml" xmlns:w16cex="http://schemas.microsoft.com/office/word/2018/wordml/cex" xmlns:w16cid="http://schemas.microsoft.com/office/word/2016/wordml/cid" xmlns:w16="http://schemas.microsoft.com/office/word/2018/wordml" xmlns:w16du="http://schemas.microsoft.com/office/word/2023/wordml/word16du" xmlns:w16sdtdh="http://schemas.microsoft.com/office/word/2020/wordml/sdtdatahash" xmlns:w16sdtfl="http://schemas.microsoft.com/office/word/2024/wordml/sdtformatlock" xmlns:w16se="http://schemas.microsoft.com/office/word/2015/wordml/symex" xmlns:wpg="http://schemas.microsoft.com/office/word/2010/wordprocessingGroup" xmlns:wpi="http://schemas.microsoft.com/office/word/2010/wordprocessingInk" xmlns:wne="http://schemas.microsoft.com/office/word/2006/wordml" xmlns:wps="http://schemas.microsoft.com/office/word/2010/wordprocessingShape" mc:Ignorable="w14 w15 w16se w16cid w16 w16cex w16sdtdh w16sdtfl w16du wp14">
   <w:p>
     <w:pPr>
       <w:pStyle w:val="Header"/>
@@ -3881,13 +3503,13 @@
 </file>
 
 <file path=word/header5.xml><?xml version="1.0" encoding="utf-8"?>
-<w:hdr xmlns:wpc="http://schemas.microsoft.com/office/word/2010/wordprocessingCanvas" xmlns:cx="http://schemas.microsoft.com/office/drawing/2014/chartex" xmlns:cx1="http://schemas.microsoft.com/office/drawing/2015/9/8/chartex" xmlns:cx2="http://schemas.microsoft.com/office/drawing/2015/10/21/chartex" xmlns:cx3="http://schemas.microsoft.com/office/drawing/2016/5/9/chartex" xmlns:cx4="http://schemas.microsoft.com/office/drawing/2016/5/10/chartex" xmlns:cx5="http://schemas.microsoft.com/office/drawing/2016/5/11/chartex" xmlns:cx6="http://schemas.microsoft.com/office/drawing/2016/5/12/chartex" xmlns:cx7="http://schemas.microsoft.com/office/drawing/2016/5/13/chartex" xmlns:cx8="http://schemas.microsoft.com/office/drawing/2016/5/14/chartex" xmlns:mc="http://schemas.openxmlformats.org/markup-compatibility/2006" xmlns:aink="http://schemas.microsoft.com/office/drawing/2016/ink" xmlns:am3d="http://schemas.microsoft.com/office/drawing/2017/model3d" xmlns:o="urn:schemas-microsoft-com:office:office" xmlns:oel="http://schemas.microsoft.com/office/2019/extlst" xmlns:r="http://schemas.openxmlformats.org/officeDocument/2006/relationships" xmlns:m="http://schemas.openxmlformats.org/officeDocument/2006/math" xmlns:v="urn:schemas-microsoft-com:vml" xmlns:wp14="http://schemas.microsoft.com/office/word/2010/wordprocessingDrawing" xmlns:wp="http://schemas.openxmlformats.org/drawingml/2006/wordprocessingDrawing" xmlns:w10="urn:schemas-microsoft-com:office:word" xmlns:w="http://schemas.openxmlformats.org/wordprocessingml/2006/main" xmlns:w14="http://schemas.microsoft.com/office/word/2010/wordml" xmlns:w15="http://schemas.microsoft.com/office/word/2012/wordml" xmlns:w16cex="http://schemas.microsoft.com/office/word/2018/wordml/cex" xmlns:w16cid="http://schemas.microsoft.com/office/word/2016/wordml/cid" xmlns:w16="http://schemas.microsoft.com/office/word/2018/wordml" xmlns:w16du="http://schemas.microsoft.com/office/word/2023/wordml/word16du" xmlns:w16sdtdh="http://schemas.microsoft.com/office/word/2020/wordml/sdtdatahash" xmlns:w16se="http://schemas.microsoft.com/office/word/2015/wordml/symex" xmlns:wpg="http://schemas.microsoft.com/office/word/2010/wordprocessingGroup" xmlns:wpi="http://schemas.microsoft.com/office/word/2010/wordprocessingInk" xmlns:wne="http://schemas.microsoft.com/office/word/2006/wordml" xmlns:wps="http://schemas.microsoft.com/office/word/2010/wordprocessingShape" mc:Ignorable="w14 w15 w16se w16cid w16 w16cex w16sdtdh w16du wp14">
+<w:hdr xmlns:wpc="http://schemas.microsoft.com/office/word/2010/wordprocessingCanvas" xmlns:cx="http://schemas.microsoft.com/office/drawing/2014/chartex" xmlns:cx1="http://schemas.microsoft.com/office/drawing/2015/9/8/chartex" xmlns:cx2="http://schemas.microsoft.com/office/drawing/2015/10/21/chartex" xmlns:cx3="http://schemas.microsoft.com/office/drawing/2016/5/9/chartex" xmlns:cx4="http://schemas.microsoft.com/office/drawing/2016/5/10/chartex" xmlns:cx5="http://schemas.microsoft.com/office/drawing/2016/5/11/chartex" xmlns:cx6="http://schemas.microsoft.com/office/drawing/2016/5/12/chartex" xmlns:cx7="http://schemas.microsoft.com/office/drawing/2016/5/13/chartex" xmlns:cx8="http://schemas.microsoft.com/office/drawing/2016/5/14/chartex" xmlns:mc="http://schemas.openxmlformats.org/markup-compatibility/2006" xmlns:aink="http://schemas.microsoft.com/office/drawing/2016/ink" xmlns:am3d="http://schemas.microsoft.com/office/drawing/2017/model3d" xmlns:o="urn:schemas-microsoft-com:office:office" xmlns:oel="http://schemas.microsoft.com/office/2019/extlst" xmlns:r="http://schemas.openxmlformats.org/officeDocument/2006/relationships" xmlns:m="http://schemas.openxmlformats.org/officeDocument/2006/math" xmlns:v="urn:schemas-microsoft-com:vml" xmlns:wp14="http://schemas.microsoft.com/office/word/2010/wordprocessingDrawing" xmlns:wp="http://schemas.openxmlformats.org/drawingml/2006/wordprocessingDrawing" xmlns:w10="urn:schemas-microsoft-com:office:word" xmlns:w="http://schemas.openxmlformats.org/wordprocessingml/2006/main" xmlns:w14="http://schemas.microsoft.com/office/word/2010/wordml" xmlns:w15="http://schemas.microsoft.com/office/word/2012/wordml" xmlns:w16cex="http://schemas.microsoft.com/office/word/2018/wordml/cex" xmlns:w16cid="http://schemas.microsoft.com/office/word/2016/wordml/cid" xmlns:w16="http://schemas.microsoft.com/office/word/2018/wordml" xmlns:w16du="http://schemas.microsoft.com/office/word/2023/wordml/word16du" xmlns:w16sdtdh="http://schemas.microsoft.com/office/word/2020/wordml/sdtdatahash" xmlns:w16sdtfl="http://schemas.microsoft.com/office/word/2024/wordml/sdtformatlock" xmlns:w16se="http://schemas.microsoft.com/office/word/2015/wordml/symex" xmlns:wpg="http://schemas.microsoft.com/office/word/2010/wordprocessingGroup" xmlns:wpi="http://schemas.microsoft.com/office/word/2010/wordprocessingInk" xmlns:wne="http://schemas.microsoft.com/office/word/2006/wordml" xmlns:wps="http://schemas.microsoft.com/office/word/2010/wordprocessingShape" mc:Ignorable="w14 w15 w16se w16cid w16 w16cex w16sdtdh w16sdtfl w16du wp14">
   <w:p/>
 </w:hdr>
 </file>
 
 <file path=word/header6.xml><?xml version="1.0" encoding="utf-8"?>
-<w:hdr xmlns:wpc="http://schemas.microsoft.com/office/word/2010/wordprocessingCanvas" xmlns:cx="http://schemas.microsoft.com/office/drawing/2014/chartex" xmlns:cx1="http://schemas.microsoft.com/office/drawing/2015/9/8/chartex" xmlns:cx2="http://schemas.microsoft.com/office/drawing/2015/10/21/chartex" xmlns:cx3="http://schemas.microsoft.com/office/drawing/2016/5/9/chartex" xmlns:cx4="http://schemas.microsoft.com/office/drawing/2016/5/10/chartex" xmlns:cx5="http://schemas.microsoft.com/office/drawing/2016/5/11/chartex" xmlns:cx6="http://schemas.microsoft.com/office/drawing/2016/5/12/chartex" xmlns:cx7="http://schemas.microsoft.com/office/drawing/2016/5/13/chartex" xmlns:cx8="http://schemas.microsoft.com/office/drawing/2016/5/14/chartex" xmlns:mc="http://schemas.openxmlformats.org/markup-compatibility/2006" xmlns:aink="http://schemas.microsoft.com/office/drawing/2016/ink" xmlns:am3d="http://schemas.microsoft.com/office/drawing/2017/model3d" xmlns:o="urn:schemas-microsoft-com:office:office" xmlns:oel="http://schemas.microsoft.com/office/2019/extlst" xmlns:r="http://schemas.openxmlformats.org/officeDocument/2006/relationships" xmlns:m="http://schemas.openxmlformats.org/officeDocument/2006/math" xmlns:v="urn:schemas-microsoft-com:vml" xmlns:wp14="http://schemas.microsoft.com/office/word/2010/wordprocessingDrawing" xmlns:wp="http://schemas.openxmlformats.org/drawingml/2006/wordprocessingDrawing" xmlns:w10="urn:schemas-microsoft-com:office:word" xmlns:w="http://schemas.openxmlformats.org/wordprocessingml/2006/main" xmlns:w14="http://schemas.microsoft.com/office/word/2010/wordml" xmlns:w15="http://schemas.microsoft.com/office/word/2012/wordml" xmlns:w16cex="http://schemas.microsoft.com/office/word/2018/wordml/cex" xmlns:w16cid="http://schemas.microsoft.com/office/word/2016/wordml/cid" xmlns:w16="http://schemas.microsoft.com/office/word/2018/wordml" xmlns:w16du="http://schemas.microsoft.com/office/word/2023/wordml/word16du" xmlns:w16sdtdh="http://schemas.microsoft.com/office/word/2020/wordml/sdtdatahash" xmlns:w16se="http://schemas.microsoft.com/office/word/2015/wordml/symex" xmlns:wpg="http://schemas.microsoft.com/office/word/2010/wordprocessingGroup" xmlns:wpi="http://schemas.microsoft.com/office/word/2010/wordprocessingInk" xmlns:wne="http://schemas.microsoft.com/office/word/2006/wordml" xmlns:wps="http://schemas.microsoft.com/office/word/2010/wordprocessingShape" mc:Ignorable="w14 w15 w16se w16cid w16 w16cex w16sdtdh w16du wp14">
+<w:hdr xmlns:wpc="http://schemas.microsoft.com/office/word/2010/wordprocessingCanvas" xmlns:cx="http://schemas.microsoft.com/office/drawing/2014/chartex" xmlns:cx1="http://schemas.microsoft.com/office/drawing/2015/9/8/chartex" xmlns:cx2="http://schemas.microsoft.com/office/drawing/2015/10/21/chartex" xmlns:cx3="http://schemas.microsoft.com/office/drawing/2016/5/9/chartex" xmlns:cx4="http://schemas.microsoft.com/office/drawing/2016/5/10/chartex" xmlns:cx5="http://schemas.microsoft.com/office/drawing/2016/5/11/chartex" xmlns:cx6="http://schemas.microsoft.com/office/drawing/2016/5/12/chartex" xmlns:cx7="http://schemas.microsoft.com/office/drawing/2016/5/13/chartex" xmlns:cx8="http://schemas.microsoft.com/office/drawing/2016/5/14/chartex" xmlns:mc="http://schemas.openxmlformats.org/markup-compatibility/2006" xmlns:aink="http://schemas.microsoft.com/office/drawing/2016/ink" xmlns:am3d="http://schemas.microsoft.com/office/drawing/2017/model3d" xmlns:o="urn:schemas-microsoft-com:office:office" xmlns:oel="http://schemas.microsoft.com/office/2019/extlst" xmlns:r="http://schemas.openxmlformats.org/officeDocument/2006/relationships" xmlns:m="http://schemas.openxmlformats.org/officeDocument/2006/math" xmlns:v="urn:schemas-microsoft-com:vml" xmlns:wp14="http://schemas.microsoft.com/office/word/2010/wordprocessingDrawing" xmlns:wp="http://schemas.openxmlformats.org/drawingml/2006/wordprocessingDrawing" xmlns:w10="urn:schemas-microsoft-com:office:word" xmlns:w="http://schemas.openxmlformats.org/wordprocessingml/2006/main" xmlns:w14="http://schemas.microsoft.com/office/word/2010/wordml" xmlns:w15="http://schemas.microsoft.com/office/word/2012/wordml" xmlns:w16cex="http://schemas.microsoft.com/office/word/2018/wordml/cex" xmlns:w16cid="http://schemas.microsoft.com/office/word/2016/wordml/cid" xmlns:w16="http://schemas.microsoft.com/office/word/2018/wordml" xmlns:w16du="http://schemas.microsoft.com/office/word/2023/wordml/word16du" xmlns:w16sdtdh="http://schemas.microsoft.com/office/word/2020/wordml/sdtdatahash" xmlns:w16sdtfl="http://schemas.microsoft.com/office/word/2024/wordml/sdtformatlock" xmlns:w16se="http://schemas.microsoft.com/office/word/2015/wordml/symex" xmlns:wpg="http://schemas.microsoft.com/office/word/2010/wordprocessingGroup" xmlns:wpi="http://schemas.microsoft.com/office/word/2010/wordprocessingInk" xmlns:wne="http://schemas.microsoft.com/office/word/2006/wordml" xmlns:wps="http://schemas.microsoft.com/office/word/2010/wordprocessingShape" mc:Ignorable="w14 w15 w16se w16cid w16 w16cex w16sdtdh w16sdtfl w16du wp14">
   <w:p>
     <w:pPr>
       <w:pStyle w:val="Header"/>
@@ -4045,7 +3667,7 @@
 </file>
 
 <file path=word/numbering.xml><?xml version="1.0" encoding="utf-8"?>
-<w:numbering xmlns:wpc="http://schemas.microsoft.com/office/word/2010/wordprocessingCanvas" xmlns:cx="http://schemas.microsoft.com/office/drawing/2014/chartex" xmlns:cx1="http://schemas.microsoft.com/office/drawing/2015/9/8/chartex" xmlns:cx2="http://schemas.microsoft.com/office/drawing/2015/10/21/chartex" xmlns:cx3="http://schemas.microsoft.com/office/drawing/2016/5/9/chartex" xmlns:cx4="http://schemas.microsoft.com/office/drawing/2016/5/10/chartex" xmlns:cx5="http://schemas.microsoft.com/office/drawing/2016/5/11/chartex" xmlns:cx6="http://schemas.microsoft.com/office/drawing/2016/5/12/chartex" xmlns:cx7="http://schemas.microsoft.com/office/drawing/2016/5/13/chartex" xmlns:cx8="http://schemas.microsoft.com/office/drawing/2016/5/14/chartex" xmlns:mc="http://schemas.openxmlformats.org/markup-compatibility/2006" xmlns:aink="http://schemas.microsoft.com/office/drawing/2016/ink" xmlns:am3d="http://schemas.microsoft.com/office/drawing/2017/model3d" xmlns:o="urn:schemas-microsoft-com:office:office" xmlns:oel="http://schemas.microsoft.com/office/2019/extlst" xmlns:r="http://schemas.openxmlformats.org/officeDocument/2006/relationships" xmlns:m="http://schemas.openxmlformats.org/officeDocument/2006/math" xmlns:v="urn:schemas-microsoft-com:vml" xmlns:wp14="http://schemas.microsoft.com/office/word/2010/wordprocessingDrawing" xmlns:wp="http://schemas.openxmlformats.org/drawingml/2006/wordprocessingDrawing" xmlns:w10="urn:schemas-microsoft-com:office:word" xmlns:w="http://schemas.openxmlformats.org/wordprocessingml/2006/main" xmlns:w14="http://schemas.microsoft.com/office/word/2010/wordml" xmlns:w15="http://schemas.microsoft.com/office/word/2012/wordml" xmlns:w16cex="http://schemas.microsoft.com/office/word/2018/wordml/cex" xmlns:w16cid="http://schemas.microsoft.com/office/word/2016/wordml/cid" xmlns:w16="http://schemas.microsoft.com/office/word/2018/wordml" xmlns:w16du="http://schemas.microsoft.com/office/word/2023/wordml/word16du" xmlns:w16sdtdh="http://schemas.microsoft.com/office/word/2020/wordml/sdtdatahash" xmlns:w16se="http://schemas.microsoft.com/office/word/2015/wordml/symex" xmlns:wpg="http://schemas.microsoft.com/office/word/2010/wordprocessingGroup" xmlns:wpi="http://schemas.microsoft.com/office/word/2010/wordprocessingInk" xmlns:wne="http://schemas.microsoft.com/office/word/2006/wordml" xmlns:wps="http://schemas.microsoft.com/office/word/2010/wordprocessingShape" mc:Ignorable="w14 w15 w16se w16cid w16 w16cex w16sdtdh w16du wp14">
+<w:numbering xmlns:wpc="http://schemas.microsoft.com/office/word/2010/wordprocessingCanvas" xmlns:cx="http://schemas.microsoft.com/office/drawing/2014/chartex" xmlns:cx1="http://schemas.microsoft.com/office/drawing/2015/9/8/chartex" xmlns:cx2="http://schemas.microsoft.com/office/drawing/2015/10/21/chartex" xmlns:cx3="http://schemas.microsoft.com/office/drawing/2016/5/9/chartex" xmlns:cx4="http://schemas.microsoft.com/office/drawing/2016/5/10/chartex" xmlns:cx5="http://schemas.microsoft.com/office/drawing/2016/5/11/chartex" xmlns:cx6="http://schemas.microsoft.com/office/drawing/2016/5/12/chartex" xmlns:cx7="http://schemas.microsoft.com/office/drawing/2016/5/13/chartex" xmlns:cx8="http://schemas.microsoft.com/office/drawing/2016/5/14/chartex" xmlns:mc="http://schemas.openxmlformats.org/markup-compatibility/2006" xmlns:aink="http://schemas.microsoft.com/office/drawing/2016/ink" xmlns:am3d="http://schemas.microsoft.com/office/drawing/2017/model3d" xmlns:o="urn:schemas-microsoft-com:office:office" xmlns:oel="http://schemas.microsoft.com/office/2019/extlst" xmlns:r="http://schemas.openxmlformats.org/officeDocument/2006/relationships" xmlns:m="http://schemas.openxmlformats.org/officeDocument/2006/math" xmlns:v="urn:schemas-microsoft-com:vml" xmlns:wp14="http://schemas.microsoft.com/office/word/2010/wordprocessingDrawing" xmlns:wp="http://schemas.openxmlformats.org/drawingml/2006/wordprocessingDrawing" xmlns:w10="urn:schemas-microsoft-com:office:word" xmlns:w="http://schemas.openxmlformats.org/wordprocessingml/2006/main" xmlns:w14="http://schemas.microsoft.com/office/word/2010/wordml" xmlns:w15="http://schemas.microsoft.com/office/word/2012/wordml" xmlns:w16cex="http://schemas.microsoft.com/office/word/2018/wordml/cex" xmlns:w16cid="http://schemas.microsoft.com/office/word/2016/wordml/cid" xmlns:w16="http://schemas.microsoft.com/office/word/2018/wordml" xmlns:w16du="http://schemas.microsoft.com/office/word/2023/wordml/word16du" xmlns:w16sdtdh="http://schemas.microsoft.com/office/word/2020/wordml/sdtdatahash" xmlns:w16sdtfl="http://schemas.microsoft.com/office/word/2024/wordml/sdtformatlock" xmlns:w16se="http://schemas.microsoft.com/office/word/2015/wordml/symex" xmlns:wpg="http://schemas.microsoft.com/office/word/2010/wordprocessingGroup" xmlns:wpi="http://schemas.microsoft.com/office/word/2010/wordprocessingInk" xmlns:wne="http://schemas.microsoft.com/office/word/2006/wordml" xmlns:wps="http://schemas.microsoft.com/office/word/2010/wordprocessingShape" mc:Ignorable="w14 w15 w16se w16cid w16 w16cex w16sdtdh w16sdtfl w16du wp14">
   <w:numPicBullet w:numPicBulletId="0">
     <w:pict>
       <v:shapetype id="_x0000_t75" coordsize="21600,21600" o:spt="75" o:preferrelative="t" path="m@4@5l@4@11@9@11@9@5xe" filled="f" stroked="f">
@@ -4067,7 +3689,7 @@
         <v:path o:extrusionok="f" gradientshapeok="t" o:connecttype="rect"/>
         <o:lock v:ext="edit" aspectratio="t"/>
       </v:shapetype>
-      <v:shape id="_x0000_i1028" type="#_x0000_t75" alt="Envelope" style="width:6.4pt;height:6.4pt;visibility:visible" o:gfxdata="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" o:bullet="t">
+      <v:shape id="_x0000_i1037" type="#_x0000_t75" alt="Envelope" style="width:6.9pt;height:6.9pt;visibility:visible" o:gfxdata="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" o:bullet="t">
         <v:imagedata r:id="rId1" o:title="" cropbottom="-1872f" cropright="-1872f"/>
       </v:shape>
     </w:pict>
@@ -6160,6 +5782,121 @@
     </w:lvl>
   </w:abstractNum>
   <w:abstractNum w:abstractNumId="26" w15:restartNumberingAfterBreak="0">
+    <w:nsid w:val="436E0561"/>
+    <w:multiLevelType w:val="hybridMultilevel"/>
+    <w:tmpl w:val="4316209E"/>
+    <w:lvl w:ilvl="0" w:tplc="9E500DF6">
+      <w:start w:val="1"/>
+      <w:numFmt w:val="bullet"/>
+      <w:lvlText w:val=""/>
+      <w:lvlJc w:val="left"/>
+      <w:pPr>
+        <w:ind w:left="360" w:hanging="360"/>
+      </w:pPr>
+      <w:rPr>
+        <w:rFonts w:ascii="Symbol" w:hAnsi="Symbol" w:hint="default"/>
+        <w:sz w:val="20"/>
+        <w:szCs w:val="28"/>
+      </w:rPr>
+    </w:lvl>
+    <w:lvl w:ilvl="1" w:tplc="04090003" w:tentative="1">
+      <w:start w:val="1"/>
+      <w:numFmt w:val="bullet"/>
+      <w:lvlText w:val="o"/>
+      <w:lvlJc w:val="left"/>
+      <w:pPr>
+        <w:ind w:left="1080" w:hanging="360"/>
+      </w:pPr>
+      <w:rPr>
+        <w:rFonts w:ascii="Courier New" w:hAnsi="Courier New" w:cs="Courier New" w:hint="default"/>
+      </w:rPr>
+    </w:lvl>
+    <w:lvl w:ilvl="2" w:tplc="04090005" w:tentative="1">
+      <w:start w:val="1"/>
+      <w:numFmt w:val="bullet"/>
+      <w:lvlText w:val=""/>
+      <w:lvlJc w:val="left"/>
+      <w:pPr>
+        <w:ind w:left="1800" w:hanging="360"/>
+      </w:pPr>
+      <w:rPr>
+        <w:rFonts w:ascii="Wingdings" w:hAnsi="Wingdings" w:hint="default"/>
+      </w:rPr>
+    </w:lvl>
+    <w:lvl w:ilvl="3" w:tplc="04090001" w:tentative="1">
+      <w:start w:val="1"/>
+      <w:numFmt w:val="bullet"/>
+      <w:lvlText w:val=""/>
+      <w:lvlJc w:val="left"/>
+      <w:pPr>
+        <w:ind w:left="2520" w:hanging="360"/>
+      </w:pPr>
+      <w:rPr>
+        <w:rFonts w:ascii="Symbol" w:hAnsi="Symbol" w:hint="default"/>
+      </w:rPr>
+    </w:lvl>
+    <w:lvl w:ilvl="4" w:tplc="04090003" w:tentative="1">
+      <w:start w:val="1"/>
+      <w:numFmt w:val="bullet"/>
+      <w:lvlText w:val="o"/>
+      <w:lvlJc w:val="left"/>
+      <w:pPr>
+        <w:ind w:left="3240" w:hanging="360"/>
+      </w:pPr>
+      <w:rPr>
+        <w:rFonts w:ascii="Courier New" w:hAnsi="Courier New" w:cs="Courier New" w:hint="default"/>
+      </w:rPr>
+    </w:lvl>
+    <w:lvl w:ilvl="5" w:tplc="04090005" w:tentative="1">
+      <w:start w:val="1"/>
+      <w:numFmt w:val="bullet"/>
+      <w:lvlText w:val=""/>
+      <w:lvlJc w:val="left"/>
+      <w:pPr>
+        <w:ind w:left="3960" w:hanging="360"/>
+      </w:pPr>
+      <w:rPr>
+        <w:rFonts w:ascii="Wingdings" w:hAnsi="Wingdings" w:hint="default"/>
+      </w:rPr>
+    </w:lvl>
+    <w:lvl w:ilvl="6" w:tplc="04090001" w:tentative="1">
+      <w:start w:val="1"/>
+      <w:numFmt w:val="bullet"/>
+      <w:lvlText w:val=""/>
+      <w:lvlJc w:val="left"/>
+      <w:pPr>
+        <w:ind w:left="4680" w:hanging="360"/>
+      </w:pPr>
+      <w:rPr>
+        <w:rFonts w:ascii="Symbol" w:hAnsi="Symbol" w:hint="default"/>
+      </w:rPr>
+    </w:lvl>
+    <w:lvl w:ilvl="7" w:tplc="04090003" w:tentative="1">
+      <w:start w:val="1"/>
+      <w:numFmt w:val="bullet"/>
+      <w:lvlText w:val="o"/>
+      <w:lvlJc w:val="left"/>
+      <w:pPr>
+        <w:ind w:left="5400" w:hanging="360"/>
+      </w:pPr>
+      <w:rPr>
+        <w:rFonts w:ascii="Courier New" w:hAnsi="Courier New" w:cs="Courier New" w:hint="default"/>
+      </w:rPr>
+    </w:lvl>
+    <w:lvl w:ilvl="8" w:tplc="04090005" w:tentative="1">
+      <w:start w:val="1"/>
+      <w:numFmt w:val="bullet"/>
+      <w:lvlText w:val=""/>
+      <w:lvlJc w:val="left"/>
+      <w:pPr>
+        <w:ind w:left="6120" w:hanging="360"/>
+      </w:pPr>
+      <w:rPr>
+        <w:rFonts w:ascii="Wingdings" w:hAnsi="Wingdings" w:hint="default"/>
+      </w:rPr>
+    </w:lvl>
+  </w:abstractNum>
+  <w:abstractNum w:abstractNumId="27" w15:restartNumberingAfterBreak="0">
     <w:nsid w:val="48E95C94"/>
     <w:multiLevelType w:val="hybridMultilevel"/>
     <w:tmpl w:val="A488A97A"/>
@@ -6272,7 +6009,7 @@
       </w:rPr>
     </w:lvl>
   </w:abstractNum>
-  <w:abstractNum w:abstractNumId="27" w15:restartNumberingAfterBreak="0">
+  <w:abstractNum w:abstractNumId="28" w15:restartNumberingAfterBreak="0">
     <w:nsid w:val="4AD50CA7"/>
     <w:multiLevelType w:val="hybridMultilevel"/>
     <w:tmpl w:val="49FA7A24"/>
@@ -6387,7 +6124,7 @@
       </w:rPr>
     </w:lvl>
   </w:abstractNum>
-  <w:abstractNum w:abstractNumId="28" w15:restartNumberingAfterBreak="0">
+  <w:abstractNum w:abstractNumId="29" w15:restartNumberingAfterBreak="0">
     <w:nsid w:val="4D2B202E"/>
     <w:multiLevelType w:val="multilevel"/>
     <w:tmpl w:val="04090023"/>
@@ -6474,7 +6211,7 @@
       </w:pPr>
     </w:lvl>
   </w:abstractNum>
-  <w:abstractNum w:abstractNumId="29" w15:restartNumberingAfterBreak="0">
+  <w:abstractNum w:abstractNumId="30" w15:restartNumberingAfterBreak="0">
     <w:nsid w:val="53BB62D2"/>
     <w:multiLevelType w:val="hybridMultilevel"/>
     <w:tmpl w:val="C46E2138"/>
@@ -6587,7 +6324,7 @@
       </w:rPr>
     </w:lvl>
   </w:abstractNum>
-  <w:abstractNum w:abstractNumId="30" w15:restartNumberingAfterBreak="0">
+  <w:abstractNum w:abstractNumId="31" w15:restartNumberingAfterBreak="0">
     <w:nsid w:val="5BBE62A8"/>
     <w:multiLevelType w:val="hybridMultilevel"/>
     <w:tmpl w:val="2A2896AC"/>
@@ -6700,7 +6437,7 @@
       </w:rPr>
     </w:lvl>
   </w:abstractNum>
-  <w:abstractNum w:abstractNumId="31" w15:restartNumberingAfterBreak="0">
+  <w:abstractNum w:abstractNumId="32" w15:restartNumberingAfterBreak="0">
     <w:nsid w:val="5D972A95"/>
     <w:multiLevelType w:val="hybridMultilevel"/>
     <w:tmpl w:val="990AAD26"/>
@@ -6813,7 +6550,7 @@
       </w:rPr>
     </w:lvl>
   </w:abstractNum>
-  <w:abstractNum w:abstractNumId="32" w15:restartNumberingAfterBreak="0">
+  <w:abstractNum w:abstractNumId="33" w15:restartNumberingAfterBreak="0">
     <w:nsid w:val="67FE568A"/>
     <w:multiLevelType w:val="multilevel"/>
     <w:tmpl w:val="9148F2AC"/>
@@ -6932,7 +6669,7 @@
       </w:rPr>
     </w:lvl>
   </w:abstractNum>
-  <w:abstractNum w:abstractNumId="33" w15:restartNumberingAfterBreak="0">
+  <w:abstractNum w:abstractNumId="34" w15:restartNumberingAfterBreak="0">
     <w:nsid w:val="6AA04A54"/>
     <w:multiLevelType w:val="hybridMultilevel"/>
     <w:tmpl w:val="6E066764"/>
@@ -7045,7 +6782,7 @@
       </w:rPr>
     </w:lvl>
   </w:abstractNum>
-  <w:abstractNum w:abstractNumId="34" w15:restartNumberingAfterBreak="0">
+  <w:abstractNum w:abstractNumId="35" w15:restartNumberingAfterBreak="0">
     <w:nsid w:val="74E25613"/>
     <w:multiLevelType w:val="hybridMultilevel"/>
     <w:tmpl w:val="B0EE2926"/>
@@ -7184,7 +6921,7 @@
     <w:abstractNumId w:val="2"/>
   </w:num>
   <w:num w:numId="9" w16cid:durableId="269943709">
-    <w:abstractNumId w:val="28"/>
+    <w:abstractNumId w:val="29"/>
   </w:num>
   <w:num w:numId="10" w16cid:durableId="403919721">
     <w:abstractNumId w:val="5"/>
@@ -7202,7 +6939,7 @@
     <w:abstractNumId w:val="16"/>
   </w:num>
   <w:num w:numId="15" w16cid:durableId="1727023993">
-    <w:abstractNumId w:val="31"/>
+    <w:abstractNumId w:val="32"/>
   </w:num>
   <w:num w:numId="16" w16cid:durableId="1882086919">
     <w:abstractNumId w:val="13"/>
@@ -7217,10 +6954,10 @@
     <w:abstractNumId w:val="18"/>
   </w:num>
   <w:num w:numId="20" w16cid:durableId="1625039067">
-    <w:abstractNumId w:val="29"/>
+    <w:abstractNumId w:val="30"/>
   </w:num>
   <w:num w:numId="21" w16cid:durableId="882474882">
-    <w:abstractNumId w:val="32"/>
+    <w:abstractNumId w:val="33"/>
   </w:num>
   <w:num w:numId="22" w16cid:durableId="947614725">
     <w:abstractNumId w:val="25"/>
@@ -7232,13 +6969,13 @@
     <w:abstractNumId w:val="12"/>
   </w:num>
   <w:num w:numId="25" w16cid:durableId="862983291">
-    <w:abstractNumId w:val="27"/>
+    <w:abstractNumId w:val="28"/>
   </w:num>
   <w:num w:numId="26" w16cid:durableId="209265531">
     <w:abstractNumId w:val="24"/>
   </w:num>
   <w:num w:numId="27" w16cid:durableId="49310192">
-    <w:abstractNumId w:val="26"/>
+    <w:abstractNumId w:val="27"/>
   </w:num>
   <w:num w:numId="28" w16cid:durableId="352540883">
     <w:abstractNumId w:val="14"/>
@@ -7247,10 +6984,10 @@
     <w:abstractNumId w:val="10"/>
   </w:num>
   <w:num w:numId="30" w16cid:durableId="1892228820">
-    <w:abstractNumId w:val="30"/>
+    <w:abstractNumId w:val="31"/>
   </w:num>
   <w:num w:numId="31" w16cid:durableId="1875996197">
-    <w:abstractNumId w:val="34"/>
+    <w:abstractNumId w:val="35"/>
   </w:num>
   <w:num w:numId="32" w16cid:durableId="2015110347">
     <w:abstractNumId w:val="20"/>
@@ -7262,13 +6999,16 @@
     <w:abstractNumId w:val="17"/>
   </w:num>
   <w:num w:numId="35" w16cid:durableId="1070347146">
-    <w:abstractNumId w:val="33"/>
+    <w:abstractNumId w:val="34"/>
+  </w:num>
+  <w:num w:numId="36" w16cid:durableId="717970449">
+    <w:abstractNumId w:val="26"/>
   </w:num>
 </w:numbering>
 </file>
 
 <file path=word/styles.xml><?xml version="1.0" encoding="utf-8"?>
-<w:styles xmlns:mc="http://schemas.openxmlformats.org/markup-compatibility/2006" xmlns:r="http://schemas.openxmlformats.org/officeDocument/2006/relationships" xmlns:w="http://schemas.openxmlformats.org/wordprocessingml/2006/main" xmlns:w14="http://schemas.microsoft.com/office/word/2010/wordml" xmlns:w15="http://schemas.microsoft.com/office/word/2012/wordml" xmlns:w16cex="http://schemas.microsoft.com/office/word/2018/wordml/cex" xmlns:w16cid="http://schemas.microsoft.com/office/word/2016/wordml/cid" xmlns:w16="http://schemas.microsoft.com/office/word/2018/wordml" xmlns:w16du="http://schemas.microsoft.com/office/word/2023/wordml/word16du" xmlns:w16sdtdh="http://schemas.microsoft.com/office/word/2020/wordml/sdtdatahash" xmlns:w16se="http://schemas.microsoft.com/office/word/2015/wordml/symex" mc:Ignorable="w14 w15 w16se w16cid w16 w16cex w16sdtdh w16du">
+<w:styles xmlns:mc="http://schemas.openxmlformats.org/markup-compatibility/2006" xmlns:r="http://schemas.openxmlformats.org/officeDocument/2006/relationships" xmlns:w="http://schemas.openxmlformats.org/wordprocessingml/2006/main" xmlns:w14="http://schemas.microsoft.com/office/word/2010/wordml" xmlns:w15="http://schemas.microsoft.com/office/word/2012/wordml" xmlns:w16cex="http://schemas.microsoft.com/office/word/2018/wordml/cex" xmlns:w16cid="http://schemas.microsoft.com/office/word/2016/wordml/cid" xmlns:w16="http://schemas.microsoft.com/office/word/2018/wordml" xmlns:w16du="http://schemas.microsoft.com/office/word/2023/wordml/word16du" xmlns:w16sdtdh="http://schemas.microsoft.com/office/word/2020/wordml/sdtdatahash" xmlns:w16sdtfl="http://schemas.microsoft.com/office/word/2024/wordml/sdtformatlock" xmlns:w16se="http://schemas.microsoft.com/office/word/2015/wordml/symex" mc:Ignorable="w14 w15 w16se w16cid w16 w16cex w16sdtdh w16sdtfl w16du">
   <w:docDefaults>
     <w:rPrDefault>
       <w:rPr>
@@ -7662,7 +7402,7 @@
   <w:style w:type="paragraph" w:default="1" w:styleId="Normal">
     <w:name w:val="Normal"/>
     <w:qFormat/>
-    <w:rsid w:val="00AE2C47"/>
+    <w:rsid w:val="00ED646C"/>
   </w:style>
   <w:style w:type="paragraph" w:styleId="Heading1">
     <w:name w:val="heading 1"/>

</xml_diff>